<commit_message>
Design Spec Deliverables for Sprint 16
</commit_message>
<xml_diff>
--- a/Documentation/PR_Dashboard_Design_Document.docx
+++ b/Documentation/PR_Dashboard_Design_Document.docx
@@ -11,52 +11,61 @@
         </w:rPr>
       </w:pPr>
       <w:bookmarkStart w:id="0" w:name="_Toc205632711"/>
-    </w:p>
-    <w:p>
-      <w:pPr>
-        <w:pStyle w:val="Title2"/>
+      <w:bookmarkStart w:id="1" w:name="_GoBack"/>
+      <w:bookmarkEnd w:id="1"/>
+      <w:r>
         <w:rPr>
           <w:sz w:val="40"/>
           <w:szCs w:val="40"/>
         </w:rPr>
-      </w:pPr>
-      <w:r>
+        <w:t xml:space="preserve"> </w:t>
+      </w:r>
+    </w:p>
+    <w:p>
+      <w:pPr>
+        <w:pStyle w:val="Title2"/>
         <w:rPr>
           <w:sz w:val="40"/>
           <w:szCs w:val="40"/>
         </w:rPr>
-        <w:t>Perceptive Reach</w:t>
-      </w:r>
-    </w:p>
-    <w:p>
-      <w:pPr>
-        <w:pStyle w:val="Title2"/>
+      </w:pPr>
+      <w:r>
         <w:rPr>
           <w:sz w:val="40"/>
           <w:szCs w:val="40"/>
         </w:rPr>
-      </w:pPr>
-      <w:r>
+        <w:t>Perceptive Reach</w:t>
+      </w:r>
+    </w:p>
+    <w:p>
+      <w:pPr>
+        <w:pStyle w:val="Title2"/>
         <w:rPr>
           <w:sz w:val="40"/>
           <w:szCs w:val="40"/>
         </w:rPr>
-        <w:t xml:space="preserve">Integrated Reach Database System </w:t>
-      </w:r>
-    </w:p>
-    <w:p>
-      <w:pPr>
-        <w:pStyle w:val="Title2"/>
+      </w:pPr>
+      <w:r>
         <w:rPr>
           <w:sz w:val="40"/>
           <w:szCs w:val="40"/>
         </w:rPr>
-      </w:pPr>
-      <w:r>
+        <w:t xml:space="preserve">Integrated Reach Database System </w:t>
+      </w:r>
+    </w:p>
+    <w:p>
+      <w:pPr>
+        <w:pStyle w:val="Title2"/>
         <w:rPr>
           <w:sz w:val="40"/>
           <w:szCs w:val="40"/>
         </w:rPr>
+      </w:pPr>
+      <w:r>
+        <w:rPr>
+          <w:sz w:val="40"/>
+          <w:szCs w:val="40"/>
+        </w:rPr>
         <w:t>(IRDS)</w:t>
       </w:r>
     </w:p>
@@ -92,7 +101,7 @@
           <w:noProof/>
         </w:rPr>
         <w:drawing>
-          <wp:inline distT="0" distB="0" distL="0" distR="0" wp14:anchorId="4F59A964" wp14:editId="3DC43253">
+          <wp:inline distT="0" distB="0" distL="0" distR="0" wp14:anchorId="6DE72771" wp14:editId="57E10366">
             <wp:extent cx="2171700" cy="2171700"/>
             <wp:effectExtent l="0" t="0" r="0" b="0"/>
             <wp:docPr id="1" name="Picture 1" descr="Department of Veterans Affairs official seal" title="Department of Veterans Affairs official seal"/>
@@ -173,7 +182,7 @@
           <w:color w:val="auto"/>
           <w:sz w:val="28"/>
         </w:rPr>
-        <w:t>April</w:t>
+        <w:t>May</w:t>
       </w:r>
       <w:r>
         <w:rPr>
@@ -224,7 +233,10 @@
         <w:t xml:space="preserve">Version </w:t>
       </w:r>
       <w:r>
-        <w:t>2.0</w:t>
+        <w:t>2.</w:t>
+      </w:r>
+      <w:r>
+        <w:t>3</w:t>
       </w:r>
     </w:p>
     <w:p>
@@ -272,8 +284,8 @@
                 <w:rFonts w:ascii="Times New Roman" w:hAnsi="Times New Roman" w:cs="Times New Roman"/>
               </w:rPr>
             </w:pPr>
-            <w:bookmarkStart w:id="1" w:name="ColumnTitle_01"/>
-            <w:bookmarkEnd w:id="1"/>
+            <w:bookmarkStart w:id="2" w:name="ColumnTitle_01"/>
+            <w:bookmarkEnd w:id="2"/>
             <w:r>
               <w:rPr>
                 <w:rFonts w:ascii="Times New Roman" w:hAnsi="Times New Roman" w:cs="Times New Roman"/>
@@ -359,6 +371,20 @@
                 <w:szCs w:val="22"/>
               </w:rPr>
             </w:pPr>
+            <w:r>
+              <w:rPr>
+                <w:rFonts w:ascii="Times New Roman" w:hAnsi="Times New Roman" w:cs="Times New Roman"/>
+                <w:szCs w:val="22"/>
+              </w:rPr>
+              <w:t>5/</w:t>
+            </w:r>
+            <w:r>
+              <w:rPr>
+                <w:rFonts w:ascii="Times New Roman" w:hAnsi="Times New Roman" w:cs="Times New Roman"/>
+                <w:szCs w:val="22"/>
+              </w:rPr>
+              <w:t>14/2015</w:t>
+            </w:r>
           </w:p>
         </w:tc>
         <w:tc>
@@ -378,7 +404,7 @@
                 <w:rFonts w:ascii="Times New Roman" w:hAnsi="Times New Roman" w:cs="Times New Roman"/>
                 <w:szCs w:val="22"/>
               </w:rPr>
-              <w:t>2.0</w:t>
+              <w:t>2.3</w:t>
             </w:r>
           </w:p>
         </w:tc>
@@ -446,7 +472,7 @@
                 <w:rFonts w:ascii="Times New Roman" w:hAnsi="Times New Roman" w:cs="Times New Roman"/>
                 <w:szCs w:val="22"/>
               </w:rPr>
-              <w:t>4/1/2015</w:t>
+              <w:t>5/4/2013</w:t>
             </w:r>
           </w:p>
         </w:tc>
@@ -467,7 +493,7 @@
                 <w:rFonts w:ascii="Times New Roman" w:hAnsi="Times New Roman" w:cs="Times New Roman"/>
                 <w:szCs w:val="22"/>
               </w:rPr>
-              <w:t>1.9</w:t>
+              <w:t>2.2</w:t>
             </w:r>
           </w:p>
         </w:tc>
@@ -535,7 +561,7 @@
                 <w:rFonts w:ascii="Times New Roman" w:hAnsi="Times New Roman" w:cs="Times New Roman"/>
                 <w:szCs w:val="22"/>
               </w:rPr>
-              <w:t>3/31/2015</w:t>
+              <w:t>5/4/2013</w:t>
             </w:r>
           </w:p>
         </w:tc>
@@ -556,7 +582,7 @@
                 <w:rFonts w:ascii="Times New Roman" w:hAnsi="Times New Roman" w:cs="Times New Roman"/>
                 <w:szCs w:val="22"/>
               </w:rPr>
-              <w:t>1.8</w:t>
+              <w:t>2.1</w:t>
             </w:r>
           </w:p>
         </w:tc>
@@ -577,7 +603,7 @@
                 <w:rFonts w:ascii="Times New Roman" w:hAnsi="Times New Roman" w:cs="Times New Roman"/>
                 <w:szCs w:val="22"/>
               </w:rPr>
-              <w:t>April 2015 update with additional content added related Veteran outreach status and widget content</w:t>
+              <w:t>May 2015 update with new content related to National Level View and Widgets</w:t>
             </w:r>
           </w:p>
         </w:tc>
@@ -624,14 +650,7 @@
                 <w:rFonts w:ascii="Times New Roman" w:hAnsi="Times New Roman" w:cs="Times New Roman"/>
                 <w:szCs w:val="22"/>
               </w:rPr>
-              <w:t>3/</w:t>
-            </w:r>
-            <w:r>
-              <w:rPr>
-                <w:rFonts w:ascii="Times New Roman" w:hAnsi="Times New Roman" w:cs="Times New Roman"/>
-                <w:szCs w:val="22"/>
-              </w:rPr>
-              <w:t>11/2015</w:t>
+              <w:t>4/13/2015</w:t>
             </w:r>
           </w:p>
         </w:tc>
@@ -652,7 +671,7 @@
                 <w:rFonts w:ascii="Times New Roman" w:hAnsi="Times New Roman" w:cs="Times New Roman"/>
                 <w:szCs w:val="22"/>
               </w:rPr>
-              <w:t>1.7</w:t>
+              <w:t>2.0</w:t>
             </w:r>
           </w:p>
         </w:tc>
@@ -720,7 +739,7 @@
                 <w:rFonts w:ascii="Times New Roman" w:hAnsi="Times New Roman" w:cs="Times New Roman"/>
                 <w:szCs w:val="22"/>
               </w:rPr>
-              <w:t>3/6/2015</w:t>
+              <w:t>4/1/2015</w:t>
             </w:r>
           </w:p>
         </w:tc>
@@ -741,7 +760,7 @@
                 <w:rFonts w:ascii="Times New Roman" w:hAnsi="Times New Roman" w:cs="Times New Roman"/>
                 <w:szCs w:val="22"/>
               </w:rPr>
-              <w:t>1.6</w:t>
+              <w:t>1.9</w:t>
             </w:r>
           </w:p>
         </w:tc>
@@ -809,7 +828,7 @@
                 <w:rFonts w:ascii="Times New Roman" w:hAnsi="Times New Roman" w:cs="Times New Roman"/>
                 <w:szCs w:val="22"/>
               </w:rPr>
-              <w:t>3/6/2015</w:t>
+              <w:t>3/31/2015</w:t>
             </w:r>
           </w:p>
         </w:tc>
@@ -830,7 +849,7 @@
                 <w:rFonts w:ascii="Times New Roman" w:hAnsi="Times New Roman" w:cs="Times New Roman"/>
                 <w:szCs w:val="22"/>
               </w:rPr>
-              <w:t>1.5</w:t>
+              <w:t>1.8</w:t>
             </w:r>
           </w:p>
         </w:tc>
@@ -851,21 +870,7 @@
                 <w:rFonts w:ascii="Times New Roman" w:hAnsi="Times New Roman" w:cs="Times New Roman"/>
                 <w:szCs w:val="22"/>
               </w:rPr>
-              <w:t xml:space="preserve">March 2015 update with additional content added related </w:t>
-            </w:r>
-            <w:r>
-              <w:rPr>
-                <w:rFonts w:ascii="Times New Roman" w:hAnsi="Times New Roman" w:cs="Times New Roman"/>
-                <w:szCs w:val="22"/>
-              </w:rPr>
-              <w:t xml:space="preserve">to clinical and administrative </w:t>
-            </w:r>
-            <w:r>
-              <w:rPr>
-                <w:rFonts w:ascii="Times New Roman" w:hAnsi="Times New Roman" w:cs="Times New Roman"/>
-                <w:szCs w:val="22"/>
-              </w:rPr>
-              <w:t>widget design</w:t>
+              <w:t>April 2015 update with additional content added related Veteran outreach status and widget content</w:t>
             </w:r>
           </w:p>
         </w:tc>
@@ -912,6 +917,294 @@
                 <w:rFonts w:ascii="Times New Roman" w:hAnsi="Times New Roman" w:cs="Times New Roman"/>
                 <w:szCs w:val="22"/>
               </w:rPr>
+              <w:t>3/</w:t>
+            </w:r>
+            <w:r>
+              <w:rPr>
+                <w:rFonts w:ascii="Times New Roman" w:hAnsi="Times New Roman" w:cs="Times New Roman"/>
+                <w:szCs w:val="22"/>
+              </w:rPr>
+              <w:t>11/2015</w:t>
+            </w:r>
+          </w:p>
+        </w:tc>
+        <w:tc>
+          <w:tcPr>
+            <w:tcW w:w="567" w:type="pct"/>
+          </w:tcPr>
+          <w:p>
+            <w:pPr>
+              <w:pStyle w:val="TableText"/>
+              <w:rPr>
+                <w:rFonts w:ascii="Times New Roman" w:hAnsi="Times New Roman" w:cs="Times New Roman"/>
+                <w:szCs w:val="22"/>
+              </w:rPr>
+            </w:pPr>
+            <w:r>
+              <w:rPr>
+                <w:rFonts w:ascii="Times New Roman" w:hAnsi="Times New Roman" w:cs="Times New Roman"/>
+                <w:szCs w:val="22"/>
+              </w:rPr>
+              <w:t>1.7</w:t>
+            </w:r>
+          </w:p>
+        </w:tc>
+        <w:tc>
+          <w:tcPr>
+            <w:tcW w:w="2305" w:type="pct"/>
+          </w:tcPr>
+          <w:p>
+            <w:pPr>
+              <w:pStyle w:val="TableText"/>
+              <w:rPr>
+                <w:rFonts w:ascii="Times New Roman" w:hAnsi="Times New Roman" w:cs="Times New Roman"/>
+                <w:szCs w:val="22"/>
+              </w:rPr>
+            </w:pPr>
+            <w:r>
+              <w:rPr>
+                <w:rFonts w:ascii="Times New Roman" w:hAnsi="Times New Roman" w:cs="Times New Roman"/>
+                <w:szCs w:val="22"/>
+              </w:rPr>
+              <w:t>Final Review</w:t>
+            </w:r>
+          </w:p>
+        </w:tc>
+        <w:tc>
+          <w:tcPr>
+            <w:tcW w:w="1221" w:type="pct"/>
+          </w:tcPr>
+          <w:p>
+            <w:pPr>
+              <w:pStyle w:val="TableText"/>
+              <w:rPr>
+                <w:rFonts w:ascii="Times New Roman" w:hAnsi="Times New Roman" w:cs="Times New Roman"/>
+                <w:szCs w:val="22"/>
+              </w:rPr>
+            </w:pPr>
+            <w:r>
+              <w:rPr>
+                <w:rFonts w:ascii="Times New Roman" w:hAnsi="Times New Roman" w:cs="Times New Roman"/>
+                <w:szCs w:val="22"/>
+              </w:rPr>
+              <w:t>Monica Mohler/Paul Bradley</w:t>
+            </w:r>
+          </w:p>
+        </w:tc>
+      </w:tr>
+      <w:tr>
+        <w:trPr>
+          <w:cantSplit/>
+        </w:trPr>
+        <w:tc>
+          <w:tcPr>
+            <w:tcW w:w="907" w:type="pct"/>
+          </w:tcPr>
+          <w:p>
+            <w:pPr>
+              <w:pStyle w:val="TableText"/>
+              <w:rPr>
+                <w:rFonts w:ascii="Times New Roman" w:hAnsi="Times New Roman" w:cs="Times New Roman"/>
+                <w:szCs w:val="22"/>
+              </w:rPr>
+            </w:pPr>
+            <w:r>
+              <w:rPr>
+                <w:rFonts w:ascii="Times New Roman" w:hAnsi="Times New Roman" w:cs="Times New Roman"/>
+                <w:szCs w:val="22"/>
+              </w:rPr>
+              <w:t>3/6/2015</w:t>
+            </w:r>
+          </w:p>
+        </w:tc>
+        <w:tc>
+          <w:tcPr>
+            <w:tcW w:w="567" w:type="pct"/>
+          </w:tcPr>
+          <w:p>
+            <w:pPr>
+              <w:pStyle w:val="TableText"/>
+              <w:rPr>
+                <w:rFonts w:ascii="Times New Roman" w:hAnsi="Times New Roman" w:cs="Times New Roman"/>
+                <w:szCs w:val="22"/>
+              </w:rPr>
+            </w:pPr>
+            <w:r>
+              <w:rPr>
+                <w:rFonts w:ascii="Times New Roman" w:hAnsi="Times New Roman" w:cs="Times New Roman"/>
+                <w:szCs w:val="22"/>
+              </w:rPr>
+              <w:t>1.6</w:t>
+            </w:r>
+          </w:p>
+        </w:tc>
+        <w:tc>
+          <w:tcPr>
+            <w:tcW w:w="2305" w:type="pct"/>
+          </w:tcPr>
+          <w:p>
+            <w:pPr>
+              <w:pStyle w:val="TableText"/>
+              <w:rPr>
+                <w:rFonts w:ascii="Times New Roman" w:hAnsi="Times New Roman" w:cs="Times New Roman"/>
+                <w:szCs w:val="22"/>
+              </w:rPr>
+            </w:pPr>
+            <w:r>
+              <w:rPr>
+                <w:rFonts w:ascii="Times New Roman" w:hAnsi="Times New Roman" w:cs="Times New Roman"/>
+                <w:szCs w:val="22"/>
+              </w:rPr>
+              <w:t>Peer Review</w:t>
+            </w:r>
+          </w:p>
+        </w:tc>
+        <w:tc>
+          <w:tcPr>
+            <w:tcW w:w="1221" w:type="pct"/>
+          </w:tcPr>
+          <w:p>
+            <w:pPr>
+              <w:pStyle w:val="TableText"/>
+              <w:rPr>
+                <w:rFonts w:ascii="Times New Roman" w:hAnsi="Times New Roman" w:cs="Times New Roman"/>
+                <w:szCs w:val="22"/>
+              </w:rPr>
+            </w:pPr>
+            <w:r>
+              <w:rPr>
+                <w:rFonts w:ascii="Times New Roman" w:hAnsi="Times New Roman" w:cs="Times New Roman"/>
+                <w:szCs w:val="22"/>
+              </w:rPr>
+              <w:t>Radina Ivanova</w:t>
+            </w:r>
+          </w:p>
+        </w:tc>
+      </w:tr>
+      <w:tr>
+        <w:trPr>
+          <w:cantSplit/>
+        </w:trPr>
+        <w:tc>
+          <w:tcPr>
+            <w:tcW w:w="907" w:type="pct"/>
+          </w:tcPr>
+          <w:p>
+            <w:pPr>
+              <w:pStyle w:val="TableText"/>
+              <w:rPr>
+                <w:rFonts w:ascii="Times New Roman" w:hAnsi="Times New Roman" w:cs="Times New Roman"/>
+                <w:szCs w:val="22"/>
+              </w:rPr>
+            </w:pPr>
+            <w:r>
+              <w:rPr>
+                <w:rFonts w:ascii="Times New Roman" w:hAnsi="Times New Roman" w:cs="Times New Roman"/>
+                <w:szCs w:val="22"/>
+              </w:rPr>
+              <w:t>3/6/2015</w:t>
+            </w:r>
+          </w:p>
+        </w:tc>
+        <w:tc>
+          <w:tcPr>
+            <w:tcW w:w="567" w:type="pct"/>
+          </w:tcPr>
+          <w:p>
+            <w:pPr>
+              <w:pStyle w:val="TableText"/>
+              <w:rPr>
+                <w:rFonts w:ascii="Times New Roman" w:hAnsi="Times New Roman" w:cs="Times New Roman"/>
+                <w:szCs w:val="22"/>
+              </w:rPr>
+            </w:pPr>
+            <w:r>
+              <w:rPr>
+                <w:rFonts w:ascii="Times New Roman" w:hAnsi="Times New Roman" w:cs="Times New Roman"/>
+                <w:szCs w:val="22"/>
+              </w:rPr>
+              <w:t>1.5</w:t>
+            </w:r>
+          </w:p>
+        </w:tc>
+        <w:tc>
+          <w:tcPr>
+            <w:tcW w:w="2305" w:type="pct"/>
+          </w:tcPr>
+          <w:p>
+            <w:pPr>
+              <w:pStyle w:val="TableText"/>
+              <w:rPr>
+                <w:rFonts w:ascii="Times New Roman" w:hAnsi="Times New Roman" w:cs="Times New Roman"/>
+                <w:szCs w:val="22"/>
+              </w:rPr>
+            </w:pPr>
+            <w:r>
+              <w:rPr>
+                <w:rFonts w:ascii="Times New Roman" w:hAnsi="Times New Roman" w:cs="Times New Roman"/>
+                <w:szCs w:val="22"/>
+              </w:rPr>
+              <w:t xml:space="preserve">March 2015 update with additional content added related </w:t>
+            </w:r>
+            <w:r>
+              <w:rPr>
+                <w:rFonts w:ascii="Times New Roman" w:hAnsi="Times New Roman" w:cs="Times New Roman"/>
+                <w:szCs w:val="22"/>
+              </w:rPr>
+              <w:t xml:space="preserve">to clinical and administrative </w:t>
+            </w:r>
+            <w:r>
+              <w:rPr>
+                <w:rFonts w:ascii="Times New Roman" w:hAnsi="Times New Roman" w:cs="Times New Roman"/>
+                <w:szCs w:val="22"/>
+              </w:rPr>
+              <w:t>widget design</w:t>
+            </w:r>
+          </w:p>
+        </w:tc>
+        <w:tc>
+          <w:tcPr>
+            <w:tcW w:w="1221" w:type="pct"/>
+          </w:tcPr>
+          <w:p>
+            <w:pPr>
+              <w:pStyle w:val="TableText"/>
+              <w:rPr>
+                <w:rFonts w:ascii="Times New Roman" w:hAnsi="Times New Roman" w:cs="Times New Roman"/>
+                <w:szCs w:val="22"/>
+              </w:rPr>
+            </w:pPr>
+            <w:r>
+              <w:rPr>
+                <w:rFonts w:ascii="Times New Roman" w:hAnsi="Times New Roman" w:cs="Times New Roman"/>
+                <w:szCs w:val="22"/>
+              </w:rPr>
+              <w:t>Matthew Robinson</w:t>
+            </w:r>
+          </w:p>
+        </w:tc>
+      </w:tr>
+      <w:tr>
+        <w:trPr>
+          <w:cantSplit/>
+        </w:trPr>
+        <w:tc>
+          <w:tcPr>
+            <w:tcW w:w="907" w:type="pct"/>
+          </w:tcPr>
+          <w:p>
+            <w:pPr>
+              <w:pStyle w:val="TableText"/>
+              <w:rPr>
+                <w:rFonts w:ascii="Times New Roman" w:hAnsi="Times New Roman" w:cs="Times New Roman"/>
+                <w:szCs w:val="22"/>
+              </w:rPr>
+            </w:pPr>
+            <w:r>
+              <w:rPr>
+                <w:rFonts w:ascii="Times New Roman" w:hAnsi="Times New Roman" w:cs="Times New Roman"/>
+                <w:szCs w:val="22"/>
+              </w:rPr>
               <w:t>2/13/2015</w:t>
             </w:r>
           </w:p>
@@ -1546,378 +1839,359 @@
       <w:pPr>
         <w:pStyle w:val="Title2"/>
       </w:pPr>
+      <w:r>
+        <w:lastRenderedPageBreak/>
+        <w:t>Artifact Rationale</w:t>
+      </w:r>
+    </w:p>
+    <w:p>
+      <w:pPr>
+        <w:pStyle w:val="BodyText"/>
+      </w:pPr>
+      <w:r>
+        <w:t xml:space="preserve">The Dashboard Design Document is a dual-use document that provides the conceptual design as well as the as-built design of the IRDS </w:t>
+      </w:r>
+      <w:r>
+        <w:t>Dashboard</w:t>
+      </w:r>
+      <w:r>
+        <w:t>.</w:t>
+      </w:r>
+      <w:r>
+        <w:t xml:space="preserve"> </w:t>
+      </w:r>
+      <w:r>
+        <w:t>This document</w:t>
+      </w:r>
+      <w:r>
+        <w:t xml:space="preserve"> will </w:t>
+      </w:r>
+      <w:r>
+        <w:t xml:space="preserve">be </w:t>
+      </w:r>
+      <w:r>
+        <w:t>update</w:t>
+      </w:r>
+      <w:r>
+        <w:t>d</w:t>
+      </w:r>
+      <w:r>
+        <w:t xml:space="preserve"> as new requirements are identified, interface design details are refined, and new features are implemented. </w:t>
+      </w:r>
+      <w:r>
+        <w:t xml:space="preserve">Wireframes are to be considered “proof of concept” drawings that may differ from the finalized design in the application. </w:t>
+      </w:r>
+    </w:p>
+    <w:p>
+      <w:pPr>
+        <w:rPr>
+          <w:sz w:val="24"/>
+          <w:szCs w:val="20"/>
+        </w:rPr>
+      </w:pPr>
+    </w:p>
+    <w:p>
+      <w:pPr>
+        <w:rPr>
+          <w:sz w:val="24"/>
+          <w:szCs w:val="20"/>
+        </w:rPr>
+      </w:pPr>
+    </w:p>
+    <w:p>
+      <w:pPr>
+        <w:rPr>
+          <w:sz w:val="24"/>
+          <w:szCs w:val="20"/>
+        </w:rPr>
+      </w:pPr>
+    </w:p>
+    <w:p>
+      <w:pPr>
+        <w:rPr>
+          <w:sz w:val="24"/>
+          <w:szCs w:val="20"/>
+        </w:rPr>
+      </w:pPr>
+    </w:p>
+    <w:p>
+      <w:pPr>
+        <w:rPr>
+          <w:sz w:val="24"/>
+          <w:szCs w:val="20"/>
+        </w:rPr>
+      </w:pPr>
+    </w:p>
+    <w:p>
+      <w:pPr>
+        <w:rPr>
+          <w:sz w:val="24"/>
+          <w:szCs w:val="20"/>
+        </w:rPr>
+      </w:pPr>
+    </w:p>
+    <w:p>
+      <w:pPr>
+        <w:rPr>
+          <w:sz w:val="24"/>
+          <w:szCs w:val="20"/>
+        </w:rPr>
+      </w:pPr>
+    </w:p>
+    <w:p>
+      <w:pPr>
+        <w:rPr>
+          <w:sz w:val="24"/>
+          <w:szCs w:val="20"/>
+        </w:rPr>
+      </w:pPr>
+    </w:p>
+    <w:p>
+      <w:pPr>
+        <w:rPr>
+          <w:sz w:val="24"/>
+          <w:szCs w:val="20"/>
+        </w:rPr>
+      </w:pPr>
+    </w:p>
+    <w:p>
+      <w:pPr>
+        <w:rPr>
+          <w:sz w:val="24"/>
+          <w:szCs w:val="20"/>
+        </w:rPr>
+      </w:pPr>
+    </w:p>
+    <w:p>
+      <w:pPr>
+        <w:rPr>
+          <w:sz w:val="24"/>
+          <w:szCs w:val="20"/>
+        </w:rPr>
+      </w:pPr>
+    </w:p>
+    <w:p>
+      <w:pPr>
+        <w:rPr>
+          <w:sz w:val="24"/>
+          <w:szCs w:val="20"/>
+        </w:rPr>
+      </w:pPr>
+    </w:p>
+    <w:p>
+      <w:pPr>
+        <w:rPr>
+          <w:sz w:val="24"/>
+          <w:szCs w:val="20"/>
+        </w:rPr>
+      </w:pPr>
+    </w:p>
+    <w:p>
+      <w:pPr>
+        <w:rPr>
+          <w:sz w:val="24"/>
+          <w:szCs w:val="20"/>
+        </w:rPr>
+      </w:pPr>
+    </w:p>
+    <w:p>
+      <w:pPr>
+        <w:rPr>
+          <w:sz w:val="24"/>
+          <w:szCs w:val="20"/>
+        </w:rPr>
+      </w:pPr>
+    </w:p>
+    <w:p>
+      <w:pPr>
+        <w:rPr>
+          <w:sz w:val="24"/>
+          <w:szCs w:val="20"/>
+        </w:rPr>
+      </w:pPr>
+    </w:p>
+    <w:p>
+      <w:pPr>
+        <w:rPr>
+          <w:sz w:val="24"/>
+          <w:szCs w:val="20"/>
+        </w:rPr>
+      </w:pPr>
+    </w:p>
+    <w:p>
+      <w:pPr>
+        <w:rPr>
+          <w:sz w:val="24"/>
+          <w:szCs w:val="20"/>
+        </w:rPr>
+      </w:pPr>
+    </w:p>
+    <w:p>
+      <w:pPr>
+        <w:rPr>
+          <w:sz w:val="24"/>
+          <w:szCs w:val="20"/>
+        </w:rPr>
+      </w:pPr>
+    </w:p>
+    <w:p>
+      <w:pPr>
+        <w:rPr>
+          <w:sz w:val="24"/>
+          <w:szCs w:val="20"/>
+        </w:rPr>
+      </w:pPr>
+    </w:p>
+    <w:p>
+      <w:pPr>
+        <w:rPr>
+          <w:sz w:val="24"/>
+          <w:szCs w:val="20"/>
+        </w:rPr>
+      </w:pPr>
+    </w:p>
+    <w:p>
+      <w:pPr>
+        <w:rPr>
+          <w:sz w:val="24"/>
+          <w:szCs w:val="20"/>
+        </w:rPr>
+      </w:pPr>
+    </w:p>
+    <w:p>
+      <w:pPr>
+        <w:rPr>
+          <w:sz w:val="24"/>
+          <w:szCs w:val="20"/>
+        </w:rPr>
+      </w:pPr>
+    </w:p>
+    <w:p>
+      <w:pPr>
+        <w:rPr>
+          <w:sz w:val="24"/>
+          <w:szCs w:val="20"/>
+        </w:rPr>
+      </w:pPr>
+    </w:p>
+    <w:p>
+      <w:pPr>
+        <w:rPr>
+          <w:sz w:val="24"/>
+          <w:szCs w:val="20"/>
+        </w:rPr>
+      </w:pPr>
+    </w:p>
+    <w:p>
+      <w:pPr>
+        <w:rPr>
+          <w:sz w:val="24"/>
+          <w:szCs w:val="20"/>
+        </w:rPr>
+      </w:pPr>
+    </w:p>
+    <w:p>
+      <w:pPr>
+        <w:rPr>
+          <w:sz w:val="24"/>
+          <w:szCs w:val="20"/>
+        </w:rPr>
+      </w:pPr>
+    </w:p>
+    <w:p>
+      <w:pPr>
+        <w:rPr>
+          <w:sz w:val="24"/>
+          <w:szCs w:val="20"/>
+        </w:rPr>
+      </w:pPr>
+    </w:p>
+    <w:p>
+      <w:pPr>
+        <w:rPr>
+          <w:sz w:val="24"/>
+          <w:szCs w:val="20"/>
+        </w:rPr>
+      </w:pPr>
+    </w:p>
+    <w:p>
+      <w:pPr>
+        <w:rPr>
+          <w:sz w:val="24"/>
+          <w:szCs w:val="20"/>
+        </w:rPr>
+      </w:pPr>
+    </w:p>
+    <w:p>
+      <w:pPr>
+        <w:rPr>
+          <w:sz w:val="24"/>
+          <w:szCs w:val="20"/>
+        </w:rPr>
+      </w:pPr>
+    </w:p>
+    <w:p>
+      <w:pPr>
+        <w:rPr>
+          <w:sz w:val="24"/>
+          <w:szCs w:val="20"/>
+        </w:rPr>
+      </w:pPr>
+    </w:p>
+    <w:p>
+      <w:pPr>
+        <w:rPr>
+          <w:sz w:val="24"/>
+          <w:szCs w:val="20"/>
+        </w:rPr>
+      </w:pPr>
+    </w:p>
+    <w:p>
+      <w:pPr>
+        <w:rPr>
+          <w:sz w:val="24"/>
+          <w:szCs w:val="20"/>
+        </w:rPr>
+      </w:pPr>
+    </w:p>
+    <w:p>
+      <w:pPr>
+        <w:rPr>
+          <w:sz w:val="24"/>
+          <w:szCs w:val="20"/>
+        </w:rPr>
+      </w:pPr>
+    </w:p>
+    <w:p>
+      <w:pPr>
+        <w:rPr>
+          <w:sz w:val="24"/>
+          <w:szCs w:val="20"/>
+        </w:rPr>
+      </w:pPr>
+    </w:p>
+    <w:p>
+      <w:pPr>
+        <w:rPr>
+          <w:sz w:val="24"/>
+          <w:szCs w:val="20"/>
+        </w:rPr>
+      </w:pPr>
+    </w:p>
+    <w:p>
+      <w:pPr>
+        <w:rPr>
+          <w:sz w:val="24"/>
+          <w:szCs w:val="20"/>
+        </w:rPr>
+      </w:pPr>
     </w:p>
     <w:p>
       <w:pPr>
         <w:pStyle w:val="Title2"/>
       </w:pPr>
-    </w:p>
-    <w:p>
-      <w:pPr>
-        <w:pStyle w:val="Title2"/>
-      </w:pPr>
-    </w:p>
-    <w:p>
-      <w:pPr>
-        <w:pStyle w:val="Title2"/>
-      </w:pPr>
-    </w:p>
-    <w:p>
-      <w:pPr>
-        <w:pStyle w:val="Title2"/>
-      </w:pPr>
-    </w:p>
-    <w:p>
-      <w:pPr>
-        <w:pStyle w:val="Title2"/>
-      </w:pPr>
-    </w:p>
-    <w:p>
-      <w:pPr>
-        <w:pStyle w:val="Title2"/>
-        <w:jc w:val="left"/>
-      </w:pPr>
-    </w:p>
-    <w:p>
-      <w:pPr>
-        <w:pStyle w:val="Title2"/>
-      </w:pPr>
-      <w:r>
-        <w:t>Artifact Rationale</w:t>
-      </w:r>
-    </w:p>
-    <w:p>
-      <w:pPr>
-        <w:pStyle w:val="BodyText"/>
-      </w:pPr>
-      <w:r>
-        <w:t xml:space="preserve">The Dashboard Design Document is a dual-use document that provides the conceptual design as well as the as-built design of the IRDS </w:t>
-      </w:r>
-      <w:r>
-        <w:t>Dashboard</w:t>
-      </w:r>
-      <w:r>
-        <w:t>.</w:t>
-      </w:r>
-      <w:r>
-        <w:t xml:space="preserve"> </w:t>
-      </w:r>
-      <w:r>
-        <w:t xml:space="preserve">The development team will update this document as new requirements are identified, interface design details are refined, and new features are implemented. </w:t>
-      </w:r>
-      <w:r>
-        <w:t xml:space="preserve">Wireframes are to be considered “proof of concept” drawings that may differ from the finalized design in the application. </w:t>
-      </w:r>
-    </w:p>
-    <w:p>
-      <w:pPr>
-        <w:rPr>
-          <w:sz w:val="24"/>
-          <w:szCs w:val="20"/>
-        </w:rPr>
-      </w:pPr>
-    </w:p>
-    <w:p>
-      <w:pPr>
-        <w:rPr>
-          <w:sz w:val="24"/>
-          <w:szCs w:val="20"/>
-        </w:rPr>
-      </w:pPr>
-    </w:p>
-    <w:p>
-      <w:pPr>
-        <w:rPr>
-          <w:sz w:val="24"/>
-          <w:szCs w:val="20"/>
-        </w:rPr>
-      </w:pPr>
-    </w:p>
-    <w:p>
-      <w:pPr>
-        <w:rPr>
-          <w:sz w:val="24"/>
-          <w:szCs w:val="20"/>
-        </w:rPr>
-      </w:pPr>
-    </w:p>
-    <w:p>
-      <w:pPr>
-        <w:rPr>
-          <w:sz w:val="24"/>
-          <w:szCs w:val="20"/>
-        </w:rPr>
-      </w:pPr>
-    </w:p>
-    <w:p>
-      <w:pPr>
-        <w:rPr>
-          <w:sz w:val="24"/>
-          <w:szCs w:val="20"/>
-        </w:rPr>
-      </w:pPr>
-    </w:p>
-    <w:p>
-      <w:pPr>
-        <w:rPr>
-          <w:sz w:val="24"/>
-          <w:szCs w:val="20"/>
-        </w:rPr>
-      </w:pPr>
-    </w:p>
-    <w:p>
-      <w:pPr>
-        <w:rPr>
-          <w:sz w:val="24"/>
-          <w:szCs w:val="20"/>
-        </w:rPr>
-      </w:pPr>
-    </w:p>
-    <w:p>
-      <w:pPr>
-        <w:rPr>
-          <w:sz w:val="24"/>
-          <w:szCs w:val="20"/>
-        </w:rPr>
-      </w:pPr>
-    </w:p>
-    <w:p>
-      <w:pPr>
-        <w:rPr>
-          <w:sz w:val="24"/>
-          <w:szCs w:val="20"/>
-        </w:rPr>
-      </w:pPr>
-    </w:p>
-    <w:p>
-      <w:pPr>
-        <w:rPr>
-          <w:sz w:val="24"/>
-          <w:szCs w:val="20"/>
-        </w:rPr>
-      </w:pPr>
-    </w:p>
-    <w:p>
-      <w:pPr>
-        <w:rPr>
-          <w:sz w:val="24"/>
-          <w:szCs w:val="20"/>
-        </w:rPr>
-      </w:pPr>
-    </w:p>
-    <w:p>
-      <w:pPr>
-        <w:rPr>
-          <w:sz w:val="24"/>
-          <w:szCs w:val="20"/>
-        </w:rPr>
-      </w:pPr>
-    </w:p>
-    <w:p>
-      <w:pPr>
-        <w:rPr>
-          <w:sz w:val="24"/>
-          <w:szCs w:val="20"/>
-        </w:rPr>
-      </w:pPr>
-    </w:p>
-    <w:p>
-      <w:pPr>
-        <w:rPr>
-          <w:sz w:val="24"/>
-          <w:szCs w:val="20"/>
-        </w:rPr>
-      </w:pPr>
-    </w:p>
-    <w:p>
-      <w:pPr>
-        <w:rPr>
-          <w:sz w:val="24"/>
-          <w:szCs w:val="20"/>
-        </w:rPr>
-      </w:pPr>
-    </w:p>
-    <w:p>
-      <w:pPr>
-        <w:rPr>
-          <w:sz w:val="24"/>
-          <w:szCs w:val="20"/>
-        </w:rPr>
-      </w:pPr>
-    </w:p>
-    <w:p>
-      <w:pPr>
-        <w:rPr>
-          <w:sz w:val="24"/>
-          <w:szCs w:val="20"/>
-        </w:rPr>
-      </w:pPr>
-    </w:p>
-    <w:p>
-      <w:pPr>
-        <w:rPr>
-          <w:sz w:val="24"/>
-          <w:szCs w:val="20"/>
-        </w:rPr>
-      </w:pPr>
-    </w:p>
-    <w:p>
-      <w:pPr>
-        <w:rPr>
-          <w:sz w:val="24"/>
-          <w:szCs w:val="20"/>
-        </w:rPr>
-      </w:pPr>
-    </w:p>
-    <w:p>
-      <w:pPr>
-        <w:rPr>
-          <w:sz w:val="24"/>
-          <w:szCs w:val="20"/>
-        </w:rPr>
-      </w:pPr>
-    </w:p>
-    <w:p>
-      <w:pPr>
-        <w:rPr>
-          <w:sz w:val="24"/>
-          <w:szCs w:val="20"/>
-        </w:rPr>
-      </w:pPr>
-    </w:p>
-    <w:p>
-      <w:pPr>
-        <w:rPr>
-          <w:sz w:val="24"/>
-          <w:szCs w:val="20"/>
-        </w:rPr>
-      </w:pPr>
-    </w:p>
-    <w:p>
-      <w:pPr>
-        <w:rPr>
-          <w:sz w:val="24"/>
-          <w:szCs w:val="20"/>
-        </w:rPr>
-      </w:pPr>
-    </w:p>
-    <w:p>
-      <w:pPr>
-        <w:rPr>
-          <w:sz w:val="24"/>
-          <w:szCs w:val="20"/>
-        </w:rPr>
-      </w:pPr>
-    </w:p>
-    <w:p>
-      <w:pPr>
-        <w:rPr>
-          <w:sz w:val="24"/>
-          <w:szCs w:val="20"/>
-        </w:rPr>
-      </w:pPr>
-    </w:p>
-    <w:p>
-      <w:pPr>
-        <w:rPr>
-          <w:sz w:val="24"/>
-          <w:szCs w:val="20"/>
-        </w:rPr>
-      </w:pPr>
-    </w:p>
-    <w:p>
-      <w:pPr>
-        <w:rPr>
-          <w:sz w:val="24"/>
-          <w:szCs w:val="20"/>
-        </w:rPr>
-      </w:pPr>
-    </w:p>
-    <w:p>
-      <w:pPr>
-        <w:rPr>
-          <w:sz w:val="24"/>
-          <w:szCs w:val="20"/>
-        </w:rPr>
-      </w:pPr>
-    </w:p>
-    <w:p>
-      <w:pPr>
-        <w:rPr>
-          <w:sz w:val="24"/>
-          <w:szCs w:val="20"/>
-        </w:rPr>
-      </w:pPr>
-    </w:p>
-    <w:p>
-      <w:pPr>
-        <w:rPr>
-          <w:sz w:val="24"/>
-          <w:szCs w:val="20"/>
-        </w:rPr>
-      </w:pPr>
-    </w:p>
-    <w:p>
-      <w:pPr>
-        <w:rPr>
-          <w:sz w:val="24"/>
-          <w:szCs w:val="20"/>
-        </w:rPr>
-      </w:pPr>
-    </w:p>
-    <w:p>
-      <w:pPr>
-        <w:rPr>
-          <w:sz w:val="24"/>
-          <w:szCs w:val="20"/>
-        </w:rPr>
-      </w:pPr>
-    </w:p>
-    <w:p>
-      <w:pPr>
-        <w:rPr>
-          <w:sz w:val="24"/>
-          <w:szCs w:val="20"/>
-        </w:rPr>
-      </w:pPr>
-    </w:p>
-    <w:p>
-      <w:pPr>
-        <w:rPr>
-          <w:sz w:val="24"/>
-          <w:szCs w:val="20"/>
-        </w:rPr>
-      </w:pPr>
-    </w:p>
-    <w:p>
-      <w:pPr>
-        <w:rPr>
-          <w:sz w:val="24"/>
-          <w:szCs w:val="20"/>
-        </w:rPr>
-      </w:pPr>
-    </w:p>
-    <w:p>
-      <w:pPr>
-        <w:rPr>
-          <w:sz w:val="24"/>
-          <w:szCs w:val="20"/>
-        </w:rPr>
-      </w:pPr>
-    </w:p>
-    <w:p>
-      <w:pPr>
-        <w:rPr>
-          <w:sz w:val="24"/>
-          <w:szCs w:val="20"/>
-        </w:rPr>
-      </w:pPr>
-    </w:p>
-    <w:p>
-      <w:pPr>
-        <w:pStyle w:val="Title2"/>
-      </w:pPr>
-      <w:r>
+      <w:r>
+        <w:lastRenderedPageBreak/>
         <w:t>Table of Contents</w:t>
       </w:r>
     </w:p>
@@ -1941,7 +2215,7 @@
       <w:r>
         <w:fldChar w:fldCharType="separate"/>
       </w:r>
-      <w:hyperlink w:anchor="_Toc415723751" w:history="1">
+      <w:hyperlink w:anchor="_Toc418513022" w:history="1">
         <w:r>
           <w:rPr>
             <w:rStyle w:val="Hyperlink"/>
@@ -1985,7 +2259,7 @@
             <w:noProof/>
             <w:webHidden/>
           </w:rPr>
-          <w:instrText xml:space="preserve"> PAGEREF _Toc415723751 \h </w:instrText>
+          <w:instrText xml:space="preserve"> PAGEREF _Toc418513022 \h </w:instrText>
         </w:r>
         <w:r>
           <w:rPr>
@@ -2027,7 +2301,7 @@
           <w:szCs w:val="22"/>
         </w:rPr>
       </w:pPr>
-      <w:hyperlink w:anchor="_Toc415723752" w:history="1">
+      <w:hyperlink w:anchor="_Toc418513023" w:history="1">
         <w:r>
           <w:rPr>
             <w:rStyle w:val="Hyperlink"/>
@@ -2071,7 +2345,7 @@
             <w:noProof/>
             <w:webHidden/>
           </w:rPr>
-          <w:instrText xml:space="preserve"> PAGEREF _Toc415723752 \h </w:instrText>
+          <w:instrText xml:space="preserve"> PAGEREF _Toc418513023 \h </w:instrText>
         </w:r>
         <w:r>
           <w:rPr>
@@ -2113,7 +2387,7 @@
           <w:szCs w:val="22"/>
         </w:rPr>
       </w:pPr>
-      <w:hyperlink w:anchor="_Toc415723753" w:history="1">
+      <w:hyperlink w:anchor="_Toc418513024" w:history="1">
         <w:r>
           <w:rPr>
             <w:rStyle w:val="Hyperlink"/>
@@ -2157,7 +2431,7 @@
             <w:noProof/>
             <w:webHidden/>
           </w:rPr>
-          <w:instrText xml:space="preserve"> PAGEREF _Toc415723753 \h </w:instrText>
+          <w:instrText xml:space="preserve"> PAGEREF _Toc418513024 \h </w:instrText>
         </w:r>
         <w:r>
           <w:rPr>
@@ -2199,7 +2473,7 @@
           <w:szCs w:val="22"/>
         </w:rPr>
       </w:pPr>
-      <w:hyperlink w:anchor="_Toc415723754" w:history="1">
+      <w:hyperlink w:anchor="_Toc418513025" w:history="1">
         <w:r>
           <w:rPr>
             <w:rStyle w:val="Hyperlink"/>
@@ -2243,7 +2517,7 @@
             <w:noProof/>
             <w:webHidden/>
           </w:rPr>
-          <w:instrText xml:space="preserve"> PAGEREF _Toc415723754 \h </w:instrText>
+          <w:instrText xml:space="preserve"> PAGEREF _Toc418513025 \h </w:instrText>
         </w:r>
         <w:r>
           <w:rPr>
@@ -2285,7 +2559,7 @@
           <w:szCs w:val="22"/>
         </w:rPr>
       </w:pPr>
-      <w:hyperlink w:anchor="_Toc415723755" w:history="1">
+      <w:hyperlink w:anchor="_Toc418513026" w:history="1">
         <w:r>
           <w:rPr>
             <w:rStyle w:val="Hyperlink"/>
@@ -2329,7 +2603,7 @@
             <w:noProof/>
             <w:webHidden/>
           </w:rPr>
-          <w:instrText xml:space="preserve"> PAGEREF _Toc415723755 \h </w:instrText>
+          <w:instrText xml:space="preserve"> PAGEREF _Toc418513026 \h </w:instrText>
         </w:r>
         <w:r>
           <w:rPr>
@@ -2371,7 +2645,7 @@
           <w:szCs w:val="22"/>
         </w:rPr>
       </w:pPr>
-      <w:hyperlink w:anchor="_Toc415723756" w:history="1">
+      <w:hyperlink w:anchor="_Toc418513027" w:history="1">
         <w:r>
           <w:rPr>
             <w:rStyle w:val="Hyperlink"/>
@@ -2415,7 +2689,7 @@
             <w:noProof/>
             <w:webHidden/>
           </w:rPr>
-          <w:instrText xml:space="preserve"> PAGEREF _Toc415723756 \h </w:instrText>
+          <w:instrText xml:space="preserve"> PAGEREF _Toc418513027 \h </w:instrText>
         </w:r>
         <w:r>
           <w:rPr>
@@ -2457,7 +2731,7 @@
           <w:szCs w:val="22"/>
         </w:rPr>
       </w:pPr>
-      <w:hyperlink w:anchor="_Toc415723757" w:history="1">
+      <w:hyperlink w:anchor="_Toc418513028" w:history="1">
         <w:r>
           <w:rPr>
             <w:rStyle w:val="Hyperlink"/>
@@ -2501,7 +2775,7 @@
             <w:noProof/>
             <w:webHidden/>
           </w:rPr>
-          <w:instrText xml:space="preserve"> PAGEREF _Toc415723757 \h </w:instrText>
+          <w:instrText xml:space="preserve"> PAGEREF _Toc418513028 \h </w:instrText>
         </w:r>
         <w:r>
           <w:rPr>
@@ -2543,7 +2817,7 @@
           <w:szCs w:val="22"/>
         </w:rPr>
       </w:pPr>
-      <w:hyperlink w:anchor="_Toc415723758" w:history="1">
+      <w:hyperlink w:anchor="_Toc418513029" w:history="1">
         <w:r>
           <w:rPr>
             <w:rStyle w:val="Hyperlink"/>
@@ -2587,7 +2861,7 @@
             <w:noProof/>
             <w:webHidden/>
           </w:rPr>
-          <w:instrText xml:space="preserve"> PAGEREF _Toc415723758 \h </w:instrText>
+          <w:instrText xml:space="preserve"> PAGEREF _Toc418513029 \h </w:instrText>
         </w:r>
         <w:r>
           <w:rPr>
@@ -2629,7 +2903,7 @@
           <w:szCs w:val="22"/>
         </w:rPr>
       </w:pPr>
-      <w:hyperlink w:anchor="_Toc415723759" w:history="1">
+      <w:hyperlink w:anchor="_Toc418513030" w:history="1">
         <w:r>
           <w:rPr>
             <w:rStyle w:val="Hyperlink"/>
@@ -2673,7 +2947,7 @@
             <w:noProof/>
             <w:webHidden/>
           </w:rPr>
-          <w:instrText xml:space="preserve"> PAGEREF _Toc415723759 \h </w:instrText>
+          <w:instrText xml:space="preserve"> PAGEREF _Toc418513030 \h </w:instrText>
         </w:r>
         <w:r>
           <w:rPr>
@@ -2715,7 +2989,7 @@
           <w:szCs w:val="22"/>
         </w:rPr>
       </w:pPr>
-      <w:hyperlink w:anchor="_Toc415723760" w:history="1">
+      <w:hyperlink w:anchor="_Toc418513031" w:history="1">
         <w:r>
           <w:rPr>
             <w:rStyle w:val="Hyperlink"/>
@@ -2759,7 +3033,7 @@
             <w:noProof/>
             <w:webHidden/>
           </w:rPr>
-          <w:instrText xml:space="preserve"> PAGEREF _Toc415723760 \h </w:instrText>
+          <w:instrText xml:space="preserve"> PAGEREF _Toc418513031 \h </w:instrText>
         </w:r>
         <w:r>
           <w:rPr>
@@ -2801,7 +3075,7 @@
           <w:szCs w:val="22"/>
         </w:rPr>
       </w:pPr>
-      <w:hyperlink w:anchor="_Toc415723761" w:history="1">
+      <w:hyperlink w:anchor="_Toc418513032" w:history="1">
         <w:r>
           <w:rPr>
             <w:rStyle w:val="Hyperlink"/>
@@ -2845,7 +3119,7 @@
             <w:noProof/>
             <w:webHidden/>
           </w:rPr>
-          <w:instrText xml:space="preserve"> PAGEREF _Toc415723761 \h </w:instrText>
+          <w:instrText xml:space="preserve"> PAGEREF _Toc418513032 \h </w:instrText>
         </w:r>
         <w:r>
           <w:rPr>
@@ -2887,7 +3161,7 @@
           <w:szCs w:val="22"/>
         </w:rPr>
       </w:pPr>
-      <w:hyperlink w:anchor="_Toc415723762" w:history="1">
+      <w:hyperlink w:anchor="_Toc418513033" w:history="1">
         <w:r>
           <w:rPr>
             <w:rStyle w:val="Hyperlink"/>
@@ -2931,7 +3205,7 @@
             <w:noProof/>
             <w:webHidden/>
           </w:rPr>
-          <w:instrText xml:space="preserve"> PAGEREF _Toc415723762 \h </w:instrText>
+          <w:instrText xml:space="preserve"> PAGEREF _Toc418513033 \h </w:instrText>
         </w:r>
         <w:r>
           <w:rPr>
@@ -2973,7 +3247,7 @@
           <w:szCs w:val="22"/>
         </w:rPr>
       </w:pPr>
-      <w:hyperlink w:anchor="_Toc415723763" w:history="1">
+      <w:hyperlink w:anchor="_Toc418513034" w:history="1">
         <w:r>
           <w:rPr>
             <w:rStyle w:val="Hyperlink"/>
@@ -3017,7 +3291,7 @@
             <w:noProof/>
             <w:webHidden/>
           </w:rPr>
-          <w:instrText xml:space="preserve"> PAGEREF _Toc415723763 \h </w:instrText>
+          <w:instrText xml:space="preserve"> PAGEREF _Toc418513034 \h </w:instrText>
         </w:r>
         <w:r>
           <w:rPr>
@@ -3059,7 +3333,7 @@
           <w:szCs w:val="22"/>
         </w:rPr>
       </w:pPr>
-      <w:hyperlink w:anchor="_Toc415723764" w:history="1">
+      <w:hyperlink w:anchor="_Toc418513035" w:history="1">
         <w:r>
           <w:rPr>
             <w:rStyle w:val="Hyperlink"/>
@@ -3103,7 +3377,7 @@
             <w:noProof/>
             <w:webHidden/>
           </w:rPr>
-          <w:instrText xml:space="preserve"> PAGEREF _Toc415723764 \h </w:instrText>
+          <w:instrText xml:space="preserve"> PAGEREF _Toc418513035 \h </w:instrText>
         </w:r>
         <w:r>
           <w:rPr>
@@ -3145,7 +3419,7 @@
           <w:szCs w:val="22"/>
         </w:rPr>
       </w:pPr>
-      <w:hyperlink w:anchor="_Toc415723765" w:history="1">
+      <w:hyperlink w:anchor="_Toc418513036" w:history="1">
         <w:r>
           <w:rPr>
             <w:rStyle w:val="Hyperlink"/>
@@ -3189,7 +3463,7 @@
             <w:noProof/>
             <w:webHidden/>
           </w:rPr>
-          <w:instrText xml:space="preserve"> PAGEREF _Toc415723765 \h </w:instrText>
+          <w:instrText xml:space="preserve"> PAGEREF _Toc418513036 \h </w:instrText>
         </w:r>
         <w:r>
           <w:rPr>
@@ -3231,7 +3505,7 @@
           <w:szCs w:val="22"/>
         </w:rPr>
       </w:pPr>
-      <w:hyperlink w:anchor="_Toc415723766" w:history="1">
+      <w:hyperlink w:anchor="_Toc418513037" w:history="1">
         <w:r>
           <w:rPr>
             <w:rStyle w:val="Hyperlink"/>
@@ -3275,7 +3549,7 @@
             <w:noProof/>
             <w:webHidden/>
           </w:rPr>
-          <w:instrText xml:space="preserve"> PAGEREF _Toc415723766 \h </w:instrText>
+          <w:instrText xml:space="preserve"> PAGEREF _Toc418513037 \h </w:instrText>
         </w:r>
         <w:r>
           <w:rPr>
@@ -3326,13 +3600,13 @@
       <w:pPr>
         <w:pStyle w:val="Heading1"/>
       </w:pPr>
-      <w:bookmarkStart w:id="2" w:name="_Toc415723751"/>
+      <w:bookmarkStart w:id="3" w:name="_Toc418513022"/>
       <w:bookmarkEnd w:id="0"/>
       <w:r>
         <w:lastRenderedPageBreak/>
         <w:t>About this document</w:t>
       </w:r>
-      <w:bookmarkEnd w:id="2"/>
+      <w:bookmarkEnd w:id="3"/>
     </w:p>
     <w:p>
       <w:r>
@@ -3352,6 +3626,12 @@
           <w:sz w:val="24"/>
         </w:rPr>
         <w:t>Dashboard</w:t>
+      </w:r>
+      <w:r>
+        <w:rPr>
+          <w:sz w:val="24"/>
+        </w:rPr>
+        <w:t xml:space="preserve"> component of the Perceptive Reach application</w:t>
       </w:r>
       <w:r>
         <w:rPr>
@@ -3448,11 +3728,11 @@
       <w:pPr>
         <w:pStyle w:val="Heading1"/>
       </w:pPr>
-      <w:bookmarkStart w:id="3" w:name="_Toc415723752"/>
+      <w:bookmarkStart w:id="4" w:name="_Toc418513023"/>
       <w:r>
         <w:t>Introduction</w:t>
       </w:r>
-      <w:bookmarkEnd w:id="3"/>
+      <w:bookmarkEnd w:id="4"/>
     </w:p>
     <w:p>
       <w:pPr>
@@ -3465,7 +3745,13 @@
         <w:t xml:space="preserve"> to include upstream approaches</w:t>
       </w:r>
       <w:r>
-        <w:t xml:space="preserve"> designed to reduce initiation or escalation of a risk factor. Upstream suicide interventions target individuals or groups who exhibit biological, psychological, or social risk factors that are more prominent among high-risk groups than among the larger population. Understanding the unique needs of our nation</w:t>
+        <w:t xml:space="preserve"> designed to reduce initiation or escalation of a risk factor</w:t>
+      </w:r>
+      <w:r>
+        <w:t xml:space="preserve"> or factors</w:t>
+      </w:r>
+      <w:r>
+        <w:t>. Upstream suicide interventions target individuals or groups who exhibit biological, psychological, or social risk factors that are more prominent among high-risk groups than among the larger population. Understanding the unique needs of our nation</w:t>
       </w:r>
       <w:r>
         <w:t>’</w:t>
@@ -3624,17 +3910,17 @@
       <w:pPr>
         <w:pStyle w:val="Heading2"/>
       </w:pPr>
-      <w:bookmarkStart w:id="4" w:name="_Toc415723753"/>
-      <w:bookmarkStart w:id="5" w:name="_Toc404082903"/>
+      <w:bookmarkStart w:id="5" w:name="_Toc418513024"/>
+      <w:bookmarkStart w:id="6" w:name="_Toc404082903"/>
       <w:r>
         <w:lastRenderedPageBreak/>
         <w:t>Purpose</w:t>
       </w:r>
-      <w:bookmarkEnd w:id="4"/>
+      <w:bookmarkEnd w:id="5"/>
       <w:r>
         <w:t xml:space="preserve"> </w:t>
       </w:r>
-      <w:bookmarkEnd w:id="5"/>
+      <w:bookmarkEnd w:id="6"/>
     </w:p>
     <w:p>
       <w:pPr>
@@ -3696,11 +3982,11 @@
       <w:pPr>
         <w:pStyle w:val="Heading2"/>
       </w:pPr>
-      <w:bookmarkStart w:id="6" w:name="_Toc415723754"/>
+      <w:bookmarkStart w:id="7" w:name="_Toc418513025"/>
       <w:r>
         <w:t>Scope</w:t>
       </w:r>
-      <w:bookmarkEnd w:id="6"/>
+      <w:bookmarkEnd w:id="7"/>
     </w:p>
     <w:p>
       <w:pPr>
@@ -3937,17 +4223,17 @@
       <w:pPr>
         <w:pStyle w:val="Heading2"/>
       </w:pPr>
-      <w:bookmarkStart w:id="7" w:name="_User_Characteristics"/>
-      <w:bookmarkStart w:id="8" w:name="ColumnTitle_03"/>
-      <w:bookmarkStart w:id="9" w:name="ColumnTitle_04"/>
-      <w:bookmarkStart w:id="10" w:name="_Toc415723755"/>
-      <w:bookmarkEnd w:id="7"/>
+      <w:bookmarkStart w:id="8" w:name="_User_Characteristics"/>
+      <w:bookmarkStart w:id="9" w:name="ColumnTitle_03"/>
+      <w:bookmarkStart w:id="10" w:name="ColumnTitle_04"/>
+      <w:bookmarkStart w:id="11" w:name="_Toc418513026"/>
       <w:bookmarkEnd w:id="8"/>
       <w:bookmarkEnd w:id="9"/>
+      <w:bookmarkEnd w:id="10"/>
       <w:r>
         <w:t>User Scenarios</w:t>
       </w:r>
-      <w:bookmarkEnd w:id="10"/>
+      <w:bookmarkEnd w:id="11"/>
     </w:p>
     <w:p>
       <w:pPr>
@@ -4325,11 +4611,11 @@
       <w:pPr>
         <w:pStyle w:val="Heading2"/>
       </w:pPr>
-      <w:bookmarkStart w:id="11" w:name="_Toc415723756"/>
+      <w:bookmarkStart w:id="12" w:name="_Toc418513027"/>
       <w:r>
         <w:t>Relationship to Other Documents and Plans</w:t>
       </w:r>
-      <w:bookmarkEnd w:id="11"/>
+      <w:bookmarkEnd w:id="12"/>
     </w:p>
     <w:p>
       <w:pPr>
@@ -4446,11 +4732,11 @@
       <w:pPr>
         <w:pStyle w:val="Heading2"/>
       </w:pPr>
-      <w:bookmarkStart w:id="12" w:name="_Toc415723757"/>
+      <w:bookmarkStart w:id="13" w:name="_Toc418513028"/>
       <w:r>
         <w:t>Acronyms and Abbreviations</w:t>
       </w:r>
-      <w:bookmarkEnd w:id="12"/>
+      <w:bookmarkEnd w:id="13"/>
     </w:p>
     <w:p>
       <w:pPr>
@@ -4464,14 +4750,27 @@
       <w:r>
         <w:t xml:space="preserve">Table </w:t>
       </w:r>
-      <w:fldSimple w:instr=" SEQ Table \* ARABIC ">
-        <w:r>
-          <w:rPr>
-            <w:noProof/>
-          </w:rPr>
-          <w:t>1</w:t>
-        </w:r>
-      </w:fldSimple>
+      <w:r>
+        <w:fldChar w:fldCharType="begin"/>
+      </w:r>
+      <w:r>
+        <w:instrText xml:space="preserve"> SEQ Table \* ARABIC </w:instrText>
+      </w:r>
+      <w:r>
+        <w:fldChar w:fldCharType="separate"/>
+      </w:r>
+      <w:r>
+        <w:rPr>
+          <w:noProof/>
+        </w:rPr>
+        <w:t>1</w:t>
+      </w:r>
+      <w:r>
+        <w:rPr>
+          <w:noProof/>
+        </w:rPr>
+        <w:fldChar w:fldCharType="end"/>
+      </w:r>
       <w:r>
         <w:t>: Acronyms and Abbreviations</w:t>
       </w:r>
@@ -5652,31 +5951,31 @@
       <w:pPr>
         <w:pStyle w:val="Heading1"/>
       </w:pPr>
-      <w:bookmarkStart w:id="13" w:name="_Toc415723758"/>
+      <w:bookmarkStart w:id="14" w:name="_Toc418513029"/>
       <w:r>
         <w:t>Background</w:t>
       </w:r>
-      <w:bookmarkEnd w:id="13"/>
+      <w:bookmarkEnd w:id="14"/>
     </w:p>
     <w:p>
       <w:pPr>
         <w:pStyle w:val="Heading2"/>
       </w:pPr>
-      <w:bookmarkStart w:id="14" w:name="_Toc415723759"/>
+      <w:bookmarkStart w:id="15" w:name="_Toc418513030"/>
       <w:r>
         <w:t>Assumptions and Constraints</w:t>
       </w:r>
-      <w:bookmarkEnd w:id="14"/>
+      <w:bookmarkEnd w:id="15"/>
     </w:p>
     <w:p>
       <w:pPr>
         <w:pStyle w:val="Heading3"/>
       </w:pPr>
-      <w:bookmarkStart w:id="15" w:name="_Toc415723760"/>
+      <w:bookmarkStart w:id="16" w:name="_Toc418513031"/>
       <w:r>
         <w:t>Design Assumptions</w:t>
       </w:r>
-      <w:bookmarkEnd w:id="15"/>
+      <w:bookmarkEnd w:id="16"/>
     </w:p>
     <w:p>
       <w:pPr>
@@ -5762,11 +6061,11 @@
       <w:pPr>
         <w:pStyle w:val="Heading3"/>
       </w:pPr>
-      <w:bookmarkStart w:id="16" w:name="_Toc415723761"/>
+      <w:bookmarkStart w:id="17" w:name="_Toc418513032"/>
       <w:r>
         <w:t>Design Constraints</w:t>
       </w:r>
-      <w:bookmarkEnd w:id="16"/>
+      <w:bookmarkEnd w:id="17"/>
     </w:p>
     <w:p>
       <w:pPr>
@@ -5819,7 +6118,21 @@
           <w:sz w:val="24"/>
           <w:szCs w:val="20"/>
         </w:rPr>
-        <w:t xml:space="preserve">System designers </w:t>
+        <w:t>System designers</w:t>
+      </w:r>
+      <w:r>
+        <w:rPr>
+          <w:sz w:val="24"/>
+          <w:szCs w:val="20"/>
+        </w:rPr>
+        <w:t xml:space="preserve"> have</w:t>
+      </w:r>
+      <w:r>
+        <w:rPr>
+          <w:sz w:val="24"/>
+          <w:szCs w:val="20"/>
+        </w:rPr>
+        <w:t xml:space="preserve"> </w:t>
       </w:r>
       <w:r>
         <w:rPr>
@@ -5956,11 +6269,11 @@
       <w:pPr>
         <w:pStyle w:val="Heading3"/>
       </w:pPr>
-      <w:bookmarkStart w:id="17" w:name="_Toc415723762"/>
+      <w:bookmarkStart w:id="18" w:name="_Toc418513033"/>
       <w:r>
         <w:t>Design Trade-offs</w:t>
       </w:r>
-      <w:bookmarkEnd w:id="17"/>
+      <w:bookmarkEnd w:id="18"/>
     </w:p>
     <w:p>
       <w:pPr>
@@ -6042,11 +6355,11 @@
       <w:pPr>
         <w:pStyle w:val="Heading1"/>
       </w:pPr>
-      <w:bookmarkStart w:id="18" w:name="_Toc415723763"/>
+      <w:bookmarkStart w:id="19" w:name="_Toc418513034"/>
       <w:r>
         <w:t>Conceptual Dashboard Design</w:t>
       </w:r>
-      <w:bookmarkEnd w:id="18"/>
+      <w:bookmarkEnd w:id="19"/>
     </w:p>
     <w:p>
       <w:pPr>
@@ -6217,7 +6530,7 @@
           <w:noProof/>
         </w:rPr>
         <w:drawing>
-          <wp:inline distT="0" distB="0" distL="0" distR="0" wp14:anchorId="4F59010A" wp14:editId="2489BF04">
+          <wp:inline distT="0" distB="0" distL="0" distR="0" wp14:anchorId="7E888D16" wp14:editId="57997529">
             <wp:extent cx="6029325" cy="2664883"/>
             <wp:effectExtent l="0" t="0" r="0" b="2540"/>
             <wp:docPr id="4" name="Picture 4"/>
@@ -6266,14 +6579,27 @@
       <w:r>
         <w:t xml:space="preserve">Figure </w:t>
       </w:r>
-      <w:fldSimple w:instr=" SEQ Figure \* ARABIC ">
-        <w:r>
-          <w:rPr>
-            <w:noProof/>
-          </w:rPr>
-          <w:t>1</w:t>
-        </w:r>
-      </w:fldSimple>
+      <w:r>
+        <w:fldChar w:fldCharType="begin"/>
+      </w:r>
+      <w:r>
+        <w:instrText xml:space="preserve"> SEQ Figure \* ARABIC </w:instrText>
+      </w:r>
+      <w:r>
+        <w:fldChar w:fldCharType="separate"/>
+      </w:r>
+      <w:r>
+        <w:rPr>
+          <w:noProof/>
+        </w:rPr>
+        <w:t>1</w:t>
+      </w:r>
+      <w:r>
+        <w:rPr>
+          <w:noProof/>
+        </w:rPr>
+        <w:fldChar w:fldCharType="end"/>
+      </w:r>
       <w:r>
         <w:t xml:space="preserve">: </w:t>
       </w:r>
@@ -6333,29 +6659,22 @@
       </w:pPr>
       <w:r>
         <w:lastRenderedPageBreak/>
-        <w:t>The following sections describe the specific screen features of the Dashboard in further deta</w:t>
-      </w:r>
-      <w:bookmarkStart w:id="19" w:name="_Widget_Design"/>
-      <w:bookmarkStart w:id="20" w:name="_Navigation_Hierarchy"/>
-      <w:bookmarkEnd w:id="19"/>
+        <w:t>The following sections describe the specific screen features of the Dashboard in further detai</w:t>
+      </w:r>
+      <w:bookmarkStart w:id="20" w:name="_Widget_Design"/>
+      <w:bookmarkStart w:id="21" w:name="_Navigation_Hierarchy"/>
       <w:bookmarkEnd w:id="20"/>
-      <w:r>
-        <w:t>il.</w:t>
-      </w:r>
-    </w:p>
-    <w:p>
-      <w:pPr>
-        <w:pStyle w:val="BodyText"/>
-      </w:pPr>
-      <w:bookmarkStart w:id="21" w:name="_GoBack"/>
       <w:bookmarkEnd w:id="21"/>
+      <w:r>
+        <w:t xml:space="preserve">l. </w:t>
+      </w:r>
     </w:p>
     <w:p>
       <w:pPr>
         <w:pStyle w:val="Heading2"/>
       </w:pPr>
       <w:bookmarkStart w:id="22" w:name="_Primary_View:_Individual"/>
-      <w:bookmarkStart w:id="23" w:name="_Toc415723764"/>
+      <w:bookmarkStart w:id="23" w:name="_Toc418513035"/>
       <w:bookmarkEnd w:id="22"/>
       <w:r>
         <w:t xml:space="preserve">Primary View: </w:t>
@@ -6387,7 +6706,7 @@
           <w:noProof/>
         </w:rPr>
         <w:drawing>
-          <wp:inline distT="0" distB="0" distL="0" distR="0" wp14:anchorId="53D392BE" wp14:editId="76B17570">
+          <wp:inline distT="0" distB="0" distL="0" distR="0" wp14:anchorId="57C34D0E" wp14:editId="7A700626">
             <wp:extent cx="5872580" cy="3790950"/>
             <wp:effectExtent l="0" t="0" r="0" b="0"/>
             <wp:docPr id="2057" name="Picture 2057"/>
@@ -6441,14 +6760,27 @@
       <w:r>
         <w:t xml:space="preserve">Figure </w:t>
       </w:r>
-      <w:fldSimple w:instr=" SEQ Figure \* ARABIC ">
-        <w:r>
-          <w:rPr>
-            <w:noProof/>
-          </w:rPr>
-          <w:t>2</w:t>
-        </w:r>
-      </w:fldSimple>
+      <w:r>
+        <w:fldChar w:fldCharType="begin"/>
+      </w:r>
+      <w:r>
+        <w:instrText xml:space="preserve"> SEQ Figure \* ARABIC </w:instrText>
+      </w:r>
+      <w:r>
+        <w:fldChar w:fldCharType="separate"/>
+      </w:r>
+      <w:r>
+        <w:rPr>
+          <w:noProof/>
+        </w:rPr>
+        <w:t>2</w:t>
+      </w:r>
+      <w:r>
+        <w:rPr>
+          <w:noProof/>
+        </w:rPr>
+        <w:fldChar w:fldCharType="end"/>
+      </w:r>
       <w:r>
         <w:t xml:space="preserve">: </w:t>
       </w:r>
@@ -6590,7 +6922,6 @@
         </w:numPr>
       </w:pPr>
       <w:r>
-        <w:lastRenderedPageBreak/>
         <w:t xml:space="preserve">Active </w:t>
       </w:r>
       <w:r>
@@ -6606,6 +6937,7 @@
         </w:numPr>
       </w:pPr>
       <w:r>
+        <w:lastRenderedPageBreak/>
         <w:t>Appointments, Visits, and Admissions</w:t>
       </w:r>
     </w:p>
@@ -6665,7 +6997,16 @@
         <w:pStyle w:val="BodyText"/>
       </w:pPr>
       <w:r>
-        <w:t>The view will provide additional information</w:t>
+        <w:t xml:space="preserve">In the future, the </w:t>
+      </w:r>
+      <w:r>
+        <w:t xml:space="preserve">view </w:t>
+      </w:r>
+      <w:r>
+        <w:t>may also</w:t>
+      </w:r>
+      <w:r>
+        <w:t xml:space="preserve"> provide additional information</w:t>
       </w:r>
       <w:r>
         <w:t>al widgets</w:t>
@@ -6710,25 +7051,22 @@
         <w:t xml:space="preserve"> loss program. The VA / Department of Defense (DoD) Clinical Practice Guidelines option will provide links to the complete clinical guideline for relevant conditions. </w:t>
       </w:r>
       <w:r>
-        <w:t xml:space="preserve">Other administrative-oriented widgets will include ability to search a Veteran’s health record or find and select another Veteran from a roster. </w:t>
+        <w:t xml:space="preserve">Other administrative-oriented widgets will include ability to search a Veteran’s health record or find and select another Veteran from </w:t>
+      </w:r>
+      <w:r>
+        <w:t xml:space="preserve">the Veteran Roster Widget. </w:t>
+      </w:r>
+      <w:r>
+        <w:t xml:space="preserve"> </w:t>
       </w:r>
     </w:p>
     <w:p>
       <w:pPr>
         <w:spacing w:after="200" w:line="276" w:lineRule="auto"/>
-        <w:rPr>
-          <w:sz w:val="24"/>
-          <w:szCs w:val="20"/>
-        </w:rPr>
       </w:pPr>
       <w:r>
         <w:br w:type="page"/>
       </w:r>
-    </w:p>
-    <w:p>
-      <w:pPr>
-        <w:pStyle w:val="BodyText"/>
-      </w:pPr>
       <w:bookmarkStart w:id="25" w:name="_Facility_Service_Area"/>
       <w:bookmarkEnd w:id="25"/>
     </w:p>
@@ -6736,16 +7074,17 @@
       <w:pPr>
         <w:pStyle w:val="Heading2"/>
       </w:pPr>
-      <w:bookmarkStart w:id="26" w:name="_Toc415723765"/>
+      <w:bookmarkStart w:id="26" w:name="_Toc418513036"/>
       <w:r>
         <w:rPr>
           <w:b w:val="0"/>
         </w:rPr>
+        <w:lastRenderedPageBreak/>
         <w:t>Other Views</w:t>
       </w:r>
       <w:bookmarkStart w:id="27" w:name="_Toc408842334"/>
+      <w:bookmarkEnd w:id="27"/>
       <w:bookmarkEnd w:id="26"/>
-      <w:bookmarkEnd w:id="27"/>
     </w:p>
     <w:p>
       <w:pPr>
@@ -6758,15 +7097,21 @@
         <w:pStyle w:val="BodyText"/>
         <w:keepNext/>
       </w:pPr>
+    </w:p>
+    <w:p>
+      <w:pPr>
+        <w:pStyle w:val="BodyText"/>
+        <w:keepNext/>
+      </w:pPr>
       <w:r>
         <w:rPr>
           <w:noProof/>
         </w:rPr>
         <w:drawing>
-          <wp:inline distT="0" distB="0" distL="0" distR="0" wp14:anchorId="5C038FE6" wp14:editId="0FB45B7A">
-            <wp:extent cx="5975357" cy="4339320"/>
-            <wp:effectExtent l="0" t="0" r="6350" b="4445"/>
-            <wp:docPr id="2" name="Picture 2"/>
+          <wp:inline distT="0" distB="0" distL="0" distR="0" wp14:anchorId="2E1495CE" wp14:editId="66C3D10E">
+            <wp:extent cx="5743575" cy="4171000"/>
+            <wp:effectExtent l="0" t="0" r="0" b="1270"/>
+            <wp:docPr id="5" name="Picture 5"/>
             <wp:cNvGraphicFramePr>
               <a:graphicFrameLocks xmlns:a="http://schemas.openxmlformats.org/drawingml/2006/main" noChangeAspect="1"/>
             </wp:cNvGraphicFramePr>
@@ -6795,12 +7140,16 @@
                   <pic:spPr bwMode="auto">
                     <a:xfrm>
                       <a:off x="0" y="0"/>
-                      <a:ext cx="5973275" cy="4337808"/>
+                      <a:ext cx="5746774" cy="4173323"/>
                     </a:xfrm>
                     <a:prstGeom prst="rect">
                       <a:avLst/>
                     </a:prstGeom>
                     <a:noFill/>
+                    <a:ln>
+                      <a:noFill/>
+                    </a:ln>
+                    <a:effectLst/>
                   </pic:spPr>
                 </pic:pic>
               </a:graphicData>
@@ -6817,14 +7166,27 @@
       <w:r>
         <w:t xml:space="preserve">Figure </w:t>
       </w:r>
-      <w:fldSimple w:instr=" SEQ Figure \* ARABIC ">
-        <w:r>
-          <w:rPr>
-            <w:noProof/>
-          </w:rPr>
-          <w:t>3</w:t>
-        </w:r>
-      </w:fldSimple>
+      <w:r>
+        <w:fldChar w:fldCharType="begin"/>
+      </w:r>
+      <w:r>
+        <w:instrText xml:space="preserve"> SEQ Figure \* ARABIC </w:instrText>
+      </w:r>
+      <w:r>
+        <w:fldChar w:fldCharType="separate"/>
+      </w:r>
+      <w:r>
+        <w:rPr>
+          <w:noProof/>
+        </w:rPr>
+        <w:t>3</w:t>
+      </w:r>
+      <w:r>
+        <w:rPr>
+          <w:noProof/>
+        </w:rPr>
+        <w:fldChar w:fldCharType="end"/>
+      </w:r>
       <w:r>
         <w:t>: VISN Level</w:t>
       </w:r>
@@ -6992,7 +7354,6 @@
         </w:numPr>
       </w:pPr>
       <w:r>
-        <w:lastRenderedPageBreak/>
         <w:t>Number of Veterans in each statistical risk group</w:t>
       </w:r>
     </w:p>
@@ -7005,6 +7366,7 @@
         </w:numPr>
       </w:pPr>
       <w:r>
+        <w:lastRenderedPageBreak/>
         <w:t xml:space="preserve">Outreach Status </w:t>
       </w:r>
     </w:p>
@@ -7030,6 +7392,24 @@
       </w:pPr>
       <w:r>
         <w:t xml:space="preserve">Presence of a Suicide Risk Flag </w:t>
+      </w:r>
+    </w:p>
+    <w:p>
+      <w:pPr>
+        <w:pStyle w:val="BodyText"/>
+        <w:numPr>
+          <w:ilvl w:val="0"/>
+          <w:numId w:val="10"/>
+        </w:numPr>
+      </w:pPr>
+      <w:r>
+        <w:t>Safety Plans Completed</w:t>
+      </w:r>
+      <w:r>
+        <w:rPr>
+          <w:rStyle w:val="FootnoteReference"/>
+        </w:rPr>
+        <w:footnoteReference w:id="3"/>
       </w:r>
     </w:p>
     <w:p>
@@ -7170,7 +7550,7 @@
       <w:bookmarkStart w:id="90" w:name="_Toc408842301"/>
       <w:bookmarkStart w:id="91" w:name="_Toc408842343"/>
       <w:bookmarkStart w:id="92" w:name="_Widget_Design_1"/>
-      <w:bookmarkStart w:id="93" w:name="_Toc415723766"/>
+      <w:bookmarkStart w:id="93" w:name="_Toc418513037"/>
       <w:bookmarkEnd w:id="29"/>
       <w:bookmarkEnd w:id="30"/>
       <w:bookmarkEnd w:id="31"/>
@@ -7266,7 +7646,7 @@
         <w:t xml:space="preserve"> </w:t>
       </w:r>
       <w:r>
-        <w:t xml:space="preserve">t. This will allow users to move and arrange widgets spatially within the Dashboard to their own preferences, and in some cases select what widgets they do and do not desire to be displayed on the screen. </w:t>
+        <w:t xml:space="preserve">This will allow users to move and arrange widgets spatially within the Dashboard to their own preferences, and in some cases select what widgets they do and do not desire to be displayed on the screen. </w:t>
       </w:r>
       <w:r>
         <w:t xml:space="preserve">The following widgets are either in development or under consideration for development in future sprints. </w:t>
@@ -7286,7 +7666,7 @@
           <w:noProof/>
         </w:rPr>
         <w:drawing>
-          <wp:inline distT="0" distB="0" distL="0" distR="0" wp14:anchorId="36C7D979" wp14:editId="2BEEC7F5">
+          <wp:inline distT="0" distB="0" distL="0" distR="0" wp14:anchorId="21399DBE" wp14:editId="3A65374C">
             <wp:extent cx="5762625" cy="1429032"/>
             <wp:effectExtent l="0" t="0" r="0" b="0"/>
             <wp:docPr id="3" name="Picture 3"/>
@@ -7339,14 +7719,27 @@
       <w:r>
         <w:t xml:space="preserve">Figure </w:t>
       </w:r>
-      <w:fldSimple w:instr=" SEQ Figure \* ARABIC ">
-        <w:r>
-          <w:rPr>
-            <w:noProof/>
-          </w:rPr>
-          <w:t>4</w:t>
-        </w:r>
-      </w:fldSimple>
+      <w:r>
+        <w:fldChar w:fldCharType="begin"/>
+      </w:r>
+      <w:r>
+        <w:instrText xml:space="preserve"> SEQ Figure \* ARABIC </w:instrText>
+      </w:r>
+      <w:r>
+        <w:fldChar w:fldCharType="separate"/>
+      </w:r>
+      <w:r>
+        <w:rPr>
+          <w:noProof/>
+        </w:rPr>
+        <w:t>4</w:t>
+      </w:r>
+      <w:r>
+        <w:rPr>
+          <w:noProof/>
+        </w:rPr>
+        <w:fldChar w:fldCharType="end"/>
+      </w:r>
       <w:r>
         <w:t>: Veteran Roster</w:t>
       </w:r>
@@ -7362,47 +7755,26 @@
         <w:t>R</w:t>
       </w:r>
       <w:r>
-        <w:t xml:space="preserve">oster allows a user to view a list of Veterans within a specific area (service area, state, etc.). It includes a visual indicator to highlight Veterans who have been recently identified – in this case, a green box. The last column represents a user story that allows the user to click a direct hyperlink into the Veteran’s </w:t>
-      </w:r>
-      <w:r>
-        <w:t xml:space="preserve">EHR, bypassing the Individual Veteran View and going straight to the medical record. </w:t>
-      </w:r>
-      <w:r>
-        <w:t xml:space="preserve">Users will also be able to select a Veteran’s outreach status from a drop down menu. </w:t>
-      </w:r>
-      <w:r>
-        <w:t>Note: the</w:t>
-      </w:r>
-      <w:r>
-        <w:t xml:space="preserve"> categories in the</w:t>
-      </w:r>
-      <w:r>
-        <w:t xml:space="preserve"> “Statistical Risk Level” column </w:t>
-      </w:r>
-      <w:r>
-        <w:t>are a</w:t>
-      </w:r>
-      <w:r>
-        <w:t xml:space="preserve"> notional feature. Clinical experts have discussed how best to categorize or label Veterans according to the individual Veteran’s risk level, however consensus has not yet been reached. For illustration </w:t>
+        <w:t xml:space="preserve">oster allows a user to view a list of Veterans within a specific area (service area, state, etc.). </w:t>
+      </w:r>
+      <w:r>
+        <w:t>Clicking a Veteran</w:t>
+      </w:r>
+      <w:r>
+        <w:t>’s row</w:t>
+      </w:r>
+      <w:r>
+        <w:t xml:space="preserve"> will cause the interface to display the Veteran’s health information in the Dashboard’s clinical widgets. Clicking a different Veteran will then cause the information for the newly selected Veteran, and so on. Users can also sort and filter the columns as desired. </w:t>
+      </w:r>
+      <w:r>
+        <w:t>Users will also be able to select a Veteran’s outreach status from a drop down menu</w:t>
+      </w:r>
+      <w:r>
+        <w:t xml:space="preserve">, </w:t>
       </w:r>
       <w:r>
         <w:lastRenderedPageBreak/>
-        <w:t>purposes, the figure above proposes a label of “Emergent” for Veterans in the top .1%</w:t>
-      </w:r>
-      <w:r>
-        <w:t xml:space="preserve"> and</w:t>
-      </w:r>
-      <w:r>
-        <w:t xml:space="preserve"> “High” for Veterans in the top 5%</w:t>
-      </w:r>
-      <w:r>
-        <w:t>.</w:t>
-      </w:r>
-      <w:r>
-        <w:t>The actual schema to be used in the application will be finalized and described in future versions of this document.</w:t>
-      </w:r>
-      <w:r>
-        <w:t xml:space="preserve"> As of the end of Sprint 12, stake holders have suggest “High” vs. “Medium” or “Top” vs. “Middle,” for the categorical labels, however consensus has not yet been reached. </w:t>
+        <w:t>and see if a Veteran is in the TOP risk category (top .1% of the risk stratification) or MIDDLE risk category (top 5% of the risk stratification).</w:t>
       </w:r>
     </w:p>
     <w:p>
@@ -7422,7 +7794,7 @@
           <w:noProof/>
         </w:rPr>
         <w:drawing>
-          <wp:inline distT="0" distB="0" distL="0" distR="0" wp14:anchorId="671FFB33" wp14:editId="50F4C8CA">
+          <wp:inline distT="0" distB="0" distL="0" distR="0" wp14:anchorId="1C56F507" wp14:editId="4F02D925">
             <wp:extent cx="3091180" cy="1560830"/>
             <wp:effectExtent l="0" t="0" r="0" b="1270"/>
             <wp:docPr id="11" name="Picture 11"/>
@@ -7475,14 +7847,30 @@
       <w:r>
         <w:t xml:space="preserve">Figure </w:t>
       </w:r>
-      <w:fldSimple w:instr=" SEQ Figure \* ARABIC ">
-        <w:r>
-          <w:rPr>
-            <w:noProof/>
-          </w:rPr>
-          <w:t>5</w:t>
-        </w:r>
-      </w:fldSimple>
+      <w:r>
+        <w:fldChar w:fldCharType="begin"/>
+      </w:r>
+      <w:r>
+        <w:instrText xml:space="preserve"> S</w:instrText>
+      </w:r>
+      <w:r>
+        <w:instrText xml:space="preserve">EQ Figure \* ARABIC </w:instrText>
+      </w:r>
+      <w:r>
+        <w:fldChar w:fldCharType="separate"/>
+      </w:r>
+      <w:r>
+        <w:rPr>
+          <w:noProof/>
+        </w:rPr>
+        <w:t>5</w:t>
+      </w:r>
+      <w:r>
+        <w:rPr>
+          <w:noProof/>
+        </w:rPr>
+        <w:fldChar w:fldCharType="end"/>
+      </w:r>
       <w:r>
         <w:t>: Stratification Widget</w:t>
       </w:r>
@@ -7518,6 +7906,9 @@
       <w:r>
         <w:t xml:space="preserve">. Users can click the stratification to view a roster of the Veterans included. </w:t>
       </w:r>
+      <w:r>
+        <w:t xml:space="preserve">This widget also represents a template from which the development can develop other widgets that feature data that is most easily read and understood in a tabular (rows vs. columns of categorical and / or quantitative data) format. </w:t>
+      </w:r>
     </w:p>
     <w:p>
       <w:pPr>
@@ -7538,7 +7929,7 @@
           <w:noProof/>
         </w:rPr>
         <w:drawing>
-          <wp:inline distT="0" distB="0" distL="0" distR="0" wp14:anchorId="21B8E327" wp14:editId="4CEF0F88">
+          <wp:inline distT="0" distB="0" distL="0" distR="0" wp14:anchorId="7455829E" wp14:editId="0F80DBD7">
             <wp:extent cx="3038475" cy="2862793"/>
             <wp:effectExtent l="0" t="0" r="0" b="0"/>
             <wp:docPr id="67" name="Picture 67"/>
@@ -7591,14 +7982,27 @@
       <w:r>
         <w:t xml:space="preserve">Figure </w:t>
       </w:r>
-      <w:fldSimple w:instr=" SEQ Figure \* ARABIC ">
-        <w:r>
-          <w:rPr>
-            <w:noProof/>
-          </w:rPr>
-          <w:t>6</w:t>
-        </w:r>
-      </w:fldSimple>
+      <w:r>
+        <w:fldChar w:fldCharType="begin"/>
+      </w:r>
+      <w:r>
+        <w:instrText xml:space="preserve"> SEQ Figure \* ARABIC </w:instrText>
+      </w:r>
+      <w:r>
+        <w:fldChar w:fldCharType="separate"/>
+      </w:r>
+      <w:r>
+        <w:rPr>
+          <w:noProof/>
+        </w:rPr>
+        <w:t>6</w:t>
+      </w:r>
+      <w:r>
+        <w:rPr>
+          <w:noProof/>
+        </w:rPr>
+        <w:fldChar w:fldCharType="end"/>
+      </w:r>
       <w:r>
         <w:t>: Attributes Summary Widget</w:t>
       </w:r>
@@ -7658,7 +8062,7 @@
           <w:noProof/>
         </w:rPr>
         <w:drawing>
-          <wp:inline distT="0" distB="0" distL="0" distR="0" wp14:anchorId="19647ECB" wp14:editId="3F60EB5E">
+          <wp:inline distT="0" distB="0" distL="0" distR="0" wp14:anchorId="5D7E84EB" wp14:editId="59BE25F4">
             <wp:extent cx="3419475" cy="2297007"/>
             <wp:effectExtent l="0" t="0" r="0" b="8255"/>
             <wp:docPr id="68" name="Picture 68"/>
@@ -7711,14 +8115,27 @@
       <w:r>
         <w:t xml:space="preserve">Figure </w:t>
       </w:r>
-      <w:fldSimple w:instr=" SEQ Figure \* ARABIC ">
-        <w:r>
-          <w:rPr>
-            <w:noProof/>
-          </w:rPr>
-          <w:t>7</w:t>
-        </w:r>
-      </w:fldSimple>
+      <w:r>
+        <w:fldChar w:fldCharType="begin"/>
+      </w:r>
+      <w:r>
+        <w:instrText xml:space="preserve"> SEQ Figure \* ARABIC </w:instrText>
+      </w:r>
+      <w:r>
+        <w:fldChar w:fldCharType="separate"/>
+      </w:r>
+      <w:r>
+        <w:rPr>
+          <w:noProof/>
+        </w:rPr>
+        <w:t>7</w:t>
+      </w:r>
+      <w:r>
+        <w:rPr>
+          <w:noProof/>
+        </w:rPr>
+        <w:fldChar w:fldCharType="end"/>
+      </w:r>
       <w:r>
         <w:t>: Means Completion Chart</w:t>
       </w:r>
@@ -7788,7 +8205,7 @@
           <w:noProof/>
         </w:rPr>
         <w:drawing>
-          <wp:inline distT="0" distB="0" distL="0" distR="0" wp14:anchorId="068B3174" wp14:editId="24F4E265">
+          <wp:inline distT="0" distB="0" distL="0" distR="0" wp14:anchorId="6EC2E1C5" wp14:editId="455C447E">
             <wp:extent cx="3930244" cy="2744722"/>
             <wp:effectExtent l="0" t="0" r="0" b="0"/>
             <wp:docPr id="74" name="Picture 74"/>
@@ -7841,14 +8258,27 @@
       <w:r>
         <w:t xml:space="preserve">Figure </w:t>
       </w:r>
-      <w:fldSimple w:instr=" SEQ Figure \* ARABIC ">
-        <w:r>
-          <w:rPr>
-            <w:noProof/>
-          </w:rPr>
-          <w:t>8</w:t>
-        </w:r>
-      </w:fldSimple>
+      <w:r>
+        <w:fldChar w:fldCharType="begin"/>
+      </w:r>
+      <w:r>
+        <w:instrText xml:space="preserve"> SEQ Figure \* ARABIC </w:instrText>
+      </w:r>
+      <w:r>
+        <w:fldChar w:fldCharType="separate"/>
+      </w:r>
+      <w:r>
+        <w:rPr>
+          <w:noProof/>
+        </w:rPr>
+        <w:t>8</w:t>
+      </w:r>
+      <w:r>
+        <w:rPr>
+          <w:noProof/>
+        </w:rPr>
+        <w:fldChar w:fldCharType="end"/>
+      </w:r>
       <w:r>
         <w:t>: Suicide Rate Chart</w:t>
       </w:r>
@@ -7912,9 +8342,9 @@
         </w:rPr>
         <w:lastRenderedPageBreak/>
         <w:drawing>
-          <wp:inline distT="0" distB="0" distL="0" distR="0" wp14:anchorId="619DF975" wp14:editId="0477E343">
-            <wp:extent cx="4052996" cy="2830447"/>
-            <wp:effectExtent l="0" t="0" r="5080" b="8255"/>
+          <wp:inline distT="0" distB="0" distL="0" distR="0" wp14:anchorId="7FBC6E43" wp14:editId="7ADEEE08">
+            <wp:extent cx="3717985" cy="2596488"/>
+            <wp:effectExtent l="0" t="0" r="0" b="0"/>
             <wp:docPr id="75" name="Picture 75"/>
             <wp:cNvGraphicFramePr>
               <a:graphicFrameLocks xmlns:a="http://schemas.openxmlformats.org/drawingml/2006/main" noChangeAspect="1"/>
@@ -7944,7 +8374,7 @@
                   <pic:spPr bwMode="auto">
                     <a:xfrm>
                       <a:off x="0" y="0"/>
-                      <a:ext cx="4052053" cy="2829788"/>
+                      <a:ext cx="3723743" cy="2600509"/>
                     </a:xfrm>
                     <a:prstGeom prst="rect">
                       <a:avLst/>
@@ -7965,14 +8395,27 @@
       <w:r>
         <w:t xml:space="preserve">Figure </w:t>
       </w:r>
-      <w:fldSimple w:instr=" SEQ Figure \* ARABIC ">
-        <w:r>
-          <w:rPr>
-            <w:noProof/>
-          </w:rPr>
-          <w:t>9</w:t>
-        </w:r>
-      </w:fldSimple>
+      <w:r>
+        <w:fldChar w:fldCharType="begin"/>
+      </w:r>
+      <w:r>
+        <w:instrText xml:space="preserve"> SEQ Figure \* ARABIC </w:instrText>
+      </w:r>
+      <w:r>
+        <w:fldChar w:fldCharType="separate"/>
+      </w:r>
+      <w:r>
+        <w:rPr>
+          <w:noProof/>
+        </w:rPr>
+        <w:t>9</w:t>
+      </w:r>
+      <w:r>
+        <w:rPr>
+          <w:noProof/>
+        </w:rPr>
+        <w:fldChar w:fldCharType="end"/>
+      </w:r>
       <w:r>
         <w:t>: Veterans in Highest .1% Risk Percentile</w:t>
       </w:r>
@@ -8029,7 +8472,7 @@
         </w:rPr>
         <w:lastRenderedPageBreak/>
         <w:drawing>
-          <wp:inline distT="0" distB="0" distL="0" distR="0" wp14:anchorId="28170A70" wp14:editId="16F84547">
+          <wp:inline distT="0" distB="0" distL="0" distR="0" wp14:anchorId="555EA61C" wp14:editId="2B176E18">
             <wp:extent cx="4465351" cy="3490591"/>
             <wp:effectExtent l="0" t="0" r="0" b="0"/>
             <wp:docPr id="2054" name="Picture 2054"/>
@@ -8082,14 +8525,27 @@
       <w:r>
         <w:t xml:space="preserve">Figure </w:t>
       </w:r>
-      <w:fldSimple w:instr=" SEQ Figure \* ARABIC ">
-        <w:r>
-          <w:rPr>
-            <w:noProof/>
-          </w:rPr>
-          <w:t>10</w:t>
-        </w:r>
-      </w:fldSimple>
+      <w:r>
+        <w:fldChar w:fldCharType="begin"/>
+      </w:r>
+      <w:r>
+        <w:instrText xml:space="preserve"> SEQ Figure \* ARABIC </w:instrText>
+      </w:r>
+      <w:r>
+        <w:fldChar w:fldCharType="separate"/>
+      </w:r>
+      <w:r>
+        <w:rPr>
+          <w:noProof/>
+        </w:rPr>
+        <w:t>10</w:t>
+      </w:r>
+      <w:r>
+        <w:rPr>
+          <w:noProof/>
+        </w:rPr>
+        <w:fldChar w:fldCharType="end"/>
+      </w:r>
       <w:r>
         <w:t>: Medical Cover Sheet Widgets</w:t>
       </w:r>
@@ -8154,7 +8610,7 @@
         </w:rPr>
         <w:lastRenderedPageBreak/>
         <w:drawing>
-          <wp:inline distT="0" distB="0" distL="0" distR="0" wp14:anchorId="05305FA8" wp14:editId="2BD251FA">
+          <wp:inline distT="0" distB="0" distL="0" distR="0" wp14:anchorId="3CE7541A" wp14:editId="11924AEE">
             <wp:extent cx="5819775" cy="1419846"/>
             <wp:effectExtent l="0" t="0" r="0" b="9525"/>
             <wp:docPr id="78" name="Picture 78"/>
@@ -8207,14 +8663,27 @@
       <w:r>
         <w:t xml:space="preserve">Figure </w:t>
       </w:r>
-      <w:fldSimple w:instr=" SEQ Figure \* ARABIC ">
-        <w:r>
-          <w:rPr>
-            <w:noProof/>
-          </w:rPr>
-          <w:t>11</w:t>
-        </w:r>
-      </w:fldSimple>
+      <w:r>
+        <w:fldChar w:fldCharType="begin"/>
+      </w:r>
+      <w:r>
+        <w:instrText xml:space="preserve"> SEQ Figure \* ARABIC </w:instrText>
+      </w:r>
+      <w:r>
+        <w:fldChar w:fldCharType="separate"/>
+      </w:r>
+      <w:r>
+        <w:rPr>
+          <w:noProof/>
+        </w:rPr>
+        <w:t>11</w:t>
+      </w:r>
+      <w:r>
+        <w:rPr>
+          <w:noProof/>
+        </w:rPr>
+        <w:fldChar w:fldCharType="end"/>
+      </w:r>
       <w:r>
         <w:t>:</w:t>
       </w:r>
@@ -8244,7 +8713,19 @@
         <w:t xml:space="preserve"> to diabetes management, clinical practice guideline recommendations diabetes care, and local resources for diabetes such as support groups, mobile apps, clinical care, etc.</w:t>
       </w:r>
       <w:r>
-        <w:t xml:space="preserve"> As of the end of Sprint 12, the Dashboard has the ability to display links </w:t>
+        <w:t xml:space="preserve"> </w:t>
+      </w:r>
+      <w:r>
+        <w:t>The</w:t>
+      </w:r>
+      <w:r>
+        <w:t xml:space="preserve"> Dashboard </w:t>
+      </w:r>
+      <w:r>
+        <w:t xml:space="preserve">also </w:t>
+      </w:r>
+      <w:r>
+        <w:t xml:space="preserve">has the ability to display links </w:t>
       </w:r>
       <w:r>
         <w:t xml:space="preserve">to </w:t>
@@ -8256,10 +8737,19 @@
         <w:t xml:space="preserve"> VA / DoD</w:t>
       </w:r>
       <w:r>
-        <w:t xml:space="preserve"> Clinical Practice Guideline documents for patients at risk for suicide.</w:t>
-      </w:r>
-      <w:r>
-        <w:t xml:space="preserve"> The Dashboard also provides supplemental information based on the individual Veteran’s statistical risk level.</w:t>
+        <w:t xml:space="preserve"> Clinical Practice Guideline documents for patients at risk for suicide</w:t>
+      </w:r>
+      <w:r>
+        <w:t xml:space="preserve">, and </w:t>
+      </w:r>
+      <w:r>
+        <w:t>also provide</w:t>
+      </w:r>
+      <w:r>
+        <w:t>s</w:t>
+      </w:r>
+      <w:r>
+        <w:t xml:space="preserve"> supplemental information based on the individual Veteran’s statistical risk level.</w:t>
       </w:r>
       <w:r>
         <w:t xml:space="preserve"> As the project continues, the content of this widget will be further refined as new resources are developed and identified for inclusion in the Dashboard. </w:t>
@@ -8281,7 +8771,7 @@
           <w:noProof/>
         </w:rPr>
         <w:drawing>
-          <wp:inline distT="0" distB="0" distL="0" distR="0" wp14:anchorId="178BAA82" wp14:editId="641909CD">
+          <wp:inline distT="0" distB="0" distL="0" distR="0" wp14:anchorId="4254A1DC" wp14:editId="43D25115">
             <wp:extent cx="3848100" cy="1167927"/>
             <wp:effectExtent l="0" t="0" r="0" b="0"/>
             <wp:docPr id="80" name="Picture 80"/>
@@ -8334,14 +8824,27 @@
       <w:r>
         <w:t xml:space="preserve">Figure </w:t>
       </w:r>
-      <w:fldSimple w:instr=" SEQ Figure \* ARABIC ">
-        <w:r>
-          <w:rPr>
-            <w:noProof/>
-          </w:rPr>
-          <w:t>12</w:t>
-        </w:r>
-      </w:fldSimple>
+      <w:r>
+        <w:fldChar w:fldCharType="begin"/>
+      </w:r>
+      <w:r>
+        <w:instrText xml:space="preserve"> SEQ Figure \* ARABIC </w:instrText>
+      </w:r>
+      <w:r>
+        <w:fldChar w:fldCharType="separate"/>
+      </w:r>
+      <w:r>
+        <w:rPr>
+          <w:noProof/>
+        </w:rPr>
+        <w:t>12</w:t>
+      </w:r>
+      <w:r>
+        <w:rPr>
+          <w:noProof/>
+        </w:rPr>
+        <w:fldChar w:fldCharType="end"/>
+      </w:r>
       <w:r>
         <w:t xml:space="preserve">: </w:t>
       </w:r>
@@ -8380,7 +8883,7 @@
         </w:rPr>
         <w:lastRenderedPageBreak/>
         <w:drawing>
-          <wp:inline distT="0" distB="0" distL="0" distR="0" wp14:anchorId="3C934FD4" wp14:editId="7A6A59B8">
+          <wp:inline distT="0" distB="0" distL="0" distR="0" wp14:anchorId="651DA4D4" wp14:editId="3D495060">
             <wp:extent cx="5981700" cy="1325197"/>
             <wp:effectExtent l="0" t="0" r="0" b="8890"/>
             <wp:docPr id="13" name="Picture 13"/>
@@ -8433,14 +8936,27 @@
       <w:r>
         <w:t xml:space="preserve">Figure </w:t>
       </w:r>
-      <w:fldSimple w:instr=" SEQ Figure \* ARABIC ">
-        <w:r>
-          <w:rPr>
-            <w:noProof/>
-          </w:rPr>
-          <w:t>13</w:t>
-        </w:r>
-      </w:fldSimple>
+      <w:r>
+        <w:fldChar w:fldCharType="begin"/>
+      </w:r>
+      <w:r>
+        <w:instrText xml:space="preserve"> SEQ Figure \* ARABIC </w:instrText>
+      </w:r>
+      <w:r>
+        <w:fldChar w:fldCharType="separate"/>
+      </w:r>
+      <w:r>
+        <w:rPr>
+          <w:noProof/>
+        </w:rPr>
+        <w:t>13</w:t>
+      </w:r>
+      <w:r>
+        <w:rPr>
+          <w:noProof/>
+        </w:rPr>
+        <w:fldChar w:fldCharType="end"/>
+      </w:r>
       <w:r>
         <w:t>: Contact Widgets</w:t>
       </w:r>
@@ -8567,7 +9083,7 @@
         <w:rStyle w:val="PageNumber"/>
         <w:noProof/>
       </w:rPr>
-      <w:t>10</w:t>
+      <w:t>1</w:t>
     </w:r>
     <w:r>
       <w:rPr>
@@ -8580,7 +9096,7 @@
         <w:rStyle w:val="PageNumber"/>
       </w:rPr>
       <w:tab/>
-      <w:t>April 2015</w:t>
+      <w:t>May 2015</w:t>
     </w:r>
   </w:p>
   <w:p>
@@ -8652,6 +9168,30 @@
         </w:rPr>
         <w:t xml:space="preserve">Intelligent Enterprise. </w:t>
       </w:r>
+    </w:p>
+  </w:footnote>
+  <w:footnote w:id="3">
+    <w:p>
+      <w:pPr>
+        <w:pStyle w:val="FootnoteText"/>
+      </w:pPr>
+      <w:r>
+        <w:rPr>
+          <w:rStyle w:val="FootnoteReference"/>
+        </w:rPr>
+        <w:footnoteRef/>
+      </w:r>
+      <w:r>
+        <w:t xml:space="preserve"> VA has adopted safety planning as a key tool in suicide prevention. Existence of a current Safety Plan for an at-risk Veteran is considered an indicator of care and outreach a Veteran has received. For more information on safety planning, visit </w:t>
+      </w:r>
+      <w:hyperlink r:id="rId1" w:history="1">
+        <w:r>
+          <w:rPr>
+            <w:rStyle w:val="Hyperlink"/>
+          </w:rPr>
+          <w:t>http://www.mentalhealth.va.gov/docs/vasafetyplancolor.pdf</w:t>
+        </w:r>
+      </w:hyperlink>
     </w:p>
   </w:footnote>
 </w:footnotes>
@@ -8729,7 +9269,7 @@
             <w:jc w:val="right"/>
           </w:pPr>
           <w:r>
-            <w:t>Perceptive Reach                                      April 2015</w:t>
+            <w:t>Perceptive Reach                                      May 2015</w:t>
           </w:r>
           <w:r>
             <w:br/>
@@ -12468,7 +13008,7 @@
 </file>
 
 <file path=customXml/itemProps1.xml><?xml version="1.0" encoding="utf-8"?>
-<ds:datastoreItem xmlns:ds="http://schemas.openxmlformats.org/officeDocument/2006/customXml" ds:itemID="{77AC5143-9F6C-4DB8-BD41-ABDD5F9C8052}">
+<ds:datastoreItem xmlns:ds="http://schemas.openxmlformats.org/officeDocument/2006/customXml" ds:itemID="{F3E7BDA6-ACF1-42C3-8328-EAB99A2239A6}">
   <ds:schemaRefs>
     <ds:schemaRef ds:uri="http://schemas.openxmlformats.org/officeDocument/2006/bibliography"/>
   </ds:schemaRefs>

</xml_diff>

<commit_message>
CDP Deliverables for Sprint 18
</commit_message>
<xml_diff>
--- a/Documentation/PR_Dashboard_Design_Document.docx
+++ b/Documentation/PR_Dashboard_Design_Document.docx
@@ -11,8 +11,6 @@
         </w:rPr>
       </w:pPr>
       <w:bookmarkStart w:id="0" w:name="_Toc205632711"/>
-      <w:bookmarkStart w:id="1" w:name="_GoBack"/>
-      <w:bookmarkEnd w:id="1"/>
       <w:r>
         <w:rPr>
           <w:sz w:val="40"/>
@@ -73,6 +71,9 @@
       <w:pPr>
         <w:pStyle w:val="Title2"/>
       </w:pPr>
+      <w:r>
+        <w:t xml:space="preserve"> </w:t>
+      </w:r>
     </w:p>
     <w:p>
       <w:pPr>
@@ -101,7 +102,7 @@
           <w:noProof/>
         </w:rPr>
         <w:drawing>
-          <wp:inline distT="0" distB="0" distL="0" distR="0" wp14:anchorId="6DE72771" wp14:editId="57E10366">
+          <wp:inline distT="0" distB="0" distL="0" distR="0" wp14:anchorId="79EAC7B6" wp14:editId="3EFC7E70">
             <wp:extent cx="2171700" cy="2171700"/>
             <wp:effectExtent l="0" t="0" r="0" b="0"/>
             <wp:docPr id="1" name="Picture 1" descr="Department of Veterans Affairs official seal" title="Department of Veterans Affairs official seal"/>
@@ -182,7 +183,7 @@
           <w:color w:val="auto"/>
           <w:sz w:val="28"/>
         </w:rPr>
-        <w:t>May</w:t>
+        <w:t>June</w:t>
       </w:r>
       <w:r>
         <w:rPr>
@@ -236,8 +237,10 @@
         <w:t>2.</w:t>
       </w:r>
       <w:r>
-        <w:t>3</w:t>
-      </w:r>
+        <w:t>6</w:t>
+      </w:r>
+      <w:bookmarkStart w:id="1" w:name="_GoBack"/>
+      <w:bookmarkEnd w:id="1"/>
     </w:p>
     <w:p>
       <w:pPr>
@@ -376,14 +379,7 @@
                 <w:rFonts w:ascii="Times New Roman" w:hAnsi="Times New Roman" w:cs="Times New Roman"/>
                 <w:szCs w:val="22"/>
               </w:rPr>
-              <w:t>5/</w:t>
-            </w:r>
-            <w:r>
-              <w:rPr>
-                <w:rFonts w:ascii="Times New Roman" w:hAnsi="Times New Roman" w:cs="Times New Roman"/>
-                <w:szCs w:val="22"/>
-              </w:rPr>
-              <w:t>14/2015</w:t>
+              <w:t>6/12/2015</w:t>
             </w:r>
           </w:p>
         </w:tc>
@@ -404,7 +400,7 @@
                 <w:rFonts w:ascii="Times New Roman" w:hAnsi="Times New Roman" w:cs="Times New Roman"/>
                 <w:szCs w:val="22"/>
               </w:rPr>
-              <w:t>2.3</w:t>
+              <w:t>2.6</w:t>
             </w:r>
           </w:p>
         </w:tc>
@@ -446,7 +442,23 @@
                 <w:rFonts w:ascii="Times New Roman" w:hAnsi="Times New Roman" w:cs="Times New Roman"/>
                 <w:szCs w:val="22"/>
               </w:rPr>
-              <w:t>Monica Mohler/Paul Bradley</w:t>
+              <w:t xml:space="preserve">Monica </w:t>
+            </w:r>
+            <w:proofErr w:type="spellStart"/>
+            <w:r>
+              <w:rPr>
+                <w:rFonts w:ascii="Times New Roman" w:hAnsi="Times New Roman" w:cs="Times New Roman"/>
+                <w:szCs w:val="22"/>
+              </w:rPr>
+              <w:t>Mohler</w:t>
+            </w:r>
+            <w:proofErr w:type="spellEnd"/>
+            <w:r>
+              <w:rPr>
+                <w:rFonts w:ascii="Times New Roman" w:hAnsi="Times New Roman" w:cs="Times New Roman"/>
+                <w:szCs w:val="22"/>
+              </w:rPr>
+              <w:t>/Paul Bradley</w:t>
             </w:r>
           </w:p>
         </w:tc>
@@ -472,7 +484,7 @@
                 <w:rFonts w:ascii="Times New Roman" w:hAnsi="Times New Roman" w:cs="Times New Roman"/>
                 <w:szCs w:val="22"/>
               </w:rPr>
-              <w:t>5/4/2013</w:t>
+              <w:t>6/10/2015</w:t>
             </w:r>
           </w:p>
         </w:tc>
@@ -493,7 +505,7 @@
                 <w:rFonts w:ascii="Times New Roman" w:hAnsi="Times New Roman" w:cs="Times New Roman"/>
                 <w:szCs w:val="22"/>
               </w:rPr>
-              <w:t>2.2</w:t>
+              <w:t>2.5</w:t>
             </w:r>
           </w:p>
         </w:tc>
@@ -530,13 +542,31 @@
                 <w:szCs w:val="22"/>
               </w:rPr>
             </w:pPr>
-            <w:r>
-              <w:rPr>
-                <w:rFonts w:ascii="Times New Roman" w:hAnsi="Times New Roman" w:cs="Times New Roman"/>
-                <w:szCs w:val="22"/>
-              </w:rPr>
-              <w:t>Radina Ivanova</w:t>
-            </w:r>
+            <w:proofErr w:type="spellStart"/>
+            <w:r>
+              <w:rPr>
+                <w:rFonts w:ascii="Times New Roman" w:hAnsi="Times New Roman" w:cs="Times New Roman"/>
+                <w:szCs w:val="22"/>
+              </w:rPr>
+              <w:t>Radina</w:t>
+            </w:r>
+            <w:proofErr w:type="spellEnd"/>
+            <w:r>
+              <w:rPr>
+                <w:rFonts w:ascii="Times New Roman" w:hAnsi="Times New Roman" w:cs="Times New Roman"/>
+                <w:szCs w:val="22"/>
+              </w:rPr>
+              <w:t xml:space="preserve"> </w:t>
+            </w:r>
+            <w:proofErr w:type="spellStart"/>
+            <w:r>
+              <w:rPr>
+                <w:rFonts w:ascii="Times New Roman" w:hAnsi="Times New Roman" w:cs="Times New Roman"/>
+                <w:szCs w:val="22"/>
+              </w:rPr>
+              <w:t>Ivanova</w:t>
+            </w:r>
+            <w:proofErr w:type="spellEnd"/>
           </w:p>
         </w:tc>
       </w:tr>
@@ -561,7 +591,7 @@
                 <w:rFonts w:ascii="Times New Roman" w:hAnsi="Times New Roman" w:cs="Times New Roman"/>
                 <w:szCs w:val="22"/>
               </w:rPr>
-              <w:t>5/4/2013</w:t>
+              <w:t>6/1/2015</w:t>
             </w:r>
           </w:p>
         </w:tc>
@@ -582,7 +612,7 @@
                 <w:rFonts w:ascii="Times New Roman" w:hAnsi="Times New Roman" w:cs="Times New Roman"/>
                 <w:szCs w:val="22"/>
               </w:rPr>
-              <w:t>2.1</w:t>
+              <w:t>2.4</w:t>
             </w:r>
           </w:p>
         </w:tc>
@@ -603,7 +633,7 @@
                 <w:rFonts w:ascii="Times New Roman" w:hAnsi="Times New Roman" w:cs="Times New Roman"/>
                 <w:szCs w:val="22"/>
               </w:rPr>
-              <w:t>May 2015 update with new content related to National Level View and Widgets</w:t>
+              <w:t>June 2015 with new content related to login / logout and Handbook 6500 requirements</w:t>
             </w:r>
           </w:p>
         </w:tc>
@@ -650,7 +680,14 @@
                 <w:rFonts w:ascii="Times New Roman" w:hAnsi="Times New Roman" w:cs="Times New Roman"/>
                 <w:szCs w:val="22"/>
               </w:rPr>
-              <w:t>4/13/2015</w:t>
+              <w:t>5/</w:t>
+            </w:r>
+            <w:r>
+              <w:rPr>
+                <w:rFonts w:ascii="Times New Roman" w:hAnsi="Times New Roman" w:cs="Times New Roman"/>
+                <w:szCs w:val="22"/>
+              </w:rPr>
+              <w:t>14/2015</w:t>
             </w:r>
           </w:p>
         </w:tc>
@@ -671,7 +708,7 @@
                 <w:rFonts w:ascii="Times New Roman" w:hAnsi="Times New Roman" w:cs="Times New Roman"/>
                 <w:szCs w:val="22"/>
               </w:rPr>
-              <w:t>2.0</w:t>
+              <w:t>2.3</w:t>
             </w:r>
           </w:p>
         </w:tc>
@@ -739,7 +776,7 @@
                 <w:rFonts w:ascii="Times New Roman" w:hAnsi="Times New Roman" w:cs="Times New Roman"/>
                 <w:szCs w:val="22"/>
               </w:rPr>
-              <w:t>4/1/2015</w:t>
+              <w:t>5/4/2013</w:t>
             </w:r>
           </w:p>
         </w:tc>
@@ -760,7 +797,7 @@
                 <w:rFonts w:ascii="Times New Roman" w:hAnsi="Times New Roman" w:cs="Times New Roman"/>
                 <w:szCs w:val="22"/>
               </w:rPr>
-              <w:t>1.9</w:t>
+              <w:t>2.2</w:t>
             </w:r>
           </w:p>
         </w:tc>
@@ -828,7 +865,7 @@
                 <w:rFonts w:ascii="Times New Roman" w:hAnsi="Times New Roman" w:cs="Times New Roman"/>
                 <w:szCs w:val="22"/>
               </w:rPr>
-              <w:t>3/31/2015</w:t>
+              <w:t>5/4/2013</w:t>
             </w:r>
           </w:p>
         </w:tc>
@@ -849,7 +886,7 @@
                 <w:rFonts w:ascii="Times New Roman" w:hAnsi="Times New Roman" w:cs="Times New Roman"/>
                 <w:szCs w:val="22"/>
               </w:rPr>
-              <w:t>1.8</w:t>
+              <w:t>2.1</w:t>
             </w:r>
           </w:p>
         </w:tc>
@@ -870,7 +907,7 @@
                 <w:rFonts w:ascii="Times New Roman" w:hAnsi="Times New Roman" w:cs="Times New Roman"/>
                 <w:szCs w:val="22"/>
               </w:rPr>
-              <w:t>April 2015 update with additional content added related Veteran outreach status and widget content</w:t>
+              <w:t>May 2015 update with new content related to National Level View and Widgets</w:t>
             </w:r>
           </w:p>
         </w:tc>
@@ -917,14 +954,7 @@
                 <w:rFonts w:ascii="Times New Roman" w:hAnsi="Times New Roman" w:cs="Times New Roman"/>
                 <w:szCs w:val="22"/>
               </w:rPr>
-              <w:t>3/</w:t>
-            </w:r>
-            <w:r>
-              <w:rPr>
-                <w:rFonts w:ascii="Times New Roman" w:hAnsi="Times New Roman" w:cs="Times New Roman"/>
-                <w:szCs w:val="22"/>
-              </w:rPr>
-              <w:t>11/2015</w:t>
+              <w:t>4/13/2015</w:t>
             </w:r>
           </w:p>
         </w:tc>
@@ -945,7 +975,7 @@
                 <w:rFonts w:ascii="Times New Roman" w:hAnsi="Times New Roman" w:cs="Times New Roman"/>
                 <w:szCs w:val="22"/>
               </w:rPr>
-              <w:t>1.7</w:t>
+              <w:t>2.0</w:t>
             </w:r>
           </w:p>
         </w:tc>
@@ -1013,7 +1043,7 @@
                 <w:rFonts w:ascii="Times New Roman" w:hAnsi="Times New Roman" w:cs="Times New Roman"/>
                 <w:szCs w:val="22"/>
               </w:rPr>
-              <w:t>3/6/2015</w:t>
+              <w:t>4/1/2015</w:t>
             </w:r>
           </w:p>
         </w:tc>
@@ -1034,7 +1064,7 @@
                 <w:rFonts w:ascii="Times New Roman" w:hAnsi="Times New Roman" w:cs="Times New Roman"/>
                 <w:szCs w:val="22"/>
               </w:rPr>
-              <w:t>1.6</w:t>
+              <w:t>1.9</w:t>
             </w:r>
           </w:p>
         </w:tc>
@@ -1102,7 +1132,7 @@
                 <w:rFonts w:ascii="Times New Roman" w:hAnsi="Times New Roman" w:cs="Times New Roman"/>
                 <w:szCs w:val="22"/>
               </w:rPr>
-              <w:t>3/6/2015</w:t>
+              <w:t>3/31/2015</w:t>
             </w:r>
           </w:p>
         </w:tc>
@@ -1123,7 +1153,7 @@
                 <w:rFonts w:ascii="Times New Roman" w:hAnsi="Times New Roman" w:cs="Times New Roman"/>
                 <w:szCs w:val="22"/>
               </w:rPr>
-              <w:t>1.5</w:t>
+              <w:t>1.8</w:t>
             </w:r>
           </w:p>
         </w:tc>
@@ -1144,21 +1174,7 @@
                 <w:rFonts w:ascii="Times New Roman" w:hAnsi="Times New Roman" w:cs="Times New Roman"/>
                 <w:szCs w:val="22"/>
               </w:rPr>
-              <w:t xml:space="preserve">March 2015 update with additional content added related </w:t>
-            </w:r>
-            <w:r>
-              <w:rPr>
-                <w:rFonts w:ascii="Times New Roman" w:hAnsi="Times New Roman" w:cs="Times New Roman"/>
-                <w:szCs w:val="22"/>
-              </w:rPr>
-              <w:t xml:space="preserve">to clinical and administrative </w:t>
-            </w:r>
-            <w:r>
-              <w:rPr>
-                <w:rFonts w:ascii="Times New Roman" w:hAnsi="Times New Roman" w:cs="Times New Roman"/>
-                <w:szCs w:val="22"/>
-              </w:rPr>
-              <w:t>widget design</w:t>
+              <w:t>April 2015 update with additional content added related Veteran outreach status and widget content</w:t>
             </w:r>
           </w:p>
         </w:tc>
@@ -1205,7 +1221,14 @@
                 <w:rFonts w:ascii="Times New Roman" w:hAnsi="Times New Roman" w:cs="Times New Roman"/>
                 <w:szCs w:val="22"/>
               </w:rPr>
-              <w:t>2/13/2015</w:t>
+              <w:t>3/</w:t>
+            </w:r>
+            <w:r>
+              <w:rPr>
+                <w:rFonts w:ascii="Times New Roman" w:hAnsi="Times New Roman" w:cs="Times New Roman"/>
+                <w:szCs w:val="22"/>
+              </w:rPr>
+              <w:t>11/2015</w:t>
             </w:r>
           </w:p>
         </w:tc>
@@ -1226,7 +1249,7 @@
                 <w:rFonts w:ascii="Times New Roman" w:hAnsi="Times New Roman" w:cs="Times New Roman"/>
                 <w:szCs w:val="22"/>
               </w:rPr>
-              <w:t>1.4</w:t>
+              <w:t>1.7</w:t>
             </w:r>
           </w:p>
         </w:tc>
@@ -1268,7 +1291,7 @@
                 <w:rFonts w:ascii="Times New Roman" w:hAnsi="Times New Roman" w:cs="Times New Roman"/>
                 <w:szCs w:val="22"/>
               </w:rPr>
-              <w:t>Paul Bradley and Monica Mohler</w:t>
+              <w:t>Monica Mohler/Paul Bradley</w:t>
             </w:r>
           </w:p>
         </w:tc>
@@ -1294,14 +1317,7 @@
                 <w:rFonts w:ascii="Times New Roman" w:hAnsi="Times New Roman" w:cs="Times New Roman"/>
                 <w:szCs w:val="22"/>
               </w:rPr>
-              <w:t>2/12</w:t>
-            </w:r>
-            <w:r>
-              <w:rPr>
-                <w:rFonts w:ascii="Times New Roman" w:hAnsi="Times New Roman" w:cs="Times New Roman"/>
-                <w:szCs w:val="22"/>
-              </w:rPr>
-              <w:t>/2015</w:t>
+              <w:t>3/6/2015</w:t>
             </w:r>
           </w:p>
         </w:tc>
@@ -1322,7 +1338,7 @@
                 <w:rFonts w:ascii="Times New Roman" w:hAnsi="Times New Roman" w:cs="Times New Roman"/>
                 <w:szCs w:val="22"/>
               </w:rPr>
-              <w:t>1.3</w:t>
+              <w:t>1.6</w:t>
             </w:r>
           </w:p>
         </w:tc>
@@ -1390,7 +1406,7 @@
                 <w:rFonts w:ascii="Times New Roman" w:hAnsi="Times New Roman" w:cs="Times New Roman"/>
                 <w:szCs w:val="22"/>
               </w:rPr>
-              <w:t>2/13/2015</w:t>
+              <w:t>3/6/2015</w:t>
             </w:r>
           </w:p>
         </w:tc>
@@ -1411,7 +1427,7 @@
                 <w:rFonts w:ascii="Times New Roman" w:hAnsi="Times New Roman" w:cs="Times New Roman"/>
                 <w:szCs w:val="22"/>
               </w:rPr>
-              <w:t>1.2</w:t>
+              <w:t>1.5</w:t>
             </w:r>
           </w:p>
         </w:tc>
@@ -1432,7 +1448,21 @@
                 <w:rFonts w:ascii="Times New Roman" w:hAnsi="Times New Roman" w:cs="Times New Roman"/>
                 <w:szCs w:val="22"/>
               </w:rPr>
-              <w:t>February 2015 update with additional content added related to patient information and widget design</w:t>
+              <w:t xml:space="preserve">March 2015 update with additional content added related </w:t>
+            </w:r>
+            <w:r>
+              <w:rPr>
+                <w:rFonts w:ascii="Times New Roman" w:hAnsi="Times New Roman" w:cs="Times New Roman"/>
+                <w:szCs w:val="22"/>
+              </w:rPr>
+              <w:t xml:space="preserve">to clinical and administrative </w:t>
+            </w:r>
+            <w:r>
+              <w:rPr>
+                <w:rFonts w:ascii="Times New Roman" w:hAnsi="Times New Roman" w:cs="Times New Roman"/>
+                <w:szCs w:val="22"/>
+              </w:rPr>
+              <w:t>widget design</w:t>
             </w:r>
           </w:p>
         </w:tc>
@@ -1479,7 +1509,7 @@
                 <w:rFonts w:ascii="Times New Roman" w:hAnsi="Times New Roman" w:cs="Times New Roman"/>
                 <w:szCs w:val="22"/>
               </w:rPr>
-              <w:t>1/6/2014</w:t>
+              <w:t>2/13/2015</w:t>
             </w:r>
           </w:p>
         </w:tc>
@@ -1500,7 +1530,7 @@
                 <w:rFonts w:ascii="Times New Roman" w:hAnsi="Times New Roman" w:cs="Times New Roman"/>
                 <w:szCs w:val="22"/>
               </w:rPr>
-              <w:t>1.1</w:t>
+              <w:t>1.4</w:t>
             </w:r>
           </w:p>
         </w:tc>
@@ -1521,7 +1551,7 @@
                 <w:rFonts w:ascii="Times New Roman" w:hAnsi="Times New Roman" w:cs="Times New Roman"/>
                 <w:szCs w:val="22"/>
               </w:rPr>
-              <w:t>January 2015 update with revisions to content and focus on patient care</w:t>
+              <w:t>Final Review</w:t>
             </w:r>
           </w:p>
         </w:tc>
@@ -1542,7 +1572,7 @@
                 <w:rFonts w:ascii="Times New Roman" w:hAnsi="Times New Roman" w:cs="Times New Roman"/>
                 <w:szCs w:val="22"/>
               </w:rPr>
-              <w:t>Matthew Robinson</w:t>
+              <w:t>Paul Bradley and Monica Mohler</w:t>
             </w:r>
           </w:p>
         </w:tc>
@@ -1568,7 +1598,14 @@
                 <w:rFonts w:ascii="Times New Roman" w:hAnsi="Times New Roman" w:cs="Times New Roman"/>
                 <w:szCs w:val="22"/>
               </w:rPr>
-              <w:t>12/10/2014</w:t>
+              <w:t>2/12</w:t>
+            </w:r>
+            <w:r>
+              <w:rPr>
+                <w:rFonts w:ascii="Times New Roman" w:hAnsi="Times New Roman" w:cs="Times New Roman"/>
+                <w:szCs w:val="22"/>
+              </w:rPr>
+              <w:t>/2015</w:t>
             </w:r>
           </w:p>
         </w:tc>
@@ -1589,7 +1626,7 @@
                 <w:rFonts w:ascii="Times New Roman" w:hAnsi="Times New Roman" w:cs="Times New Roman"/>
                 <w:szCs w:val="22"/>
               </w:rPr>
-              <w:t>1.0</w:t>
+              <w:t>1.3</w:t>
             </w:r>
           </w:p>
         </w:tc>
@@ -1610,7 +1647,7 @@
                 <w:rFonts w:ascii="Times New Roman" w:hAnsi="Times New Roman" w:cs="Times New Roman"/>
                 <w:szCs w:val="22"/>
               </w:rPr>
-              <w:t>Final review</w:t>
+              <w:t>Peer Review</w:t>
             </w:r>
           </w:p>
         </w:tc>
@@ -1631,7 +1668,7 @@
                 <w:rFonts w:ascii="Times New Roman" w:hAnsi="Times New Roman" w:cs="Times New Roman"/>
                 <w:szCs w:val="22"/>
               </w:rPr>
-              <w:t>Paul Bradley and Monica Mohler</w:t>
+              <w:t>Radina Ivanova</w:t>
             </w:r>
           </w:p>
         </w:tc>
@@ -1657,7 +1694,7 @@
                 <w:rFonts w:ascii="Times New Roman" w:hAnsi="Times New Roman" w:cs="Times New Roman"/>
                 <w:szCs w:val="22"/>
               </w:rPr>
-              <w:t>12/5/2014</w:t>
+              <w:t>2/13/2015</w:t>
             </w:r>
           </w:p>
         </w:tc>
@@ -1678,7 +1715,7 @@
                 <w:rFonts w:ascii="Times New Roman" w:hAnsi="Times New Roman" w:cs="Times New Roman"/>
                 <w:szCs w:val="22"/>
               </w:rPr>
-              <w:t>.02</w:t>
+              <w:t>1.2</w:t>
             </w:r>
           </w:p>
         </w:tc>
@@ -1699,7 +1736,7 @@
                 <w:rFonts w:ascii="Times New Roman" w:hAnsi="Times New Roman" w:cs="Times New Roman"/>
                 <w:szCs w:val="22"/>
               </w:rPr>
-              <w:t>Peer Review</w:t>
+              <w:t>February 2015 update with additional content added related to patient information and widget design</w:t>
             </w:r>
           </w:p>
         </w:tc>
@@ -1720,7 +1757,7 @@
                 <w:rFonts w:ascii="Times New Roman" w:hAnsi="Times New Roman" w:cs="Times New Roman"/>
                 <w:szCs w:val="22"/>
               </w:rPr>
-              <w:t>Radina Ivanova</w:t>
+              <w:t>Matthew Robinson</w:t>
             </w:r>
           </w:p>
         </w:tc>
@@ -1746,7 +1783,7 @@
                 <w:rFonts w:ascii="Times New Roman" w:hAnsi="Times New Roman" w:cs="Times New Roman"/>
                 <w:szCs w:val="22"/>
               </w:rPr>
-              <w:t>11/18/2014</w:t>
+              <w:t>1/6/2014</w:t>
             </w:r>
           </w:p>
         </w:tc>
@@ -1767,7 +1804,7 @@
                 <w:rFonts w:ascii="Times New Roman" w:hAnsi="Times New Roman" w:cs="Times New Roman"/>
                 <w:szCs w:val="22"/>
               </w:rPr>
-              <w:t>.01</w:t>
+              <w:t>1.1</w:t>
             </w:r>
           </w:p>
         </w:tc>
@@ -1788,7 +1825,7 @@
                 <w:rFonts w:ascii="Times New Roman" w:hAnsi="Times New Roman" w:cs="Times New Roman"/>
                 <w:szCs w:val="22"/>
               </w:rPr>
-              <w:t>Initial Version</w:t>
+              <w:t>January 2015 update with revisions to content and focus on patient care</w:t>
             </w:r>
           </w:p>
         </w:tc>
@@ -1809,6 +1846,273 @@
                 <w:rFonts w:ascii="Times New Roman" w:hAnsi="Times New Roman" w:cs="Times New Roman"/>
                 <w:szCs w:val="22"/>
               </w:rPr>
+              <w:t>Matthew Robinson</w:t>
+            </w:r>
+          </w:p>
+        </w:tc>
+      </w:tr>
+      <w:tr>
+        <w:trPr>
+          <w:cantSplit/>
+        </w:trPr>
+        <w:tc>
+          <w:tcPr>
+            <w:tcW w:w="907" w:type="pct"/>
+          </w:tcPr>
+          <w:p>
+            <w:pPr>
+              <w:pStyle w:val="TableText"/>
+              <w:rPr>
+                <w:rFonts w:ascii="Times New Roman" w:hAnsi="Times New Roman" w:cs="Times New Roman"/>
+                <w:szCs w:val="22"/>
+              </w:rPr>
+            </w:pPr>
+            <w:r>
+              <w:rPr>
+                <w:rFonts w:ascii="Times New Roman" w:hAnsi="Times New Roman" w:cs="Times New Roman"/>
+                <w:szCs w:val="22"/>
+              </w:rPr>
+              <w:t>12/10/2014</w:t>
+            </w:r>
+          </w:p>
+        </w:tc>
+        <w:tc>
+          <w:tcPr>
+            <w:tcW w:w="567" w:type="pct"/>
+          </w:tcPr>
+          <w:p>
+            <w:pPr>
+              <w:pStyle w:val="TableText"/>
+              <w:rPr>
+                <w:rFonts w:ascii="Times New Roman" w:hAnsi="Times New Roman" w:cs="Times New Roman"/>
+                <w:szCs w:val="22"/>
+              </w:rPr>
+            </w:pPr>
+            <w:r>
+              <w:rPr>
+                <w:rFonts w:ascii="Times New Roman" w:hAnsi="Times New Roman" w:cs="Times New Roman"/>
+                <w:szCs w:val="22"/>
+              </w:rPr>
+              <w:t>1.0</w:t>
+            </w:r>
+          </w:p>
+        </w:tc>
+        <w:tc>
+          <w:tcPr>
+            <w:tcW w:w="2305" w:type="pct"/>
+          </w:tcPr>
+          <w:p>
+            <w:pPr>
+              <w:pStyle w:val="TableText"/>
+              <w:rPr>
+                <w:rFonts w:ascii="Times New Roman" w:hAnsi="Times New Roman" w:cs="Times New Roman"/>
+                <w:szCs w:val="22"/>
+              </w:rPr>
+            </w:pPr>
+            <w:r>
+              <w:rPr>
+                <w:rFonts w:ascii="Times New Roman" w:hAnsi="Times New Roman" w:cs="Times New Roman"/>
+                <w:szCs w:val="22"/>
+              </w:rPr>
+              <w:t>Final review</w:t>
+            </w:r>
+          </w:p>
+        </w:tc>
+        <w:tc>
+          <w:tcPr>
+            <w:tcW w:w="1221" w:type="pct"/>
+          </w:tcPr>
+          <w:p>
+            <w:pPr>
+              <w:pStyle w:val="TableText"/>
+              <w:rPr>
+                <w:rFonts w:ascii="Times New Roman" w:hAnsi="Times New Roman" w:cs="Times New Roman"/>
+                <w:szCs w:val="22"/>
+              </w:rPr>
+            </w:pPr>
+            <w:r>
+              <w:rPr>
+                <w:rFonts w:ascii="Times New Roman" w:hAnsi="Times New Roman" w:cs="Times New Roman"/>
+                <w:szCs w:val="22"/>
+              </w:rPr>
+              <w:t>Paul Bradley and Monica Mohler</w:t>
+            </w:r>
+          </w:p>
+        </w:tc>
+      </w:tr>
+      <w:tr>
+        <w:trPr>
+          <w:cantSplit/>
+        </w:trPr>
+        <w:tc>
+          <w:tcPr>
+            <w:tcW w:w="907" w:type="pct"/>
+          </w:tcPr>
+          <w:p>
+            <w:pPr>
+              <w:pStyle w:val="TableText"/>
+              <w:rPr>
+                <w:rFonts w:ascii="Times New Roman" w:hAnsi="Times New Roman" w:cs="Times New Roman"/>
+                <w:szCs w:val="22"/>
+              </w:rPr>
+            </w:pPr>
+            <w:r>
+              <w:rPr>
+                <w:rFonts w:ascii="Times New Roman" w:hAnsi="Times New Roman" w:cs="Times New Roman"/>
+                <w:szCs w:val="22"/>
+              </w:rPr>
+              <w:t>12/5/2014</w:t>
+            </w:r>
+          </w:p>
+        </w:tc>
+        <w:tc>
+          <w:tcPr>
+            <w:tcW w:w="567" w:type="pct"/>
+          </w:tcPr>
+          <w:p>
+            <w:pPr>
+              <w:pStyle w:val="TableText"/>
+              <w:rPr>
+                <w:rFonts w:ascii="Times New Roman" w:hAnsi="Times New Roman" w:cs="Times New Roman"/>
+                <w:szCs w:val="22"/>
+              </w:rPr>
+            </w:pPr>
+            <w:r>
+              <w:rPr>
+                <w:rFonts w:ascii="Times New Roman" w:hAnsi="Times New Roman" w:cs="Times New Roman"/>
+                <w:szCs w:val="22"/>
+              </w:rPr>
+              <w:t>.02</w:t>
+            </w:r>
+          </w:p>
+        </w:tc>
+        <w:tc>
+          <w:tcPr>
+            <w:tcW w:w="2305" w:type="pct"/>
+          </w:tcPr>
+          <w:p>
+            <w:pPr>
+              <w:pStyle w:val="TableText"/>
+              <w:rPr>
+                <w:rFonts w:ascii="Times New Roman" w:hAnsi="Times New Roman" w:cs="Times New Roman"/>
+                <w:szCs w:val="22"/>
+              </w:rPr>
+            </w:pPr>
+            <w:r>
+              <w:rPr>
+                <w:rFonts w:ascii="Times New Roman" w:hAnsi="Times New Roman" w:cs="Times New Roman"/>
+                <w:szCs w:val="22"/>
+              </w:rPr>
+              <w:t>Peer Review</w:t>
+            </w:r>
+          </w:p>
+        </w:tc>
+        <w:tc>
+          <w:tcPr>
+            <w:tcW w:w="1221" w:type="pct"/>
+          </w:tcPr>
+          <w:p>
+            <w:pPr>
+              <w:pStyle w:val="TableText"/>
+              <w:rPr>
+                <w:rFonts w:ascii="Times New Roman" w:hAnsi="Times New Roman" w:cs="Times New Roman"/>
+                <w:szCs w:val="22"/>
+              </w:rPr>
+            </w:pPr>
+            <w:r>
+              <w:rPr>
+                <w:rFonts w:ascii="Times New Roman" w:hAnsi="Times New Roman" w:cs="Times New Roman"/>
+                <w:szCs w:val="22"/>
+              </w:rPr>
+              <w:t>Radina Ivanova</w:t>
+            </w:r>
+          </w:p>
+        </w:tc>
+      </w:tr>
+      <w:tr>
+        <w:trPr>
+          <w:cantSplit/>
+        </w:trPr>
+        <w:tc>
+          <w:tcPr>
+            <w:tcW w:w="907" w:type="pct"/>
+          </w:tcPr>
+          <w:p>
+            <w:pPr>
+              <w:pStyle w:val="TableText"/>
+              <w:rPr>
+                <w:rFonts w:ascii="Times New Roman" w:hAnsi="Times New Roman" w:cs="Times New Roman"/>
+                <w:szCs w:val="22"/>
+              </w:rPr>
+            </w:pPr>
+            <w:r>
+              <w:rPr>
+                <w:rFonts w:ascii="Times New Roman" w:hAnsi="Times New Roman" w:cs="Times New Roman"/>
+                <w:szCs w:val="22"/>
+              </w:rPr>
+              <w:t>11/18/2014</w:t>
+            </w:r>
+          </w:p>
+        </w:tc>
+        <w:tc>
+          <w:tcPr>
+            <w:tcW w:w="567" w:type="pct"/>
+          </w:tcPr>
+          <w:p>
+            <w:pPr>
+              <w:pStyle w:val="TableText"/>
+              <w:rPr>
+                <w:rFonts w:ascii="Times New Roman" w:hAnsi="Times New Roman" w:cs="Times New Roman"/>
+                <w:szCs w:val="22"/>
+              </w:rPr>
+            </w:pPr>
+            <w:r>
+              <w:rPr>
+                <w:rFonts w:ascii="Times New Roman" w:hAnsi="Times New Roman" w:cs="Times New Roman"/>
+                <w:szCs w:val="22"/>
+              </w:rPr>
+              <w:t>.01</w:t>
+            </w:r>
+          </w:p>
+        </w:tc>
+        <w:tc>
+          <w:tcPr>
+            <w:tcW w:w="2305" w:type="pct"/>
+          </w:tcPr>
+          <w:p>
+            <w:pPr>
+              <w:pStyle w:val="TableText"/>
+              <w:rPr>
+                <w:rFonts w:ascii="Times New Roman" w:hAnsi="Times New Roman" w:cs="Times New Roman"/>
+                <w:szCs w:val="22"/>
+              </w:rPr>
+            </w:pPr>
+            <w:r>
+              <w:rPr>
+                <w:rFonts w:ascii="Times New Roman" w:hAnsi="Times New Roman" w:cs="Times New Roman"/>
+                <w:szCs w:val="22"/>
+              </w:rPr>
+              <w:t>Initial Version</w:t>
+            </w:r>
+          </w:p>
+        </w:tc>
+        <w:tc>
+          <w:tcPr>
+            <w:tcW w:w="1221" w:type="pct"/>
+          </w:tcPr>
+          <w:p>
+            <w:pPr>
+              <w:pStyle w:val="TableText"/>
+              <w:rPr>
+                <w:rFonts w:ascii="Times New Roman" w:hAnsi="Times New Roman" w:cs="Times New Roman"/>
+                <w:szCs w:val="22"/>
+              </w:rPr>
+            </w:pPr>
+            <w:r>
+              <w:rPr>
+                <w:rFonts w:ascii="Times New Roman" w:hAnsi="Times New Roman" w:cs="Times New Roman"/>
+                <w:szCs w:val="22"/>
+              </w:rPr>
               <w:t>Matthew Robinson and Radina Ivanova</w:t>
             </w:r>
           </w:p>
@@ -1840,7 +2144,6 @@
         <w:pStyle w:val="Title2"/>
       </w:pPr>
       <w:r>
-        <w:lastRenderedPageBreak/>
         <w:t>Artifact Rationale</w:t>
       </w:r>
     </w:p>
@@ -2191,7 +2494,6 @@
         <w:pStyle w:val="Title2"/>
       </w:pPr>
       <w:r>
-        <w:lastRenderedPageBreak/>
         <w:t>Table of Contents</w:t>
       </w:r>
     </w:p>
@@ -2215,7 +2517,7 @@
       <w:r>
         <w:fldChar w:fldCharType="separate"/>
       </w:r>
-      <w:hyperlink w:anchor="_Toc418513022" w:history="1">
+      <w:hyperlink w:anchor="_Toc420925130" w:history="1">
         <w:r>
           <w:rPr>
             <w:rStyle w:val="Hyperlink"/>
@@ -2259,7 +2561,7 @@
             <w:noProof/>
             <w:webHidden/>
           </w:rPr>
-          <w:instrText xml:space="preserve"> PAGEREF _Toc418513022 \h </w:instrText>
+          <w:instrText xml:space="preserve"> PAGEREF _Toc420925130 \h </w:instrText>
         </w:r>
         <w:r>
           <w:rPr>
@@ -2301,7 +2603,7 @@
           <w:szCs w:val="22"/>
         </w:rPr>
       </w:pPr>
-      <w:hyperlink w:anchor="_Toc418513023" w:history="1">
+      <w:hyperlink w:anchor="_Toc420925131" w:history="1">
         <w:r>
           <w:rPr>
             <w:rStyle w:val="Hyperlink"/>
@@ -2345,7 +2647,7 @@
             <w:noProof/>
             <w:webHidden/>
           </w:rPr>
-          <w:instrText xml:space="preserve"> PAGEREF _Toc418513023 \h </w:instrText>
+          <w:instrText xml:space="preserve"> PAGEREF _Toc420925131 \h </w:instrText>
         </w:r>
         <w:r>
           <w:rPr>
@@ -2387,7 +2689,7 @@
           <w:szCs w:val="22"/>
         </w:rPr>
       </w:pPr>
-      <w:hyperlink w:anchor="_Toc418513024" w:history="1">
+      <w:hyperlink w:anchor="_Toc420925132" w:history="1">
         <w:r>
           <w:rPr>
             <w:rStyle w:val="Hyperlink"/>
@@ -2431,7 +2733,7 @@
             <w:noProof/>
             <w:webHidden/>
           </w:rPr>
-          <w:instrText xml:space="preserve"> PAGEREF _Toc418513024 \h </w:instrText>
+          <w:instrText xml:space="preserve"> PAGEREF _Toc420925132 \h </w:instrText>
         </w:r>
         <w:r>
           <w:rPr>
@@ -2473,7 +2775,7 @@
           <w:szCs w:val="22"/>
         </w:rPr>
       </w:pPr>
-      <w:hyperlink w:anchor="_Toc418513025" w:history="1">
+      <w:hyperlink w:anchor="_Toc420925133" w:history="1">
         <w:r>
           <w:rPr>
             <w:rStyle w:val="Hyperlink"/>
@@ -2517,7 +2819,7 @@
             <w:noProof/>
             <w:webHidden/>
           </w:rPr>
-          <w:instrText xml:space="preserve"> PAGEREF _Toc418513025 \h </w:instrText>
+          <w:instrText xml:space="preserve"> PAGEREF _Toc420925133 \h </w:instrText>
         </w:r>
         <w:r>
           <w:rPr>
@@ -2559,7 +2861,7 @@
           <w:szCs w:val="22"/>
         </w:rPr>
       </w:pPr>
-      <w:hyperlink w:anchor="_Toc418513026" w:history="1">
+      <w:hyperlink w:anchor="_Toc420925134" w:history="1">
         <w:r>
           <w:rPr>
             <w:rStyle w:val="Hyperlink"/>
@@ -2603,7 +2905,7 @@
             <w:noProof/>
             <w:webHidden/>
           </w:rPr>
-          <w:instrText xml:space="preserve"> PAGEREF _Toc418513026 \h </w:instrText>
+          <w:instrText xml:space="preserve"> PAGEREF _Toc420925134 \h </w:instrText>
         </w:r>
         <w:r>
           <w:rPr>
@@ -2645,7 +2947,7 @@
           <w:szCs w:val="22"/>
         </w:rPr>
       </w:pPr>
-      <w:hyperlink w:anchor="_Toc418513027" w:history="1">
+      <w:hyperlink w:anchor="_Toc420925135" w:history="1">
         <w:r>
           <w:rPr>
             <w:rStyle w:val="Hyperlink"/>
@@ -2689,7 +2991,7 @@
             <w:noProof/>
             <w:webHidden/>
           </w:rPr>
-          <w:instrText xml:space="preserve"> PAGEREF _Toc418513027 \h </w:instrText>
+          <w:instrText xml:space="preserve"> PAGEREF _Toc420925135 \h </w:instrText>
         </w:r>
         <w:r>
           <w:rPr>
@@ -2731,7 +3033,7 @@
           <w:szCs w:val="22"/>
         </w:rPr>
       </w:pPr>
-      <w:hyperlink w:anchor="_Toc418513028" w:history="1">
+      <w:hyperlink w:anchor="_Toc420925136" w:history="1">
         <w:r>
           <w:rPr>
             <w:rStyle w:val="Hyperlink"/>
@@ -2775,7 +3077,7 @@
             <w:noProof/>
             <w:webHidden/>
           </w:rPr>
-          <w:instrText xml:space="preserve"> PAGEREF _Toc418513028 \h </w:instrText>
+          <w:instrText xml:space="preserve"> PAGEREF _Toc420925136 \h </w:instrText>
         </w:r>
         <w:r>
           <w:rPr>
@@ -2817,7 +3119,7 @@
           <w:szCs w:val="22"/>
         </w:rPr>
       </w:pPr>
-      <w:hyperlink w:anchor="_Toc418513029" w:history="1">
+      <w:hyperlink w:anchor="_Toc420925137" w:history="1">
         <w:r>
           <w:rPr>
             <w:rStyle w:val="Hyperlink"/>
@@ -2861,7 +3163,7 @@
             <w:noProof/>
             <w:webHidden/>
           </w:rPr>
-          <w:instrText xml:space="preserve"> PAGEREF _Toc418513029 \h </w:instrText>
+          <w:instrText xml:space="preserve"> PAGEREF _Toc420925137 \h </w:instrText>
         </w:r>
         <w:r>
           <w:rPr>
@@ -2903,7 +3205,7 @@
           <w:szCs w:val="22"/>
         </w:rPr>
       </w:pPr>
-      <w:hyperlink w:anchor="_Toc418513030" w:history="1">
+      <w:hyperlink w:anchor="_Toc420925138" w:history="1">
         <w:r>
           <w:rPr>
             <w:rStyle w:val="Hyperlink"/>
@@ -2947,7 +3249,7 @@
             <w:noProof/>
             <w:webHidden/>
           </w:rPr>
-          <w:instrText xml:space="preserve"> PAGEREF _Toc418513030 \h </w:instrText>
+          <w:instrText xml:space="preserve"> PAGEREF _Toc420925138 \h </w:instrText>
         </w:r>
         <w:r>
           <w:rPr>
@@ -2989,7 +3291,7 @@
           <w:szCs w:val="22"/>
         </w:rPr>
       </w:pPr>
-      <w:hyperlink w:anchor="_Toc418513031" w:history="1">
+      <w:hyperlink w:anchor="_Toc420925139" w:history="1">
         <w:r>
           <w:rPr>
             <w:rStyle w:val="Hyperlink"/>
@@ -3033,7 +3335,7 @@
             <w:noProof/>
             <w:webHidden/>
           </w:rPr>
-          <w:instrText xml:space="preserve"> PAGEREF _Toc418513031 \h </w:instrText>
+          <w:instrText xml:space="preserve"> PAGEREF _Toc420925139 \h </w:instrText>
         </w:r>
         <w:r>
           <w:rPr>
@@ -3075,7 +3377,7 @@
           <w:szCs w:val="22"/>
         </w:rPr>
       </w:pPr>
-      <w:hyperlink w:anchor="_Toc418513032" w:history="1">
+      <w:hyperlink w:anchor="_Toc420925140" w:history="1">
         <w:r>
           <w:rPr>
             <w:rStyle w:val="Hyperlink"/>
@@ -3119,7 +3421,7 @@
             <w:noProof/>
             <w:webHidden/>
           </w:rPr>
-          <w:instrText xml:space="preserve"> PAGEREF _Toc418513032 \h </w:instrText>
+          <w:instrText xml:space="preserve"> PAGEREF _Toc420925140 \h </w:instrText>
         </w:r>
         <w:r>
           <w:rPr>
@@ -3161,7 +3463,7 @@
           <w:szCs w:val="22"/>
         </w:rPr>
       </w:pPr>
-      <w:hyperlink w:anchor="_Toc418513033" w:history="1">
+      <w:hyperlink w:anchor="_Toc420925141" w:history="1">
         <w:r>
           <w:rPr>
             <w:rStyle w:val="Hyperlink"/>
@@ -3205,7 +3507,7 @@
             <w:noProof/>
             <w:webHidden/>
           </w:rPr>
-          <w:instrText xml:space="preserve"> PAGEREF _Toc418513033 \h </w:instrText>
+          <w:instrText xml:space="preserve"> PAGEREF _Toc420925141 \h </w:instrText>
         </w:r>
         <w:r>
           <w:rPr>
@@ -3247,7 +3549,7 @@
           <w:szCs w:val="22"/>
         </w:rPr>
       </w:pPr>
-      <w:hyperlink w:anchor="_Toc418513034" w:history="1">
+      <w:hyperlink w:anchor="_Toc420925142" w:history="1">
         <w:r>
           <w:rPr>
             <w:rStyle w:val="Hyperlink"/>
@@ -3291,7 +3593,7 @@
             <w:noProof/>
             <w:webHidden/>
           </w:rPr>
-          <w:instrText xml:space="preserve"> PAGEREF _Toc418513034 \h </w:instrText>
+          <w:instrText xml:space="preserve"> PAGEREF _Toc420925142 \h </w:instrText>
         </w:r>
         <w:r>
           <w:rPr>
@@ -3333,7 +3635,7 @@
           <w:szCs w:val="22"/>
         </w:rPr>
       </w:pPr>
-      <w:hyperlink w:anchor="_Toc418513035" w:history="1">
+      <w:hyperlink w:anchor="_Toc420925143" w:history="1">
         <w:r>
           <w:rPr>
             <w:rStyle w:val="Hyperlink"/>
@@ -3377,7 +3679,7 @@
             <w:noProof/>
             <w:webHidden/>
           </w:rPr>
-          <w:instrText xml:space="preserve"> PAGEREF _Toc418513035 \h </w:instrText>
+          <w:instrText xml:space="preserve"> PAGEREF _Toc420925143 \h </w:instrText>
         </w:r>
         <w:r>
           <w:rPr>
@@ -3419,7 +3721,7 @@
           <w:szCs w:val="22"/>
         </w:rPr>
       </w:pPr>
-      <w:hyperlink w:anchor="_Toc418513036" w:history="1">
+      <w:hyperlink w:anchor="_Toc420925144" w:history="1">
         <w:r>
           <w:rPr>
             <w:rStyle w:val="Hyperlink"/>
@@ -3463,7 +3765,7 @@
             <w:noProof/>
             <w:webHidden/>
           </w:rPr>
-          <w:instrText xml:space="preserve"> PAGEREF _Toc418513036 \h </w:instrText>
+          <w:instrText xml:space="preserve"> PAGEREF _Toc420925144 \h </w:instrText>
         </w:r>
         <w:r>
           <w:rPr>
@@ -3505,7 +3807,7 @@
           <w:szCs w:val="22"/>
         </w:rPr>
       </w:pPr>
-      <w:hyperlink w:anchor="_Toc418513037" w:history="1">
+      <w:hyperlink w:anchor="_Toc420925145" w:history="1">
         <w:r>
           <w:rPr>
             <w:rStyle w:val="Hyperlink"/>
@@ -3549,7 +3851,7 @@
             <w:noProof/>
             <w:webHidden/>
           </w:rPr>
-          <w:instrText xml:space="preserve"> PAGEREF _Toc418513037 \h </w:instrText>
+          <w:instrText xml:space="preserve"> PAGEREF _Toc420925145 \h </w:instrText>
         </w:r>
         <w:r>
           <w:rPr>
@@ -3600,7 +3902,7 @@
       <w:pPr>
         <w:pStyle w:val="Heading1"/>
       </w:pPr>
-      <w:bookmarkStart w:id="3" w:name="_Toc418513022"/>
+      <w:bookmarkStart w:id="3" w:name="_Toc420925130"/>
       <w:bookmarkEnd w:id="0"/>
       <w:r>
         <w:lastRenderedPageBreak/>
@@ -3728,7 +4030,7 @@
       <w:pPr>
         <w:pStyle w:val="Heading1"/>
       </w:pPr>
-      <w:bookmarkStart w:id="4" w:name="_Toc418513023"/>
+      <w:bookmarkStart w:id="4" w:name="_Toc420925131"/>
       <w:r>
         <w:t>Introduction</w:t>
       </w:r>
@@ -3824,12 +4126,21 @@
         </w:rPr>
       </w:pPr>
       <w:r>
+        <w:rPr>
+          <w:sz w:val="24"/>
+        </w:rPr>
         <w:t xml:space="preserve">The </w:t>
       </w:r>
       <w:r>
+        <w:rPr>
+          <w:sz w:val="24"/>
+        </w:rPr>
         <w:t>Dashboard</w:t>
       </w:r>
       <w:r>
+        <w:rPr>
+          <w:sz w:val="24"/>
+        </w:rPr>
         <w:t xml:space="preserve">’s design is informed by Human Centered Design (HCD) principles and techniques. HCD </w:t>
       </w:r>
       <w:r>
@@ -3910,7 +4221,7 @@
       <w:pPr>
         <w:pStyle w:val="Heading2"/>
       </w:pPr>
-      <w:bookmarkStart w:id="5" w:name="_Toc418513024"/>
+      <w:bookmarkStart w:id="5" w:name="_Toc420925132"/>
       <w:bookmarkStart w:id="6" w:name="_Toc404082903"/>
       <w:r>
         <w:lastRenderedPageBreak/>
@@ -3982,7 +4293,7 @@
       <w:pPr>
         <w:pStyle w:val="Heading2"/>
       </w:pPr>
-      <w:bookmarkStart w:id="7" w:name="_Toc418513025"/>
+      <w:bookmarkStart w:id="7" w:name="_Toc420925133"/>
       <w:r>
         <w:t>Scope</w:t>
       </w:r>
@@ -4226,7 +4537,7 @@
       <w:bookmarkStart w:id="8" w:name="_User_Characteristics"/>
       <w:bookmarkStart w:id="9" w:name="ColumnTitle_03"/>
       <w:bookmarkStart w:id="10" w:name="ColumnTitle_04"/>
-      <w:bookmarkStart w:id="11" w:name="_Toc418513026"/>
+      <w:bookmarkStart w:id="11" w:name="_Toc420925134"/>
       <w:bookmarkEnd w:id="8"/>
       <w:bookmarkEnd w:id="9"/>
       <w:bookmarkEnd w:id="10"/>
@@ -4611,7 +4922,7 @@
       <w:pPr>
         <w:pStyle w:val="Heading2"/>
       </w:pPr>
-      <w:bookmarkStart w:id="12" w:name="_Toc418513027"/>
+      <w:bookmarkStart w:id="12" w:name="_Toc420925135"/>
       <w:r>
         <w:t>Relationship to Other Documents and Plans</w:t>
       </w:r>
@@ -4732,7 +5043,7 @@
       <w:pPr>
         <w:pStyle w:val="Heading2"/>
       </w:pPr>
-      <w:bookmarkStart w:id="13" w:name="_Toc418513028"/>
+      <w:bookmarkStart w:id="13" w:name="_Toc420925136"/>
       <w:r>
         <w:t>Acronyms and Abbreviations</w:t>
       </w:r>
@@ -4750,27 +5061,14 @@
       <w:r>
         <w:t xml:space="preserve">Table </w:t>
       </w:r>
-      <w:r>
-        <w:fldChar w:fldCharType="begin"/>
-      </w:r>
-      <w:r>
-        <w:instrText xml:space="preserve"> SEQ Table \* ARABIC </w:instrText>
-      </w:r>
-      <w:r>
-        <w:fldChar w:fldCharType="separate"/>
-      </w:r>
-      <w:r>
-        <w:rPr>
-          <w:noProof/>
-        </w:rPr>
-        <w:t>1</w:t>
-      </w:r>
-      <w:r>
-        <w:rPr>
-          <w:noProof/>
-        </w:rPr>
-        <w:fldChar w:fldCharType="end"/>
-      </w:r>
+      <w:fldSimple w:instr=" SEQ Table \* ARABIC ">
+        <w:r>
+          <w:rPr>
+            <w:noProof/>
+          </w:rPr>
+          <w:t>1</w:t>
+        </w:r>
+      </w:fldSimple>
       <w:r>
         <w:t>: Acronyms and Abbreviations</w:t>
       </w:r>
@@ -5951,7 +6249,7 @@
       <w:pPr>
         <w:pStyle w:val="Heading1"/>
       </w:pPr>
-      <w:bookmarkStart w:id="14" w:name="_Toc418513029"/>
+      <w:bookmarkStart w:id="14" w:name="_Toc420925137"/>
       <w:r>
         <w:t>Background</w:t>
       </w:r>
@@ -5961,7 +6259,7 @@
       <w:pPr>
         <w:pStyle w:val="Heading2"/>
       </w:pPr>
-      <w:bookmarkStart w:id="15" w:name="_Toc418513030"/>
+      <w:bookmarkStart w:id="15" w:name="_Toc420925138"/>
       <w:r>
         <w:t>Assumptions and Constraints</w:t>
       </w:r>
@@ -5971,7 +6269,7 @@
       <w:pPr>
         <w:pStyle w:val="Heading3"/>
       </w:pPr>
-      <w:bookmarkStart w:id="16" w:name="_Toc418513031"/>
+      <w:bookmarkStart w:id="16" w:name="_Toc420925139"/>
       <w:r>
         <w:t>Design Assumptions</w:t>
       </w:r>
@@ -6061,7 +6359,7 @@
       <w:pPr>
         <w:pStyle w:val="Heading3"/>
       </w:pPr>
-      <w:bookmarkStart w:id="17" w:name="_Toc418513032"/>
+      <w:bookmarkStart w:id="17" w:name="_Toc420925140"/>
       <w:r>
         <w:t>Design Constraints</w:t>
       </w:r>
@@ -6267,9 +6565,29 @@
     </w:p>
     <w:p>
       <w:pPr>
+        <w:numPr>
+          <w:ilvl w:val="0"/>
+          <w:numId w:val="4"/>
+        </w:numPr>
+        <w:spacing w:before="120" w:after="120"/>
+        <w:rPr>
+          <w:sz w:val="24"/>
+          <w:szCs w:val="20"/>
+        </w:rPr>
+      </w:pPr>
+      <w:r>
+        <w:rPr>
+          <w:sz w:val="24"/>
+          <w:szCs w:val="20"/>
+        </w:rPr>
+        <w:t xml:space="preserve">The Dashboard must conform to VA Handbook 6500 requirements related to security and privacy matters. </w:t>
+      </w:r>
+    </w:p>
+    <w:p>
+      <w:pPr>
         <w:pStyle w:val="Heading3"/>
       </w:pPr>
-      <w:bookmarkStart w:id="18" w:name="_Toc418513033"/>
+      <w:bookmarkStart w:id="18" w:name="_Toc420925141"/>
       <w:r>
         <w:t>Design Trade-offs</w:t>
       </w:r>
@@ -6355,7 +6673,7 @@
       <w:pPr>
         <w:pStyle w:val="Heading1"/>
       </w:pPr>
-      <w:bookmarkStart w:id="19" w:name="_Toc418513034"/>
+      <w:bookmarkStart w:id="19" w:name="_Toc420925142"/>
       <w:r>
         <w:t>Conceptual Dashboard Design</w:t>
       </w:r>
@@ -6395,6 +6713,7 @@
         <w:pStyle w:val="BodyText"/>
       </w:pPr>
       <w:r>
+        <w:lastRenderedPageBreak/>
         <w:t xml:space="preserve">In the case of the IRDS </w:t>
       </w:r>
       <w:r>
@@ -6440,7 +6759,6 @@
         </w:numPr>
       </w:pPr>
       <w:r>
-        <w:lastRenderedPageBreak/>
         <w:t xml:space="preserve">Veteran demographics </w:t>
       </w:r>
     </w:p>
@@ -6530,7 +6848,7 @@
           <w:noProof/>
         </w:rPr>
         <w:drawing>
-          <wp:inline distT="0" distB="0" distL="0" distR="0" wp14:anchorId="7E888D16" wp14:editId="57997529">
+          <wp:inline distT="0" distB="0" distL="0" distR="0" wp14:anchorId="5AD3C7D4" wp14:editId="09A5F519">
             <wp:extent cx="6029325" cy="2664883"/>
             <wp:effectExtent l="0" t="0" r="0" b="2540"/>
             <wp:docPr id="4" name="Picture 4"/>
@@ -6579,27 +6897,14 @@
       <w:r>
         <w:t xml:space="preserve">Figure </w:t>
       </w:r>
-      <w:r>
-        <w:fldChar w:fldCharType="begin"/>
-      </w:r>
-      <w:r>
-        <w:instrText xml:space="preserve"> SEQ Figure \* ARABIC </w:instrText>
-      </w:r>
-      <w:r>
-        <w:fldChar w:fldCharType="separate"/>
-      </w:r>
-      <w:r>
-        <w:rPr>
-          <w:noProof/>
-        </w:rPr>
-        <w:t>1</w:t>
-      </w:r>
-      <w:r>
-        <w:rPr>
-          <w:noProof/>
-        </w:rPr>
-        <w:fldChar w:fldCharType="end"/>
-      </w:r>
+      <w:fldSimple w:instr=" SEQ Figure \* ARABIC ">
+        <w:r>
+          <w:rPr>
+            <w:noProof/>
+          </w:rPr>
+          <w:t>1</w:t>
+        </w:r>
+      </w:fldSimple>
       <w:r>
         <w:t xml:space="preserve">: </w:t>
       </w:r>
@@ -6633,7 +6938,11 @@
         <w:t>)</w:t>
       </w:r>
       <w:r>
-        <w:t xml:space="preserve">. Widgets are small, modular displays of Dashboard information, with limited scope and functionality within the widget’s window. The primary benefit of adopting a widget-driven design is to provide end-users with the ability to pick and choose which widgets they most want to see, while also providing the ability to resize and move widgets according to user preference. Technical aspects of the Dashboard and its widget-driven development are described in </w:t>
+        <w:t xml:space="preserve">. Widgets are small, modular displays of Dashboard information, with limited scope and functionality within the widget’s window. The primary benefit of adopting a widget-driven design is to provide end-users with the ability to pick and </w:t>
+      </w:r>
+      <w:r>
+        <w:lastRenderedPageBreak/>
+        <w:t xml:space="preserve">choose which widgets they most want to see, while also providing the ability to resize and move widgets according to user preference. Technical aspects of the Dashboard and its widget-driven development are described in </w:t>
       </w:r>
       <w:r>
         <w:t xml:space="preserve">Section 5.2.1.2 of the SDD: </w:t>
@@ -6658,7 +6967,6 @@
         <w:pStyle w:val="BodyText"/>
       </w:pPr>
       <w:r>
-        <w:lastRenderedPageBreak/>
         <w:t>The following sections describe the specific screen features of the Dashboard in further detai</w:t>
       </w:r>
       <w:bookmarkStart w:id="20" w:name="_Widget_Design"/>
@@ -6673,10 +6981,183 @@
       <w:pPr>
         <w:pStyle w:val="Heading2"/>
       </w:pPr>
+      <w:r>
+        <w:t>User Login / Logout</w:t>
+      </w:r>
+    </w:p>
+    <w:p>
+      <w:pPr>
+        <w:pStyle w:val="BodyText"/>
+      </w:pPr>
+      <w:r>
+        <w:t>Users will have the ability to login to the Dashboard via a landing page. The landing page includes</w:t>
+      </w:r>
+    </w:p>
+    <w:p>
+      <w:pPr>
+        <w:pStyle w:val="BodyText"/>
+        <w:numPr>
+          <w:ilvl w:val="0"/>
+          <w:numId w:val="12"/>
+        </w:numPr>
+      </w:pPr>
+      <w:r>
+        <w:t xml:space="preserve">A banner warning, required by VA Handbook 6500, describing </w:t>
+      </w:r>
+      <w:r>
+        <w:t xml:space="preserve">authorized use for login and use of the system. </w:t>
+      </w:r>
+    </w:p>
+    <w:p>
+      <w:pPr>
+        <w:pStyle w:val="BodyText"/>
+        <w:numPr>
+          <w:ilvl w:val="0"/>
+          <w:numId w:val="12"/>
+        </w:numPr>
+      </w:pPr>
+      <w:r>
+        <w:t>A field for the user’s Username</w:t>
+      </w:r>
+    </w:p>
+    <w:p>
+      <w:pPr>
+        <w:pStyle w:val="BodyText"/>
+        <w:numPr>
+          <w:ilvl w:val="0"/>
+          <w:numId w:val="12"/>
+        </w:numPr>
+      </w:pPr>
+      <w:r>
+        <w:t>A field for the user’s Password</w:t>
+      </w:r>
+    </w:p>
+    <w:p>
+      <w:pPr>
+        <w:pStyle w:val="BodyText"/>
+        <w:numPr>
+          <w:ilvl w:val="0"/>
+          <w:numId w:val="12"/>
+        </w:numPr>
+      </w:pPr>
+      <w:r>
+        <w:t xml:space="preserve">A checkbox for users to acknowledge that they have read and agree to the terms in the warning banner. </w:t>
+      </w:r>
+    </w:p>
+    <w:p>
+      <w:pPr>
+        <w:pStyle w:val="BodyText"/>
+        <w:numPr>
+          <w:ilvl w:val="0"/>
+          <w:numId w:val="12"/>
+        </w:numPr>
+      </w:pPr>
+      <w:r>
+        <w:t>A button to complete the login.</w:t>
+      </w:r>
+      <w:r>
+        <w:t xml:space="preserve"> The button will not be “clickable” until users accept the terms described in the warning banner. </w:t>
+      </w:r>
+      <w:r>
+        <w:t xml:space="preserve"> </w:t>
+      </w:r>
+    </w:p>
+    <w:p>
+      <w:pPr>
+        <w:pStyle w:val="BodyText"/>
+        <w:keepNext/>
+      </w:pPr>
+      <w:r>
+        <w:rPr>
+          <w:noProof/>
+        </w:rPr>
+        <w:drawing>
+          <wp:inline distT="0" distB="0" distL="0" distR="0" wp14:anchorId="46421F42" wp14:editId="71B5F8CC">
+            <wp:extent cx="5943600" cy="2627630"/>
+            <wp:effectExtent l="0" t="0" r="0" b="1270"/>
+            <wp:docPr id="2" name="Picture 2"/>
+            <wp:cNvGraphicFramePr>
+              <a:graphicFrameLocks xmlns:a="http://schemas.openxmlformats.org/drawingml/2006/main" noChangeAspect="1"/>
+            </wp:cNvGraphicFramePr>
+            <a:graphic xmlns:a="http://schemas.openxmlformats.org/drawingml/2006/main">
+              <a:graphicData uri="http://schemas.openxmlformats.org/drawingml/2006/picture">
+                <pic:pic xmlns:pic="http://schemas.openxmlformats.org/drawingml/2006/picture">
+                  <pic:nvPicPr>
+                    <pic:cNvPr id="0" name="PR Login ScreenGrab.PNG"/>
+                    <pic:cNvPicPr/>
+                  </pic:nvPicPr>
+                  <pic:blipFill>
+                    <a:blip r:embed="rId21" cstate="print">
+                      <a:extLst>
+                        <a:ext uri="{28A0092B-C50C-407E-A947-70E740481C1C}">
+                          <a14:useLocalDpi xmlns:a14="http://schemas.microsoft.com/office/drawing/2010/main" val="0"/>
+                        </a:ext>
+                      </a:extLst>
+                    </a:blip>
+                    <a:stretch>
+                      <a:fillRect/>
+                    </a:stretch>
+                  </pic:blipFill>
+                  <pic:spPr>
+                    <a:xfrm>
+                      <a:off x="0" y="0"/>
+                      <a:ext cx="5943600" cy="2627630"/>
+                    </a:xfrm>
+                    <a:prstGeom prst="rect">
+                      <a:avLst/>
+                    </a:prstGeom>
+                  </pic:spPr>
+                </pic:pic>
+              </a:graphicData>
+            </a:graphic>
+          </wp:inline>
+        </w:drawing>
+      </w:r>
+    </w:p>
+    <w:p>
+      <w:pPr>
+        <w:pStyle w:val="Caption"/>
+      </w:pPr>
+      <w:r>
+        <w:t xml:space="preserve">Figure </w:t>
+      </w:r>
+      <w:fldSimple w:instr=" SEQ Figure \* ARABIC ">
+        <w:r>
+          <w:rPr>
+            <w:noProof/>
+          </w:rPr>
+          <w:t>2</w:t>
+        </w:r>
+      </w:fldSimple>
+      <w:r>
+        <w:t>: Dashboard Login</w:t>
+      </w:r>
+    </w:p>
+    <w:p>
+      <w:pPr>
+        <w:pStyle w:val="BodyText"/>
+      </w:pPr>
+      <w:r>
+        <w:t xml:space="preserve">Users will have the ability to logout of the Dashboard via a “Logout” button in the upper right of the screen. This button will persist at the top of all Dashboard views so users are able to logout at any time. Users will also be automatically logged out of the application after 15 minutes of inactivity, consistent with VA Handbook 6500 requirements. </w:t>
+      </w:r>
+    </w:p>
+    <w:p>
+      <w:pPr>
+        <w:spacing w:after="200" w:line="276" w:lineRule="auto"/>
+      </w:pPr>
+      <w:r>
+        <w:br w:type="page"/>
+      </w:r>
+    </w:p>
+    <w:p>
+      <w:pPr>
+        <w:pStyle w:val="Heading2"/>
+      </w:pPr>
       <w:bookmarkStart w:id="22" w:name="_Primary_View:_Individual"/>
-      <w:bookmarkStart w:id="23" w:name="_Toc418513035"/>
+      <w:bookmarkStart w:id="23" w:name="_Toc420925143"/>
       <w:bookmarkEnd w:id="22"/>
       <w:r>
+        <w:lastRenderedPageBreak/>
         <w:t xml:space="preserve">Primary View: </w:t>
       </w:r>
       <w:r>
@@ -6706,7 +7187,7 @@
           <w:noProof/>
         </w:rPr>
         <w:drawing>
-          <wp:inline distT="0" distB="0" distL="0" distR="0" wp14:anchorId="57C34D0E" wp14:editId="7A700626">
+          <wp:inline distT="0" distB="0" distL="0" distR="0" wp14:anchorId="13A0CC03" wp14:editId="1ABF54B3">
             <wp:extent cx="5872580" cy="3790950"/>
             <wp:effectExtent l="0" t="0" r="0" b="0"/>
             <wp:docPr id="2057" name="Picture 2057"/>
@@ -6723,7 +7204,7 @@
                     </pic:cNvPicPr>
                   </pic:nvPicPr>
                   <pic:blipFill>
-                    <a:blip r:embed="rId21" cstate="print">
+                    <a:blip r:embed="rId22" cstate="print">
                       <a:extLst>
                         <a:ext uri="{28A0092B-C50C-407E-A947-70E740481C1C}">
                           <a14:useLocalDpi xmlns:a14="http://schemas.microsoft.com/office/drawing/2010/main" val="0"/>
@@ -6760,27 +7241,14 @@
       <w:r>
         <w:t xml:space="preserve">Figure </w:t>
       </w:r>
-      <w:r>
-        <w:fldChar w:fldCharType="begin"/>
-      </w:r>
-      <w:r>
-        <w:instrText xml:space="preserve"> SEQ Figure \* ARABIC </w:instrText>
-      </w:r>
-      <w:r>
-        <w:fldChar w:fldCharType="separate"/>
-      </w:r>
-      <w:r>
-        <w:rPr>
-          <w:noProof/>
-        </w:rPr>
-        <w:t>2</w:t>
-      </w:r>
-      <w:r>
-        <w:rPr>
-          <w:noProof/>
-        </w:rPr>
-        <w:fldChar w:fldCharType="end"/>
-      </w:r>
+      <w:fldSimple w:instr=" SEQ Figure \* ARABIC ">
+        <w:r>
+          <w:rPr>
+            <w:noProof/>
+          </w:rPr>
+          <w:t>3</w:t>
+        </w:r>
+      </w:fldSimple>
       <w:r>
         <w:t xml:space="preserve">: </w:t>
       </w:r>
@@ -6937,7 +7405,6 @@
         </w:numPr>
       </w:pPr>
       <w:r>
-        <w:lastRenderedPageBreak/>
         <w:t>Appointments, Visits, and Admissions</w:t>
       </w:r>
     </w:p>
@@ -6947,6 +7414,7 @@
         <w:ind w:left="67"/>
       </w:pPr>
       <w:r>
+        <w:lastRenderedPageBreak/>
         <w:t xml:space="preserve">The </w:t>
       </w:r>
       <w:r>
@@ -7074,7 +7542,7 @@
       <w:pPr>
         <w:pStyle w:val="Heading2"/>
       </w:pPr>
-      <w:bookmarkStart w:id="26" w:name="_Toc418513036"/>
+      <w:bookmarkStart w:id="26" w:name="_Toc420925144"/>
       <w:r>
         <w:rPr>
           <w:b w:val="0"/>
@@ -7108,7 +7576,7 @@
           <w:noProof/>
         </w:rPr>
         <w:drawing>
-          <wp:inline distT="0" distB="0" distL="0" distR="0" wp14:anchorId="2E1495CE" wp14:editId="66C3D10E">
+          <wp:inline distT="0" distB="0" distL="0" distR="0" wp14:anchorId="505D7D7B" wp14:editId="2DA3B3C6">
             <wp:extent cx="5743575" cy="4171000"/>
             <wp:effectExtent l="0" t="0" r="0" b="1270"/>
             <wp:docPr id="5" name="Picture 5"/>
@@ -7125,7 +7593,7 @@
                     </pic:cNvPicPr>
                   </pic:nvPicPr>
                   <pic:blipFill>
-                    <a:blip r:embed="rId22" cstate="print">
+                    <a:blip r:embed="rId23" cstate="print">
                       <a:extLst>
                         <a:ext uri="{28A0092B-C50C-407E-A947-70E740481C1C}">
                           <a14:useLocalDpi xmlns:a14="http://schemas.microsoft.com/office/drawing/2010/main" val="0"/>
@@ -7166,27 +7634,14 @@
       <w:r>
         <w:t xml:space="preserve">Figure </w:t>
       </w:r>
-      <w:r>
-        <w:fldChar w:fldCharType="begin"/>
-      </w:r>
-      <w:r>
-        <w:instrText xml:space="preserve"> SEQ Figure \* ARABIC </w:instrText>
-      </w:r>
-      <w:r>
-        <w:fldChar w:fldCharType="separate"/>
-      </w:r>
-      <w:r>
-        <w:rPr>
-          <w:noProof/>
-        </w:rPr>
-        <w:t>3</w:t>
-      </w:r>
-      <w:r>
-        <w:rPr>
-          <w:noProof/>
-        </w:rPr>
-        <w:fldChar w:fldCharType="end"/>
-      </w:r>
+      <w:fldSimple w:instr=" SEQ Figure \* ARABIC ">
+        <w:r>
+          <w:rPr>
+            <w:noProof/>
+          </w:rPr>
+          <w:t>4</w:t>
+        </w:r>
+      </w:fldSimple>
       <w:r>
         <w:t>: VISN Level</w:t>
       </w:r>
@@ -7550,7 +8005,7 @@
       <w:bookmarkStart w:id="90" w:name="_Toc408842301"/>
       <w:bookmarkStart w:id="91" w:name="_Toc408842343"/>
       <w:bookmarkStart w:id="92" w:name="_Widget_Design_1"/>
-      <w:bookmarkStart w:id="93" w:name="_Toc418513037"/>
+      <w:bookmarkStart w:id="93" w:name="_Toc420925145"/>
       <w:bookmarkEnd w:id="29"/>
       <w:bookmarkEnd w:id="30"/>
       <w:bookmarkEnd w:id="31"/>
@@ -7666,7 +8121,7 @@
           <w:noProof/>
         </w:rPr>
         <w:drawing>
-          <wp:inline distT="0" distB="0" distL="0" distR="0" wp14:anchorId="21399DBE" wp14:editId="3A65374C">
+          <wp:inline distT="0" distB="0" distL="0" distR="0" wp14:anchorId="62B4A2CC" wp14:editId="46D667BE">
             <wp:extent cx="5762625" cy="1429032"/>
             <wp:effectExtent l="0" t="0" r="0" b="0"/>
             <wp:docPr id="3" name="Picture 3"/>
@@ -7683,7 +8138,7 @@
                     </pic:cNvPicPr>
                   </pic:nvPicPr>
                   <pic:blipFill>
-                    <a:blip r:embed="rId23" cstate="print">
+                    <a:blip r:embed="rId24" cstate="print">
                       <a:extLst>
                         <a:ext uri="{28A0092B-C50C-407E-A947-70E740481C1C}">
                           <a14:useLocalDpi xmlns:a14="http://schemas.microsoft.com/office/drawing/2010/main" val="0"/>
@@ -7719,27 +8174,14 @@
       <w:r>
         <w:t xml:space="preserve">Figure </w:t>
       </w:r>
-      <w:r>
-        <w:fldChar w:fldCharType="begin"/>
-      </w:r>
-      <w:r>
-        <w:instrText xml:space="preserve"> SEQ Figure \* ARABIC </w:instrText>
-      </w:r>
-      <w:r>
-        <w:fldChar w:fldCharType="separate"/>
-      </w:r>
-      <w:r>
-        <w:rPr>
-          <w:noProof/>
-        </w:rPr>
-        <w:t>4</w:t>
-      </w:r>
-      <w:r>
-        <w:rPr>
-          <w:noProof/>
-        </w:rPr>
-        <w:fldChar w:fldCharType="end"/>
-      </w:r>
+      <w:fldSimple w:instr=" SEQ Figure \* ARABIC ">
+        <w:r>
+          <w:rPr>
+            <w:noProof/>
+          </w:rPr>
+          <w:t>5</w:t>
+        </w:r>
+      </w:fldSimple>
       <w:r>
         <w:t>: Veteran Roster</w:t>
       </w:r>
@@ -7794,7 +8236,7 @@
           <w:noProof/>
         </w:rPr>
         <w:drawing>
-          <wp:inline distT="0" distB="0" distL="0" distR="0" wp14:anchorId="1C56F507" wp14:editId="4F02D925">
+          <wp:inline distT="0" distB="0" distL="0" distR="0" wp14:anchorId="6A378BA8" wp14:editId="6FF5A111">
             <wp:extent cx="3091180" cy="1560830"/>
             <wp:effectExtent l="0" t="0" r="0" b="1270"/>
             <wp:docPr id="11" name="Picture 11"/>
@@ -7811,7 +8253,7 @@
                     </pic:cNvPicPr>
                   </pic:nvPicPr>
                   <pic:blipFill>
-                    <a:blip r:embed="rId24">
+                    <a:blip r:embed="rId25">
                       <a:extLst>
                         <a:ext uri="{28A0092B-C50C-407E-A947-70E740481C1C}">
                           <a14:useLocalDpi xmlns:a14="http://schemas.microsoft.com/office/drawing/2010/main" val="0"/>
@@ -7847,89 +8289,73 @@
       <w:r>
         <w:t xml:space="preserve">Figure </w:t>
       </w:r>
-      <w:r>
-        <w:fldChar w:fldCharType="begin"/>
-      </w:r>
-      <w:r>
-        <w:instrText xml:space="preserve"> S</w:instrText>
-      </w:r>
-      <w:r>
-        <w:instrText xml:space="preserve">EQ Figure \* ARABIC </w:instrText>
-      </w:r>
-      <w:r>
-        <w:fldChar w:fldCharType="separate"/>
-      </w:r>
+      <w:fldSimple w:instr=" SEQ Figure \* ARABIC ">
+        <w:r>
+          <w:rPr>
+            <w:noProof/>
+          </w:rPr>
+          <w:t>6</w:t>
+        </w:r>
+      </w:fldSimple>
+      <w:r>
+        <w:t>: Stratification Widget</w:t>
+      </w:r>
+    </w:p>
+    <w:p>
+      <w:pPr>
+        <w:pStyle w:val="BodyText"/>
+      </w:pPr>
+      <w:r>
+        <w:t xml:space="preserve">The </w:t>
+      </w:r>
+      <w:r>
+        <w:t>S</w:t>
+      </w:r>
+      <w:r>
+        <w:t xml:space="preserve">tratification </w:t>
+      </w:r>
+      <w:r>
+        <w:t>W</w:t>
+      </w:r>
+      <w:r>
+        <w:t xml:space="preserve">idget allows a user to see how many Veterans within a particular area (state, VISN, etc.) are within a specific risk stratification. In this example, </w:t>
+      </w:r>
+      <w:r>
+        <w:t xml:space="preserve">6 </w:t>
+      </w:r>
+      <w:r>
+        <w:t xml:space="preserve">Veterans are in the top .1% </w:t>
+      </w:r>
+      <w:r>
+        <w:t>(with the “Top” categorical label) and 25 are in the top 5% (with the “Middle” categorical label)</w:t>
+      </w:r>
+      <w:r>
+        <w:t xml:space="preserve">. Users can click the stratification to view a roster of the Veterans included. </w:t>
+      </w:r>
+      <w:r>
+        <w:t xml:space="preserve">This widget also represents a template from which the development can develop other widgets that feature data that is most easily read and understood in a tabular (rows vs. columns of categorical and / or quantitative data) format. </w:t>
+      </w:r>
+    </w:p>
+    <w:p>
+      <w:pPr>
+        <w:pStyle w:val="Caption"/>
+      </w:pPr>
+    </w:p>
+    <w:p>
+      <w:pPr>
+        <w:pStyle w:val="Caption"/>
+      </w:pPr>
+    </w:p>
+    <w:p>
+      <w:pPr>
+        <w:pStyle w:val="Caption"/>
+      </w:pPr>
       <w:r>
         <w:rPr>
           <w:noProof/>
         </w:rPr>
-        <w:t>5</w:t>
-      </w:r>
-      <w:r>
-        <w:rPr>
-          <w:noProof/>
-        </w:rPr>
-        <w:fldChar w:fldCharType="end"/>
-      </w:r>
-      <w:r>
-        <w:t>: Stratification Widget</w:t>
-      </w:r>
-    </w:p>
-    <w:p>
-      <w:pPr>
-        <w:pStyle w:val="BodyText"/>
-      </w:pPr>
-      <w:r>
-        <w:t xml:space="preserve">The </w:t>
-      </w:r>
-      <w:r>
-        <w:t>S</w:t>
-      </w:r>
-      <w:r>
-        <w:t xml:space="preserve">tratification </w:t>
-      </w:r>
-      <w:r>
-        <w:t>W</w:t>
-      </w:r>
-      <w:r>
-        <w:t xml:space="preserve">idget allows a user to see how many Veterans within a particular area (state, VISN, etc.) are within a specific risk stratification. In this example, </w:t>
-      </w:r>
-      <w:r>
-        <w:t xml:space="preserve">6 </w:t>
-      </w:r>
-      <w:r>
-        <w:t xml:space="preserve">Veterans are in the top .1% </w:t>
-      </w:r>
-      <w:r>
-        <w:t>(with the “Top” categorical label) and 25 are in the top 5% (with the “Middle” categorical label)</w:t>
-      </w:r>
-      <w:r>
-        <w:t xml:space="preserve">. Users can click the stratification to view a roster of the Veterans included. </w:t>
-      </w:r>
-      <w:r>
-        <w:t xml:space="preserve">This widget also represents a template from which the development can develop other widgets that feature data that is most easily read and understood in a tabular (rows vs. columns of categorical and / or quantitative data) format. </w:t>
-      </w:r>
-    </w:p>
-    <w:p>
-      <w:pPr>
-        <w:pStyle w:val="Caption"/>
-      </w:pPr>
-    </w:p>
-    <w:p>
-      <w:pPr>
-        <w:pStyle w:val="Caption"/>
-      </w:pPr>
-    </w:p>
-    <w:p>
-      <w:pPr>
-        <w:pStyle w:val="Caption"/>
-      </w:pPr>
-      <w:r>
-        <w:rPr>
-          <w:noProof/>
-        </w:rPr>
         <w:drawing>
-          <wp:inline distT="0" distB="0" distL="0" distR="0" wp14:anchorId="7455829E" wp14:editId="0F80DBD7">
+          <wp:inline distT="0" distB="0" distL="0" distR="0" wp14:anchorId="7B148D58" wp14:editId="5E7F67AC">
             <wp:extent cx="3038475" cy="2862793"/>
             <wp:effectExtent l="0" t="0" r="0" b="0"/>
             <wp:docPr id="67" name="Picture 67"/>
@@ -7946,7 +8372,7 @@
                     </pic:cNvPicPr>
                   </pic:nvPicPr>
                   <pic:blipFill>
-                    <a:blip r:embed="rId25">
+                    <a:blip r:embed="rId26">
                       <a:extLst>
                         <a:ext uri="{28A0092B-C50C-407E-A947-70E740481C1C}">
                           <a14:useLocalDpi xmlns:a14="http://schemas.microsoft.com/office/drawing/2010/main" val="0"/>
@@ -7982,27 +8408,14 @@
       <w:r>
         <w:t xml:space="preserve">Figure </w:t>
       </w:r>
-      <w:r>
-        <w:fldChar w:fldCharType="begin"/>
-      </w:r>
-      <w:r>
-        <w:instrText xml:space="preserve"> SEQ Figure \* ARABIC </w:instrText>
-      </w:r>
-      <w:r>
-        <w:fldChar w:fldCharType="separate"/>
-      </w:r>
-      <w:r>
-        <w:rPr>
-          <w:noProof/>
-        </w:rPr>
-        <w:t>6</w:t>
-      </w:r>
-      <w:r>
-        <w:rPr>
-          <w:noProof/>
-        </w:rPr>
-        <w:fldChar w:fldCharType="end"/>
-      </w:r>
+      <w:fldSimple w:instr=" SEQ Figure \* ARABIC ">
+        <w:r>
+          <w:rPr>
+            <w:noProof/>
+          </w:rPr>
+          <w:t>7</w:t>
+        </w:r>
+      </w:fldSimple>
       <w:r>
         <w:t>: Attributes Summary Widget</w:t>
       </w:r>
@@ -8062,7 +8475,7 @@
           <w:noProof/>
         </w:rPr>
         <w:drawing>
-          <wp:inline distT="0" distB="0" distL="0" distR="0" wp14:anchorId="5D7E84EB" wp14:editId="59BE25F4">
+          <wp:inline distT="0" distB="0" distL="0" distR="0" wp14:anchorId="4A5B4D5C" wp14:editId="2BB39FB6">
             <wp:extent cx="3419475" cy="2297007"/>
             <wp:effectExtent l="0" t="0" r="0" b="8255"/>
             <wp:docPr id="68" name="Picture 68"/>
@@ -8079,7 +8492,7 @@
                     </pic:cNvPicPr>
                   </pic:nvPicPr>
                   <pic:blipFill>
-                    <a:blip r:embed="rId26">
+                    <a:blip r:embed="rId27">
                       <a:extLst>
                         <a:ext uri="{28A0092B-C50C-407E-A947-70E740481C1C}">
                           <a14:useLocalDpi xmlns:a14="http://schemas.microsoft.com/office/drawing/2010/main" val="0"/>
@@ -8115,27 +8528,14 @@
       <w:r>
         <w:t xml:space="preserve">Figure </w:t>
       </w:r>
-      <w:r>
-        <w:fldChar w:fldCharType="begin"/>
-      </w:r>
-      <w:r>
-        <w:instrText xml:space="preserve"> SEQ Figure \* ARABIC </w:instrText>
-      </w:r>
-      <w:r>
-        <w:fldChar w:fldCharType="separate"/>
-      </w:r>
-      <w:r>
-        <w:rPr>
-          <w:noProof/>
-        </w:rPr>
-        <w:t>7</w:t>
-      </w:r>
-      <w:r>
-        <w:rPr>
-          <w:noProof/>
-        </w:rPr>
-        <w:fldChar w:fldCharType="end"/>
-      </w:r>
+      <w:fldSimple w:instr=" SEQ Figure \* ARABIC ">
+        <w:r>
+          <w:rPr>
+            <w:noProof/>
+          </w:rPr>
+          <w:t>8</w:t>
+        </w:r>
+      </w:fldSimple>
       <w:r>
         <w:t>: Means Completion Chart</w:t>
       </w:r>
@@ -8205,7 +8605,7 @@
           <w:noProof/>
         </w:rPr>
         <w:drawing>
-          <wp:inline distT="0" distB="0" distL="0" distR="0" wp14:anchorId="6EC2E1C5" wp14:editId="455C447E">
+          <wp:inline distT="0" distB="0" distL="0" distR="0" wp14:anchorId="3635BE71" wp14:editId="46D7BD22">
             <wp:extent cx="3930244" cy="2744722"/>
             <wp:effectExtent l="0" t="0" r="0" b="0"/>
             <wp:docPr id="74" name="Picture 74"/>
@@ -8222,7 +8622,7 @@
                     </pic:cNvPicPr>
                   </pic:nvPicPr>
                   <pic:blipFill>
-                    <a:blip r:embed="rId27">
+                    <a:blip r:embed="rId28">
                       <a:extLst>
                         <a:ext uri="{28A0092B-C50C-407E-A947-70E740481C1C}">
                           <a14:useLocalDpi xmlns:a14="http://schemas.microsoft.com/office/drawing/2010/main" val="0"/>
@@ -8258,27 +8658,14 @@
       <w:r>
         <w:t xml:space="preserve">Figure </w:t>
       </w:r>
-      <w:r>
-        <w:fldChar w:fldCharType="begin"/>
-      </w:r>
-      <w:r>
-        <w:instrText xml:space="preserve"> SEQ Figure \* ARABIC </w:instrText>
-      </w:r>
-      <w:r>
-        <w:fldChar w:fldCharType="separate"/>
-      </w:r>
-      <w:r>
-        <w:rPr>
-          <w:noProof/>
-        </w:rPr>
-        <w:t>8</w:t>
-      </w:r>
-      <w:r>
-        <w:rPr>
-          <w:noProof/>
-        </w:rPr>
-        <w:fldChar w:fldCharType="end"/>
-      </w:r>
+      <w:fldSimple w:instr=" SEQ Figure \* ARABIC ">
+        <w:r>
+          <w:rPr>
+            <w:noProof/>
+          </w:rPr>
+          <w:t>9</w:t>
+        </w:r>
+      </w:fldSimple>
       <w:r>
         <w:t>: Suicide Rate Chart</w:t>
       </w:r>
@@ -8342,7 +8729,7 @@
         </w:rPr>
         <w:lastRenderedPageBreak/>
         <w:drawing>
-          <wp:inline distT="0" distB="0" distL="0" distR="0" wp14:anchorId="7FBC6E43" wp14:editId="7ADEEE08">
+          <wp:inline distT="0" distB="0" distL="0" distR="0" wp14:anchorId="0B23FDE1" wp14:editId="7ECF61C6">
             <wp:extent cx="3717985" cy="2596488"/>
             <wp:effectExtent l="0" t="0" r="0" b="0"/>
             <wp:docPr id="75" name="Picture 75"/>
@@ -8359,7 +8746,7 @@
                     </pic:cNvPicPr>
                   </pic:nvPicPr>
                   <pic:blipFill>
-                    <a:blip r:embed="rId28">
+                    <a:blip r:embed="rId29">
                       <a:extLst>
                         <a:ext uri="{28A0092B-C50C-407E-A947-70E740481C1C}">
                           <a14:useLocalDpi xmlns:a14="http://schemas.microsoft.com/office/drawing/2010/main" val="0"/>
@@ -8395,27 +8782,14 @@
       <w:r>
         <w:t xml:space="preserve">Figure </w:t>
       </w:r>
-      <w:r>
-        <w:fldChar w:fldCharType="begin"/>
-      </w:r>
-      <w:r>
-        <w:instrText xml:space="preserve"> SEQ Figure \* ARABIC </w:instrText>
-      </w:r>
-      <w:r>
-        <w:fldChar w:fldCharType="separate"/>
-      </w:r>
-      <w:r>
-        <w:rPr>
-          <w:noProof/>
-        </w:rPr>
-        <w:t>9</w:t>
-      </w:r>
-      <w:r>
-        <w:rPr>
-          <w:noProof/>
-        </w:rPr>
-        <w:fldChar w:fldCharType="end"/>
-      </w:r>
+      <w:fldSimple w:instr=" SEQ Figure \* ARABIC ">
+        <w:r>
+          <w:rPr>
+            <w:noProof/>
+          </w:rPr>
+          <w:t>10</w:t>
+        </w:r>
+      </w:fldSimple>
       <w:r>
         <w:t>: Veterans in Highest .1% Risk Percentile</w:t>
       </w:r>
@@ -8472,7 +8846,7 @@
         </w:rPr>
         <w:lastRenderedPageBreak/>
         <w:drawing>
-          <wp:inline distT="0" distB="0" distL="0" distR="0" wp14:anchorId="555EA61C" wp14:editId="2B176E18">
+          <wp:inline distT="0" distB="0" distL="0" distR="0" wp14:anchorId="26AAF539" wp14:editId="078E4C26">
             <wp:extent cx="4465351" cy="3490591"/>
             <wp:effectExtent l="0" t="0" r="0" b="0"/>
             <wp:docPr id="2054" name="Picture 2054"/>
@@ -8489,7 +8863,7 @@
                     </pic:cNvPicPr>
                   </pic:nvPicPr>
                   <pic:blipFill>
-                    <a:blip r:embed="rId29" cstate="print">
+                    <a:blip r:embed="rId30" cstate="print">
                       <a:extLst>
                         <a:ext uri="{28A0092B-C50C-407E-A947-70E740481C1C}">
                           <a14:useLocalDpi xmlns:a14="http://schemas.microsoft.com/office/drawing/2010/main" val="0"/>
@@ -8525,27 +8899,14 @@
       <w:r>
         <w:t xml:space="preserve">Figure </w:t>
       </w:r>
-      <w:r>
-        <w:fldChar w:fldCharType="begin"/>
-      </w:r>
-      <w:r>
-        <w:instrText xml:space="preserve"> SEQ Figure \* ARABIC </w:instrText>
-      </w:r>
-      <w:r>
-        <w:fldChar w:fldCharType="separate"/>
-      </w:r>
-      <w:r>
-        <w:rPr>
-          <w:noProof/>
-        </w:rPr>
-        <w:t>10</w:t>
-      </w:r>
-      <w:r>
-        <w:rPr>
-          <w:noProof/>
-        </w:rPr>
-        <w:fldChar w:fldCharType="end"/>
-      </w:r>
+      <w:fldSimple w:instr=" SEQ Figure \* ARABIC ">
+        <w:r>
+          <w:rPr>
+            <w:noProof/>
+          </w:rPr>
+          <w:t>11</w:t>
+        </w:r>
+      </w:fldSimple>
       <w:r>
         <w:t>: Medical Cover Sheet Widgets</w:t>
       </w:r>
@@ -8610,7 +8971,7 @@
         </w:rPr>
         <w:lastRenderedPageBreak/>
         <w:drawing>
-          <wp:inline distT="0" distB="0" distL="0" distR="0" wp14:anchorId="3CE7541A" wp14:editId="11924AEE">
+          <wp:inline distT="0" distB="0" distL="0" distR="0" wp14:anchorId="707E3E8E" wp14:editId="3632B8F6">
             <wp:extent cx="5819775" cy="1419846"/>
             <wp:effectExtent l="0" t="0" r="0" b="9525"/>
             <wp:docPr id="78" name="Picture 78"/>
@@ -8627,7 +8988,7 @@
                     </pic:cNvPicPr>
                   </pic:nvPicPr>
                   <pic:blipFill>
-                    <a:blip r:embed="rId30" cstate="print">
+                    <a:blip r:embed="rId31" cstate="print">
                       <a:extLst>
                         <a:ext uri="{28A0092B-C50C-407E-A947-70E740481C1C}">
                           <a14:useLocalDpi xmlns:a14="http://schemas.microsoft.com/office/drawing/2010/main" val="0"/>
@@ -8663,27 +9024,14 @@
       <w:r>
         <w:t xml:space="preserve">Figure </w:t>
       </w:r>
-      <w:r>
-        <w:fldChar w:fldCharType="begin"/>
-      </w:r>
-      <w:r>
-        <w:instrText xml:space="preserve"> SEQ Figure \* ARABIC </w:instrText>
-      </w:r>
-      <w:r>
-        <w:fldChar w:fldCharType="separate"/>
-      </w:r>
-      <w:r>
-        <w:rPr>
-          <w:noProof/>
-        </w:rPr>
-        <w:t>11</w:t>
-      </w:r>
-      <w:r>
-        <w:rPr>
-          <w:noProof/>
-        </w:rPr>
-        <w:fldChar w:fldCharType="end"/>
-      </w:r>
+      <w:fldSimple w:instr=" SEQ Figure \* ARABIC ">
+        <w:r>
+          <w:rPr>
+            <w:noProof/>
+          </w:rPr>
+          <w:t>12</w:t>
+        </w:r>
+      </w:fldSimple>
       <w:r>
         <w:t>:</w:t>
       </w:r>
@@ -8771,7 +9119,7 @@
           <w:noProof/>
         </w:rPr>
         <w:drawing>
-          <wp:inline distT="0" distB="0" distL="0" distR="0" wp14:anchorId="4254A1DC" wp14:editId="43D25115">
+          <wp:inline distT="0" distB="0" distL="0" distR="0" wp14:anchorId="30AB5C82" wp14:editId="3908C197">
             <wp:extent cx="3848100" cy="1167927"/>
             <wp:effectExtent l="0" t="0" r="0" b="0"/>
             <wp:docPr id="80" name="Picture 80"/>
@@ -8788,7 +9136,7 @@
                     </pic:cNvPicPr>
                   </pic:nvPicPr>
                   <pic:blipFill>
-                    <a:blip r:embed="rId31">
+                    <a:blip r:embed="rId32">
                       <a:extLst>
                         <a:ext uri="{28A0092B-C50C-407E-A947-70E740481C1C}">
                           <a14:useLocalDpi xmlns:a14="http://schemas.microsoft.com/office/drawing/2010/main" val="0"/>
@@ -8824,27 +9172,14 @@
       <w:r>
         <w:t xml:space="preserve">Figure </w:t>
       </w:r>
-      <w:r>
-        <w:fldChar w:fldCharType="begin"/>
-      </w:r>
-      <w:r>
-        <w:instrText xml:space="preserve"> SEQ Figure \* ARABIC </w:instrText>
-      </w:r>
-      <w:r>
-        <w:fldChar w:fldCharType="separate"/>
-      </w:r>
-      <w:r>
-        <w:rPr>
-          <w:noProof/>
-        </w:rPr>
-        <w:t>12</w:t>
-      </w:r>
-      <w:r>
-        <w:rPr>
-          <w:noProof/>
-        </w:rPr>
-        <w:fldChar w:fldCharType="end"/>
-      </w:r>
+      <w:fldSimple w:instr=" SEQ Figure \* ARABIC ">
+        <w:r>
+          <w:rPr>
+            <w:noProof/>
+          </w:rPr>
+          <w:t>13</w:t>
+        </w:r>
+      </w:fldSimple>
       <w:r>
         <w:t xml:space="preserve">: </w:t>
       </w:r>
@@ -8883,7 +9218,7 @@
         </w:rPr>
         <w:lastRenderedPageBreak/>
         <w:drawing>
-          <wp:inline distT="0" distB="0" distL="0" distR="0" wp14:anchorId="651DA4D4" wp14:editId="3D495060">
+          <wp:inline distT="0" distB="0" distL="0" distR="0" wp14:anchorId="1D9BE1F6" wp14:editId="00385DE2">
             <wp:extent cx="5981700" cy="1325197"/>
             <wp:effectExtent l="0" t="0" r="0" b="8890"/>
             <wp:docPr id="13" name="Picture 13"/>
@@ -8900,7 +9235,7 @@
                     </pic:cNvPicPr>
                   </pic:nvPicPr>
                   <pic:blipFill>
-                    <a:blip r:embed="rId32" cstate="print">
+                    <a:blip r:embed="rId33" cstate="print">
                       <a:extLst>
                         <a:ext uri="{28A0092B-C50C-407E-A947-70E740481C1C}">
                           <a14:useLocalDpi xmlns:a14="http://schemas.microsoft.com/office/drawing/2010/main" val="0"/>
@@ -8936,27 +9271,14 @@
       <w:r>
         <w:t xml:space="preserve">Figure </w:t>
       </w:r>
-      <w:r>
-        <w:fldChar w:fldCharType="begin"/>
-      </w:r>
-      <w:r>
-        <w:instrText xml:space="preserve"> SEQ Figure \* ARABIC </w:instrText>
-      </w:r>
-      <w:r>
-        <w:fldChar w:fldCharType="separate"/>
-      </w:r>
-      <w:r>
-        <w:rPr>
-          <w:noProof/>
-        </w:rPr>
-        <w:t>13</w:t>
-      </w:r>
-      <w:r>
-        <w:rPr>
-          <w:noProof/>
-        </w:rPr>
-        <w:fldChar w:fldCharType="end"/>
-      </w:r>
+      <w:fldSimple w:instr=" SEQ Figure \* ARABIC ">
+        <w:r>
+          <w:rPr>
+            <w:noProof/>
+          </w:rPr>
+          <w:t>14</w:t>
+        </w:r>
+      </w:fldSimple>
       <w:r>
         <w:t>: Contact Widgets</w:t>
       </w:r>
@@ -9083,7 +9405,7 @@
         <w:rStyle w:val="PageNumber"/>
         <w:noProof/>
       </w:rPr>
-      <w:t>1</w:t>
+      <w:t>21</w:t>
     </w:r>
     <w:r>
       <w:rPr>
@@ -9096,7 +9418,7 @@
         <w:rStyle w:val="PageNumber"/>
       </w:rPr>
       <w:tab/>
-      <w:t>May 2015</w:t>
+      <w:t>June 2015</w:t>
     </w:r>
   </w:p>
   <w:p>
@@ -9269,7 +9591,7 @@
             <w:jc w:val="right"/>
           </w:pPr>
           <w:r>
-            <w:t>Perceptive Reach                                      May 2015</w:t>
+            <w:t>Perceptive Reach                                      June 2015</w:t>
           </w:r>
           <w:r>
             <w:br/>
@@ -10289,9 +10611,9 @@
     </w:lvl>
   </w:abstractNum>
   <w:abstractNum w:abstractNumId="9">
-    <w:nsid w:val="7093025A"/>
+    <w:nsid w:val="6D5A687F"/>
     <w:multiLevelType w:val="hybridMultilevel"/>
-    <w:tmpl w:val="CFC6686E"/>
+    <w:tmpl w:val="59F47554"/>
     <w:lvl w:ilvl="0" w:tplc="04090001">
       <w:start w:val="1"/>
       <w:numFmt w:val="bullet"/>
@@ -10402,6 +10724,119 @@
     </w:lvl>
   </w:abstractNum>
   <w:abstractNum w:abstractNumId="10">
+    <w:nsid w:val="7093025A"/>
+    <w:multiLevelType w:val="hybridMultilevel"/>
+    <w:tmpl w:val="CFC6686E"/>
+    <w:lvl w:ilvl="0" w:tplc="04090001">
+      <w:start w:val="1"/>
+      <w:numFmt w:val="bullet"/>
+      <w:lvlText w:val=""/>
+      <w:lvlJc w:val="left"/>
+      <w:pPr>
+        <w:ind w:left="720" w:hanging="360"/>
+      </w:pPr>
+      <w:rPr>
+        <w:rFonts w:ascii="Symbol" w:hAnsi="Symbol" w:hint="default"/>
+      </w:rPr>
+    </w:lvl>
+    <w:lvl w:ilvl="1" w:tplc="04090003" w:tentative="1">
+      <w:start w:val="1"/>
+      <w:numFmt w:val="bullet"/>
+      <w:lvlText w:val="o"/>
+      <w:lvlJc w:val="left"/>
+      <w:pPr>
+        <w:ind w:left="1440" w:hanging="360"/>
+      </w:pPr>
+      <w:rPr>
+        <w:rFonts w:ascii="Courier New" w:hAnsi="Courier New" w:cs="Courier New" w:hint="default"/>
+      </w:rPr>
+    </w:lvl>
+    <w:lvl w:ilvl="2" w:tplc="04090005" w:tentative="1">
+      <w:start w:val="1"/>
+      <w:numFmt w:val="bullet"/>
+      <w:lvlText w:val=""/>
+      <w:lvlJc w:val="left"/>
+      <w:pPr>
+        <w:ind w:left="2160" w:hanging="360"/>
+      </w:pPr>
+      <w:rPr>
+        <w:rFonts w:ascii="Wingdings" w:hAnsi="Wingdings" w:hint="default"/>
+      </w:rPr>
+    </w:lvl>
+    <w:lvl w:ilvl="3" w:tplc="04090001" w:tentative="1">
+      <w:start w:val="1"/>
+      <w:numFmt w:val="bullet"/>
+      <w:lvlText w:val=""/>
+      <w:lvlJc w:val="left"/>
+      <w:pPr>
+        <w:ind w:left="2880" w:hanging="360"/>
+      </w:pPr>
+      <w:rPr>
+        <w:rFonts w:ascii="Symbol" w:hAnsi="Symbol" w:hint="default"/>
+      </w:rPr>
+    </w:lvl>
+    <w:lvl w:ilvl="4" w:tplc="04090003" w:tentative="1">
+      <w:start w:val="1"/>
+      <w:numFmt w:val="bullet"/>
+      <w:lvlText w:val="o"/>
+      <w:lvlJc w:val="left"/>
+      <w:pPr>
+        <w:ind w:left="3600" w:hanging="360"/>
+      </w:pPr>
+      <w:rPr>
+        <w:rFonts w:ascii="Courier New" w:hAnsi="Courier New" w:cs="Courier New" w:hint="default"/>
+      </w:rPr>
+    </w:lvl>
+    <w:lvl w:ilvl="5" w:tplc="04090005" w:tentative="1">
+      <w:start w:val="1"/>
+      <w:numFmt w:val="bullet"/>
+      <w:lvlText w:val=""/>
+      <w:lvlJc w:val="left"/>
+      <w:pPr>
+        <w:ind w:left="4320" w:hanging="360"/>
+      </w:pPr>
+      <w:rPr>
+        <w:rFonts w:ascii="Wingdings" w:hAnsi="Wingdings" w:hint="default"/>
+      </w:rPr>
+    </w:lvl>
+    <w:lvl w:ilvl="6" w:tplc="04090001" w:tentative="1">
+      <w:start w:val="1"/>
+      <w:numFmt w:val="bullet"/>
+      <w:lvlText w:val=""/>
+      <w:lvlJc w:val="left"/>
+      <w:pPr>
+        <w:ind w:left="5040" w:hanging="360"/>
+      </w:pPr>
+      <w:rPr>
+        <w:rFonts w:ascii="Symbol" w:hAnsi="Symbol" w:hint="default"/>
+      </w:rPr>
+    </w:lvl>
+    <w:lvl w:ilvl="7" w:tplc="04090003" w:tentative="1">
+      <w:start w:val="1"/>
+      <w:numFmt w:val="bullet"/>
+      <w:lvlText w:val="o"/>
+      <w:lvlJc w:val="left"/>
+      <w:pPr>
+        <w:ind w:left="5760" w:hanging="360"/>
+      </w:pPr>
+      <w:rPr>
+        <w:rFonts w:ascii="Courier New" w:hAnsi="Courier New" w:cs="Courier New" w:hint="default"/>
+      </w:rPr>
+    </w:lvl>
+    <w:lvl w:ilvl="8" w:tplc="04090005" w:tentative="1">
+      <w:start w:val="1"/>
+      <w:numFmt w:val="bullet"/>
+      <w:lvlText w:val=""/>
+      <w:lvlJc w:val="left"/>
+      <w:pPr>
+        <w:ind w:left="6480" w:hanging="360"/>
+      </w:pPr>
+      <w:rPr>
+        <w:rFonts w:ascii="Wingdings" w:hAnsi="Wingdings" w:hint="default"/>
+      </w:rPr>
+    </w:lvl>
+  </w:abstractNum>
+  <w:abstractNum w:abstractNumId="11">
     <w:nsid w:val="7D312442"/>
     <w:multiLevelType w:val="hybridMultilevel"/>
     <w:tmpl w:val="353CA1CA"/>
@@ -10527,7 +10962,7 @@
     <w:abstractNumId w:val="7"/>
   </w:num>
   <w:num w:numId="5">
-    <w:abstractNumId w:val="10"/>
+    <w:abstractNumId w:val="11"/>
   </w:num>
   <w:num w:numId="6">
     <w:abstractNumId w:val="2"/>
@@ -10545,6 +10980,9 @@
     <w:abstractNumId w:val="1"/>
   </w:num>
   <w:num w:numId="11">
+    <w:abstractNumId w:val="10"/>
+  </w:num>
+  <w:num w:numId="12">
     <w:abstractNumId w:val="9"/>
   </w:num>
 </w:numbering>
@@ -13008,7 +13446,7 @@
 </file>
 
 <file path=customXml/itemProps1.xml><?xml version="1.0" encoding="utf-8"?>
-<ds:datastoreItem xmlns:ds="http://schemas.openxmlformats.org/officeDocument/2006/customXml" ds:itemID="{F3E7BDA6-ACF1-42C3-8328-EAB99A2239A6}">
+<ds:datastoreItem xmlns:ds="http://schemas.openxmlformats.org/officeDocument/2006/customXml" ds:itemID="{3DF5DD41-C91D-4137-909C-BE25C5AEF0B7}">
   <ds:schemaRefs>
     <ds:schemaRef ds:uri="http://schemas.openxmlformats.org/officeDocument/2006/bibliography"/>
   </ds:schemaRefs>

</xml_diff>

<commit_message>
Sprint 20 Updated Design Specs.
</commit_message>
<xml_diff>
--- a/Documentation/PR_Dashboard_Design_Document.docx
+++ b/Documentation/PR_Dashboard_Design_Document.docx
@@ -5407,27 +5407,14 @@
       <w:r>
         <w:t xml:space="preserve">Table </w:t>
       </w:r>
-      <w:r>
-        <w:fldChar w:fldCharType="begin"/>
-      </w:r>
-      <w:r>
-        <w:instrText xml:space="preserve"> SEQ Table \* ARABIC </w:instrText>
-      </w:r>
-      <w:r>
-        <w:fldChar w:fldCharType="separate"/>
-      </w:r>
-      <w:r>
-        <w:rPr>
-          <w:noProof/>
-        </w:rPr>
-        <w:t>1</w:t>
-      </w:r>
-      <w:r>
-        <w:rPr>
-          <w:noProof/>
-        </w:rPr>
-        <w:fldChar w:fldCharType="end"/>
-      </w:r>
+      <w:fldSimple w:instr=" SEQ Table \* ARABIC ">
+        <w:r>
+          <w:rPr>
+            <w:noProof/>
+          </w:rPr>
+          <w:t>1</w:t>
+        </w:r>
+      </w:fldSimple>
       <w:r>
         <w:t>: Acronyms and Abbreviations</w:t>
       </w:r>
@@ -7285,27 +7272,14 @@
       <w:r>
         <w:t xml:space="preserve">Figure </w:t>
       </w:r>
-      <w:r>
-        <w:fldChar w:fldCharType="begin"/>
-      </w:r>
-      <w:r>
-        <w:instrText xml:space="preserve"> SEQ Figure \* ARABIC </w:instrText>
-      </w:r>
-      <w:r>
-        <w:fldChar w:fldCharType="separate"/>
-      </w:r>
-      <w:r>
-        <w:rPr>
-          <w:noProof/>
-        </w:rPr>
-        <w:t>1</w:t>
-      </w:r>
-      <w:r>
-        <w:rPr>
-          <w:noProof/>
-        </w:rPr>
-        <w:fldChar w:fldCharType="end"/>
-      </w:r>
+      <w:fldSimple w:instr=" SEQ Figure \* ARABIC ">
+        <w:r>
+          <w:rPr>
+            <w:noProof/>
+          </w:rPr>
+          <w:t>1</w:t>
+        </w:r>
+      </w:fldSimple>
       <w:r>
         <w:t xml:space="preserve">: </w:t>
       </w:r>
@@ -7524,27 +7498,14 @@
       <w:r>
         <w:t xml:space="preserve">Figure </w:t>
       </w:r>
-      <w:r>
-        <w:fldChar w:fldCharType="begin"/>
-      </w:r>
-      <w:r>
-        <w:instrText xml:space="preserve"> SEQ Figure \* ARABIC </w:instrText>
-      </w:r>
-      <w:r>
-        <w:fldChar w:fldCharType="separate"/>
-      </w:r>
-      <w:r>
-        <w:rPr>
-          <w:noProof/>
-        </w:rPr>
-        <w:t>2</w:t>
-      </w:r>
-      <w:r>
-        <w:rPr>
-          <w:noProof/>
-        </w:rPr>
-        <w:fldChar w:fldCharType="end"/>
-      </w:r>
+      <w:fldSimple w:instr=" SEQ Figure \* ARABIC ">
+        <w:r>
+          <w:rPr>
+            <w:noProof/>
+          </w:rPr>
+          <w:t>2</w:t>
+        </w:r>
+      </w:fldSimple>
       <w:r>
         <w:t>: Dashboard Login</w:t>
       </w:r>
@@ -7657,94 +7618,62 @@
       <w:r>
         <w:t xml:space="preserve">Figure </w:t>
       </w:r>
+      <w:fldSimple w:instr=" SEQ Figure \* ARABIC ">
+        <w:r>
+          <w:rPr>
+            <w:noProof/>
+          </w:rPr>
+          <w:t>3</w:t>
+        </w:r>
+      </w:fldSimple>
+      <w:r>
+        <w:t xml:space="preserve">: </w:t>
+      </w:r>
+      <w:r>
+        <w:t>Individual Veteran View</w:t>
+      </w:r>
+      <w:bookmarkEnd w:id="25"/>
+      <w:r>
+        <w:t xml:space="preserve"> Wireframes</w:t>
+      </w:r>
+    </w:p>
+    <w:p>
+      <w:pPr>
+        <w:pStyle w:val="BodyText"/>
+      </w:pPr>
+      <w:r>
+        <w:t xml:space="preserve">The Individual Veteran View allows an outreach provider, such as a Suicide Prevention Coordinator (SPC), the ability to view details associated with an individual Veteran’s </w:t>
+      </w:r>
+      <w:r>
+        <w:t>health factors and contact information</w:t>
+      </w:r>
+      <w:r>
+        <w:t xml:space="preserve">. </w:t>
+      </w:r>
       <w:r>
         <w:fldChar w:fldCharType="begin"/>
       </w:r>
       <w:r>
-        <w:instrText xml:space="preserve"> SEQ Figure \* ARABIC </w:instrText>
+        <w:instrText xml:space="preserve"> REF _Ref411329296 \h </w:instrText>
       </w:r>
       <w:r>
         <w:fldChar w:fldCharType="separate"/>
       </w:r>
       <w:r>
+        <w:t xml:space="preserve">Figure </w:t>
+      </w:r>
+      <w:r>
         <w:rPr>
           <w:noProof/>
         </w:rPr>
         <w:t>3</w:t>
       </w:r>
       <w:r>
-        <w:rPr>
-          <w:noProof/>
-        </w:rPr>
-        <w:fldChar w:fldCharType="end"/>
-      </w:r>
-      <w:r>
         <w:t xml:space="preserve">: </w:t>
       </w:r>
       <w:r>
         <w:t>Individual Veteran View</w:t>
       </w:r>
-      <w:bookmarkEnd w:id="25"/>
-      <w:r>
-        <w:t xml:space="preserve"> Wireframes</w:t>
-      </w:r>
-    </w:p>
-    <w:p>
-      <w:pPr>
-        <w:pStyle w:val="BodyText"/>
-      </w:pPr>
-      <w:r>
-        <w:t xml:space="preserve">The Individual Veteran View allows an outreach provider, such as a Suicide Prevention Coordinator (SPC), the ability to view details associated with an individual Veteran’s </w:t>
-      </w:r>
-      <w:r>
-        <w:t>health factors and contact information</w:t>
-      </w:r>
-      <w:r>
-        <w:t xml:space="preserve">. </w:t>
-      </w:r>
-      <w:r>
-        <w:fldChar w:fldCharType="begin"/>
-      </w:r>
-      <w:r>
-        <w:instrText xml:space="preserve"> REF _Ref411329296 \h </w:instrText>
-      </w:r>
-      <w:r>
-        <w:fldChar w:fldCharType="separate"/>
-      </w:r>
-      <w:ins w:id="26" w:author="Radina Ivanova" w:date="2015-07-14T14:09:00Z">
-        <w:r>
-          <w:t xml:space="preserve">Figure </w:t>
-        </w:r>
-        <w:r>
-          <w:rPr>
-            <w:noProof/>
-          </w:rPr>
-          <w:t>3</w:t>
-        </w:r>
-        <w:r>
-          <w:t xml:space="preserve">: </w:t>
-        </w:r>
-        <w:r>
-          <w:t>Individual Veteran View</w:t>
-        </w:r>
-      </w:ins>
-      <w:del w:id="27" w:author="Radina Ivanova" w:date="2015-07-14T14:09:00Z">
-        <w:r>
-          <w:delText xml:space="preserve">Figure </w:delText>
-        </w:r>
-        <w:r>
-          <w:rPr>
-            <w:noProof/>
-          </w:rPr>
-          <w:delText>2</w:delText>
-        </w:r>
-        <w:r>
-          <w:delText xml:space="preserve">: </w:delText>
-        </w:r>
-        <w:r>
-          <w:delText>Individual Veteran View</w:delText>
-        </w:r>
-      </w:del>
       <w:r>
         <w:fldChar w:fldCharType="end"/>
       </w:r>
@@ -8001,14 +7930,14 @@
       <w:r>
         <w:br w:type="page"/>
       </w:r>
-      <w:bookmarkStart w:id="28" w:name="_Facility_Service_Area"/>
-      <w:bookmarkEnd w:id="28"/>
+      <w:bookmarkStart w:id="26" w:name="_Facility_Service_Area"/>
+      <w:bookmarkEnd w:id="26"/>
     </w:p>
     <w:p>
       <w:pPr>
         <w:pStyle w:val="Heading2"/>
       </w:pPr>
-      <w:bookmarkStart w:id="29" w:name="_Toc424132123"/>
+      <w:bookmarkStart w:id="27" w:name="_Toc424132123"/>
       <w:r>
         <w:rPr>
           <w:b w:val="0"/>
@@ -8016,9 +7945,9 @@
         <w:lastRenderedPageBreak/>
         <w:t>Other Views</w:t>
       </w:r>
-      <w:bookmarkStart w:id="30" w:name="_Toc408842334"/>
-      <w:bookmarkEnd w:id="30"/>
-      <w:bookmarkEnd w:id="29"/>
+      <w:bookmarkStart w:id="28" w:name="_Toc408842334"/>
+      <w:bookmarkEnd w:id="28"/>
+      <w:bookmarkEnd w:id="27"/>
     </w:p>
     <w:p>
       <w:pPr>
@@ -8042,7 +7971,7 @@
           <w:noProof/>
         </w:rPr>
         <w:drawing>
-          <wp:inline distT="0" distB="0" distL="0" distR="0" wp14:anchorId="39A1659D" wp14:editId="7FC40F2C">
+          <wp:inline distT="0" distB="0" distL="0" distR="0" wp14:anchorId="0FE56E2D" wp14:editId="6FC060ED">
             <wp:extent cx="5743575" cy="4171000"/>
             <wp:effectExtent l="0" t="0" r="0" b="1270"/>
             <wp:docPr id="5" name="Picture 5"/>
@@ -8096,35 +8025,22 @@
       <w:pPr>
         <w:pStyle w:val="Caption"/>
       </w:pPr>
-      <w:bookmarkStart w:id="31" w:name="_Ref411329584"/>
+      <w:bookmarkStart w:id="29" w:name="_Ref411329584"/>
       <w:r>
         <w:t xml:space="preserve">Figure </w:t>
       </w:r>
-      <w:r>
-        <w:fldChar w:fldCharType="begin"/>
-      </w:r>
-      <w:r>
-        <w:instrText xml:space="preserve"> SEQ Figure \* ARABIC </w:instrText>
-      </w:r>
-      <w:r>
-        <w:fldChar w:fldCharType="separate"/>
-      </w:r>
-      <w:r>
-        <w:rPr>
-          <w:noProof/>
-        </w:rPr>
-        <w:t>4</w:t>
-      </w:r>
-      <w:r>
-        <w:rPr>
-          <w:noProof/>
-        </w:rPr>
-        <w:fldChar w:fldCharType="end"/>
-      </w:r>
+      <w:fldSimple w:instr=" SEQ Figure \* ARABIC ">
+        <w:r>
+          <w:rPr>
+            <w:noProof/>
+          </w:rPr>
+          <w:t>4</w:t>
+        </w:r>
+      </w:fldSimple>
       <w:r>
         <w:t>: VISN Level</w:t>
       </w:r>
-      <w:bookmarkEnd w:id="31"/>
+      <w:bookmarkEnd w:id="29"/>
       <w:r>
         <w:t xml:space="preserve"> Wireframes</w:t>
       </w:r>
@@ -8429,71 +8345,73 @@
       <w:pPr>
         <w:pStyle w:val="Heading2"/>
       </w:pPr>
-      <w:bookmarkStart w:id="32" w:name="_Toc408306681"/>
-      <w:bookmarkStart w:id="33" w:name="_Toc408841940"/>
-      <w:bookmarkStart w:id="34" w:name="_Toc408841982"/>
-      <w:bookmarkStart w:id="35" w:name="_Toc408842029"/>
-      <w:bookmarkStart w:id="36" w:name="_Toc408842155"/>
-      <w:bookmarkStart w:id="37" w:name="_Toc408842293"/>
-      <w:bookmarkStart w:id="38" w:name="_Toc408842335"/>
-      <w:bookmarkStart w:id="39" w:name="_Toc408306682"/>
-      <w:bookmarkStart w:id="40" w:name="_Toc408841941"/>
-      <w:bookmarkStart w:id="41" w:name="_Toc408841983"/>
-      <w:bookmarkStart w:id="42" w:name="_Toc408842030"/>
-      <w:bookmarkStart w:id="43" w:name="_Toc408842156"/>
-      <w:bookmarkStart w:id="44" w:name="_Toc408842294"/>
-      <w:bookmarkStart w:id="45" w:name="_Toc408842336"/>
-      <w:bookmarkStart w:id="46" w:name="_Toc408306683"/>
-      <w:bookmarkStart w:id="47" w:name="_Toc408841942"/>
-      <w:bookmarkStart w:id="48" w:name="_Toc408841984"/>
-      <w:bookmarkStart w:id="49" w:name="_Toc408842031"/>
-      <w:bookmarkStart w:id="50" w:name="_Toc408842157"/>
-      <w:bookmarkStart w:id="51" w:name="_Toc408842295"/>
-      <w:bookmarkStart w:id="52" w:name="_Toc408842337"/>
-      <w:bookmarkStart w:id="53" w:name="_Toc408306684"/>
-      <w:bookmarkStart w:id="54" w:name="_Toc408841943"/>
-      <w:bookmarkStart w:id="55" w:name="_Toc408841985"/>
-      <w:bookmarkStart w:id="56" w:name="_Toc408842032"/>
-      <w:bookmarkStart w:id="57" w:name="_Toc408842158"/>
-      <w:bookmarkStart w:id="58" w:name="_Toc408842296"/>
-      <w:bookmarkStart w:id="59" w:name="_Toc408842338"/>
-      <w:bookmarkStart w:id="60" w:name="_Toc408306685"/>
-      <w:bookmarkStart w:id="61" w:name="_Toc408841944"/>
-      <w:bookmarkStart w:id="62" w:name="_Toc408841986"/>
-      <w:bookmarkStart w:id="63" w:name="_Toc408842033"/>
-      <w:bookmarkStart w:id="64" w:name="_Toc408842159"/>
-      <w:bookmarkStart w:id="65" w:name="_Toc408842297"/>
-      <w:bookmarkStart w:id="66" w:name="_Toc408842339"/>
-      <w:bookmarkStart w:id="67" w:name="_Toc408306686"/>
-      <w:bookmarkStart w:id="68" w:name="_Toc408841945"/>
-      <w:bookmarkStart w:id="69" w:name="_Toc408841987"/>
-      <w:bookmarkStart w:id="70" w:name="_Toc408842034"/>
-      <w:bookmarkStart w:id="71" w:name="_Toc408842160"/>
-      <w:bookmarkStart w:id="72" w:name="_Toc408842298"/>
-      <w:bookmarkStart w:id="73" w:name="_Toc408842340"/>
-      <w:bookmarkStart w:id="74" w:name="_Toc408306687"/>
-      <w:bookmarkStart w:id="75" w:name="_Toc408841946"/>
-      <w:bookmarkStart w:id="76" w:name="_Toc408841988"/>
-      <w:bookmarkStart w:id="77" w:name="_Toc408842035"/>
-      <w:bookmarkStart w:id="78" w:name="_Toc408842161"/>
-      <w:bookmarkStart w:id="79" w:name="_Toc408842299"/>
-      <w:bookmarkStart w:id="80" w:name="_Toc408842341"/>
-      <w:bookmarkStart w:id="81" w:name="_Toc408306688"/>
-      <w:bookmarkStart w:id="82" w:name="_Toc408841947"/>
-      <w:bookmarkStart w:id="83" w:name="_Toc408841989"/>
-      <w:bookmarkStart w:id="84" w:name="_Toc408842036"/>
-      <w:bookmarkStart w:id="85" w:name="_Toc408842162"/>
-      <w:bookmarkStart w:id="86" w:name="_Toc408842300"/>
-      <w:bookmarkStart w:id="87" w:name="_Toc408842342"/>
-      <w:bookmarkStart w:id="88" w:name="_Toc408306689"/>
-      <w:bookmarkStart w:id="89" w:name="_Toc408841948"/>
-      <w:bookmarkStart w:id="90" w:name="_Toc408841990"/>
-      <w:bookmarkStart w:id="91" w:name="_Toc408842037"/>
-      <w:bookmarkStart w:id="92" w:name="_Toc408842163"/>
-      <w:bookmarkStart w:id="93" w:name="_Toc408842301"/>
-      <w:bookmarkStart w:id="94" w:name="_Toc408842343"/>
-      <w:bookmarkStart w:id="95" w:name="_Widget_Design_1"/>
-      <w:bookmarkStart w:id="96" w:name="_Toc424132124"/>
+      <w:bookmarkStart w:id="30" w:name="_Toc408306681"/>
+      <w:bookmarkStart w:id="31" w:name="_Toc408841940"/>
+      <w:bookmarkStart w:id="32" w:name="_Toc408841982"/>
+      <w:bookmarkStart w:id="33" w:name="_Toc408842029"/>
+      <w:bookmarkStart w:id="34" w:name="_Toc408842155"/>
+      <w:bookmarkStart w:id="35" w:name="_Toc408842293"/>
+      <w:bookmarkStart w:id="36" w:name="_Toc408842335"/>
+      <w:bookmarkStart w:id="37" w:name="_Toc408306682"/>
+      <w:bookmarkStart w:id="38" w:name="_Toc408841941"/>
+      <w:bookmarkStart w:id="39" w:name="_Toc408841983"/>
+      <w:bookmarkStart w:id="40" w:name="_Toc408842030"/>
+      <w:bookmarkStart w:id="41" w:name="_Toc408842156"/>
+      <w:bookmarkStart w:id="42" w:name="_Toc408842294"/>
+      <w:bookmarkStart w:id="43" w:name="_Toc408842336"/>
+      <w:bookmarkStart w:id="44" w:name="_Toc408306683"/>
+      <w:bookmarkStart w:id="45" w:name="_Toc408841942"/>
+      <w:bookmarkStart w:id="46" w:name="_Toc408841984"/>
+      <w:bookmarkStart w:id="47" w:name="_Toc408842031"/>
+      <w:bookmarkStart w:id="48" w:name="_Toc408842157"/>
+      <w:bookmarkStart w:id="49" w:name="_Toc408842295"/>
+      <w:bookmarkStart w:id="50" w:name="_Toc408842337"/>
+      <w:bookmarkStart w:id="51" w:name="_Toc408306684"/>
+      <w:bookmarkStart w:id="52" w:name="_Toc408841943"/>
+      <w:bookmarkStart w:id="53" w:name="_Toc408841985"/>
+      <w:bookmarkStart w:id="54" w:name="_Toc408842032"/>
+      <w:bookmarkStart w:id="55" w:name="_Toc408842158"/>
+      <w:bookmarkStart w:id="56" w:name="_Toc408842296"/>
+      <w:bookmarkStart w:id="57" w:name="_Toc408842338"/>
+      <w:bookmarkStart w:id="58" w:name="_Toc408306685"/>
+      <w:bookmarkStart w:id="59" w:name="_Toc408841944"/>
+      <w:bookmarkStart w:id="60" w:name="_Toc408841986"/>
+      <w:bookmarkStart w:id="61" w:name="_Toc408842033"/>
+      <w:bookmarkStart w:id="62" w:name="_Toc408842159"/>
+      <w:bookmarkStart w:id="63" w:name="_Toc408842297"/>
+      <w:bookmarkStart w:id="64" w:name="_Toc408842339"/>
+      <w:bookmarkStart w:id="65" w:name="_Toc408306686"/>
+      <w:bookmarkStart w:id="66" w:name="_Toc408841945"/>
+      <w:bookmarkStart w:id="67" w:name="_Toc408841987"/>
+      <w:bookmarkStart w:id="68" w:name="_Toc408842034"/>
+      <w:bookmarkStart w:id="69" w:name="_Toc408842160"/>
+      <w:bookmarkStart w:id="70" w:name="_Toc408842298"/>
+      <w:bookmarkStart w:id="71" w:name="_Toc408842340"/>
+      <w:bookmarkStart w:id="72" w:name="_Toc408306687"/>
+      <w:bookmarkStart w:id="73" w:name="_Toc408841946"/>
+      <w:bookmarkStart w:id="74" w:name="_Toc408841988"/>
+      <w:bookmarkStart w:id="75" w:name="_Toc408842035"/>
+      <w:bookmarkStart w:id="76" w:name="_Toc408842161"/>
+      <w:bookmarkStart w:id="77" w:name="_Toc408842299"/>
+      <w:bookmarkStart w:id="78" w:name="_Toc408842341"/>
+      <w:bookmarkStart w:id="79" w:name="_Toc408306688"/>
+      <w:bookmarkStart w:id="80" w:name="_Toc408841947"/>
+      <w:bookmarkStart w:id="81" w:name="_Toc408841989"/>
+      <w:bookmarkStart w:id="82" w:name="_Toc408842036"/>
+      <w:bookmarkStart w:id="83" w:name="_Toc408842162"/>
+      <w:bookmarkStart w:id="84" w:name="_Toc408842300"/>
+      <w:bookmarkStart w:id="85" w:name="_Toc408842342"/>
+      <w:bookmarkStart w:id="86" w:name="_Toc408306689"/>
+      <w:bookmarkStart w:id="87" w:name="_Toc408841948"/>
+      <w:bookmarkStart w:id="88" w:name="_Toc408841990"/>
+      <w:bookmarkStart w:id="89" w:name="_Toc408842037"/>
+      <w:bookmarkStart w:id="90" w:name="_Toc408842163"/>
+      <w:bookmarkStart w:id="91" w:name="_Toc408842301"/>
+      <w:bookmarkStart w:id="92" w:name="_Toc408842343"/>
+      <w:bookmarkStart w:id="93" w:name="_Widget_Design_1"/>
+      <w:bookmarkStart w:id="94" w:name="_Toc424132124"/>
+      <w:bookmarkEnd w:id="30"/>
+      <w:bookmarkEnd w:id="31"/>
       <w:bookmarkEnd w:id="32"/>
       <w:bookmarkEnd w:id="33"/>
       <w:bookmarkEnd w:id="34"/>
@@ -8556,12 +8474,10 @@
       <w:bookmarkEnd w:id="91"/>
       <w:bookmarkEnd w:id="92"/>
       <w:bookmarkEnd w:id="93"/>
+      <w:r>
+        <w:t>Widget Design</w:t>
+      </w:r>
       <w:bookmarkEnd w:id="94"/>
-      <w:bookmarkEnd w:id="95"/>
-      <w:r>
-        <w:t>Widget Design</w:t>
-      </w:r>
-      <w:bookmarkEnd w:id="96"/>
     </w:p>
     <w:p>
       <w:pPr>
@@ -8610,7 +8526,7 @@
         </w:rPr>
         <w:lastRenderedPageBreak/>
         <w:drawing>
-          <wp:inline distT="0" distB="0" distL="0" distR="0" wp14:anchorId="47E30D6B" wp14:editId="6C869111">
+          <wp:inline distT="0" distB="0" distL="0" distR="0" wp14:anchorId="42536739" wp14:editId="14ABCAC1">
             <wp:extent cx="4435043" cy="2339293"/>
             <wp:effectExtent l="0" t="0" r="3810" b="4445"/>
             <wp:docPr id="6" name="Picture 6"/>
@@ -8660,27 +8576,14 @@
       <w:r>
         <w:t xml:space="preserve">Figure </w:t>
       </w:r>
-      <w:r>
-        <w:fldChar w:fldCharType="begin"/>
-      </w:r>
-      <w:r>
-        <w:instrText xml:space="preserve"> SEQ Figure \* ARABIC </w:instrText>
-      </w:r>
-      <w:r>
-        <w:fldChar w:fldCharType="separate"/>
-      </w:r>
-      <w:r>
-        <w:rPr>
-          <w:noProof/>
-        </w:rPr>
-        <w:t>5</w:t>
-      </w:r>
-      <w:r>
-        <w:rPr>
-          <w:noProof/>
-        </w:rPr>
-        <w:fldChar w:fldCharType="end"/>
-      </w:r>
+      <w:fldSimple w:instr=" SEQ Figure \* ARABIC ">
+        <w:r>
+          <w:rPr>
+            <w:noProof/>
+          </w:rPr>
+          <w:t>5</w:t>
+        </w:r>
+      </w:fldSimple>
       <w:r>
         <w:t>: Veteran Roster</w:t>
       </w:r>
@@ -8731,7 +8634,7 @@
           <w:noProof/>
         </w:rPr>
         <w:drawing>
-          <wp:inline distT="0" distB="0" distL="0" distR="0" wp14:anchorId="01783928" wp14:editId="7C35704B">
+          <wp:inline distT="0" distB="0" distL="0" distR="0" wp14:anchorId="1D8E07CF" wp14:editId="6CCE64CA">
             <wp:extent cx="3091180" cy="1560830"/>
             <wp:effectExtent l="0" t="0" r="0" b="1270"/>
             <wp:docPr id="11" name="Picture 11"/>
@@ -8784,27 +8687,14 @@
       <w:r>
         <w:t xml:space="preserve">Figure </w:t>
       </w:r>
-      <w:r>
-        <w:fldChar w:fldCharType="begin"/>
-      </w:r>
-      <w:r>
-        <w:instrText xml:space="preserve"> SEQ Figure \* ARABIC </w:instrText>
-      </w:r>
-      <w:r>
-        <w:fldChar w:fldCharType="separate"/>
-      </w:r>
-      <w:r>
-        <w:rPr>
-          <w:noProof/>
-        </w:rPr>
-        <w:t>6</w:t>
-      </w:r>
-      <w:r>
-        <w:rPr>
-          <w:noProof/>
-        </w:rPr>
-        <w:fldChar w:fldCharType="end"/>
-      </w:r>
+      <w:fldSimple w:instr=" SEQ Figure \* ARABIC ">
+        <w:r>
+          <w:rPr>
+            <w:noProof/>
+          </w:rPr>
+          <w:t>6</w:t>
+        </w:r>
+      </w:fldSimple>
       <w:r>
         <w:t xml:space="preserve">: </w:t>
       </w:r>
@@ -8877,7 +8767,7 @@
           <w:noProof/>
         </w:rPr>
         <w:drawing>
-          <wp:inline distT="0" distB="0" distL="0" distR="0" wp14:anchorId="150953DE" wp14:editId="21E33A40">
+          <wp:inline distT="0" distB="0" distL="0" distR="0" wp14:anchorId="44FD9C5C" wp14:editId="50643C61">
             <wp:extent cx="3419475" cy="2297007"/>
             <wp:effectExtent l="0" t="0" r="0" b="8255"/>
             <wp:docPr id="68" name="Picture 68"/>
@@ -8930,37 +8820,14 @@
       <w:r>
         <w:t xml:space="preserve">Figure </w:t>
       </w:r>
-      <w:r>
-        <w:fldChar w:fldCharType="begin"/>
-      </w:r>
-      <w:r>
-        <w:instrText xml:space="preserve"> SEQ Figure \* ARABIC </w:instrText>
-      </w:r>
-      <w:r>
-        <w:fldChar w:fldCharType="separate"/>
-      </w:r>
-      <w:ins w:id="97" w:author="Radina Ivanova" w:date="2015-07-14T14:09:00Z">
+      <w:fldSimple w:instr=" SEQ Figure \* ARABIC ">
         <w:r>
           <w:rPr>
             <w:noProof/>
           </w:rPr>
           <w:t>7</w:t>
         </w:r>
-      </w:ins>
-      <w:del w:id="98" w:author="Radina Ivanova" w:date="2015-07-14T14:09:00Z">
-        <w:r>
-          <w:rPr>
-            <w:noProof/>
-          </w:rPr>
-          <w:delText>8</w:delText>
-        </w:r>
-      </w:del>
-      <w:r>
-        <w:rPr>
-          <w:noProof/>
-        </w:rPr>
-        <w:fldChar w:fldCharType="end"/>
-      </w:r>
+      </w:fldSimple>
       <w:r>
         <w:t xml:space="preserve">: </w:t>
       </w:r>
@@ -9087,37 +8954,14 @@
       <w:r>
         <w:t xml:space="preserve">Figure </w:t>
       </w:r>
-      <w:r>
-        <w:fldChar w:fldCharType="begin"/>
-      </w:r>
-      <w:r>
-        <w:instrText xml:space="preserve"> SEQ Figure \* ARABIC </w:instrText>
-      </w:r>
-      <w:r>
-        <w:fldChar w:fldCharType="separate"/>
-      </w:r>
-      <w:ins w:id="99" w:author="Radina Ivanova" w:date="2015-07-14T14:09:00Z">
+      <w:fldSimple w:instr=" SEQ Figure \* ARABIC ">
         <w:r>
           <w:rPr>
             <w:noProof/>
           </w:rPr>
           <w:t>8</w:t>
         </w:r>
-      </w:ins>
-      <w:del w:id="100" w:author="Radina Ivanova" w:date="2015-07-14T14:09:00Z">
-        <w:r>
-          <w:rPr>
-            <w:noProof/>
-          </w:rPr>
-          <w:delText>10</w:delText>
-        </w:r>
-      </w:del>
-      <w:r>
-        <w:rPr>
-          <w:noProof/>
-        </w:rPr>
-        <w:fldChar w:fldCharType="end"/>
-      </w:r>
+      </w:fldSimple>
       <w:r>
         <w:t xml:space="preserve">: </w:t>
       </w:r>
@@ -9236,37 +9080,14 @@
       <w:r>
         <w:t xml:space="preserve">Figure </w:t>
       </w:r>
-      <w:r>
-        <w:fldChar w:fldCharType="begin"/>
-      </w:r>
-      <w:r>
-        <w:instrText xml:space="preserve"> SEQ Figure \* ARABIC </w:instrText>
-      </w:r>
-      <w:r>
-        <w:fldChar w:fldCharType="separate"/>
-      </w:r>
-      <w:ins w:id="101" w:author="Radina Ivanova" w:date="2015-07-14T14:09:00Z">
+      <w:fldSimple w:instr=" SEQ Figure \* ARABIC ">
         <w:r>
           <w:rPr>
             <w:noProof/>
           </w:rPr>
           <w:t>9</w:t>
         </w:r>
-      </w:ins>
-      <w:del w:id="102" w:author="Radina Ivanova" w:date="2015-07-14T14:09:00Z">
-        <w:r>
-          <w:rPr>
-            <w:noProof/>
-          </w:rPr>
-          <w:delText>11</w:delText>
-        </w:r>
-      </w:del>
-      <w:r>
-        <w:rPr>
-          <w:noProof/>
-        </w:rPr>
-        <w:fldChar w:fldCharType="end"/>
-      </w:r>
+      </w:fldSimple>
       <w:r>
         <w:t>: Medical Cover Sheet Widgets</w:t>
       </w:r>
@@ -9387,37 +9208,14 @@
       <w:r>
         <w:t xml:space="preserve">Figure </w:t>
       </w:r>
-      <w:r>
-        <w:fldChar w:fldCharType="begin"/>
-      </w:r>
-      <w:r>
-        <w:instrText xml:space="preserve"> SEQ Figure \* ARABIC </w:instrText>
-      </w:r>
-      <w:r>
-        <w:fldChar w:fldCharType="separate"/>
-      </w:r>
-      <w:ins w:id="103" w:author="Radina Ivanova" w:date="2015-07-14T14:09:00Z">
+      <w:fldSimple w:instr=" SEQ Figure \* ARABIC ">
         <w:r>
           <w:rPr>
             <w:noProof/>
           </w:rPr>
           <w:t>10</w:t>
         </w:r>
-      </w:ins>
-      <w:del w:id="104" w:author="Radina Ivanova" w:date="2015-07-14T14:09:00Z">
-        <w:r>
-          <w:rPr>
-            <w:noProof/>
-          </w:rPr>
-          <w:delText>12</w:delText>
-        </w:r>
-      </w:del>
-      <w:r>
-        <w:rPr>
-          <w:noProof/>
-        </w:rPr>
-        <w:fldChar w:fldCharType="end"/>
-      </w:r>
+      </w:fldSimple>
       <w:r>
         <w:t>:</w:t>
       </w:r>
@@ -9558,37 +9356,14 @@
       <w:r>
         <w:t xml:space="preserve">Figure </w:t>
       </w:r>
-      <w:r>
-        <w:fldChar w:fldCharType="begin"/>
-      </w:r>
-      <w:r>
-        <w:instrText xml:space="preserve"> SEQ Figure \* ARABIC </w:instrText>
-      </w:r>
-      <w:r>
-        <w:fldChar w:fldCharType="separate"/>
-      </w:r>
-      <w:ins w:id="105" w:author="Radina Ivanova" w:date="2015-07-14T14:09:00Z">
+      <w:fldSimple w:instr=" SEQ Figure \* ARABIC ">
         <w:r>
           <w:rPr>
             <w:noProof/>
           </w:rPr>
           <w:t>11</w:t>
         </w:r>
-      </w:ins>
-      <w:del w:id="106" w:author="Radina Ivanova" w:date="2015-07-14T14:09:00Z">
-        <w:r>
-          <w:rPr>
-            <w:noProof/>
-          </w:rPr>
-          <w:delText>13</w:delText>
-        </w:r>
-      </w:del>
-      <w:r>
-        <w:rPr>
-          <w:noProof/>
-        </w:rPr>
-        <w:fldChar w:fldCharType="end"/>
-      </w:r>
+      </w:fldSimple>
       <w:r>
         <w:t xml:space="preserve">: </w:t>
       </w:r>
@@ -9683,37 +9458,14 @@
       <w:r>
         <w:t xml:space="preserve">Figure </w:t>
       </w:r>
-      <w:r>
-        <w:fldChar w:fldCharType="begin"/>
-      </w:r>
-      <w:r>
-        <w:instrText xml:space="preserve"> SEQ Figure \* ARABIC </w:instrText>
-      </w:r>
-      <w:r>
-        <w:fldChar w:fldCharType="separate"/>
-      </w:r>
-      <w:ins w:id="107" w:author="Radina Ivanova" w:date="2015-07-14T14:09:00Z">
+      <w:fldSimple w:instr=" SEQ Figure \* ARABIC ">
         <w:r>
           <w:rPr>
             <w:noProof/>
           </w:rPr>
           <w:t>12</w:t>
         </w:r>
-      </w:ins>
-      <w:del w:id="108" w:author="Radina Ivanova" w:date="2015-07-14T14:09:00Z">
-        <w:r>
-          <w:rPr>
-            <w:noProof/>
-          </w:rPr>
-          <w:delText>14</w:delText>
-        </w:r>
-      </w:del>
-      <w:r>
-        <w:rPr>
-          <w:noProof/>
-        </w:rPr>
-        <w:fldChar w:fldCharType="end"/>
-      </w:r>
+      </w:fldSimple>
       <w:r>
         <w:t>: Contact Widgets</w:t>
       </w:r>
@@ -11453,14 +11205,6 @@
     <w:abstractNumId w:val="9"/>
   </w:num>
 </w:numbering>
-</file>
-
-<file path=word/people.xml><?xml version="1.0" encoding="utf-8"?>
-<w15:people xmlns:wpc="http://schemas.microsoft.com/office/word/2010/wordprocessingCanvas" xmlns:mc="http://schemas.openxmlformats.org/markup-compatibility/2006" xmlns:o="urn:schemas-microsoft-com:office:office" xmlns:r="http://schemas.openxmlformats.org/officeDocument/2006/relationships" xmlns:m="http://schemas.openxmlformats.org/officeDocument/2006/math" xmlns:v="urn:schemas-microsoft-com:vml" xmlns:wp14="http://schemas.microsoft.com/office/word/2010/wordprocessingDrawing" xmlns:wp="http://schemas.openxmlformats.org/drawingml/2006/wordprocessingDrawing" xmlns:w10="urn:schemas-microsoft-com:office:word" xmlns:w="http://schemas.openxmlformats.org/wordprocessingml/2006/main" xmlns:w14="http://schemas.microsoft.com/office/word/2010/wordml" xmlns:w15="http://schemas.microsoft.com/office/word/2012/wordml" xmlns:wpg="http://schemas.microsoft.com/office/word/2010/wordprocessingGroup" xmlns:wpi="http://schemas.microsoft.com/office/word/2010/wordprocessingInk" xmlns:wne="http://schemas.microsoft.com/office/word/2006/wordml" xmlns:wps="http://schemas.microsoft.com/office/word/2010/wordprocessingShape" mc:Ignorable="w14 w15 wp14">
-  <w15:person w15:author="Radina Ivanova">
-    <w15:presenceInfo w15:providerId="AD" w15:userId="S-1-5-21-372416507-3140574786-2943197521-502156"/>
-  </w15:person>
-</w15:people>
 </file>
 
 <file path=word/styles.xml><?xml version="1.0" encoding="utf-8"?>
@@ -13064,7 +12808,7 @@
 </file>
 
 <file path=customXml/itemProps1.xml><?xml version="1.0" encoding="utf-8"?>
-<ds:datastoreItem xmlns:ds="http://schemas.openxmlformats.org/officeDocument/2006/customXml" ds:itemID="{1E78F24F-8322-4250-BBA3-2A08A34B59A1}">
+<ds:datastoreItem xmlns:ds="http://schemas.openxmlformats.org/officeDocument/2006/customXml" ds:itemID="{43F4D683-54EE-4C84-B460-C789FDFF790E}">
   <ds:schemaRefs>
     <ds:schemaRef ds:uri="http://schemas.openxmlformats.org/officeDocument/2006/bibliography"/>
   </ds:schemaRefs>

</xml_diff>

<commit_message>
Collaborative Deliverable Package Design Specs for Sprint 22.
</commit_message>
<xml_diff>
--- a/Documentation/PR_Dashboard_Design_Document.docx
+++ b/Documentation/PR_Dashboard_Design_Document.docx
@@ -11,8 +11,6 @@
         </w:rPr>
       </w:pPr>
       <w:bookmarkStart w:id="0" w:name="_Toc205632711"/>
-      <w:bookmarkStart w:id="1" w:name="_GoBack"/>
-      <w:bookmarkEnd w:id="1"/>
       <w:r>
         <w:rPr>
           <w:sz w:val="40"/>
@@ -104,7 +102,7 @@
           <w:noProof/>
         </w:rPr>
         <w:drawing>
-          <wp:inline distT="0" distB="0" distL="0" distR="0" wp14:anchorId="1D0806BF" wp14:editId="57F784AF">
+          <wp:inline distT="0" distB="0" distL="0" distR="0" wp14:anchorId="67973971" wp14:editId="2F83A527">
             <wp:extent cx="2171700" cy="2171700"/>
             <wp:effectExtent l="0" t="0" r="0" b="0"/>
             <wp:docPr id="1" name="Picture 1" descr="Department of Veterans Affairs official seal" title="Department of Veterans Affairs official seal"/>
@@ -185,17 +183,7 @@
           <w:color w:val="auto"/>
           <w:sz w:val="28"/>
         </w:rPr>
-        <w:t>July</w:t>
-      </w:r>
-      <w:r>
-        <w:rPr>
-          <w:rFonts w:ascii="Arial" w:hAnsi="Arial" w:cs="Arial"/>
-          <w:b/>
-          <w:i w:val="0"/>
-          <w:color w:val="auto"/>
-          <w:sz w:val="28"/>
-        </w:rPr>
-        <w:t xml:space="preserve"> </w:t>
+        <w:t xml:space="preserve">August </w:t>
       </w:r>
       <w:r>
         <w:rPr>
@@ -236,10 +224,7 @@
         <w:t xml:space="preserve">Version </w:t>
       </w:r>
       <w:r>
-        <w:t>2.</w:t>
-      </w:r>
-      <w:r>
-        <w:t>9</w:t>
+        <w:t>3.2</w:t>
       </w:r>
     </w:p>
     <w:p>
@@ -287,8 +272,8 @@
                 <w:rFonts w:ascii="Times New Roman" w:hAnsi="Times New Roman" w:cs="Times New Roman"/>
               </w:rPr>
             </w:pPr>
-            <w:bookmarkStart w:id="2" w:name="ColumnTitle_01"/>
-            <w:bookmarkEnd w:id="2"/>
+            <w:bookmarkStart w:id="1" w:name="ColumnTitle_01"/>
+            <w:bookmarkEnd w:id="1"/>
             <w:r>
               <w:rPr>
                 <w:rFonts w:ascii="Times New Roman" w:hAnsi="Times New Roman" w:cs="Times New Roman"/>
@@ -379,7 +364,7 @@
                 <w:rFonts w:ascii="Times New Roman" w:hAnsi="Times New Roman" w:cs="Times New Roman"/>
                 <w:szCs w:val="22"/>
               </w:rPr>
-              <w:t>7/13/2015</w:t>
+              <w:t>8/13/2015</w:t>
             </w:r>
           </w:p>
         </w:tc>
@@ -400,7 +385,7 @@
                 <w:rFonts w:ascii="Times New Roman" w:hAnsi="Times New Roman" w:cs="Times New Roman"/>
                 <w:szCs w:val="22"/>
               </w:rPr>
-              <w:t>2.9</w:t>
+              <w:t>3.2</w:t>
             </w:r>
           </w:p>
         </w:tc>
@@ -442,23 +427,7 @@
                 <w:rFonts w:ascii="Times New Roman" w:hAnsi="Times New Roman" w:cs="Times New Roman"/>
                 <w:szCs w:val="22"/>
               </w:rPr>
-              <w:t xml:space="preserve">Monica </w:t>
-            </w:r>
-            <w:proofErr w:type="spellStart"/>
-            <w:r>
-              <w:rPr>
-                <w:rFonts w:ascii="Times New Roman" w:hAnsi="Times New Roman" w:cs="Times New Roman"/>
-                <w:szCs w:val="22"/>
-              </w:rPr>
-              <w:t>Mohler</w:t>
-            </w:r>
-            <w:proofErr w:type="spellEnd"/>
-            <w:r>
-              <w:rPr>
-                <w:rFonts w:ascii="Times New Roman" w:hAnsi="Times New Roman" w:cs="Times New Roman"/>
-                <w:szCs w:val="22"/>
-              </w:rPr>
-              <w:t>/Paul Bradley</w:t>
+              <w:t>Monica Mohler/Paul Bradley</w:t>
             </w:r>
           </w:p>
         </w:tc>
@@ -484,7 +453,7 @@
                 <w:rFonts w:ascii="Times New Roman" w:hAnsi="Times New Roman" w:cs="Times New Roman"/>
                 <w:szCs w:val="22"/>
               </w:rPr>
-              <w:t>7/8/2015</w:t>
+              <w:t>8/6/2015</w:t>
             </w:r>
           </w:p>
         </w:tc>
@@ -505,7 +474,7 @@
                 <w:rFonts w:ascii="Times New Roman" w:hAnsi="Times New Roman" w:cs="Times New Roman"/>
                 <w:szCs w:val="22"/>
               </w:rPr>
-              <w:t>2.8</w:t>
+              <w:t>3.1</w:t>
             </w:r>
           </w:p>
         </w:tc>
@@ -573,7 +542,7 @@
                 <w:rFonts w:ascii="Times New Roman" w:hAnsi="Times New Roman" w:cs="Times New Roman"/>
                 <w:szCs w:val="22"/>
               </w:rPr>
-              <w:t>7/8/2015</w:t>
+              <w:t>8/6/2015</w:t>
             </w:r>
           </w:p>
         </w:tc>
@@ -594,7 +563,7 @@
                 <w:rFonts w:ascii="Times New Roman" w:hAnsi="Times New Roman" w:cs="Times New Roman"/>
                 <w:szCs w:val="22"/>
               </w:rPr>
-              <w:t>2.7</w:t>
+              <w:t>3.0</w:t>
             </w:r>
           </w:p>
         </w:tc>
@@ -615,7 +584,7 @@
                 <w:rFonts w:ascii="Times New Roman" w:hAnsi="Times New Roman" w:cs="Times New Roman"/>
                 <w:szCs w:val="22"/>
               </w:rPr>
-              <w:t>July 2015 update with new content related to higher level Dashboard views</w:t>
+              <w:t>August 2015 update with updated content related to case management and other misc. updates</w:t>
             </w:r>
           </w:p>
         </w:tc>
@@ -662,7 +631,7 @@
                 <w:rFonts w:ascii="Times New Roman" w:hAnsi="Times New Roman" w:cs="Times New Roman"/>
                 <w:szCs w:val="22"/>
               </w:rPr>
-              <w:t>6/12/2015</w:t>
+              <w:t>7/13/2015</w:t>
             </w:r>
           </w:p>
         </w:tc>
@@ -683,7 +652,7 @@
                 <w:rFonts w:ascii="Times New Roman" w:hAnsi="Times New Roman" w:cs="Times New Roman"/>
                 <w:szCs w:val="22"/>
               </w:rPr>
-              <w:t>2.6</w:t>
+              <w:t>2.9</w:t>
             </w:r>
           </w:p>
         </w:tc>
@@ -725,23 +694,7 @@
                 <w:rFonts w:ascii="Times New Roman" w:hAnsi="Times New Roman" w:cs="Times New Roman"/>
                 <w:szCs w:val="22"/>
               </w:rPr>
-              <w:t xml:space="preserve">Monica </w:t>
-            </w:r>
-            <w:proofErr w:type="spellStart"/>
-            <w:r>
-              <w:rPr>
-                <w:rFonts w:ascii="Times New Roman" w:hAnsi="Times New Roman" w:cs="Times New Roman"/>
-                <w:szCs w:val="22"/>
-              </w:rPr>
-              <w:t>Mohler</w:t>
-            </w:r>
-            <w:proofErr w:type="spellEnd"/>
-            <w:r>
-              <w:rPr>
-                <w:rFonts w:ascii="Times New Roman" w:hAnsi="Times New Roman" w:cs="Times New Roman"/>
-                <w:szCs w:val="22"/>
-              </w:rPr>
-              <w:t>/Paul Bradley</w:t>
+              <w:t>Monica Mohler/Paul Bradley</w:t>
             </w:r>
           </w:p>
         </w:tc>
@@ -767,7 +720,7 @@
                 <w:rFonts w:ascii="Times New Roman" w:hAnsi="Times New Roman" w:cs="Times New Roman"/>
                 <w:szCs w:val="22"/>
               </w:rPr>
-              <w:t>6/10/2015</w:t>
+              <w:t>7/8/2015</w:t>
             </w:r>
           </w:p>
         </w:tc>
@@ -788,7 +741,7 @@
                 <w:rFonts w:ascii="Times New Roman" w:hAnsi="Times New Roman" w:cs="Times New Roman"/>
                 <w:szCs w:val="22"/>
               </w:rPr>
-              <w:t>2.5</w:t>
+              <w:t>2.8</w:t>
             </w:r>
           </w:p>
         </w:tc>
@@ -856,7 +809,7 @@
                 <w:rFonts w:ascii="Times New Roman" w:hAnsi="Times New Roman" w:cs="Times New Roman"/>
                 <w:szCs w:val="22"/>
               </w:rPr>
-              <w:t>6/1/2015</w:t>
+              <w:t>7/8/2015</w:t>
             </w:r>
           </w:p>
         </w:tc>
@@ -877,7 +830,7 @@
                 <w:rFonts w:ascii="Times New Roman" w:hAnsi="Times New Roman" w:cs="Times New Roman"/>
                 <w:szCs w:val="22"/>
               </w:rPr>
-              <w:t>2.4</w:t>
+              <w:t>2.7</w:t>
             </w:r>
           </w:p>
         </w:tc>
@@ -898,21 +851,7 @@
                 <w:rFonts w:ascii="Times New Roman" w:hAnsi="Times New Roman" w:cs="Times New Roman"/>
                 <w:szCs w:val="22"/>
               </w:rPr>
-              <w:t>June 2015</w:t>
-            </w:r>
-            <w:r>
-              <w:rPr>
-                <w:rFonts w:ascii="Times New Roman" w:hAnsi="Times New Roman" w:cs="Times New Roman"/>
-                <w:szCs w:val="22"/>
-              </w:rPr>
-              <w:t xml:space="preserve"> update</w:t>
-            </w:r>
-            <w:r>
-              <w:rPr>
-                <w:rFonts w:ascii="Times New Roman" w:hAnsi="Times New Roman" w:cs="Times New Roman"/>
-                <w:szCs w:val="22"/>
-              </w:rPr>
-              <w:t xml:space="preserve"> with new content related to login / logout and Handbook 6500 requirements</w:t>
+              <w:t>July 2015 update with new content related to higher level Dashboard views</w:t>
             </w:r>
           </w:p>
         </w:tc>
@@ -959,14 +898,7 @@
                 <w:rFonts w:ascii="Times New Roman" w:hAnsi="Times New Roman" w:cs="Times New Roman"/>
                 <w:szCs w:val="22"/>
               </w:rPr>
-              <w:t>5/</w:t>
-            </w:r>
-            <w:r>
-              <w:rPr>
-                <w:rFonts w:ascii="Times New Roman" w:hAnsi="Times New Roman" w:cs="Times New Roman"/>
-                <w:szCs w:val="22"/>
-              </w:rPr>
-              <w:t>14/2015</w:t>
+              <w:t>6/12/2015</w:t>
             </w:r>
           </w:p>
         </w:tc>
@@ -987,7 +919,7 @@
                 <w:rFonts w:ascii="Times New Roman" w:hAnsi="Times New Roman" w:cs="Times New Roman"/>
                 <w:szCs w:val="22"/>
               </w:rPr>
-              <w:t>2.3</w:t>
+              <w:t>2.6</w:t>
             </w:r>
           </w:p>
         </w:tc>
@@ -1029,23 +961,7 @@
                 <w:rFonts w:ascii="Times New Roman" w:hAnsi="Times New Roman" w:cs="Times New Roman"/>
                 <w:szCs w:val="22"/>
               </w:rPr>
-              <w:t xml:space="preserve">Monica </w:t>
-            </w:r>
-            <w:proofErr w:type="spellStart"/>
-            <w:r>
-              <w:rPr>
-                <w:rFonts w:ascii="Times New Roman" w:hAnsi="Times New Roman" w:cs="Times New Roman"/>
-                <w:szCs w:val="22"/>
-              </w:rPr>
-              <w:t>Mohler</w:t>
-            </w:r>
-            <w:proofErr w:type="spellEnd"/>
-            <w:r>
-              <w:rPr>
-                <w:rFonts w:ascii="Times New Roman" w:hAnsi="Times New Roman" w:cs="Times New Roman"/>
-                <w:szCs w:val="22"/>
-              </w:rPr>
-              <w:t>/Paul Bradley</w:t>
+              <w:t>Monica Mohler/Paul Bradley</w:t>
             </w:r>
           </w:p>
         </w:tc>
@@ -1071,7 +987,7 @@
                 <w:rFonts w:ascii="Times New Roman" w:hAnsi="Times New Roman" w:cs="Times New Roman"/>
                 <w:szCs w:val="22"/>
               </w:rPr>
-              <w:t>5/4/2013</w:t>
+              <w:t>6/10/2015</w:t>
             </w:r>
           </w:p>
         </w:tc>
@@ -1092,7 +1008,7 @@
                 <w:rFonts w:ascii="Times New Roman" w:hAnsi="Times New Roman" w:cs="Times New Roman"/>
                 <w:szCs w:val="22"/>
               </w:rPr>
-              <w:t>2.2</w:t>
+              <w:t>2.5</w:t>
             </w:r>
           </w:p>
         </w:tc>
@@ -1160,7 +1076,7 @@
                 <w:rFonts w:ascii="Times New Roman" w:hAnsi="Times New Roman" w:cs="Times New Roman"/>
                 <w:szCs w:val="22"/>
               </w:rPr>
-              <w:t>5/4/2013</w:t>
+              <w:t>6/1/2015</w:t>
             </w:r>
           </w:p>
         </w:tc>
@@ -1181,7 +1097,7 @@
                 <w:rFonts w:ascii="Times New Roman" w:hAnsi="Times New Roman" w:cs="Times New Roman"/>
                 <w:szCs w:val="22"/>
               </w:rPr>
-              <w:t>2.1</w:t>
+              <w:t>2.4</w:t>
             </w:r>
           </w:p>
         </w:tc>
@@ -1202,7 +1118,21 @@
                 <w:rFonts w:ascii="Times New Roman" w:hAnsi="Times New Roman" w:cs="Times New Roman"/>
                 <w:szCs w:val="22"/>
               </w:rPr>
-              <w:t>May 2015 update with new content related to National Level View and Widgets</w:t>
+              <w:t>June 2015</w:t>
+            </w:r>
+            <w:r>
+              <w:rPr>
+                <w:rFonts w:ascii="Times New Roman" w:hAnsi="Times New Roman" w:cs="Times New Roman"/>
+                <w:szCs w:val="22"/>
+              </w:rPr>
+              <w:t xml:space="preserve"> update</w:t>
+            </w:r>
+            <w:r>
+              <w:rPr>
+                <w:rFonts w:ascii="Times New Roman" w:hAnsi="Times New Roman" w:cs="Times New Roman"/>
+                <w:szCs w:val="22"/>
+              </w:rPr>
+              <w:t xml:space="preserve"> with new content related to login / logout and Handbook 6500 requirements</w:t>
             </w:r>
           </w:p>
         </w:tc>
@@ -1249,7 +1179,14 @@
                 <w:rFonts w:ascii="Times New Roman" w:hAnsi="Times New Roman" w:cs="Times New Roman"/>
                 <w:szCs w:val="22"/>
               </w:rPr>
-              <w:t>4/13/2015</w:t>
+              <w:t>5/</w:t>
+            </w:r>
+            <w:r>
+              <w:rPr>
+                <w:rFonts w:ascii="Times New Roman" w:hAnsi="Times New Roman" w:cs="Times New Roman"/>
+                <w:szCs w:val="22"/>
+              </w:rPr>
+              <w:t>14/2015</w:t>
             </w:r>
           </w:p>
         </w:tc>
@@ -1270,7 +1207,7 @@
                 <w:rFonts w:ascii="Times New Roman" w:hAnsi="Times New Roman" w:cs="Times New Roman"/>
                 <w:szCs w:val="22"/>
               </w:rPr>
-              <w:t>2.0</w:t>
+              <w:t>2.3</w:t>
             </w:r>
           </w:p>
         </w:tc>
@@ -1312,23 +1249,7 @@
                 <w:rFonts w:ascii="Times New Roman" w:hAnsi="Times New Roman" w:cs="Times New Roman"/>
                 <w:szCs w:val="22"/>
               </w:rPr>
-              <w:t xml:space="preserve">Monica </w:t>
-            </w:r>
-            <w:proofErr w:type="spellStart"/>
-            <w:r>
-              <w:rPr>
-                <w:rFonts w:ascii="Times New Roman" w:hAnsi="Times New Roman" w:cs="Times New Roman"/>
-                <w:szCs w:val="22"/>
-              </w:rPr>
-              <w:t>Mohler</w:t>
-            </w:r>
-            <w:proofErr w:type="spellEnd"/>
-            <w:r>
-              <w:rPr>
-                <w:rFonts w:ascii="Times New Roman" w:hAnsi="Times New Roman" w:cs="Times New Roman"/>
-                <w:szCs w:val="22"/>
-              </w:rPr>
-              <w:t>/Paul Bradley</w:t>
+              <w:t>Monica Mohler/Paul Bradley</w:t>
             </w:r>
           </w:p>
         </w:tc>
@@ -1354,7 +1275,7 @@
                 <w:rFonts w:ascii="Times New Roman" w:hAnsi="Times New Roman" w:cs="Times New Roman"/>
                 <w:szCs w:val="22"/>
               </w:rPr>
-              <w:t>4/1/2015</w:t>
+              <w:t>5/4/2013</w:t>
             </w:r>
           </w:p>
         </w:tc>
@@ -1375,7 +1296,7 @@
                 <w:rFonts w:ascii="Times New Roman" w:hAnsi="Times New Roman" w:cs="Times New Roman"/>
                 <w:szCs w:val="22"/>
               </w:rPr>
-              <w:t>1.9</w:t>
+              <w:t>2.2</w:t>
             </w:r>
           </w:p>
         </w:tc>
@@ -1443,7 +1364,7 @@
                 <w:rFonts w:ascii="Times New Roman" w:hAnsi="Times New Roman" w:cs="Times New Roman"/>
                 <w:szCs w:val="22"/>
               </w:rPr>
-              <w:t>3/31/2015</w:t>
+              <w:t>5/4/2013</w:t>
             </w:r>
           </w:p>
         </w:tc>
@@ -1464,7 +1385,7 @@
                 <w:rFonts w:ascii="Times New Roman" w:hAnsi="Times New Roman" w:cs="Times New Roman"/>
                 <w:szCs w:val="22"/>
               </w:rPr>
-              <w:t>1.8</w:t>
+              <w:t>2.1</w:t>
             </w:r>
           </w:p>
         </w:tc>
@@ -1485,7 +1406,7 @@
                 <w:rFonts w:ascii="Times New Roman" w:hAnsi="Times New Roman" w:cs="Times New Roman"/>
                 <w:szCs w:val="22"/>
               </w:rPr>
-              <w:t>April 2015 update with additional content added related Veteran outreach status and widget content</w:t>
+              <w:t>May 2015 update with new content related to National Level View and Widgets</w:t>
             </w:r>
           </w:p>
         </w:tc>
@@ -1532,14 +1453,7 @@
                 <w:rFonts w:ascii="Times New Roman" w:hAnsi="Times New Roman" w:cs="Times New Roman"/>
                 <w:szCs w:val="22"/>
               </w:rPr>
-              <w:t>3/</w:t>
-            </w:r>
-            <w:r>
-              <w:rPr>
-                <w:rFonts w:ascii="Times New Roman" w:hAnsi="Times New Roman" w:cs="Times New Roman"/>
-                <w:szCs w:val="22"/>
-              </w:rPr>
-              <w:t>11/2015</w:t>
+              <w:t>4/13/2015</w:t>
             </w:r>
           </w:p>
         </w:tc>
@@ -1560,7 +1474,7 @@
                 <w:rFonts w:ascii="Times New Roman" w:hAnsi="Times New Roman" w:cs="Times New Roman"/>
                 <w:szCs w:val="22"/>
               </w:rPr>
-              <w:t>1.7</w:t>
+              <w:t>2.0</w:t>
             </w:r>
           </w:p>
         </w:tc>
@@ -1602,23 +1516,7 @@
                 <w:rFonts w:ascii="Times New Roman" w:hAnsi="Times New Roman" w:cs="Times New Roman"/>
                 <w:szCs w:val="22"/>
               </w:rPr>
-              <w:t xml:space="preserve">Monica </w:t>
-            </w:r>
-            <w:proofErr w:type="spellStart"/>
-            <w:r>
-              <w:rPr>
-                <w:rFonts w:ascii="Times New Roman" w:hAnsi="Times New Roman" w:cs="Times New Roman"/>
-                <w:szCs w:val="22"/>
-              </w:rPr>
-              <w:t>Mohler</w:t>
-            </w:r>
-            <w:proofErr w:type="spellEnd"/>
-            <w:r>
-              <w:rPr>
-                <w:rFonts w:ascii="Times New Roman" w:hAnsi="Times New Roman" w:cs="Times New Roman"/>
-                <w:szCs w:val="22"/>
-              </w:rPr>
-              <w:t>/Paul Bradley</w:t>
+              <w:t>Monica Mohler/Paul Bradley</w:t>
             </w:r>
           </w:p>
         </w:tc>
@@ -1644,7 +1542,7 @@
                 <w:rFonts w:ascii="Times New Roman" w:hAnsi="Times New Roman" w:cs="Times New Roman"/>
                 <w:szCs w:val="22"/>
               </w:rPr>
-              <w:t>3/6/2015</w:t>
+              <w:t>4/1/2015</w:t>
             </w:r>
           </w:p>
         </w:tc>
@@ -1665,7 +1563,7 @@
                 <w:rFonts w:ascii="Times New Roman" w:hAnsi="Times New Roman" w:cs="Times New Roman"/>
                 <w:szCs w:val="22"/>
               </w:rPr>
-              <w:t>1.6</w:t>
+              <w:t>1.9</w:t>
             </w:r>
           </w:p>
         </w:tc>
@@ -1733,7 +1631,7 @@
                 <w:rFonts w:ascii="Times New Roman" w:hAnsi="Times New Roman" w:cs="Times New Roman"/>
                 <w:szCs w:val="22"/>
               </w:rPr>
-              <w:t>3/6/2015</w:t>
+              <w:t>3/31/2015</w:t>
             </w:r>
           </w:p>
         </w:tc>
@@ -1754,7 +1652,7 @@
                 <w:rFonts w:ascii="Times New Roman" w:hAnsi="Times New Roman" w:cs="Times New Roman"/>
                 <w:szCs w:val="22"/>
               </w:rPr>
-              <w:t>1.5</w:t>
+              <w:t>1.8</w:t>
             </w:r>
           </w:p>
         </w:tc>
@@ -1775,21 +1673,7 @@
                 <w:rFonts w:ascii="Times New Roman" w:hAnsi="Times New Roman" w:cs="Times New Roman"/>
                 <w:szCs w:val="22"/>
               </w:rPr>
-              <w:t xml:space="preserve">March 2015 update with additional content added related </w:t>
-            </w:r>
-            <w:r>
-              <w:rPr>
-                <w:rFonts w:ascii="Times New Roman" w:hAnsi="Times New Roman" w:cs="Times New Roman"/>
-                <w:szCs w:val="22"/>
-              </w:rPr>
-              <w:t xml:space="preserve">to clinical and administrative </w:t>
-            </w:r>
-            <w:r>
-              <w:rPr>
-                <w:rFonts w:ascii="Times New Roman" w:hAnsi="Times New Roman" w:cs="Times New Roman"/>
-                <w:szCs w:val="22"/>
-              </w:rPr>
-              <w:t>widget design</w:t>
+              <w:t>April 2015 update with additional content added related Veteran outreach status and widget content</w:t>
             </w:r>
           </w:p>
         </w:tc>
@@ -1836,7 +1720,14 @@
                 <w:rFonts w:ascii="Times New Roman" w:hAnsi="Times New Roman" w:cs="Times New Roman"/>
                 <w:szCs w:val="22"/>
               </w:rPr>
-              <w:t>2/13/2015</w:t>
+              <w:t>3/</w:t>
+            </w:r>
+            <w:r>
+              <w:rPr>
+                <w:rFonts w:ascii="Times New Roman" w:hAnsi="Times New Roman" w:cs="Times New Roman"/>
+                <w:szCs w:val="22"/>
+              </w:rPr>
+              <w:t>11/2015</w:t>
             </w:r>
           </w:p>
         </w:tc>
@@ -1857,7 +1748,7 @@
                 <w:rFonts w:ascii="Times New Roman" w:hAnsi="Times New Roman" w:cs="Times New Roman"/>
                 <w:szCs w:val="22"/>
               </w:rPr>
-              <w:t>1.4</w:t>
+              <w:t>1.7</w:t>
             </w:r>
           </w:p>
         </w:tc>
@@ -1899,17 +1790,8 @@
                 <w:rFonts w:ascii="Times New Roman" w:hAnsi="Times New Roman" w:cs="Times New Roman"/>
                 <w:szCs w:val="22"/>
               </w:rPr>
-              <w:t xml:space="preserve">Paul Bradley and Monica </w:t>
-            </w:r>
-            <w:proofErr w:type="spellStart"/>
-            <w:r>
-              <w:rPr>
-                <w:rFonts w:ascii="Times New Roman" w:hAnsi="Times New Roman" w:cs="Times New Roman"/>
-                <w:szCs w:val="22"/>
-              </w:rPr>
-              <w:t>Mohler</w:t>
-            </w:r>
-            <w:proofErr w:type="spellEnd"/>
+              <w:t>Monica Mohler/Paul Bradley</w:t>
+            </w:r>
           </w:p>
         </w:tc>
       </w:tr>
@@ -1934,14 +1816,7 @@
                 <w:rFonts w:ascii="Times New Roman" w:hAnsi="Times New Roman" w:cs="Times New Roman"/>
                 <w:szCs w:val="22"/>
               </w:rPr>
-              <w:t>2/12</w:t>
-            </w:r>
-            <w:r>
-              <w:rPr>
-                <w:rFonts w:ascii="Times New Roman" w:hAnsi="Times New Roman" w:cs="Times New Roman"/>
-                <w:szCs w:val="22"/>
-              </w:rPr>
-              <w:t>/2015</w:t>
+              <w:t>3/6/2015</w:t>
             </w:r>
           </w:p>
         </w:tc>
@@ -1962,7 +1837,7 @@
                 <w:rFonts w:ascii="Times New Roman" w:hAnsi="Times New Roman" w:cs="Times New Roman"/>
                 <w:szCs w:val="22"/>
               </w:rPr>
-              <w:t>1.3</w:t>
+              <w:t>1.6</w:t>
             </w:r>
           </w:p>
         </w:tc>
@@ -2030,7 +1905,7 @@
                 <w:rFonts w:ascii="Times New Roman" w:hAnsi="Times New Roman" w:cs="Times New Roman"/>
                 <w:szCs w:val="22"/>
               </w:rPr>
-              <w:t>2/13/2015</w:t>
+              <w:t>3/6/2015</w:t>
             </w:r>
           </w:p>
         </w:tc>
@@ -2051,7 +1926,7 @@
                 <w:rFonts w:ascii="Times New Roman" w:hAnsi="Times New Roman" w:cs="Times New Roman"/>
                 <w:szCs w:val="22"/>
               </w:rPr>
-              <w:t>1.2</w:t>
+              <w:t>1.5</w:t>
             </w:r>
           </w:p>
         </w:tc>
@@ -2072,7 +1947,21 @@
                 <w:rFonts w:ascii="Times New Roman" w:hAnsi="Times New Roman" w:cs="Times New Roman"/>
                 <w:szCs w:val="22"/>
               </w:rPr>
-              <w:t>February 2015 update with additional content added related to patient information and widget design</w:t>
+              <w:t xml:space="preserve">March 2015 update with additional content added related </w:t>
+            </w:r>
+            <w:r>
+              <w:rPr>
+                <w:rFonts w:ascii="Times New Roman" w:hAnsi="Times New Roman" w:cs="Times New Roman"/>
+                <w:szCs w:val="22"/>
+              </w:rPr>
+              <w:t xml:space="preserve">to clinical and administrative </w:t>
+            </w:r>
+            <w:r>
+              <w:rPr>
+                <w:rFonts w:ascii="Times New Roman" w:hAnsi="Times New Roman" w:cs="Times New Roman"/>
+                <w:szCs w:val="22"/>
+              </w:rPr>
+              <w:t>widget design</w:t>
             </w:r>
           </w:p>
         </w:tc>
@@ -2119,7 +2008,7 @@
                 <w:rFonts w:ascii="Times New Roman" w:hAnsi="Times New Roman" w:cs="Times New Roman"/>
                 <w:szCs w:val="22"/>
               </w:rPr>
-              <w:t>1/6/2014</w:t>
+              <w:t>2/13/2015</w:t>
             </w:r>
           </w:p>
         </w:tc>
@@ -2140,7 +2029,7 @@
                 <w:rFonts w:ascii="Times New Roman" w:hAnsi="Times New Roman" w:cs="Times New Roman"/>
                 <w:szCs w:val="22"/>
               </w:rPr>
-              <w:t>1.1</w:t>
+              <w:t>1.4</w:t>
             </w:r>
           </w:p>
         </w:tc>
@@ -2161,7 +2050,7 @@
                 <w:rFonts w:ascii="Times New Roman" w:hAnsi="Times New Roman" w:cs="Times New Roman"/>
                 <w:szCs w:val="22"/>
               </w:rPr>
-              <w:t>January 2015 update with revisions to content and focus on patient care</w:t>
+              <w:t>Final Review</w:t>
             </w:r>
           </w:p>
         </w:tc>
@@ -2182,7 +2071,7 @@
                 <w:rFonts w:ascii="Times New Roman" w:hAnsi="Times New Roman" w:cs="Times New Roman"/>
                 <w:szCs w:val="22"/>
               </w:rPr>
-              <w:t>Matthew Robinson</w:t>
+              <w:t>Paul Bradley and Monica Mohler</w:t>
             </w:r>
           </w:p>
         </w:tc>
@@ -2209,7 +2098,14 @@
                 <w:szCs w:val="22"/>
               </w:rPr>
               <w:lastRenderedPageBreak/>
-              <w:t>12/10/2014</w:t>
+              <w:t>2/12</w:t>
+            </w:r>
+            <w:r>
+              <w:rPr>
+                <w:rFonts w:ascii="Times New Roman" w:hAnsi="Times New Roman" w:cs="Times New Roman"/>
+                <w:szCs w:val="22"/>
+              </w:rPr>
+              <w:t>/2015</w:t>
             </w:r>
           </w:p>
         </w:tc>
@@ -2230,7 +2126,7 @@
                 <w:rFonts w:ascii="Times New Roman" w:hAnsi="Times New Roman" w:cs="Times New Roman"/>
                 <w:szCs w:val="22"/>
               </w:rPr>
-              <w:t>1.0</w:t>
+              <w:t>1.3</w:t>
             </w:r>
           </w:p>
         </w:tc>
@@ -2251,7 +2147,7 @@
                 <w:rFonts w:ascii="Times New Roman" w:hAnsi="Times New Roman" w:cs="Times New Roman"/>
                 <w:szCs w:val="22"/>
               </w:rPr>
-              <w:t>Final review</w:t>
+              <w:t>Peer Review</w:t>
             </w:r>
           </w:p>
         </w:tc>
@@ -2272,17 +2168,8 @@
                 <w:rFonts w:ascii="Times New Roman" w:hAnsi="Times New Roman" w:cs="Times New Roman"/>
                 <w:szCs w:val="22"/>
               </w:rPr>
-              <w:t xml:space="preserve">Paul Bradley and Monica </w:t>
-            </w:r>
-            <w:proofErr w:type="spellStart"/>
-            <w:r>
-              <w:rPr>
-                <w:rFonts w:ascii="Times New Roman" w:hAnsi="Times New Roman" w:cs="Times New Roman"/>
-                <w:szCs w:val="22"/>
-              </w:rPr>
-              <w:t>Mohler</w:t>
-            </w:r>
-            <w:proofErr w:type="spellEnd"/>
+              <w:t>Radina Ivanova</w:t>
+            </w:r>
           </w:p>
         </w:tc>
       </w:tr>
@@ -2307,7 +2194,7 @@
                 <w:rFonts w:ascii="Times New Roman" w:hAnsi="Times New Roman" w:cs="Times New Roman"/>
                 <w:szCs w:val="22"/>
               </w:rPr>
-              <w:t>12/5/2014</w:t>
+              <w:t>2/13/2015</w:t>
             </w:r>
           </w:p>
         </w:tc>
@@ -2328,7 +2215,7 @@
                 <w:rFonts w:ascii="Times New Roman" w:hAnsi="Times New Roman" w:cs="Times New Roman"/>
                 <w:szCs w:val="22"/>
               </w:rPr>
-              <w:t>.02</w:t>
+              <w:t>1.2</w:t>
             </w:r>
           </w:p>
         </w:tc>
@@ -2349,7 +2236,7 @@
                 <w:rFonts w:ascii="Times New Roman" w:hAnsi="Times New Roman" w:cs="Times New Roman"/>
                 <w:szCs w:val="22"/>
               </w:rPr>
-              <w:t>Peer Review</w:t>
+              <w:t>February 2015 update with additional content added related to patient information and widget design</w:t>
             </w:r>
           </w:p>
         </w:tc>
@@ -2370,7 +2257,7 @@
                 <w:rFonts w:ascii="Times New Roman" w:hAnsi="Times New Roman" w:cs="Times New Roman"/>
                 <w:szCs w:val="22"/>
               </w:rPr>
-              <w:t>Radina Ivanova</w:t>
+              <w:t>Matthew Robinson</w:t>
             </w:r>
           </w:p>
         </w:tc>
@@ -2396,6 +2283,273 @@
                 <w:rFonts w:ascii="Times New Roman" w:hAnsi="Times New Roman" w:cs="Times New Roman"/>
                 <w:szCs w:val="22"/>
               </w:rPr>
+              <w:t>1/6/2014</w:t>
+            </w:r>
+          </w:p>
+        </w:tc>
+        <w:tc>
+          <w:tcPr>
+            <w:tcW w:w="567" w:type="pct"/>
+          </w:tcPr>
+          <w:p>
+            <w:pPr>
+              <w:pStyle w:val="TableText"/>
+              <w:rPr>
+                <w:rFonts w:ascii="Times New Roman" w:hAnsi="Times New Roman" w:cs="Times New Roman"/>
+                <w:szCs w:val="22"/>
+              </w:rPr>
+            </w:pPr>
+            <w:r>
+              <w:rPr>
+                <w:rFonts w:ascii="Times New Roman" w:hAnsi="Times New Roman" w:cs="Times New Roman"/>
+                <w:szCs w:val="22"/>
+              </w:rPr>
+              <w:t>1.1</w:t>
+            </w:r>
+          </w:p>
+        </w:tc>
+        <w:tc>
+          <w:tcPr>
+            <w:tcW w:w="2305" w:type="pct"/>
+          </w:tcPr>
+          <w:p>
+            <w:pPr>
+              <w:pStyle w:val="TableText"/>
+              <w:rPr>
+                <w:rFonts w:ascii="Times New Roman" w:hAnsi="Times New Roman" w:cs="Times New Roman"/>
+                <w:szCs w:val="22"/>
+              </w:rPr>
+            </w:pPr>
+            <w:r>
+              <w:rPr>
+                <w:rFonts w:ascii="Times New Roman" w:hAnsi="Times New Roman" w:cs="Times New Roman"/>
+                <w:szCs w:val="22"/>
+              </w:rPr>
+              <w:t>January 2015 update with revisions to content and focus on patient care</w:t>
+            </w:r>
+          </w:p>
+        </w:tc>
+        <w:tc>
+          <w:tcPr>
+            <w:tcW w:w="1221" w:type="pct"/>
+          </w:tcPr>
+          <w:p>
+            <w:pPr>
+              <w:pStyle w:val="TableText"/>
+              <w:rPr>
+                <w:rFonts w:ascii="Times New Roman" w:hAnsi="Times New Roman" w:cs="Times New Roman"/>
+                <w:szCs w:val="22"/>
+              </w:rPr>
+            </w:pPr>
+            <w:r>
+              <w:rPr>
+                <w:rFonts w:ascii="Times New Roman" w:hAnsi="Times New Roman" w:cs="Times New Roman"/>
+                <w:szCs w:val="22"/>
+              </w:rPr>
+              <w:t>Matthew Robinson</w:t>
+            </w:r>
+          </w:p>
+        </w:tc>
+      </w:tr>
+      <w:tr>
+        <w:trPr>
+          <w:cantSplit/>
+        </w:trPr>
+        <w:tc>
+          <w:tcPr>
+            <w:tcW w:w="907" w:type="pct"/>
+          </w:tcPr>
+          <w:p>
+            <w:pPr>
+              <w:pStyle w:val="TableText"/>
+              <w:rPr>
+                <w:rFonts w:ascii="Times New Roman" w:hAnsi="Times New Roman" w:cs="Times New Roman"/>
+                <w:szCs w:val="22"/>
+              </w:rPr>
+            </w:pPr>
+            <w:r>
+              <w:rPr>
+                <w:rFonts w:ascii="Times New Roman" w:hAnsi="Times New Roman" w:cs="Times New Roman"/>
+                <w:szCs w:val="22"/>
+              </w:rPr>
+              <w:t>12/10/2014</w:t>
+            </w:r>
+          </w:p>
+        </w:tc>
+        <w:tc>
+          <w:tcPr>
+            <w:tcW w:w="567" w:type="pct"/>
+          </w:tcPr>
+          <w:p>
+            <w:pPr>
+              <w:pStyle w:val="TableText"/>
+              <w:rPr>
+                <w:rFonts w:ascii="Times New Roman" w:hAnsi="Times New Roman" w:cs="Times New Roman"/>
+                <w:szCs w:val="22"/>
+              </w:rPr>
+            </w:pPr>
+            <w:r>
+              <w:rPr>
+                <w:rFonts w:ascii="Times New Roman" w:hAnsi="Times New Roman" w:cs="Times New Roman"/>
+                <w:szCs w:val="22"/>
+              </w:rPr>
+              <w:t>1.0</w:t>
+            </w:r>
+          </w:p>
+        </w:tc>
+        <w:tc>
+          <w:tcPr>
+            <w:tcW w:w="2305" w:type="pct"/>
+          </w:tcPr>
+          <w:p>
+            <w:pPr>
+              <w:pStyle w:val="TableText"/>
+              <w:rPr>
+                <w:rFonts w:ascii="Times New Roman" w:hAnsi="Times New Roman" w:cs="Times New Roman"/>
+                <w:szCs w:val="22"/>
+              </w:rPr>
+            </w:pPr>
+            <w:r>
+              <w:rPr>
+                <w:rFonts w:ascii="Times New Roman" w:hAnsi="Times New Roman" w:cs="Times New Roman"/>
+                <w:szCs w:val="22"/>
+              </w:rPr>
+              <w:t>Final review</w:t>
+            </w:r>
+          </w:p>
+        </w:tc>
+        <w:tc>
+          <w:tcPr>
+            <w:tcW w:w="1221" w:type="pct"/>
+          </w:tcPr>
+          <w:p>
+            <w:pPr>
+              <w:pStyle w:val="TableText"/>
+              <w:rPr>
+                <w:rFonts w:ascii="Times New Roman" w:hAnsi="Times New Roman" w:cs="Times New Roman"/>
+                <w:szCs w:val="22"/>
+              </w:rPr>
+            </w:pPr>
+            <w:r>
+              <w:rPr>
+                <w:rFonts w:ascii="Times New Roman" w:hAnsi="Times New Roman" w:cs="Times New Roman"/>
+                <w:szCs w:val="22"/>
+              </w:rPr>
+              <w:t>Paul Bradley and Monica Mohler</w:t>
+            </w:r>
+          </w:p>
+        </w:tc>
+      </w:tr>
+      <w:tr>
+        <w:trPr>
+          <w:cantSplit/>
+        </w:trPr>
+        <w:tc>
+          <w:tcPr>
+            <w:tcW w:w="907" w:type="pct"/>
+          </w:tcPr>
+          <w:p>
+            <w:pPr>
+              <w:pStyle w:val="TableText"/>
+              <w:rPr>
+                <w:rFonts w:ascii="Times New Roman" w:hAnsi="Times New Roman" w:cs="Times New Roman"/>
+                <w:szCs w:val="22"/>
+              </w:rPr>
+            </w:pPr>
+            <w:r>
+              <w:rPr>
+                <w:rFonts w:ascii="Times New Roman" w:hAnsi="Times New Roman" w:cs="Times New Roman"/>
+                <w:szCs w:val="22"/>
+              </w:rPr>
+              <w:t>12/5/2014</w:t>
+            </w:r>
+          </w:p>
+        </w:tc>
+        <w:tc>
+          <w:tcPr>
+            <w:tcW w:w="567" w:type="pct"/>
+          </w:tcPr>
+          <w:p>
+            <w:pPr>
+              <w:pStyle w:val="TableText"/>
+              <w:rPr>
+                <w:rFonts w:ascii="Times New Roman" w:hAnsi="Times New Roman" w:cs="Times New Roman"/>
+                <w:szCs w:val="22"/>
+              </w:rPr>
+            </w:pPr>
+            <w:r>
+              <w:rPr>
+                <w:rFonts w:ascii="Times New Roman" w:hAnsi="Times New Roman" w:cs="Times New Roman"/>
+                <w:szCs w:val="22"/>
+              </w:rPr>
+              <w:t>.02</w:t>
+            </w:r>
+          </w:p>
+        </w:tc>
+        <w:tc>
+          <w:tcPr>
+            <w:tcW w:w="2305" w:type="pct"/>
+          </w:tcPr>
+          <w:p>
+            <w:pPr>
+              <w:pStyle w:val="TableText"/>
+              <w:rPr>
+                <w:rFonts w:ascii="Times New Roman" w:hAnsi="Times New Roman" w:cs="Times New Roman"/>
+                <w:szCs w:val="22"/>
+              </w:rPr>
+            </w:pPr>
+            <w:r>
+              <w:rPr>
+                <w:rFonts w:ascii="Times New Roman" w:hAnsi="Times New Roman" w:cs="Times New Roman"/>
+                <w:szCs w:val="22"/>
+              </w:rPr>
+              <w:t>Peer Review</w:t>
+            </w:r>
+          </w:p>
+        </w:tc>
+        <w:tc>
+          <w:tcPr>
+            <w:tcW w:w="1221" w:type="pct"/>
+          </w:tcPr>
+          <w:p>
+            <w:pPr>
+              <w:pStyle w:val="TableText"/>
+              <w:rPr>
+                <w:rFonts w:ascii="Times New Roman" w:hAnsi="Times New Roman" w:cs="Times New Roman"/>
+                <w:szCs w:val="22"/>
+              </w:rPr>
+            </w:pPr>
+            <w:r>
+              <w:rPr>
+                <w:rFonts w:ascii="Times New Roman" w:hAnsi="Times New Roman" w:cs="Times New Roman"/>
+                <w:szCs w:val="22"/>
+              </w:rPr>
+              <w:t>Radina Ivanova</w:t>
+            </w:r>
+          </w:p>
+        </w:tc>
+      </w:tr>
+      <w:tr>
+        <w:trPr>
+          <w:cantSplit/>
+        </w:trPr>
+        <w:tc>
+          <w:tcPr>
+            <w:tcW w:w="907" w:type="pct"/>
+          </w:tcPr>
+          <w:p>
+            <w:pPr>
+              <w:pStyle w:val="TableText"/>
+              <w:rPr>
+                <w:rFonts w:ascii="Times New Roman" w:hAnsi="Times New Roman" w:cs="Times New Roman"/>
+                <w:szCs w:val="22"/>
+              </w:rPr>
+            </w:pPr>
+            <w:r>
+              <w:rPr>
+                <w:rFonts w:ascii="Times New Roman" w:hAnsi="Times New Roman" w:cs="Times New Roman"/>
+                <w:szCs w:val="22"/>
+              </w:rPr>
               <w:t>11/18/2014</w:t>
             </w:r>
           </w:p>
@@ -2516,54 +2670,6 @@
       <w:r>
         <w:t xml:space="preserve">Wireframes are to be considered “proof of concept” drawings that may differ from the finalized design in the application. </w:t>
       </w:r>
-    </w:p>
-    <w:p>
-      <w:pPr>
-        <w:rPr>
-          <w:sz w:val="24"/>
-          <w:szCs w:val="20"/>
-        </w:rPr>
-      </w:pPr>
-    </w:p>
-    <w:p>
-      <w:pPr>
-        <w:rPr>
-          <w:sz w:val="24"/>
-          <w:szCs w:val="20"/>
-        </w:rPr>
-      </w:pPr>
-    </w:p>
-    <w:p>
-      <w:pPr>
-        <w:rPr>
-          <w:sz w:val="24"/>
-          <w:szCs w:val="20"/>
-        </w:rPr>
-      </w:pPr>
-    </w:p>
-    <w:p>
-      <w:pPr>
-        <w:rPr>
-          <w:sz w:val="24"/>
-          <w:szCs w:val="20"/>
-        </w:rPr>
-      </w:pPr>
-    </w:p>
-    <w:p>
-      <w:pPr>
-        <w:rPr>
-          <w:sz w:val="24"/>
-          <w:szCs w:val="20"/>
-        </w:rPr>
-      </w:pPr>
-    </w:p>
-    <w:p>
-      <w:pPr>
-        <w:rPr>
-          <w:sz w:val="24"/>
-          <w:szCs w:val="20"/>
-        </w:rPr>
-      </w:pPr>
     </w:p>
     <w:p>
       <w:pPr>
@@ -2777,7 +2883,7 @@
       <w:r>
         <w:fldChar w:fldCharType="separate"/>
       </w:r>
-      <w:hyperlink w:anchor="_Toc424132108" w:history="1">
+      <w:hyperlink w:anchor="_Toc426626022" w:history="1">
         <w:r>
           <w:rPr>
             <w:rStyle w:val="Hyperlink"/>
@@ -2821,7 +2927,7 @@
             <w:noProof/>
             <w:webHidden/>
           </w:rPr>
-          <w:instrText xml:space="preserve"> PAGEREF _Toc424132108 \h </w:instrText>
+          <w:instrText xml:space="preserve"> PAGEREF _Toc426626022 \h </w:instrText>
         </w:r>
         <w:r>
           <w:rPr>
@@ -2863,7 +2969,7 @@
           <w:szCs w:val="22"/>
         </w:rPr>
       </w:pPr>
-      <w:hyperlink w:anchor="_Toc424132109" w:history="1">
+      <w:hyperlink w:anchor="_Toc426626023" w:history="1">
         <w:r>
           <w:rPr>
             <w:rStyle w:val="Hyperlink"/>
@@ -2907,7 +3013,7 @@
             <w:noProof/>
             <w:webHidden/>
           </w:rPr>
-          <w:instrText xml:space="preserve"> PAGEREF _Toc424132109 \h </w:instrText>
+          <w:instrText xml:space="preserve"> PAGEREF _Toc426626023 \h </w:instrText>
         </w:r>
         <w:r>
           <w:rPr>
@@ -2949,7 +3055,7 @@
           <w:szCs w:val="22"/>
         </w:rPr>
       </w:pPr>
-      <w:hyperlink w:anchor="_Toc424132110" w:history="1">
+      <w:hyperlink w:anchor="_Toc426626024" w:history="1">
         <w:r>
           <w:rPr>
             <w:rStyle w:val="Hyperlink"/>
@@ -2993,7 +3099,7 @@
             <w:noProof/>
             <w:webHidden/>
           </w:rPr>
-          <w:instrText xml:space="preserve"> PAGEREF _Toc424132110 \h </w:instrText>
+          <w:instrText xml:space="preserve"> PAGEREF _Toc426626024 \h </w:instrText>
         </w:r>
         <w:r>
           <w:rPr>
@@ -3035,7 +3141,7 @@
           <w:szCs w:val="22"/>
         </w:rPr>
       </w:pPr>
-      <w:hyperlink w:anchor="_Toc424132111" w:history="1">
+      <w:hyperlink w:anchor="_Toc426626025" w:history="1">
         <w:r>
           <w:rPr>
             <w:rStyle w:val="Hyperlink"/>
@@ -3079,7 +3185,7 @@
             <w:noProof/>
             <w:webHidden/>
           </w:rPr>
-          <w:instrText xml:space="preserve"> PAGEREF _Toc424132111 \h </w:instrText>
+          <w:instrText xml:space="preserve"> PAGEREF _Toc426626025 \h </w:instrText>
         </w:r>
         <w:r>
           <w:rPr>
@@ -3121,7 +3227,7 @@
           <w:szCs w:val="22"/>
         </w:rPr>
       </w:pPr>
-      <w:hyperlink w:anchor="_Toc424132112" w:history="1">
+      <w:hyperlink w:anchor="_Toc426626026" w:history="1">
         <w:r>
           <w:rPr>
             <w:rStyle w:val="Hyperlink"/>
@@ -3165,7 +3271,7 @@
             <w:noProof/>
             <w:webHidden/>
           </w:rPr>
-          <w:instrText xml:space="preserve"> PAGEREF _Toc424132112 \h </w:instrText>
+          <w:instrText xml:space="preserve"> PAGEREF _Toc426626026 \h </w:instrText>
         </w:r>
         <w:r>
           <w:rPr>
@@ -3207,7 +3313,7 @@
           <w:szCs w:val="22"/>
         </w:rPr>
       </w:pPr>
-      <w:hyperlink w:anchor="_Toc424132113" w:history="1">
+      <w:hyperlink w:anchor="_Toc426626027" w:history="1">
         <w:r>
           <w:rPr>
             <w:rStyle w:val="Hyperlink"/>
@@ -3251,7 +3357,7 @@
             <w:noProof/>
             <w:webHidden/>
           </w:rPr>
-          <w:instrText xml:space="preserve"> PAGEREF _Toc424132113 \h </w:instrText>
+          <w:instrText xml:space="preserve"> PAGEREF _Toc426626027 \h </w:instrText>
         </w:r>
         <w:r>
           <w:rPr>
@@ -3293,7 +3399,7 @@
           <w:szCs w:val="22"/>
         </w:rPr>
       </w:pPr>
-      <w:hyperlink w:anchor="_Toc424132114" w:history="1">
+      <w:hyperlink w:anchor="_Toc426626028" w:history="1">
         <w:r>
           <w:rPr>
             <w:rStyle w:val="Hyperlink"/>
@@ -3337,7 +3443,7 @@
             <w:noProof/>
             <w:webHidden/>
           </w:rPr>
-          <w:instrText xml:space="preserve"> PAGEREF _Toc424132114 \h </w:instrText>
+          <w:instrText xml:space="preserve"> PAGEREF _Toc426626028 \h </w:instrText>
         </w:r>
         <w:r>
           <w:rPr>
@@ -3379,7 +3485,7 @@
           <w:szCs w:val="22"/>
         </w:rPr>
       </w:pPr>
-      <w:hyperlink w:anchor="_Toc424132115" w:history="1">
+      <w:hyperlink w:anchor="_Toc426626029" w:history="1">
         <w:r>
           <w:rPr>
             <w:rStyle w:val="Hyperlink"/>
@@ -3423,7 +3529,7 @@
             <w:noProof/>
             <w:webHidden/>
           </w:rPr>
-          <w:instrText xml:space="preserve"> PAGEREF _Toc424132115 \h </w:instrText>
+          <w:instrText xml:space="preserve"> PAGEREF _Toc426626029 \h </w:instrText>
         </w:r>
         <w:r>
           <w:rPr>
@@ -3465,7 +3571,7 @@
           <w:szCs w:val="22"/>
         </w:rPr>
       </w:pPr>
-      <w:hyperlink w:anchor="_Toc424132116" w:history="1">
+      <w:hyperlink w:anchor="_Toc426626030" w:history="1">
         <w:r>
           <w:rPr>
             <w:rStyle w:val="Hyperlink"/>
@@ -3509,7 +3615,7 @@
             <w:noProof/>
             <w:webHidden/>
           </w:rPr>
-          <w:instrText xml:space="preserve"> PAGEREF _Toc424132116 \h </w:instrText>
+          <w:instrText xml:space="preserve"> PAGEREF _Toc426626030 \h </w:instrText>
         </w:r>
         <w:r>
           <w:rPr>
@@ -3551,7 +3657,7 @@
           <w:szCs w:val="22"/>
         </w:rPr>
       </w:pPr>
-      <w:hyperlink w:anchor="_Toc424132117" w:history="1">
+      <w:hyperlink w:anchor="_Toc426626031" w:history="1">
         <w:r>
           <w:rPr>
             <w:rStyle w:val="Hyperlink"/>
@@ -3595,7 +3701,7 @@
             <w:noProof/>
             <w:webHidden/>
           </w:rPr>
-          <w:instrText xml:space="preserve"> PAGEREF _Toc424132117 \h </w:instrText>
+          <w:instrText xml:space="preserve"> PAGEREF _Toc426626031 \h </w:instrText>
         </w:r>
         <w:r>
           <w:rPr>
@@ -3637,7 +3743,7 @@
           <w:szCs w:val="22"/>
         </w:rPr>
       </w:pPr>
-      <w:hyperlink w:anchor="_Toc424132118" w:history="1">
+      <w:hyperlink w:anchor="_Toc426626032" w:history="1">
         <w:r>
           <w:rPr>
             <w:rStyle w:val="Hyperlink"/>
@@ -3681,7 +3787,7 @@
             <w:noProof/>
             <w:webHidden/>
           </w:rPr>
-          <w:instrText xml:space="preserve"> PAGEREF _Toc424132118 \h </w:instrText>
+          <w:instrText xml:space="preserve"> PAGEREF _Toc426626032 \h </w:instrText>
         </w:r>
         <w:r>
           <w:rPr>
@@ -3723,7 +3829,7 @@
           <w:szCs w:val="22"/>
         </w:rPr>
       </w:pPr>
-      <w:hyperlink w:anchor="_Toc424132119" w:history="1">
+      <w:hyperlink w:anchor="_Toc426626033" w:history="1">
         <w:r>
           <w:rPr>
             <w:rStyle w:val="Hyperlink"/>
@@ -3767,7 +3873,7 @@
             <w:noProof/>
             <w:webHidden/>
           </w:rPr>
-          <w:instrText xml:space="preserve"> PAGEREF _Toc424132119 \h </w:instrText>
+          <w:instrText xml:space="preserve"> PAGEREF _Toc426626033 \h </w:instrText>
         </w:r>
         <w:r>
           <w:rPr>
@@ -3809,7 +3915,7 @@
           <w:szCs w:val="22"/>
         </w:rPr>
       </w:pPr>
-      <w:hyperlink w:anchor="_Toc424132120" w:history="1">
+      <w:hyperlink w:anchor="_Toc426626034" w:history="1">
         <w:r>
           <w:rPr>
             <w:rStyle w:val="Hyperlink"/>
@@ -3853,7 +3959,7 @@
             <w:noProof/>
             <w:webHidden/>
           </w:rPr>
-          <w:instrText xml:space="preserve"> PAGEREF _Toc424132120 \h </w:instrText>
+          <w:instrText xml:space="preserve"> PAGEREF _Toc426626034 \h </w:instrText>
         </w:r>
         <w:r>
           <w:rPr>
@@ -3895,7 +4001,7 @@
           <w:szCs w:val="22"/>
         </w:rPr>
       </w:pPr>
-      <w:hyperlink w:anchor="_Toc424132121" w:history="1">
+      <w:hyperlink w:anchor="_Toc426626035" w:history="1">
         <w:r>
           <w:rPr>
             <w:rStyle w:val="Hyperlink"/>
@@ -3939,7 +4045,7 @@
             <w:noProof/>
             <w:webHidden/>
           </w:rPr>
-          <w:instrText xml:space="preserve"> PAGEREF _Toc424132121 \h </w:instrText>
+          <w:instrText xml:space="preserve"> PAGEREF _Toc426626035 \h </w:instrText>
         </w:r>
         <w:r>
           <w:rPr>
@@ -3981,7 +4087,7 @@
           <w:szCs w:val="22"/>
         </w:rPr>
       </w:pPr>
-      <w:hyperlink w:anchor="_Toc424132122" w:history="1">
+      <w:hyperlink w:anchor="_Toc426626036" w:history="1">
         <w:r>
           <w:rPr>
             <w:rStyle w:val="Hyperlink"/>
@@ -4025,7 +4131,7 @@
             <w:noProof/>
             <w:webHidden/>
           </w:rPr>
-          <w:instrText xml:space="preserve"> PAGEREF _Toc424132122 \h </w:instrText>
+          <w:instrText xml:space="preserve"> PAGEREF _Toc426626036 \h </w:instrText>
         </w:r>
         <w:r>
           <w:rPr>
@@ -4067,7 +4173,7 @@
           <w:szCs w:val="22"/>
         </w:rPr>
       </w:pPr>
-      <w:hyperlink w:anchor="_Toc424132123" w:history="1">
+      <w:hyperlink w:anchor="_Toc426626037" w:history="1">
         <w:r>
           <w:rPr>
             <w:rStyle w:val="Hyperlink"/>
@@ -4111,7 +4217,7 @@
             <w:noProof/>
             <w:webHidden/>
           </w:rPr>
-          <w:instrText xml:space="preserve"> PAGEREF _Toc424132123 \h </w:instrText>
+          <w:instrText xml:space="preserve"> PAGEREF _Toc426626037 \h </w:instrText>
         </w:r>
         <w:r>
           <w:rPr>
@@ -4153,7 +4259,7 @@
           <w:szCs w:val="22"/>
         </w:rPr>
       </w:pPr>
-      <w:hyperlink w:anchor="_Toc424132124" w:history="1">
+      <w:hyperlink w:anchor="_Toc426626038" w:history="1">
         <w:r>
           <w:rPr>
             <w:rStyle w:val="Hyperlink"/>
@@ -4197,7 +4303,7 @@
             <w:noProof/>
             <w:webHidden/>
           </w:rPr>
-          <w:instrText xml:space="preserve"> PAGEREF _Toc424132124 \h </w:instrText>
+          <w:instrText xml:space="preserve"> PAGEREF _Toc426626038 \h </w:instrText>
         </w:r>
         <w:r>
           <w:rPr>
@@ -4248,13 +4354,13 @@
       <w:pPr>
         <w:pStyle w:val="Heading1"/>
       </w:pPr>
-      <w:bookmarkStart w:id="3" w:name="_Toc424132108"/>
+      <w:bookmarkStart w:id="2" w:name="_Toc426626022"/>
       <w:bookmarkEnd w:id="0"/>
       <w:r>
         <w:lastRenderedPageBreak/>
         <w:t>About this document</w:t>
       </w:r>
-      <w:bookmarkEnd w:id="3"/>
+      <w:bookmarkEnd w:id="2"/>
     </w:p>
     <w:p>
       <w:r>
@@ -4376,11 +4482,11 @@
       <w:pPr>
         <w:pStyle w:val="Heading1"/>
       </w:pPr>
-      <w:bookmarkStart w:id="4" w:name="_Toc424132109"/>
+      <w:bookmarkStart w:id="3" w:name="_Toc426626023"/>
       <w:r>
         <w:t>Introduction</w:t>
       </w:r>
-      <w:bookmarkEnd w:id="4"/>
+      <w:bookmarkEnd w:id="3"/>
     </w:p>
     <w:p>
       <w:pPr>
@@ -4567,17 +4673,17 @@
       <w:pPr>
         <w:pStyle w:val="Heading2"/>
       </w:pPr>
-      <w:bookmarkStart w:id="5" w:name="_Toc424132110"/>
-      <w:bookmarkStart w:id="6" w:name="_Toc404082903"/>
+      <w:bookmarkStart w:id="4" w:name="_Toc426626024"/>
+      <w:bookmarkStart w:id="5" w:name="_Toc404082903"/>
       <w:r>
         <w:lastRenderedPageBreak/>
         <w:t>Purpose</w:t>
       </w:r>
+      <w:bookmarkEnd w:id="4"/>
+      <w:r>
+        <w:t xml:space="preserve"> </w:t>
+      </w:r>
       <w:bookmarkEnd w:id="5"/>
-      <w:r>
-        <w:t xml:space="preserve"> </w:t>
-      </w:r>
-      <w:bookmarkEnd w:id="6"/>
     </w:p>
     <w:p>
       <w:pPr>
@@ -4639,11 +4745,11 @@
       <w:pPr>
         <w:pStyle w:val="Heading2"/>
       </w:pPr>
-      <w:bookmarkStart w:id="7" w:name="_Toc424132111"/>
+      <w:bookmarkStart w:id="6" w:name="_Toc426626025"/>
       <w:r>
         <w:t>Scope</w:t>
       </w:r>
-      <w:bookmarkEnd w:id="7"/>
+      <w:bookmarkEnd w:id="6"/>
     </w:p>
     <w:p>
       <w:pPr>
@@ -4880,17 +4986,17 @@
       <w:pPr>
         <w:pStyle w:val="Heading2"/>
       </w:pPr>
-      <w:bookmarkStart w:id="8" w:name="_User_Characteristics"/>
-      <w:bookmarkStart w:id="9" w:name="ColumnTitle_03"/>
-      <w:bookmarkStart w:id="10" w:name="ColumnTitle_04"/>
-      <w:bookmarkStart w:id="11" w:name="_Toc424132112"/>
+      <w:bookmarkStart w:id="7" w:name="_User_Characteristics"/>
+      <w:bookmarkStart w:id="8" w:name="ColumnTitle_03"/>
+      <w:bookmarkStart w:id="9" w:name="ColumnTitle_04"/>
+      <w:bookmarkStart w:id="10" w:name="_Toc426626026"/>
+      <w:bookmarkEnd w:id="7"/>
       <w:bookmarkEnd w:id="8"/>
       <w:bookmarkEnd w:id="9"/>
+      <w:r>
+        <w:t>User Scenarios</w:t>
+      </w:r>
       <w:bookmarkEnd w:id="10"/>
-      <w:r>
-        <w:t>User Scenarios</w:t>
-      </w:r>
-      <w:bookmarkEnd w:id="11"/>
     </w:p>
     <w:p>
       <w:pPr>
@@ -5268,11 +5374,11 @@
       <w:pPr>
         <w:pStyle w:val="Heading2"/>
       </w:pPr>
-      <w:bookmarkStart w:id="12" w:name="_Toc424132113"/>
+      <w:bookmarkStart w:id="11" w:name="_Toc426626027"/>
       <w:r>
         <w:t>Relationship to Other Documents and Plans</w:t>
       </w:r>
-      <w:bookmarkEnd w:id="12"/>
+      <w:bookmarkEnd w:id="11"/>
     </w:p>
     <w:p>
       <w:pPr>
@@ -5389,11 +5495,11 @@
       <w:pPr>
         <w:pStyle w:val="Heading2"/>
       </w:pPr>
-      <w:bookmarkStart w:id="13" w:name="_Toc424132114"/>
+      <w:bookmarkStart w:id="12" w:name="_Toc426626028"/>
       <w:r>
         <w:t>Acronyms and Abbreviations</w:t>
       </w:r>
-      <w:bookmarkEnd w:id="13"/>
+      <w:bookmarkEnd w:id="12"/>
     </w:p>
     <w:p>
       <w:pPr>
@@ -5407,14 +5513,27 @@
       <w:r>
         <w:t xml:space="preserve">Table </w:t>
       </w:r>
-      <w:fldSimple w:instr=" SEQ Table \* ARABIC ">
-        <w:r>
-          <w:rPr>
-            <w:noProof/>
-          </w:rPr>
-          <w:t>1</w:t>
-        </w:r>
-      </w:fldSimple>
+      <w:r>
+        <w:fldChar w:fldCharType="begin"/>
+      </w:r>
+      <w:r>
+        <w:instrText xml:space="preserve"> SEQ Table \* ARABIC </w:instrText>
+      </w:r>
+      <w:r>
+        <w:fldChar w:fldCharType="separate"/>
+      </w:r>
+      <w:r>
+        <w:rPr>
+          <w:noProof/>
+        </w:rPr>
+        <w:t>1</w:t>
+      </w:r>
+      <w:r>
+        <w:rPr>
+          <w:noProof/>
+        </w:rPr>
+        <w:fldChar w:fldCharType="end"/>
+      </w:r>
       <w:r>
         <w:t>: Acronyms and Abbreviations</w:t>
       </w:r>
@@ -6595,69 +6714,74 @@
       <w:pPr>
         <w:pStyle w:val="Heading1"/>
       </w:pPr>
-      <w:bookmarkStart w:id="14" w:name="_Toc424132115"/>
+      <w:bookmarkStart w:id="13" w:name="_Toc426626029"/>
       <w:r>
         <w:t>Background</w:t>
       </w:r>
+      <w:bookmarkEnd w:id="13"/>
+    </w:p>
+    <w:p>
+      <w:pPr>
+        <w:pStyle w:val="Heading2"/>
+      </w:pPr>
+      <w:bookmarkStart w:id="14" w:name="_Toc426626030"/>
+      <w:r>
+        <w:t>Assumptions and Constraints</w:t>
+      </w:r>
       <w:bookmarkEnd w:id="14"/>
     </w:p>
     <w:p>
       <w:pPr>
-        <w:pStyle w:val="Heading2"/>
-      </w:pPr>
-      <w:bookmarkStart w:id="15" w:name="_Toc424132116"/>
-      <w:r>
-        <w:t>Assumptions and Constraints</w:t>
+        <w:pStyle w:val="Heading3"/>
+      </w:pPr>
+      <w:bookmarkStart w:id="15" w:name="_Toc426626031"/>
+      <w:r>
+        <w:t>Design Assumptions</w:t>
       </w:r>
       <w:bookmarkEnd w:id="15"/>
     </w:p>
     <w:p>
       <w:pPr>
-        <w:pStyle w:val="Heading3"/>
-      </w:pPr>
-      <w:bookmarkStart w:id="16" w:name="_Toc424132117"/>
-      <w:r>
-        <w:t>Design Assumptions</w:t>
+        <w:pStyle w:val="BodyText"/>
+      </w:pPr>
+      <w:r>
+        <w:t>T</w:t>
+      </w:r>
+      <w:r>
+        <w:t xml:space="preserve">he primary user goals and objectives related to </w:t>
+      </w:r>
+      <w:r>
+        <w:t>Dashboard</w:t>
+      </w:r>
+      <w:r>
+        <w:t xml:space="preserve"> functionality are related to providing effective, timely,</w:t>
+      </w:r>
+      <w:r>
+        <w:t xml:space="preserve"> and</w:t>
+      </w:r>
+      <w:r>
+        <w:t xml:space="preserve"> well-informed outreach, intervention, and clinical </w:t>
+      </w:r>
+      <w:r>
+        <w:t xml:space="preserve">care </w:t>
+      </w:r>
+      <w:r>
+        <w:t>services to at-risk Veteran patients. Data</w:t>
+      </w:r>
+      <w:r>
+        <w:t xml:space="preserve"> visualizations</w:t>
+      </w:r>
+      <w:r>
+        <w:t xml:space="preserve"> related to Veteran populations at the state, Veteran </w:t>
+      </w:r>
+      <w:bookmarkStart w:id="16" w:name="_GoBack"/>
+      <w:r>
+        <w:t>Integrated Service Network (VISN)</w:t>
+      </w:r>
+      <w:r>
+        <w:t xml:space="preserve">, region, or national levels are of lower priority for </w:t>
       </w:r>
       <w:bookmarkEnd w:id="16"/>
-    </w:p>
-    <w:p>
-      <w:pPr>
-        <w:pStyle w:val="BodyText"/>
-      </w:pPr>
-      <w:r>
-        <w:t>T</w:t>
-      </w:r>
-      <w:r>
-        <w:t xml:space="preserve">he primary user goals and objectives related to </w:t>
-      </w:r>
-      <w:r>
-        <w:t>Dashboard</w:t>
-      </w:r>
-      <w:r>
-        <w:t xml:space="preserve"> functionality are related to providing effective, timely,</w:t>
-      </w:r>
-      <w:r>
-        <w:t xml:space="preserve"> and</w:t>
-      </w:r>
-      <w:r>
-        <w:t xml:space="preserve"> well-informed outreach, intervention, and clinical </w:t>
-      </w:r>
-      <w:r>
-        <w:t xml:space="preserve">care </w:t>
-      </w:r>
-      <w:r>
-        <w:t>services to at-risk Veteran patients. Data</w:t>
-      </w:r>
-      <w:r>
-        <w:t xml:space="preserve"> visualizations</w:t>
-      </w:r>
-      <w:r>
-        <w:t xml:space="preserve"> related to Veteran populations at the state, Veteran Integrated Service Network (VISN)</w:t>
-      </w:r>
-      <w:r>
-        <w:t xml:space="preserve">, region, or national levels are of lower priority for </w:t>
-      </w:r>
       <w:r>
         <w:lastRenderedPageBreak/>
         <w:t>development</w:t>
@@ -6680,15 +6804,7 @@
         <w:pStyle w:val="BodyText"/>
       </w:pPr>
       <w:r>
-        <w:t xml:space="preserve">In accordance with industry standard </w:t>
-      </w:r>
-      <w:proofErr w:type="gramStart"/>
-      <w:r>
-        <w:t>Agile</w:t>
-      </w:r>
-      <w:proofErr w:type="gramEnd"/>
-      <w:r>
-        <w:t xml:space="preserve"> best practices, the design team will present the design of the </w:t>
+        <w:t xml:space="preserve">In accordance with industry standard Agile best practices, the design team will present the design of the </w:t>
       </w:r>
       <w:r>
         <w:t>Dashboard</w:t>
@@ -6713,7 +6829,7 @@
       <w:pPr>
         <w:pStyle w:val="Heading3"/>
       </w:pPr>
-      <w:bookmarkStart w:id="17" w:name="_Toc424132118"/>
+      <w:bookmarkStart w:id="17" w:name="_Toc426626032"/>
       <w:r>
         <w:t>Design Constraints</w:t>
       </w:r>
@@ -6962,7 +7078,7 @@
       <w:pPr>
         <w:pStyle w:val="Heading3"/>
       </w:pPr>
-      <w:bookmarkStart w:id="18" w:name="_Toc424132119"/>
+      <w:bookmarkStart w:id="18" w:name="_Toc426626033"/>
       <w:r>
         <w:t>Design Trade-offs</w:t>
       </w:r>
@@ -7048,7 +7164,7 @@
       <w:pPr>
         <w:pStyle w:val="Heading1"/>
       </w:pPr>
-      <w:bookmarkStart w:id="19" w:name="_Toc424132120"/>
+      <w:bookmarkStart w:id="19" w:name="_Toc426626034"/>
       <w:r>
         <w:t>Conceptual Dashboard Design</w:t>
       </w:r>
@@ -7223,7 +7339,7 @@
           <w:noProof/>
         </w:rPr>
         <w:drawing>
-          <wp:inline distT="0" distB="0" distL="0" distR="0" wp14:anchorId="4DAA095C" wp14:editId="0F35FBD2">
+          <wp:inline distT="0" distB="0" distL="0" distR="0" wp14:anchorId="6863A1BB" wp14:editId="51407799">
             <wp:extent cx="6029325" cy="2664883"/>
             <wp:effectExtent l="0" t="0" r="0" b="2540"/>
             <wp:docPr id="4" name="Picture 4"/>
@@ -7272,14 +7388,27 @@
       <w:r>
         <w:t xml:space="preserve">Figure </w:t>
       </w:r>
-      <w:fldSimple w:instr=" SEQ Figure \* ARABIC ">
-        <w:r>
-          <w:rPr>
-            <w:noProof/>
-          </w:rPr>
-          <w:t>1</w:t>
-        </w:r>
-      </w:fldSimple>
+      <w:r>
+        <w:fldChar w:fldCharType="begin"/>
+      </w:r>
+      <w:r>
+        <w:instrText xml:space="preserve"> SEQ Figure \* ARABIC </w:instrText>
+      </w:r>
+      <w:r>
+        <w:fldChar w:fldCharType="separate"/>
+      </w:r>
+      <w:r>
+        <w:rPr>
+          <w:noProof/>
+        </w:rPr>
+        <w:t>1</w:t>
+      </w:r>
+      <w:r>
+        <w:rPr>
+          <w:noProof/>
+        </w:rPr>
+        <w:fldChar w:fldCharType="end"/>
+      </w:r>
       <w:r>
         <w:t xml:space="preserve">: </w:t>
       </w:r>
@@ -7356,7 +7485,7 @@
       <w:pPr>
         <w:pStyle w:val="Heading2"/>
       </w:pPr>
-      <w:bookmarkStart w:id="22" w:name="_Toc424132121"/>
+      <w:bookmarkStart w:id="22" w:name="_Toc426626035"/>
       <w:r>
         <w:t>User Login / Logout</w:t>
       </w:r>
@@ -7449,7 +7578,7 @@
           <w:noProof/>
         </w:rPr>
         <w:drawing>
-          <wp:inline distT="0" distB="0" distL="0" distR="0" wp14:anchorId="250A6242" wp14:editId="1A6855F2">
+          <wp:inline distT="0" distB="0" distL="0" distR="0" wp14:anchorId="3138FB4E" wp14:editId="720DA730">
             <wp:extent cx="5943600" cy="2627630"/>
             <wp:effectExtent l="0" t="0" r="0" b="1270"/>
             <wp:docPr id="2" name="Picture 2"/>
@@ -7498,14 +7627,27 @@
       <w:r>
         <w:t xml:space="preserve">Figure </w:t>
       </w:r>
-      <w:fldSimple w:instr=" SEQ Figure \* ARABIC ">
-        <w:r>
-          <w:rPr>
-            <w:noProof/>
-          </w:rPr>
-          <w:t>2</w:t>
-        </w:r>
-      </w:fldSimple>
+      <w:r>
+        <w:fldChar w:fldCharType="begin"/>
+      </w:r>
+      <w:r>
+        <w:instrText xml:space="preserve"> SEQ Figure \* ARABIC </w:instrText>
+      </w:r>
+      <w:r>
+        <w:fldChar w:fldCharType="separate"/>
+      </w:r>
+      <w:r>
+        <w:rPr>
+          <w:noProof/>
+        </w:rPr>
+        <w:t>2</w:t>
+      </w:r>
+      <w:r>
+        <w:rPr>
+          <w:noProof/>
+        </w:rPr>
+        <w:fldChar w:fldCharType="end"/>
+      </w:r>
       <w:r>
         <w:t>: Dashboard Login</w:t>
       </w:r>
@@ -7531,7 +7673,7 @@
         <w:pStyle w:val="Heading2"/>
       </w:pPr>
       <w:bookmarkStart w:id="23" w:name="_Primary_View:_Individual"/>
-      <w:bookmarkStart w:id="24" w:name="_Toc424132122"/>
+      <w:bookmarkStart w:id="24" w:name="_Toc426626036"/>
       <w:bookmarkEnd w:id="23"/>
       <w:r>
         <w:lastRenderedPageBreak/>
@@ -7564,7 +7706,7 @@
           <w:noProof/>
         </w:rPr>
         <w:drawing>
-          <wp:inline distT="0" distB="0" distL="0" distR="0" wp14:anchorId="2FB5E1D5" wp14:editId="6FA575B4">
+          <wp:inline distT="0" distB="0" distL="0" distR="0" wp14:anchorId="10D3E410" wp14:editId="2BE0E499">
             <wp:extent cx="5872580" cy="3790950"/>
             <wp:effectExtent l="0" t="0" r="0" b="0"/>
             <wp:docPr id="2057" name="Picture 2057"/>
@@ -7618,14 +7760,27 @@
       <w:r>
         <w:t xml:space="preserve">Figure </w:t>
       </w:r>
-      <w:fldSimple w:instr=" SEQ Figure \* ARABIC ">
-        <w:r>
-          <w:rPr>
-            <w:noProof/>
-          </w:rPr>
-          <w:t>3</w:t>
-        </w:r>
-      </w:fldSimple>
+      <w:r>
+        <w:fldChar w:fldCharType="begin"/>
+      </w:r>
+      <w:r>
+        <w:instrText xml:space="preserve"> SEQ Figure \* ARABIC </w:instrText>
+      </w:r>
+      <w:r>
+        <w:fldChar w:fldCharType="separate"/>
+      </w:r>
+      <w:r>
+        <w:rPr>
+          <w:noProof/>
+        </w:rPr>
+        <w:t>3</w:t>
+      </w:r>
+      <w:r>
+        <w:rPr>
+          <w:noProof/>
+        </w:rPr>
+        <w:fldChar w:fldCharType="end"/>
+      </w:r>
       <w:r>
         <w:t xml:space="preserve">: </w:t>
       </w:r>
@@ -7894,24 +8049,14 @@
       <w:r>
         <w:t xml:space="preserve"> </w:t>
       </w:r>
-      <w:proofErr w:type="gramStart"/>
       <w:r>
         <w:t>w</w:t>
       </w:r>
       <w:r>
         <w:t>eight</w:t>
       </w:r>
-      <w:proofErr w:type="gramEnd"/>
-      <w:r>
-        <w:t xml:space="preserve"> loss program. The VA / Department of Defense (</w:t>
-      </w:r>
-      <w:proofErr w:type="gramStart"/>
-      <w:r>
-        <w:t>DoD</w:t>
-      </w:r>
-      <w:proofErr w:type="gramEnd"/>
-      <w:r>
-        <w:t xml:space="preserve">) Clinical Practice Guidelines option will provide links to the complete clinical guideline for relevant conditions. </w:t>
+      <w:r>
+        <w:t xml:space="preserve"> loss program. The VA / Department of Defense (DoD) Clinical Practice Guidelines option will provide links to the complete clinical guideline for relevant conditions. </w:t>
       </w:r>
       <w:r>
         <w:t xml:space="preserve">Other administrative-oriented widgets will include ability to search a Veteran’s health record or find and select another Veteran from </w:t>
@@ -7937,7 +8082,7 @@
       <w:pPr>
         <w:pStyle w:val="Heading2"/>
       </w:pPr>
-      <w:bookmarkStart w:id="27" w:name="_Toc424132123"/>
+      <w:bookmarkStart w:id="27" w:name="_Toc426626037"/>
       <w:r>
         <w:rPr>
           <w:b w:val="0"/>
@@ -7971,7 +8116,7 @@
           <w:noProof/>
         </w:rPr>
         <w:drawing>
-          <wp:inline distT="0" distB="0" distL="0" distR="0" wp14:anchorId="0FE56E2D" wp14:editId="6FC060ED">
+          <wp:inline distT="0" distB="0" distL="0" distR="0" wp14:anchorId="6DAE908E" wp14:editId="5CEC82A8">
             <wp:extent cx="5743575" cy="4171000"/>
             <wp:effectExtent l="0" t="0" r="0" b="1270"/>
             <wp:docPr id="5" name="Picture 5"/>
@@ -8029,14 +8174,27 @@
       <w:r>
         <w:t xml:space="preserve">Figure </w:t>
       </w:r>
-      <w:fldSimple w:instr=" SEQ Figure \* ARABIC ">
-        <w:r>
-          <w:rPr>
-            <w:noProof/>
-          </w:rPr>
-          <w:t>4</w:t>
-        </w:r>
-      </w:fldSimple>
+      <w:r>
+        <w:fldChar w:fldCharType="begin"/>
+      </w:r>
+      <w:r>
+        <w:instrText xml:space="preserve"> SEQ Figure \* ARABIC </w:instrText>
+      </w:r>
+      <w:r>
+        <w:fldChar w:fldCharType="separate"/>
+      </w:r>
+      <w:r>
+        <w:rPr>
+          <w:noProof/>
+        </w:rPr>
+        <w:t>4</w:t>
+      </w:r>
+      <w:r>
+        <w:rPr>
+          <w:noProof/>
+        </w:rPr>
+        <w:fldChar w:fldCharType="end"/>
+      </w:r>
       <w:r>
         <w:t>: VISN Level</w:t>
       </w:r>
@@ -8409,7 +8567,7 @@
       <w:bookmarkStart w:id="91" w:name="_Toc408842301"/>
       <w:bookmarkStart w:id="92" w:name="_Toc408842343"/>
       <w:bookmarkStart w:id="93" w:name="_Widget_Design_1"/>
-      <w:bookmarkStart w:id="94" w:name="_Toc424132124"/>
+      <w:bookmarkStart w:id="94" w:name="_Toc426626038"/>
       <w:bookmarkEnd w:id="30"/>
       <w:bookmarkEnd w:id="31"/>
       <w:bookmarkEnd w:id="32"/>
@@ -8526,7 +8684,7 @@
         </w:rPr>
         <w:lastRenderedPageBreak/>
         <w:drawing>
-          <wp:inline distT="0" distB="0" distL="0" distR="0" wp14:anchorId="42536739" wp14:editId="14ABCAC1">
+          <wp:inline distT="0" distB="0" distL="0" distR="0" wp14:anchorId="5921B22B" wp14:editId="7CBD0F15">
             <wp:extent cx="4435043" cy="2339293"/>
             <wp:effectExtent l="0" t="0" r="3810" b="4445"/>
             <wp:docPr id="6" name="Picture 6"/>
@@ -8576,14 +8734,27 @@
       <w:r>
         <w:t xml:space="preserve">Figure </w:t>
       </w:r>
-      <w:fldSimple w:instr=" SEQ Figure \* ARABIC ">
-        <w:r>
-          <w:rPr>
-            <w:noProof/>
-          </w:rPr>
-          <w:t>5</w:t>
-        </w:r>
-      </w:fldSimple>
+      <w:r>
+        <w:fldChar w:fldCharType="begin"/>
+      </w:r>
+      <w:r>
+        <w:instrText xml:space="preserve"> SEQ Figure \* ARABIC </w:instrText>
+      </w:r>
+      <w:r>
+        <w:fldChar w:fldCharType="separate"/>
+      </w:r>
+      <w:r>
+        <w:rPr>
+          <w:noProof/>
+        </w:rPr>
+        <w:t>5</w:t>
+      </w:r>
+      <w:r>
+        <w:rPr>
+          <w:noProof/>
+        </w:rPr>
+        <w:fldChar w:fldCharType="end"/>
+      </w:r>
       <w:r>
         <w:t>: Veteran Roster</w:t>
       </w:r>
@@ -8615,6 +8786,29 @@
       </w:r>
       <w:r>
         <w:t>, and see if a Veteran is in the TOP risk category (top .1% of the risk stratification) or MIDDLE risk category (top 5% of the risk stratification).</w:t>
+      </w:r>
+    </w:p>
+    <w:p>
+      <w:pPr>
+        <w:pStyle w:val="BodyText"/>
+      </w:pPr>
+      <w:r>
+        <w:t>The Veteran Roster will also play an important role in patient case management. The IRDS system will automatically identify Veterans who are within a certain risk percentile as described above. If no VA staff member updates the outreach status for these individuals within N number of days (currently 30 days), the assigned VA staff member(s) will receive a reminder Direct Message to reach out to the Veteran. In addition, for Veterans who receive care across multiple sites, an outreach status</w:t>
+      </w:r>
+      <w:r>
+        <w:t xml:space="preserve"> update</w:t>
+      </w:r>
+      <w:r>
+        <w:t xml:space="preserve"> from a specific site will indicate in the system which site is the “lead” for care. For example, a Veteran</w:t>
+      </w:r>
+      <w:r>
+        <w:t xml:space="preserve"> regularly</w:t>
+      </w:r>
+      <w:r>
+        <w:t xml:space="preserve"> receives care at the Bay Pines and Puget Sound VA Medical Centers. </w:t>
+      </w:r>
+      <w:r>
+        <w:t xml:space="preserve">If a resource from Bay Pines first updates the Veteran’s outreach status, this will indicate in the system that the Bay Pines site will be the “lead” site for outreach and intervention for this Veteran in the future. </w:t>
       </w:r>
     </w:p>
     <w:p>
@@ -8633,8 +8827,9 @@
         <w:rPr>
           <w:noProof/>
         </w:rPr>
+        <w:lastRenderedPageBreak/>
         <w:drawing>
-          <wp:inline distT="0" distB="0" distL="0" distR="0" wp14:anchorId="1D8E07CF" wp14:editId="6CCE64CA">
+          <wp:inline distT="0" distB="0" distL="0" distR="0" wp14:anchorId="7BF8954E" wp14:editId="0A84DB22">
             <wp:extent cx="3091180" cy="1560830"/>
             <wp:effectExtent l="0" t="0" r="0" b="1270"/>
             <wp:docPr id="11" name="Picture 11"/>
@@ -8687,14 +8882,27 @@
       <w:r>
         <w:t xml:space="preserve">Figure </w:t>
       </w:r>
-      <w:fldSimple w:instr=" SEQ Figure \* ARABIC ">
-        <w:r>
-          <w:rPr>
-            <w:noProof/>
-          </w:rPr>
-          <w:t>6</w:t>
-        </w:r>
-      </w:fldSimple>
+      <w:r>
+        <w:fldChar w:fldCharType="begin"/>
+      </w:r>
+      <w:r>
+        <w:instrText xml:space="preserve"> SEQ Figure \* ARABIC </w:instrText>
+      </w:r>
+      <w:r>
+        <w:fldChar w:fldCharType="separate"/>
+      </w:r>
+      <w:r>
+        <w:rPr>
+          <w:noProof/>
+        </w:rPr>
+        <w:t>6</w:t>
+      </w:r>
+      <w:r>
+        <w:rPr>
+          <w:noProof/>
+        </w:rPr>
+        <w:fldChar w:fldCharType="end"/>
+      </w:r>
       <w:r>
         <w:t xml:space="preserve">: </w:t>
       </w:r>
@@ -8743,6 +8951,7 @@
     <w:p>
       <w:pPr>
         <w:pStyle w:val="Caption"/>
+        <w:jc w:val="left"/>
       </w:pPr>
     </w:p>
     <w:p>
@@ -8767,7 +8976,7 @@
           <w:noProof/>
         </w:rPr>
         <w:drawing>
-          <wp:inline distT="0" distB="0" distL="0" distR="0" wp14:anchorId="44FD9C5C" wp14:editId="50643C61">
+          <wp:inline distT="0" distB="0" distL="0" distR="0" wp14:anchorId="25D75C54" wp14:editId="51FDC61A">
             <wp:extent cx="3419475" cy="2297007"/>
             <wp:effectExtent l="0" t="0" r="0" b="8255"/>
             <wp:docPr id="68" name="Picture 68"/>
@@ -8820,14 +9029,27 @@
       <w:r>
         <w:t xml:space="preserve">Figure </w:t>
       </w:r>
-      <w:fldSimple w:instr=" SEQ Figure \* ARABIC ">
-        <w:r>
-          <w:rPr>
-            <w:noProof/>
-          </w:rPr>
-          <w:t>7</w:t>
-        </w:r>
-      </w:fldSimple>
+      <w:r>
+        <w:fldChar w:fldCharType="begin"/>
+      </w:r>
+      <w:r>
+        <w:instrText xml:space="preserve"> SEQ Figure \* ARABIC </w:instrText>
+      </w:r>
+      <w:r>
+        <w:fldChar w:fldCharType="separate"/>
+      </w:r>
+      <w:r>
+        <w:rPr>
+          <w:noProof/>
+        </w:rPr>
+        <w:t>7</w:t>
+      </w:r>
+      <w:r>
+        <w:rPr>
+          <w:noProof/>
+        </w:rPr>
+        <w:fldChar w:fldCharType="end"/>
+      </w:r>
       <w:r>
         <w:t xml:space="preserve">: </w:t>
       </w:r>
@@ -8876,7 +9098,11 @@
         <w:t xml:space="preserve">be able to see this information for a specific geographic area such as state or VISN. </w:t>
       </w:r>
       <w:r>
-        <w:t>The development team will be able to re-use this widget framework as needed to display</w:t>
+        <w:t xml:space="preserve">The development team will be able to re-use this widget framework as </w:t>
+      </w:r>
+      <w:r>
+        <w:lastRenderedPageBreak/>
+        <w:t>needed to display</w:t>
       </w:r>
       <w:r>
         <w:t xml:space="preserve"> any other</w:t>
@@ -8899,9 +9125,8 @@
         <w:rPr>
           <w:noProof/>
         </w:rPr>
-        <w:lastRenderedPageBreak/>
         <w:drawing>
-          <wp:inline distT="0" distB="0" distL="0" distR="0" wp14:anchorId="0B23FDE1" wp14:editId="7ECF61C6">
+          <wp:inline distT="0" distB="0" distL="0" distR="0" wp14:anchorId="0FA5A725" wp14:editId="6109E5CB">
             <wp:extent cx="4019909" cy="2807338"/>
             <wp:effectExtent l="0" t="0" r="0" b="0"/>
             <wp:docPr id="75" name="Picture 75"/>
@@ -8954,14 +9179,27 @@
       <w:r>
         <w:t xml:space="preserve">Figure </w:t>
       </w:r>
-      <w:fldSimple w:instr=" SEQ Figure \* ARABIC ">
-        <w:r>
-          <w:rPr>
-            <w:noProof/>
-          </w:rPr>
-          <w:t>8</w:t>
-        </w:r>
-      </w:fldSimple>
+      <w:r>
+        <w:fldChar w:fldCharType="begin"/>
+      </w:r>
+      <w:r>
+        <w:instrText xml:space="preserve"> SEQ Figure \* ARABIC </w:instrText>
+      </w:r>
+      <w:r>
+        <w:fldChar w:fldCharType="separate"/>
+      </w:r>
+      <w:r>
+        <w:rPr>
+          <w:noProof/>
+        </w:rPr>
+        <w:t>8</w:t>
+      </w:r>
+      <w:r>
+        <w:rPr>
+          <w:noProof/>
+        </w:rPr>
+        <w:fldChar w:fldCharType="end"/>
+      </w:r>
       <w:r>
         <w:t xml:space="preserve">: </w:t>
       </w:r>
@@ -9027,7 +9265,7 @@
         </w:rPr>
         <w:lastRenderedPageBreak/>
         <w:drawing>
-          <wp:inline distT="0" distB="0" distL="0" distR="0" wp14:anchorId="26AAF539" wp14:editId="078E4C26">
+          <wp:inline distT="0" distB="0" distL="0" distR="0" wp14:anchorId="53C19528" wp14:editId="4483F566">
             <wp:extent cx="4465351" cy="3490591"/>
             <wp:effectExtent l="0" t="0" r="0" b="0"/>
             <wp:docPr id="2054" name="Picture 2054"/>
@@ -9080,14 +9318,30 @@
       <w:r>
         <w:t xml:space="preserve">Figure </w:t>
       </w:r>
-      <w:fldSimple w:instr=" SEQ Figure \* ARABIC ">
-        <w:r>
-          <w:rPr>
-            <w:noProof/>
-          </w:rPr>
-          <w:t>9</w:t>
-        </w:r>
-      </w:fldSimple>
+      <w:r>
+        <w:fldChar w:fldCharType="begin"/>
+      </w:r>
+      <w:r>
+        <w:instrText xml:space="preserve"> SEQ Figure \* </w:instrText>
+      </w:r>
+      <w:r>
+        <w:instrText xml:space="preserve">ARABIC </w:instrText>
+      </w:r>
+      <w:r>
+        <w:fldChar w:fldCharType="separate"/>
+      </w:r>
+      <w:r>
+        <w:rPr>
+          <w:noProof/>
+        </w:rPr>
+        <w:t>9</w:t>
+      </w:r>
+      <w:r>
+        <w:rPr>
+          <w:noProof/>
+        </w:rPr>
+        <w:fldChar w:fldCharType="end"/>
+      </w:r>
       <w:r>
         <w:t>: Medical Cover Sheet Widgets</w:t>
       </w:r>
@@ -9155,7 +9409,7 @@
         </w:rPr>
         <w:lastRenderedPageBreak/>
         <w:drawing>
-          <wp:inline distT="0" distB="0" distL="0" distR="0" wp14:anchorId="707E3E8E" wp14:editId="3632B8F6">
+          <wp:inline distT="0" distB="0" distL="0" distR="0" wp14:anchorId="156A2A0A" wp14:editId="24DB8F43">
             <wp:extent cx="5819775" cy="1419846"/>
             <wp:effectExtent l="0" t="0" r="0" b="9525"/>
             <wp:docPr id="78" name="Picture 78"/>
@@ -9208,14 +9462,27 @@
       <w:r>
         <w:t xml:space="preserve">Figure </w:t>
       </w:r>
-      <w:fldSimple w:instr=" SEQ Figure \* ARABIC ">
-        <w:r>
-          <w:rPr>
-            <w:noProof/>
-          </w:rPr>
-          <w:t>10</w:t>
-        </w:r>
-      </w:fldSimple>
+      <w:r>
+        <w:fldChar w:fldCharType="begin"/>
+      </w:r>
+      <w:r>
+        <w:instrText xml:space="preserve"> SEQ Figure \* ARABIC </w:instrText>
+      </w:r>
+      <w:r>
+        <w:fldChar w:fldCharType="separate"/>
+      </w:r>
+      <w:r>
+        <w:rPr>
+          <w:noProof/>
+        </w:rPr>
+        <w:t>10</w:t>
+      </w:r>
+      <w:r>
+        <w:rPr>
+          <w:noProof/>
+        </w:rPr>
+        <w:fldChar w:fldCharType="end"/>
+      </w:r>
       <w:r>
         <w:t>:</w:t>
       </w:r>
@@ -9303,7 +9570,7 @@
           <w:noProof/>
         </w:rPr>
         <w:drawing>
-          <wp:inline distT="0" distB="0" distL="0" distR="0" wp14:anchorId="30AB5C82" wp14:editId="3908C197">
+          <wp:inline distT="0" distB="0" distL="0" distR="0" wp14:anchorId="1613B7B6" wp14:editId="0D7B87B4">
             <wp:extent cx="3848100" cy="1167927"/>
             <wp:effectExtent l="0" t="0" r="0" b="0"/>
             <wp:docPr id="80" name="Picture 80"/>
@@ -9356,14 +9623,27 @@
       <w:r>
         <w:t xml:space="preserve">Figure </w:t>
       </w:r>
-      <w:fldSimple w:instr=" SEQ Figure \* ARABIC ">
-        <w:r>
-          <w:rPr>
-            <w:noProof/>
-          </w:rPr>
-          <w:t>11</w:t>
-        </w:r>
-      </w:fldSimple>
+      <w:r>
+        <w:fldChar w:fldCharType="begin"/>
+      </w:r>
+      <w:r>
+        <w:instrText xml:space="preserve"> SEQ Figure \* ARABIC </w:instrText>
+      </w:r>
+      <w:r>
+        <w:fldChar w:fldCharType="separate"/>
+      </w:r>
+      <w:r>
+        <w:rPr>
+          <w:noProof/>
+        </w:rPr>
+        <w:t>11</w:t>
+      </w:r>
+      <w:r>
+        <w:rPr>
+          <w:noProof/>
+        </w:rPr>
+        <w:fldChar w:fldCharType="end"/>
+      </w:r>
       <w:r>
         <w:t xml:space="preserve">: </w:t>
       </w:r>
@@ -9405,7 +9685,7 @@
         </w:rPr>
         <w:lastRenderedPageBreak/>
         <w:drawing>
-          <wp:inline distT="0" distB="0" distL="0" distR="0" wp14:anchorId="1D9BE1F6" wp14:editId="00385DE2">
+          <wp:inline distT="0" distB="0" distL="0" distR="0" wp14:anchorId="5711BBE9" wp14:editId="5E62CA56">
             <wp:extent cx="5981700" cy="1325197"/>
             <wp:effectExtent l="0" t="0" r="0" b="8890"/>
             <wp:docPr id="13" name="Picture 13"/>
@@ -9458,14 +9738,27 @@
       <w:r>
         <w:t xml:space="preserve">Figure </w:t>
       </w:r>
-      <w:fldSimple w:instr=" SEQ Figure \* ARABIC ">
-        <w:r>
-          <w:rPr>
-            <w:noProof/>
-          </w:rPr>
-          <w:t>12</w:t>
-        </w:r>
-      </w:fldSimple>
+      <w:r>
+        <w:fldChar w:fldCharType="begin"/>
+      </w:r>
+      <w:r>
+        <w:instrText xml:space="preserve"> SEQ Figure \* ARABIC </w:instrText>
+      </w:r>
+      <w:r>
+        <w:fldChar w:fldCharType="separate"/>
+      </w:r>
+      <w:r>
+        <w:rPr>
+          <w:noProof/>
+        </w:rPr>
+        <w:t>12</w:t>
+      </w:r>
+      <w:r>
+        <w:rPr>
+          <w:noProof/>
+        </w:rPr>
+        <w:fldChar w:fldCharType="end"/>
+      </w:r>
       <w:r>
         <w:t>: Contact Widgets</w:t>
       </w:r>
@@ -9592,7 +9885,7 @@
         <w:rStyle w:val="PageNumber"/>
         <w:noProof/>
       </w:rPr>
-      <w:t>20</w:t>
+      <w:t>19</w:t>
     </w:r>
     <w:r>
       <w:rPr>
@@ -9605,7 +9898,7 @@
         <w:rStyle w:val="PageNumber"/>
       </w:rPr>
       <w:tab/>
-      <w:t>July 2015</w:t>
+      <w:t>August 2015</w:t>
     </w:r>
   </w:p>
   <w:p>
@@ -9810,7 +10103,7 @@
             <w:jc w:val="right"/>
           </w:pPr>
           <w:r>
-            <w:t>Perceptive Reach                                      July 2015</w:t>
+            <w:t>Perceptive Reach                                      August 2015</w:t>
           </w:r>
           <w:r>
             <w:br/>
@@ -12515,6 +12808,20 @@
       <w:u w:val="single"/>
     </w:rPr>
   </w:style>
+  <w:style w:type="paragraph" w:styleId="Revision">
+    <w:name w:val="Revision"/>
+    <w:hidden/>
+    <w:uiPriority w:val="99"/>
+    <w:semiHidden/>
+    <w:rsid w:val="00722585"/>
+    <w:pPr>
+      <w:spacing w:after="0" w:line="240" w:lineRule="auto"/>
+    </w:pPr>
+    <w:rPr>
+      <w:rFonts w:ascii="Times New Roman" w:eastAsia="Times New Roman" w:hAnsi="Times New Roman" w:cs="Times New Roman"/>
+      <w:szCs w:val="24"/>
+    </w:rPr>
+  </w:style>
 </w:styles>
 </file>
 
@@ -12808,7 +13115,7 @@
 </file>
 
 <file path=customXml/itemProps1.xml><?xml version="1.0" encoding="utf-8"?>
-<ds:datastoreItem xmlns:ds="http://schemas.openxmlformats.org/officeDocument/2006/customXml" ds:itemID="{43F4D683-54EE-4C84-B460-C789FDFF790E}">
+<ds:datastoreItem xmlns:ds="http://schemas.openxmlformats.org/officeDocument/2006/customXml" ds:itemID="{D8202B64-4E3F-4108-9924-A0606CC697A7}">
   <ds:schemaRefs>
     <ds:schemaRef ds:uri="http://schemas.openxmlformats.org/officeDocument/2006/bibliography"/>
   </ds:schemaRefs>

</xml_diff>

<commit_message>
Collaborative Deliverable package documents. Final submission for Base Period.
</commit_message>
<xml_diff>
--- a/Documentation/PR_Dashboard_Design_Document.docx
+++ b/Documentation/PR_Dashboard_Design_Document.docx
@@ -11,6 +11,8 @@
         </w:rPr>
       </w:pPr>
       <w:bookmarkStart w:id="0" w:name="_Toc205632711"/>
+      <w:bookmarkStart w:id="1" w:name="_GoBack"/>
+      <w:bookmarkEnd w:id="1"/>
       <w:r>
         <w:rPr>
           <w:sz w:val="40"/>
@@ -183,7 +185,7 @@
           <w:color w:val="auto"/>
           <w:sz w:val="28"/>
         </w:rPr>
-        <w:t xml:space="preserve">August </w:t>
+        <w:t xml:space="preserve">September </w:t>
       </w:r>
       <w:r>
         <w:rPr>
@@ -224,7 +226,10 @@
         <w:t xml:space="preserve">Version </w:t>
       </w:r>
       <w:r>
-        <w:t>3.2</w:t>
+        <w:t>3.</w:t>
+      </w:r>
+      <w:r>
+        <w:t>5</w:t>
       </w:r>
     </w:p>
     <w:p>
@@ -272,8 +277,8 @@
                 <w:rFonts w:ascii="Times New Roman" w:hAnsi="Times New Roman" w:cs="Times New Roman"/>
               </w:rPr>
             </w:pPr>
-            <w:bookmarkStart w:id="1" w:name="ColumnTitle_01"/>
-            <w:bookmarkEnd w:id="1"/>
+            <w:bookmarkStart w:id="2" w:name="ColumnTitle_01"/>
+            <w:bookmarkEnd w:id="2"/>
             <w:r>
               <w:rPr>
                 <w:rFonts w:ascii="Times New Roman" w:hAnsi="Times New Roman" w:cs="Times New Roman"/>
@@ -364,7 +369,7 @@
                 <w:rFonts w:ascii="Times New Roman" w:hAnsi="Times New Roman" w:cs="Times New Roman"/>
                 <w:szCs w:val="22"/>
               </w:rPr>
-              <w:t>8/13/2015</w:t>
+              <w:t>9/14/2015</w:t>
             </w:r>
           </w:p>
         </w:tc>
@@ -385,7 +390,7 @@
                 <w:rFonts w:ascii="Times New Roman" w:hAnsi="Times New Roman" w:cs="Times New Roman"/>
                 <w:szCs w:val="22"/>
               </w:rPr>
-              <w:t>3.2</w:t>
+              <w:t>3.5</w:t>
             </w:r>
           </w:p>
         </w:tc>
@@ -453,7 +458,14 @@
                 <w:rFonts w:ascii="Times New Roman" w:hAnsi="Times New Roman" w:cs="Times New Roman"/>
                 <w:szCs w:val="22"/>
               </w:rPr>
-              <w:t>8/6/2015</w:t>
+              <w:t>8/26</w:t>
+            </w:r>
+            <w:r>
+              <w:rPr>
+                <w:rFonts w:ascii="Times New Roman" w:hAnsi="Times New Roman" w:cs="Times New Roman"/>
+                <w:szCs w:val="22"/>
+              </w:rPr>
+              <w:t>/2015</w:t>
             </w:r>
           </w:p>
         </w:tc>
@@ -474,7 +486,7 @@
                 <w:rFonts w:ascii="Times New Roman" w:hAnsi="Times New Roman" w:cs="Times New Roman"/>
                 <w:szCs w:val="22"/>
               </w:rPr>
-              <w:t>3.1</w:t>
+              <w:t>3.4</w:t>
             </w:r>
           </w:p>
         </w:tc>
@@ -497,6 +509,13 @@
               </w:rPr>
               <w:t>Peer Review</w:t>
             </w:r>
+            <w:r>
+              <w:rPr>
+                <w:rFonts w:ascii="Times New Roman" w:hAnsi="Times New Roman" w:cs="Times New Roman"/>
+                <w:szCs w:val="22"/>
+              </w:rPr>
+              <w:t xml:space="preserve"> with updated Surveillance View information</w:t>
+            </w:r>
           </w:p>
         </w:tc>
         <w:tc>
@@ -516,7 +535,7 @@
                 <w:rFonts w:ascii="Times New Roman" w:hAnsi="Times New Roman" w:cs="Times New Roman"/>
                 <w:szCs w:val="22"/>
               </w:rPr>
-              <w:t>Radina Ivanova</w:t>
+              <w:t>Matthew Robinson</w:t>
             </w:r>
           </w:p>
         </w:tc>
@@ -542,7 +561,7 @@
                 <w:rFonts w:ascii="Times New Roman" w:hAnsi="Times New Roman" w:cs="Times New Roman"/>
                 <w:szCs w:val="22"/>
               </w:rPr>
-              <w:t>8/6/2015</w:t>
+              <w:t>8/19/2015</w:t>
             </w:r>
           </w:p>
         </w:tc>
@@ -563,7 +582,7 @@
                 <w:rFonts w:ascii="Times New Roman" w:hAnsi="Times New Roman" w:cs="Times New Roman"/>
                 <w:szCs w:val="22"/>
               </w:rPr>
-              <w:t>3.0</w:t>
+              <w:t>3.3</w:t>
             </w:r>
           </w:p>
         </w:tc>
@@ -584,7 +603,21 @@
                 <w:rFonts w:ascii="Times New Roman" w:hAnsi="Times New Roman" w:cs="Times New Roman"/>
                 <w:szCs w:val="22"/>
               </w:rPr>
-              <w:t>August 2015 update with updated content related to case management and other misc. updates</w:t>
+              <w:t>September</w:t>
+            </w:r>
+            <w:r>
+              <w:rPr>
+                <w:rFonts w:ascii="Times New Roman" w:hAnsi="Times New Roman" w:cs="Times New Roman"/>
+                <w:szCs w:val="22"/>
+              </w:rPr>
+              <w:t xml:space="preserve"> 2015 update</w:t>
+            </w:r>
+            <w:r>
+              <w:rPr>
+                <w:rFonts w:ascii="Times New Roman" w:hAnsi="Times New Roman" w:cs="Times New Roman"/>
+                <w:szCs w:val="22"/>
+              </w:rPr>
+              <w:t xml:space="preserve"> with updated figures</w:t>
             </w:r>
           </w:p>
         </w:tc>
@@ -605,7 +638,7 @@
                 <w:rFonts w:ascii="Times New Roman" w:hAnsi="Times New Roman" w:cs="Times New Roman"/>
                 <w:szCs w:val="22"/>
               </w:rPr>
-              <w:t>Matthew Robinson</w:t>
+              <w:t>Jesse Rogers</w:t>
             </w:r>
           </w:p>
         </w:tc>
@@ -631,7 +664,7 @@
                 <w:rFonts w:ascii="Times New Roman" w:hAnsi="Times New Roman" w:cs="Times New Roman"/>
                 <w:szCs w:val="22"/>
               </w:rPr>
-              <w:t>7/13/2015</w:t>
+              <w:t>8/13/2015</w:t>
             </w:r>
           </w:p>
         </w:tc>
@@ -652,7 +685,7 @@
                 <w:rFonts w:ascii="Times New Roman" w:hAnsi="Times New Roman" w:cs="Times New Roman"/>
                 <w:szCs w:val="22"/>
               </w:rPr>
-              <w:t>2.9</w:t>
+              <w:t>3.2</w:t>
             </w:r>
           </w:p>
         </w:tc>
@@ -720,7 +753,7 @@
                 <w:rFonts w:ascii="Times New Roman" w:hAnsi="Times New Roman" w:cs="Times New Roman"/>
                 <w:szCs w:val="22"/>
               </w:rPr>
-              <w:t>7/8/2015</w:t>
+              <w:t>8/6/2015</w:t>
             </w:r>
           </w:p>
         </w:tc>
@@ -741,7 +774,7 @@
                 <w:rFonts w:ascii="Times New Roman" w:hAnsi="Times New Roman" w:cs="Times New Roman"/>
                 <w:szCs w:val="22"/>
               </w:rPr>
-              <w:t>2.8</w:t>
+              <w:t>3.1</w:t>
             </w:r>
           </w:p>
         </w:tc>
@@ -809,7 +842,7 @@
                 <w:rFonts w:ascii="Times New Roman" w:hAnsi="Times New Roman" w:cs="Times New Roman"/>
                 <w:szCs w:val="22"/>
               </w:rPr>
-              <w:t>7/8/2015</w:t>
+              <w:t>8/6/2015</w:t>
             </w:r>
           </w:p>
         </w:tc>
@@ -830,7 +863,7 @@
                 <w:rFonts w:ascii="Times New Roman" w:hAnsi="Times New Roman" w:cs="Times New Roman"/>
                 <w:szCs w:val="22"/>
               </w:rPr>
-              <w:t>2.7</w:t>
+              <w:t>3.0</w:t>
             </w:r>
           </w:p>
         </w:tc>
@@ -851,7 +884,7 @@
                 <w:rFonts w:ascii="Times New Roman" w:hAnsi="Times New Roman" w:cs="Times New Roman"/>
                 <w:szCs w:val="22"/>
               </w:rPr>
-              <w:t>July 2015 update with new content related to higher level Dashboard views</w:t>
+              <w:t>August 2015 update with updated content related to case management and other misc. updates</w:t>
             </w:r>
           </w:p>
         </w:tc>
@@ -898,7 +931,7 @@
                 <w:rFonts w:ascii="Times New Roman" w:hAnsi="Times New Roman" w:cs="Times New Roman"/>
                 <w:szCs w:val="22"/>
               </w:rPr>
-              <w:t>6/12/2015</w:t>
+              <w:t>7/13/2015</w:t>
             </w:r>
           </w:p>
         </w:tc>
@@ -919,7 +952,7 @@
                 <w:rFonts w:ascii="Times New Roman" w:hAnsi="Times New Roman" w:cs="Times New Roman"/>
                 <w:szCs w:val="22"/>
               </w:rPr>
-              <w:t>2.6</w:t>
+              <w:t>2.9</w:t>
             </w:r>
           </w:p>
         </w:tc>
@@ -987,7 +1020,7 @@
                 <w:rFonts w:ascii="Times New Roman" w:hAnsi="Times New Roman" w:cs="Times New Roman"/>
                 <w:szCs w:val="22"/>
               </w:rPr>
-              <w:t>6/10/2015</w:t>
+              <w:t>7/8/2015</w:t>
             </w:r>
           </w:p>
         </w:tc>
@@ -1008,7 +1041,7 @@
                 <w:rFonts w:ascii="Times New Roman" w:hAnsi="Times New Roman" w:cs="Times New Roman"/>
                 <w:szCs w:val="22"/>
               </w:rPr>
-              <w:t>2.5</w:t>
+              <w:t>2.8</w:t>
             </w:r>
           </w:p>
         </w:tc>
@@ -1076,7 +1109,7 @@
                 <w:rFonts w:ascii="Times New Roman" w:hAnsi="Times New Roman" w:cs="Times New Roman"/>
                 <w:szCs w:val="22"/>
               </w:rPr>
-              <w:t>6/1/2015</w:t>
+              <w:t>7/8/2015</w:t>
             </w:r>
           </w:p>
         </w:tc>
@@ -1097,7 +1130,7 @@
                 <w:rFonts w:ascii="Times New Roman" w:hAnsi="Times New Roman" w:cs="Times New Roman"/>
                 <w:szCs w:val="22"/>
               </w:rPr>
-              <w:t>2.4</w:t>
+              <w:t>2.7</w:t>
             </w:r>
           </w:p>
         </w:tc>
@@ -1118,21 +1151,7 @@
                 <w:rFonts w:ascii="Times New Roman" w:hAnsi="Times New Roman" w:cs="Times New Roman"/>
                 <w:szCs w:val="22"/>
               </w:rPr>
-              <w:t>June 2015</w:t>
-            </w:r>
-            <w:r>
-              <w:rPr>
-                <w:rFonts w:ascii="Times New Roman" w:hAnsi="Times New Roman" w:cs="Times New Roman"/>
-                <w:szCs w:val="22"/>
-              </w:rPr>
-              <w:t xml:space="preserve"> update</w:t>
-            </w:r>
-            <w:r>
-              <w:rPr>
-                <w:rFonts w:ascii="Times New Roman" w:hAnsi="Times New Roman" w:cs="Times New Roman"/>
-                <w:szCs w:val="22"/>
-              </w:rPr>
-              <w:t xml:space="preserve"> with new content related to login / logout and Handbook 6500 requirements</w:t>
+              <w:t>July 2015 update with new content related to higher level Dashboard views</w:t>
             </w:r>
           </w:p>
         </w:tc>
@@ -1179,14 +1198,7 @@
                 <w:rFonts w:ascii="Times New Roman" w:hAnsi="Times New Roman" w:cs="Times New Roman"/>
                 <w:szCs w:val="22"/>
               </w:rPr>
-              <w:t>5/</w:t>
-            </w:r>
-            <w:r>
-              <w:rPr>
-                <w:rFonts w:ascii="Times New Roman" w:hAnsi="Times New Roman" w:cs="Times New Roman"/>
-                <w:szCs w:val="22"/>
-              </w:rPr>
-              <w:t>14/2015</w:t>
+              <w:t>6/12/2015</w:t>
             </w:r>
           </w:p>
         </w:tc>
@@ -1207,7 +1219,7 @@
                 <w:rFonts w:ascii="Times New Roman" w:hAnsi="Times New Roman" w:cs="Times New Roman"/>
                 <w:szCs w:val="22"/>
               </w:rPr>
-              <w:t>2.3</w:t>
+              <w:t>2.6</w:t>
             </w:r>
           </w:p>
         </w:tc>
@@ -1275,7 +1287,7 @@
                 <w:rFonts w:ascii="Times New Roman" w:hAnsi="Times New Roman" w:cs="Times New Roman"/>
                 <w:szCs w:val="22"/>
               </w:rPr>
-              <w:t>5/4/2013</w:t>
+              <w:t>6/10/2015</w:t>
             </w:r>
           </w:p>
         </w:tc>
@@ -1296,7 +1308,7 @@
                 <w:rFonts w:ascii="Times New Roman" w:hAnsi="Times New Roman" w:cs="Times New Roman"/>
                 <w:szCs w:val="22"/>
               </w:rPr>
-              <w:t>2.2</w:t>
+              <w:t>2.5</w:t>
             </w:r>
           </w:p>
         </w:tc>
@@ -1364,7 +1376,7 @@
                 <w:rFonts w:ascii="Times New Roman" w:hAnsi="Times New Roman" w:cs="Times New Roman"/>
                 <w:szCs w:val="22"/>
               </w:rPr>
-              <w:t>5/4/2013</w:t>
+              <w:t>6/1/2015</w:t>
             </w:r>
           </w:p>
         </w:tc>
@@ -1385,7 +1397,7 @@
                 <w:rFonts w:ascii="Times New Roman" w:hAnsi="Times New Roman" w:cs="Times New Roman"/>
                 <w:szCs w:val="22"/>
               </w:rPr>
-              <w:t>2.1</w:t>
+              <w:t>2.4</w:t>
             </w:r>
           </w:p>
         </w:tc>
@@ -1406,7 +1418,21 @@
                 <w:rFonts w:ascii="Times New Roman" w:hAnsi="Times New Roman" w:cs="Times New Roman"/>
                 <w:szCs w:val="22"/>
               </w:rPr>
-              <w:t>May 2015 update with new content related to National Level View and Widgets</w:t>
+              <w:t>June 2015</w:t>
+            </w:r>
+            <w:r>
+              <w:rPr>
+                <w:rFonts w:ascii="Times New Roman" w:hAnsi="Times New Roman" w:cs="Times New Roman"/>
+                <w:szCs w:val="22"/>
+              </w:rPr>
+              <w:t xml:space="preserve"> update</w:t>
+            </w:r>
+            <w:r>
+              <w:rPr>
+                <w:rFonts w:ascii="Times New Roman" w:hAnsi="Times New Roman" w:cs="Times New Roman"/>
+                <w:szCs w:val="22"/>
+              </w:rPr>
+              <w:t xml:space="preserve"> with new content related to login / logout and Handbook 6500 requirements</w:t>
             </w:r>
           </w:p>
         </w:tc>
@@ -1453,7 +1479,14 @@
                 <w:rFonts w:ascii="Times New Roman" w:hAnsi="Times New Roman" w:cs="Times New Roman"/>
                 <w:szCs w:val="22"/>
               </w:rPr>
-              <w:t>4/13/2015</w:t>
+              <w:t>5/</w:t>
+            </w:r>
+            <w:r>
+              <w:rPr>
+                <w:rFonts w:ascii="Times New Roman" w:hAnsi="Times New Roman" w:cs="Times New Roman"/>
+                <w:szCs w:val="22"/>
+              </w:rPr>
+              <w:t>14/2015</w:t>
             </w:r>
           </w:p>
         </w:tc>
@@ -1474,7 +1507,7 @@
                 <w:rFonts w:ascii="Times New Roman" w:hAnsi="Times New Roman" w:cs="Times New Roman"/>
                 <w:szCs w:val="22"/>
               </w:rPr>
-              <w:t>2.0</w:t>
+              <w:t>2.3</w:t>
             </w:r>
           </w:p>
         </w:tc>
@@ -1542,7 +1575,7 @@
                 <w:rFonts w:ascii="Times New Roman" w:hAnsi="Times New Roman" w:cs="Times New Roman"/>
                 <w:szCs w:val="22"/>
               </w:rPr>
-              <w:t>4/1/2015</w:t>
+              <w:t>5/4/2013</w:t>
             </w:r>
           </w:p>
         </w:tc>
@@ -1563,7 +1596,7 @@
                 <w:rFonts w:ascii="Times New Roman" w:hAnsi="Times New Roman" w:cs="Times New Roman"/>
                 <w:szCs w:val="22"/>
               </w:rPr>
-              <w:t>1.9</w:t>
+              <w:t>2.2</w:t>
             </w:r>
           </w:p>
         </w:tc>
@@ -1631,7 +1664,7 @@
                 <w:rFonts w:ascii="Times New Roman" w:hAnsi="Times New Roman" w:cs="Times New Roman"/>
                 <w:szCs w:val="22"/>
               </w:rPr>
-              <w:t>3/31/2015</w:t>
+              <w:t>5/4/2013</w:t>
             </w:r>
           </w:p>
         </w:tc>
@@ -1652,7 +1685,7 @@
                 <w:rFonts w:ascii="Times New Roman" w:hAnsi="Times New Roman" w:cs="Times New Roman"/>
                 <w:szCs w:val="22"/>
               </w:rPr>
-              <w:t>1.8</w:t>
+              <w:t>2.1</w:t>
             </w:r>
           </w:p>
         </w:tc>
@@ -1673,7 +1706,7 @@
                 <w:rFonts w:ascii="Times New Roman" w:hAnsi="Times New Roman" w:cs="Times New Roman"/>
                 <w:szCs w:val="22"/>
               </w:rPr>
-              <w:t>April 2015 update with additional content added related Veteran outreach status and widget content</w:t>
+              <w:t>May 2015 update with new content related to National Level View and Widgets</w:t>
             </w:r>
           </w:p>
         </w:tc>
@@ -1720,14 +1753,7 @@
                 <w:rFonts w:ascii="Times New Roman" w:hAnsi="Times New Roman" w:cs="Times New Roman"/>
                 <w:szCs w:val="22"/>
               </w:rPr>
-              <w:t>3/</w:t>
-            </w:r>
-            <w:r>
-              <w:rPr>
-                <w:rFonts w:ascii="Times New Roman" w:hAnsi="Times New Roman" w:cs="Times New Roman"/>
-                <w:szCs w:val="22"/>
-              </w:rPr>
-              <w:t>11/2015</w:t>
+              <w:t>4/13/2015</w:t>
             </w:r>
           </w:p>
         </w:tc>
@@ -1748,7 +1774,7 @@
                 <w:rFonts w:ascii="Times New Roman" w:hAnsi="Times New Roman" w:cs="Times New Roman"/>
                 <w:szCs w:val="22"/>
               </w:rPr>
-              <w:t>1.7</w:t>
+              <w:t>2.0</w:t>
             </w:r>
           </w:p>
         </w:tc>
@@ -1816,7 +1842,7 @@
                 <w:rFonts w:ascii="Times New Roman" w:hAnsi="Times New Roman" w:cs="Times New Roman"/>
                 <w:szCs w:val="22"/>
               </w:rPr>
-              <w:t>3/6/2015</w:t>
+              <w:t>4/1/2015</w:t>
             </w:r>
           </w:p>
         </w:tc>
@@ -1837,7 +1863,7 @@
                 <w:rFonts w:ascii="Times New Roman" w:hAnsi="Times New Roman" w:cs="Times New Roman"/>
                 <w:szCs w:val="22"/>
               </w:rPr>
-              <w:t>1.6</w:t>
+              <w:t>1.9</w:t>
             </w:r>
           </w:p>
         </w:tc>
@@ -1905,7 +1931,7 @@
                 <w:rFonts w:ascii="Times New Roman" w:hAnsi="Times New Roman" w:cs="Times New Roman"/>
                 <w:szCs w:val="22"/>
               </w:rPr>
-              <w:t>3/6/2015</w:t>
+              <w:t>3/31/2015</w:t>
             </w:r>
           </w:p>
         </w:tc>
@@ -1926,7 +1952,7 @@
                 <w:rFonts w:ascii="Times New Roman" w:hAnsi="Times New Roman" w:cs="Times New Roman"/>
                 <w:szCs w:val="22"/>
               </w:rPr>
-              <w:t>1.5</w:t>
+              <w:t>1.8</w:t>
             </w:r>
           </w:p>
         </w:tc>
@@ -1947,21 +1973,7 @@
                 <w:rFonts w:ascii="Times New Roman" w:hAnsi="Times New Roman" w:cs="Times New Roman"/>
                 <w:szCs w:val="22"/>
               </w:rPr>
-              <w:t xml:space="preserve">March 2015 update with additional content added related </w:t>
-            </w:r>
-            <w:r>
-              <w:rPr>
-                <w:rFonts w:ascii="Times New Roman" w:hAnsi="Times New Roman" w:cs="Times New Roman"/>
-                <w:szCs w:val="22"/>
-              </w:rPr>
-              <w:t xml:space="preserve">to clinical and administrative </w:t>
-            </w:r>
-            <w:r>
-              <w:rPr>
-                <w:rFonts w:ascii="Times New Roman" w:hAnsi="Times New Roman" w:cs="Times New Roman"/>
-                <w:szCs w:val="22"/>
-              </w:rPr>
-              <w:t>widget design</w:t>
+              <w:t>April 2015 update with additional content added related Veteran outreach status and widget content</w:t>
             </w:r>
           </w:p>
         </w:tc>
@@ -2008,7 +2020,14 @@
                 <w:rFonts w:ascii="Times New Roman" w:hAnsi="Times New Roman" w:cs="Times New Roman"/>
                 <w:szCs w:val="22"/>
               </w:rPr>
-              <w:t>2/13/2015</w:t>
+              <w:t>3/</w:t>
+            </w:r>
+            <w:r>
+              <w:rPr>
+                <w:rFonts w:ascii="Times New Roman" w:hAnsi="Times New Roman" w:cs="Times New Roman"/>
+                <w:szCs w:val="22"/>
+              </w:rPr>
+              <w:t>11/2015</w:t>
             </w:r>
           </w:p>
         </w:tc>
@@ -2029,7 +2048,7 @@
                 <w:rFonts w:ascii="Times New Roman" w:hAnsi="Times New Roman" w:cs="Times New Roman"/>
                 <w:szCs w:val="22"/>
               </w:rPr>
-              <w:t>1.4</w:t>
+              <w:t>1.7</w:t>
             </w:r>
           </w:p>
         </w:tc>
@@ -2071,7 +2090,7 @@
                 <w:rFonts w:ascii="Times New Roman" w:hAnsi="Times New Roman" w:cs="Times New Roman"/>
                 <w:szCs w:val="22"/>
               </w:rPr>
-              <w:t>Paul Bradley and Monica Mohler</w:t>
+              <w:t>Monica Mohler/Paul Bradley</w:t>
             </w:r>
           </w:p>
         </w:tc>
@@ -2098,14 +2117,7 @@
                 <w:szCs w:val="22"/>
               </w:rPr>
               <w:lastRenderedPageBreak/>
-              <w:t>2/12</w:t>
-            </w:r>
-            <w:r>
-              <w:rPr>
-                <w:rFonts w:ascii="Times New Roman" w:hAnsi="Times New Roman" w:cs="Times New Roman"/>
-                <w:szCs w:val="22"/>
-              </w:rPr>
-              <w:t>/2015</w:t>
+              <w:t>3/6/2015</w:t>
             </w:r>
           </w:p>
         </w:tc>
@@ -2126,7 +2138,7 @@
                 <w:rFonts w:ascii="Times New Roman" w:hAnsi="Times New Roman" w:cs="Times New Roman"/>
                 <w:szCs w:val="22"/>
               </w:rPr>
-              <w:t>1.3</w:t>
+              <w:t>1.6</w:t>
             </w:r>
           </w:p>
         </w:tc>
@@ -2194,7 +2206,7 @@
                 <w:rFonts w:ascii="Times New Roman" w:hAnsi="Times New Roman" w:cs="Times New Roman"/>
                 <w:szCs w:val="22"/>
               </w:rPr>
-              <w:t>2/13/2015</w:t>
+              <w:t>3/6/2015</w:t>
             </w:r>
           </w:p>
         </w:tc>
@@ -2215,7 +2227,7 @@
                 <w:rFonts w:ascii="Times New Roman" w:hAnsi="Times New Roman" w:cs="Times New Roman"/>
                 <w:szCs w:val="22"/>
               </w:rPr>
-              <w:t>1.2</w:t>
+              <w:t>1.5</w:t>
             </w:r>
           </w:p>
         </w:tc>
@@ -2236,7 +2248,21 @@
                 <w:rFonts w:ascii="Times New Roman" w:hAnsi="Times New Roman" w:cs="Times New Roman"/>
                 <w:szCs w:val="22"/>
               </w:rPr>
-              <w:t>February 2015 update with additional content added related to patient information and widget design</w:t>
+              <w:t xml:space="preserve">March 2015 update with additional content added related </w:t>
+            </w:r>
+            <w:r>
+              <w:rPr>
+                <w:rFonts w:ascii="Times New Roman" w:hAnsi="Times New Roman" w:cs="Times New Roman"/>
+                <w:szCs w:val="22"/>
+              </w:rPr>
+              <w:t xml:space="preserve">to clinical and administrative </w:t>
+            </w:r>
+            <w:r>
+              <w:rPr>
+                <w:rFonts w:ascii="Times New Roman" w:hAnsi="Times New Roman" w:cs="Times New Roman"/>
+                <w:szCs w:val="22"/>
+              </w:rPr>
+              <w:t>widget design</w:t>
             </w:r>
           </w:p>
         </w:tc>
@@ -2283,7 +2309,7 @@
                 <w:rFonts w:ascii="Times New Roman" w:hAnsi="Times New Roman" w:cs="Times New Roman"/>
                 <w:szCs w:val="22"/>
               </w:rPr>
-              <w:t>1/6/2014</w:t>
+              <w:t>2/13/2015</w:t>
             </w:r>
           </w:p>
         </w:tc>
@@ -2304,7 +2330,7 @@
                 <w:rFonts w:ascii="Times New Roman" w:hAnsi="Times New Roman" w:cs="Times New Roman"/>
                 <w:szCs w:val="22"/>
               </w:rPr>
-              <w:t>1.1</w:t>
+              <w:t>1.4</w:t>
             </w:r>
           </w:p>
         </w:tc>
@@ -2325,7 +2351,7 @@
                 <w:rFonts w:ascii="Times New Roman" w:hAnsi="Times New Roman" w:cs="Times New Roman"/>
                 <w:szCs w:val="22"/>
               </w:rPr>
-              <w:t>January 2015 update with revisions to content and focus on patient care</w:t>
+              <w:t>Final Review</w:t>
             </w:r>
           </w:p>
         </w:tc>
@@ -2346,7 +2372,7 @@
                 <w:rFonts w:ascii="Times New Roman" w:hAnsi="Times New Roman" w:cs="Times New Roman"/>
                 <w:szCs w:val="22"/>
               </w:rPr>
-              <w:t>Matthew Robinson</w:t>
+              <w:t>Paul Bradley and Monica Mohler</w:t>
             </w:r>
           </w:p>
         </w:tc>
@@ -2372,7 +2398,14 @@
                 <w:rFonts w:ascii="Times New Roman" w:hAnsi="Times New Roman" w:cs="Times New Roman"/>
                 <w:szCs w:val="22"/>
               </w:rPr>
-              <w:t>12/10/2014</w:t>
+              <w:t>2/12</w:t>
+            </w:r>
+            <w:r>
+              <w:rPr>
+                <w:rFonts w:ascii="Times New Roman" w:hAnsi="Times New Roman" w:cs="Times New Roman"/>
+                <w:szCs w:val="22"/>
+              </w:rPr>
+              <w:t>/2015</w:t>
             </w:r>
           </w:p>
         </w:tc>
@@ -2393,7 +2426,7 @@
                 <w:rFonts w:ascii="Times New Roman" w:hAnsi="Times New Roman" w:cs="Times New Roman"/>
                 <w:szCs w:val="22"/>
               </w:rPr>
-              <w:t>1.0</w:t>
+              <w:t>1.3</w:t>
             </w:r>
           </w:p>
         </w:tc>
@@ -2414,7 +2447,7 @@
                 <w:rFonts w:ascii="Times New Roman" w:hAnsi="Times New Roman" w:cs="Times New Roman"/>
                 <w:szCs w:val="22"/>
               </w:rPr>
-              <w:t>Final review</w:t>
+              <w:t>Peer Review</w:t>
             </w:r>
           </w:p>
         </w:tc>
@@ -2435,7 +2468,7 @@
                 <w:rFonts w:ascii="Times New Roman" w:hAnsi="Times New Roman" w:cs="Times New Roman"/>
                 <w:szCs w:val="22"/>
               </w:rPr>
-              <w:t>Paul Bradley and Monica Mohler</w:t>
+              <w:t>Radina Ivanova</w:t>
             </w:r>
           </w:p>
         </w:tc>
@@ -2461,7 +2494,7 @@
                 <w:rFonts w:ascii="Times New Roman" w:hAnsi="Times New Roman" w:cs="Times New Roman"/>
                 <w:szCs w:val="22"/>
               </w:rPr>
-              <w:t>12/5/2014</w:t>
+              <w:t>2/13/2015</w:t>
             </w:r>
           </w:p>
         </w:tc>
@@ -2482,7 +2515,7 @@
                 <w:rFonts w:ascii="Times New Roman" w:hAnsi="Times New Roman" w:cs="Times New Roman"/>
                 <w:szCs w:val="22"/>
               </w:rPr>
-              <w:t>.02</w:t>
+              <w:t>1.2</w:t>
             </w:r>
           </w:p>
         </w:tc>
@@ -2503,7 +2536,7 @@
                 <w:rFonts w:ascii="Times New Roman" w:hAnsi="Times New Roman" w:cs="Times New Roman"/>
                 <w:szCs w:val="22"/>
               </w:rPr>
-              <w:t>Peer Review</w:t>
+              <w:t>February 2015 update with additional content added related to patient information and widget design</w:t>
             </w:r>
           </w:p>
         </w:tc>
@@ -2524,7 +2557,7 @@
                 <w:rFonts w:ascii="Times New Roman" w:hAnsi="Times New Roman" w:cs="Times New Roman"/>
                 <w:szCs w:val="22"/>
               </w:rPr>
-              <w:t>Radina Ivanova</w:t>
+              <w:t>Matthew Robinson</w:t>
             </w:r>
           </w:p>
         </w:tc>
@@ -2550,6 +2583,273 @@
                 <w:rFonts w:ascii="Times New Roman" w:hAnsi="Times New Roman" w:cs="Times New Roman"/>
                 <w:szCs w:val="22"/>
               </w:rPr>
+              <w:t>1/6/2014</w:t>
+            </w:r>
+          </w:p>
+        </w:tc>
+        <w:tc>
+          <w:tcPr>
+            <w:tcW w:w="567" w:type="pct"/>
+          </w:tcPr>
+          <w:p>
+            <w:pPr>
+              <w:pStyle w:val="TableText"/>
+              <w:rPr>
+                <w:rFonts w:ascii="Times New Roman" w:hAnsi="Times New Roman" w:cs="Times New Roman"/>
+                <w:szCs w:val="22"/>
+              </w:rPr>
+            </w:pPr>
+            <w:r>
+              <w:rPr>
+                <w:rFonts w:ascii="Times New Roman" w:hAnsi="Times New Roman" w:cs="Times New Roman"/>
+                <w:szCs w:val="22"/>
+              </w:rPr>
+              <w:t>1.1</w:t>
+            </w:r>
+          </w:p>
+        </w:tc>
+        <w:tc>
+          <w:tcPr>
+            <w:tcW w:w="2305" w:type="pct"/>
+          </w:tcPr>
+          <w:p>
+            <w:pPr>
+              <w:pStyle w:val="TableText"/>
+              <w:rPr>
+                <w:rFonts w:ascii="Times New Roman" w:hAnsi="Times New Roman" w:cs="Times New Roman"/>
+                <w:szCs w:val="22"/>
+              </w:rPr>
+            </w:pPr>
+            <w:r>
+              <w:rPr>
+                <w:rFonts w:ascii="Times New Roman" w:hAnsi="Times New Roman" w:cs="Times New Roman"/>
+                <w:szCs w:val="22"/>
+              </w:rPr>
+              <w:t>January 2015 update with revisions to content and focus on patient care</w:t>
+            </w:r>
+          </w:p>
+        </w:tc>
+        <w:tc>
+          <w:tcPr>
+            <w:tcW w:w="1221" w:type="pct"/>
+          </w:tcPr>
+          <w:p>
+            <w:pPr>
+              <w:pStyle w:val="TableText"/>
+              <w:rPr>
+                <w:rFonts w:ascii="Times New Roman" w:hAnsi="Times New Roman" w:cs="Times New Roman"/>
+                <w:szCs w:val="22"/>
+              </w:rPr>
+            </w:pPr>
+            <w:r>
+              <w:rPr>
+                <w:rFonts w:ascii="Times New Roman" w:hAnsi="Times New Roman" w:cs="Times New Roman"/>
+                <w:szCs w:val="22"/>
+              </w:rPr>
+              <w:t>Matthew Robinson</w:t>
+            </w:r>
+          </w:p>
+        </w:tc>
+      </w:tr>
+      <w:tr>
+        <w:trPr>
+          <w:cantSplit/>
+        </w:trPr>
+        <w:tc>
+          <w:tcPr>
+            <w:tcW w:w="907" w:type="pct"/>
+          </w:tcPr>
+          <w:p>
+            <w:pPr>
+              <w:pStyle w:val="TableText"/>
+              <w:rPr>
+                <w:rFonts w:ascii="Times New Roman" w:hAnsi="Times New Roman" w:cs="Times New Roman"/>
+                <w:szCs w:val="22"/>
+              </w:rPr>
+            </w:pPr>
+            <w:r>
+              <w:rPr>
+                <w:rFonts w:ascii="Times New Roman" w:hAnsi="Times New Roman" w:cs="Times New Roman"/>
+                <w:szCs w:val="22"/>
+              </w:rPr>
+              <w:t>12/10/2014</w:t>
+            </w:r>
+          </w:p>
+        </w:tc>
+        <w:tc>
+          <w:tcPr>
+            <w:tcW w:w="567" w:type="pct"/>
+          </w:tcPr>
+          <w:p>
+            <w:pPr>
+              <w:pStyle w:val="TableText"/>
+              <w:rPr>
+                <w:rFonts w:ascii="Times New Roman" w:hAnsi="Times New Roman" w:cs="Times New Roman"/>
+                <w:szCs w:val="22"/>
+              </w:rPr>
+            </w:pPr>
+            <w:r>
+              <w:rPr>
+                <w:rFonts w:ascii="Times New Roman" w:hAnsi="Times New Roman" w:cs="Times New Roman"/>
+                <w:szCs w:val="22"/>
+              </w:rPr>
+              <w:t>1.0</w:t>
+            </w:r>
+          </w:p>
+        </w:tc>
+        <w:tc>
+          <w:tcPr>
+            <w:tcW w:w="2305" w:type="pct"/>
+          </w:tcPr>
+          <w:p>
+            <w:pPr>
+              <w:pStyle w:val="TableText"/>
+              <w:rPr>
+                <w:rFonts w:ascii="Times New Roman" w:hAnsi="Times New Roman" w:cs="Times New Roman"/>
+                <w:szCs w:val="22"/>
+              </w:rPr>
+            </w:pPr>
+            <w:r>
+              <w:rPr>
+                <w:rFonts w:ascii="Times New Roman" w:hAnsi="Times New Roman" w:cs="Times New Roman"/>
+                <w:szCs w:val="22"/>
+              </w:rPr>
+              <w:t>Final review</w:t>
+            </w:r>
+          </w:p>
+        </w:tc>
+        <w:tc>
+          <w:tcPr>
+            <w:tcW w:w="1221" w:type="pct"/>
+          </w:tcPr>
+          <w:p>
+            <w:pPr>
+              <w:pStyle w:val="TableText"/>
+              <w:rPr>
+                <w:rFonts w:ascii="Times New Roman" w:hAnsi="Times New Roman" w:cs="Times New Roman"/>
+                <w:szCs w:val="22"/>
+              </w:rPr>
+            </w:pPr>
+            <w:r>
+              <w:rPr>
+                <w:rFonts w:ascii="Times New Roman" w:hAnsi="Times New Roman" w:cs="Times New Roman"/>
+                <w:szCs w:val="22"/>
+              </w:rPr>
+              <w:t>Paul Bradley and Monica Mohler</w:t>
+            </w:r>
+          </w:p>
+        </w:tc>
+      </w:tr>
+      <w:tr>
+        <w:trPr>
+          <w:cantSplit/>
+        </w:trPr>
+        <w:tc>
+          <w:tcPr>
+            <w:tcW w:w="907" w:type="pct"/>
+          </w:tcPr>
+          <w:p>
+            <w:pPr>
+              <w:pStyle w:val="TableText"/>
+              <w:rPr>
+                <w:rFonts w:ascii="Times New Roman" w:hAnsi="Times New Roman" w:cs="Times New Roman"/>
+                <w:szCs w:val="22"/>
+              </w:rPr>
+            </w:pPr>
+            <w:r>
+              <w:rPr>
+                <w:rFonts w:ascii="Times New Roman" w:hAnsi="Times New Roman" w:cs="Times New Roman"/>
+                <w:szCs w:val="22"/>
+              </w:rPr>
+              <w:t>12/5/2014</w:t>
+            </w:r>
+          </w:p>
+        </w:tc>
+        <w:tc>
+          <w:tcPr>
+            <w:tcW w:w="567" w:type="pct"/>
+          </w:tcPr>
+          <w:p>
+            <w:pPr>
+              <w:pStyle w:val="TableText"/>
+              <w:rPr>
+                <w:rFonts w:ascii="Times New Roman" w:hAnsi="Times New Roman" w:cs="Times New Roman"/>
+                <w:szCs w:val="22"/>
+              </w:rPr>
+            </w:pPr>
+            <w:r>
+              <w:rPr>
+                <w:rFonts w:ascii="Times New Roman" w:hAnsi="Times New Roman" w:cs="Times New Roman"/>
+                <w:szCs w:val="22"/>
+              </w:rPr>
+              <w:t>.02</w:t>
+            </w:r>
+          </w:p>
+        </w:tc>
+        <w:tc>
+          <w:tcPr>
+            <w:tcW w:w="2305" w:type="pct"/>
+          </w:tcPr>
+          <w:p>
+            <w:pPr>
+              <w:pStyle w:val="TableText"/>
+              <w:rPr>
+                <w:rFonts w:ascii="Times New Roman" w:hAnsi="Times New Roman" w:cs="Times New Roman"/>
+                <w:szCs w:val="22"/>
+              </w:rPr>
+            </w:pPr>
+            <w:r>
+              <w:rPr>
+                <w:rFonts w:ascii="Times New Roman" w:hAnsi="Times New Roman" w:cs="Times New Roman"/>
+                <w:szCs w:val="22"/>
+              </w:rPr>
+              <w:t>Peer Review</w:t>
+            </w:r>
+          </w:p>
+        </w:tc>
+        <w:tc>
+          <w:tcPr>
+            <w:tcW w:w="1221" w:type="pct"/>
+          </w:tcPr>
+          <w:p>
+            <w:pPr>
+              <w:pStyle w:val="TableText"/>
+              <w:rPr>
+                <w:rFonts w:ascii="Times New Roman" w:hAnsi="Times New Roman" w:cs="Times New Roman"/>
+                <w:szCs w:val="22"/>
+              </w:rPr>
+            </w:pPr>
+            <w:r>
+              <w:rPr>
+                <w:rFonts w:ascii="Times New Roman" w:hAnsi="Times New Roman" w:cs="Times New Roman"/>
+                <w:szCs w:val="22"/>
+              </w:rPr>
+              <w:t>Radina Ivanova</w:t>
+            </w:r>
+          </w:p>
+        </w:tc>
+      </w:tr>
+      <w:tr>
+        <w:trPr>
+          <w:cantSplit/>
+        </w:trPr>
+        <w:tc>
+          <w:tcPr>
+            <w:tcW w:w="907" w:type="pct"/>
+          </w:tcPr>
+          <w:p>
+            <w:pPr>
+              <w:pStyle w:val="TableText"/>
+              <w:rPr>
+                <w:rFonts w:ascii="Times New Roman" w:hAnsi="Times New Roman" w:cs="Times New Roman"/>
+                <w:szCs w:val="22"/>
+              </w:rPr>
+            </w:pPr>
+            <w:r>
+              <w:rPr>
+                <w:rFonts w:ascii="Times New Roman" w:hAnsi="Times New Roman" w:cs="Times New Roman"/>
+                <w:szCs w:val="22"/>
+              </w:rPr>
               <w:t>11/18/2014</w:t>
             </w:r>
           </w:p>
@@ -2670,70 +2970,6 @@
       <w:r>
         <w:t xml:space="preserve">Wireframes are to be considered “proof of concept” drawings that may differ from the finalized design in the application. </w:t>
       </w:r>
-    </w:p>
-    <w:p>
-      <w:pPr>
-        <w:rPr>
-          <w:sz w:val="24"/>
-          <w:szCs w:val="20"/>
-        </w:rPr>
-      </w:pPr>
-    </w:p>
-    <w:p>
-      <w:pPr>
-        <w:rPr>
-          <w:sz w:val="24"/>
-          <w:szCs w:val="20"/>
-        </w:rPr>
-      </w:pPr>
-    </w:p>
-    <w:p>
-      <w:pPr>
-        <w:rPr>
-          <w:sz w:val="24"/>
-          <w:szCs w:val="20"/>
-        </w:rPr>
-      </w:pPr>
-    </w:p>
-    <w:p>
-      <w:pPr>
-        <w:rPr>
-          <w:sz w:val="24"/>
-          <w:szCs w:val="20"/>
-        </w:rPr>
-      </w:pPr>
-    </w:p>
-    <w:p>
-      <w:pPr>
-        <w:rPr>
-          <w:sz w:val="24"/>
-          <w:szCs w:val="20"/>
-        </w:rPr>
-      </w:pPr>
-    </w:p>
-    <w:p>
-      <w:pPr>
-        <w:rPr>
-          <w:sz w:val="24"/>
-          <w:szCs w:val="20"/>
-        </w:rPr>
-      </w:pPr>
-    </w:p>
-    <w:p>
-      <w:pPr>
-        <w:rPr>
-          <w:sz w:val="24"/>
-          <w:szCs w:val="20"/>
-        </w:rPr>
-      </w:pPr>
-    </w:p>
-    <w:p>
-      <w:pPr>
-        <w:rPr>
-          <w:sz w:val="24"/>
-          <w:szCs w:val="20"/>
-        </w:rPr>
-      </w:pPr>
     </w:p>
     <w:p>
       <w:pPr>
@@ -2883,7 +3119,7 @@
       <w:r>
         <w:fldChar w:fldCharType="separate"/>
       </w:r>
-      <w:hyperlink w:anchor="_Toc426626022" w:history="1">
+      <w:hyperlink w:anchor="_Toc430032570" w:history="1">
         <w:r>
           <w:rPr>
             <w:rStyle w:val="Hyperlink"/>
@@ -2927,7 +3163,7 @@
             <w:noProof/>
             <w:webHidden/>
           </w:rPr>
-          <w:instrText xml:space="preserve"> PAGEREF _Toc426626022 \h </w:instrText>
+          <w:instrText xml:space="preserve"> PAGEREF _Toc430032570 \h </w:instrText>
         </w:r>
         <w:r>
           <w:rPr>
@@ -2969,7 +3205,7 @@
           <w:szCs w:val="22"/>
         </w:rPr>
       </w:pPr>
-      <w:hyperlink w:anchor="_Toc426626023" w:history="1">
+      <w:hyperlink w:anchor="_Toc430032571" w:history="1">
         <w:r>
           <w:rPr>
             <w:rStyle w:val="Hyperlink"/>
@@ -3013,7 +3249,7 @@
             <w:noProof/>
             <w:webHidden/>
           </w:rPr>
-          <w:instrText xml:space="preserve"> PAGEREF _Toc426626023 \h </w:instrText>
+          <w:instrText xml:space="preserve"> PAGEREF _Toc430032571 \h </w:instrText>
         </w:r>
         <w:r>
           <w:rPr>
@@ -3055,7 +3291,7 @@
           <w:szCs w:val="22"/>
         </w:rPr>
       </w:pPr>
-      <w:hyperlink w:anchor="_Toc426626024" w:history="1">
+      <w:hyperlink w:anchor="_Toc430032572" w:history="1">
         <w:r>
           <w:rPr>
             <w:rStyle w:val="Hyperlink"/>
@@ -3099,7 +3335,7 @@
             <w:noProof/>
             <w:webHidden/>
           </w:rPr>
-          <w:instrText xml:space="preserve"> PAGEREF _Toc426626024 \h </w:instrText>
+          <w:instrText xml:space="preserve"> PAGEREF _Toc430032572 \h </w:instrText>
         </w:r>
         <w:r>
           <w:rPr>
@@ -3141,7 +3377,7 @@
           <w:szCs w:val="22"/>
         </w:rPr>
       </w:pPr>
-      <w:hyperlink w:anchor="_Toc426626025" w:history="1">
+      <w:hyperlink w:anchor="_Toc430032573" w:history="1">
         <w:r>
           <w:rPr>
             <w:rStyle w:val="Hyperlink"/>
@@ -3185,7 +3421,7 @@
             <w:noProof/>
             <w:webHidden/>
           </w:rPr>
-          <w:instrText xml:space="preserve"> PAGEREF _Toc426626025 \h </w:instrText>
+          <w:instrText xml:space="preserve"> PAGEREF _Toc430032573 \h </w:instrText>
         </w:r>
         <w:r>
           <w:rPr>
@@ -3227,7 +3463,7 @@
           <w:szCs w:val="22"/>
         </w:rPr>
       </w:pPr>
-      <w:hyperlink w:anchor="_Toc426626026" w:history="1">
+      <w:hyperlink w:anchor="_Toc430032574" w:history="1">
         <w:r>
           <w:rPr>
             <w:rStyle w:val="Hyperlink"/>
@@ -3271,7 +3507,7 @@
             <w:noProof/>
             <w:webHidden/>
           </w:rPr>
-          <w:instrText xml:space="preserve"> PAGEREF _Toc426626026 \h </w:instrText>
+          <w:instrText xml:space="preserve"> PAGEREF _Toc430032574 \h </w:instrText>
         </w:r>
         <w:r>
           <w:rPr>
@@ -3313,7 +3549,7 @@
           <w:szCs w:val="22"/>
         </w:rPr>
       </w:pPr>
-      <w:hyperlink w:anchor="_Toc426626027" w:history="1">
+      <w:hyperlink w:anchor="_Toc430032575" w:history="1">
         <w:r>
           <w:rPr>
             <w:rStyle w:val="Hyperlink"/>
@@ -3357,7 +3593,7 @@
             <w:noProof/>
             <w:webHidden/>
           </w:rPr>
-          <w:instrText xml:space="preserve"> PAGEREF _Toc426626027 \h </w:instrText>
+          <w:instrText xml:space="preserve"> PAGEREF _Toc430032575 \h </w:instrText>
         </w:r>
         <w:r>
           <w:rPr>
@@ -3399,7 +3635,7 @@
           <w:szCs w:val="22"/>
         </w:rPr>
       </w:pPr>
-      <w:hyperlink w:anchor="_Toc426626028" w:history="1">
+      <w:hyperlink w:anchor="_Toc430032576" w:history="1">
         <w:r>
           <w:rPr>
             <w:rStyle w:val="Hyperlink"/>
@@ -3443,7 +3679,7 @@
             <w:noProof/>
             <w:webHidden/>
           </w:rPr>
-          <w:instrText xml:space="preserve"> PAGEREF _Toc426626028 \h </w:instrText>
+          <w:instrText xml:space="preserve"> PAGEREF _Toc430032576 \h </w:instrText>
         </w:r>
         <w:r>
           <w:rPr>
@@ -3485,7 +3721,7 @@
           <w:szCs w:val="22"/>
         </w:rPr>
       </w:pPr>
-      <w:hyperlink w:anchor="_Toc426626029" w:history="1">
+      <w:hyperlink w:anchor="_Toc430032577" w:history="1">
         <w:r>
           <w:rPr>
             <w:rStyle w:val="Hyperlink"/>
@@ -3529,7 +3765,7 @@
             <w:noProof/>
             <w:webHidden/>
           </w:rPr>
-          <w:instrText xml:space="preserve"> PAGEREF _Toc426626029 \h </w:instrText>
+          <w:instrText xml:space="preserve"> PAGEREF _Toc430032577 \h </w:instrText>
         </w:r>
         <w:r>
           <w:rPr>
@@ -3571,7 +3807,7 @@
           <w:szCs w:val="22"/>
         </w:rPr>
       </w:pPr>
-      <w:hyperlink w:anchor="_Toc426626030" w:history="1">
+      <w:hyperlink w:anchor="_Toc430032578" w:history="1">
         <w:r>
           <w:rPr>
             <w:rStyle w:val="Hyperlink"/>
@@ -3615,7 +3851,7 @@
             <w:noProof/>
             <w:webHidden/>
           </w:rPr>
-          <w:instrText xml:space="preserve"> PAGEREF _Toc426626030 \h </w:instrText>
+          <w:instrText xml:space="preserve"> PAGEREF _Toc430032578 \h </w:instrText>
         </w:r>
         <w:r>
           <w:rPr>
@@ -3657,7 +3893,7 @@
           <w:szCs w:val="22"/>
         </w:rPr>
       </w:pPr>
-      <w:hyperlink w:anchor="_Toc426626031" w:history="1">
+      <w:hyperlink w:anchor="_Toc430032579" w:history="1">
         <w:r>
           <w:rPr>
             <w:rStyle w:val="Hyperlink"/>
@@ -3701,7 +3937,7 @@
             <w:noProof/>
             <w:webHidden/>
           </w:rPr>
-          <w:instrText xml:space="preserve"> PAGEREF _Toc426626031 \h </w:instrText>
+          <w:instrText xml:space="preserve"> PAGEREF _Toc430032579 \h </w:instrText>
         </w:r>
         <w:r>
           <w:rPr>
@@ -3743,7 +3979,7 @@
           <w:szCs w:val="22"/>
         </w:rPr>
       </w:pPr>
-      <w:hyperlink w:anchor="_Toc426626032" w:history="1">
+      <w:hyperlink w:anchor="_Toc430032580" w:history="1">
         <w:r>
           <w:rPr>
             <w:rStyle w:val="Hyperlink"/>
@@ -3787,7 +4023,7 @@
             <w:noProof/>
             <w:webHidden/>
           </w:rPr>
-          <w:instrText xml:space="preserve"> PAGEREF _Toc426626032 \h </w:instrText>
+          <w:instrText xml:space="preserve"> PAGEREF _Toc430032580 \h </w:instrText>
         </w:r>
         <w:r>
           <w:rPr>
@@ -3829,7 +4065,7 @@
           <w:szCs w:val="22"/>
         </w:rPr>
       </w:pPr>
-      <w:hyperlink w:anchor="_Toc426626033" w:history="1">
+      <w:hyperlink w:anchor="_Toc430032581" w:history="1">
         <w:r>
           <w:rPr>
             <w:rStyle w:val="Hyperlink"/>
@@ -3873,7 +4109,7 @@
             <w:noProof/>
             <w:webHidden/>
           </w:rPr>
-          <w:instrText xml:space="preserve"> PAGEREF _Toc426626033 \h </w:instrText>
+          <w:instrText xml:space="preserve"> PAGEREF _Toc430032581 \h </w:instrText>
         </w:r>
         <w:r>
           <w:rPr>
@@ -3915,7 +4151,7 @@
           <w:szCs w:val="22"/>
         </w:rPr>
       </w:pPr>
-      <w:hyperlink w:anchor="_Toc426626034" w:history="1">
+      <w:hyperlink w:anchor="_Toc430032582" w:history="1">
         <w:r>
           <w:rPr>
             <w:rStyle w:val="Hyperlink"/>
@@ -3959,7 +4195,7 @@
             <w:noProof/>
             <w:webHidden/>
           </w:rPr>
-          <w:instrText xml:space="preserve"> PAGEREF _Toc426626034 \h </w:instrText>
+          <w:instrText xml:space="preserve"> PAGEREF _Toc430032582 \h </w:instrText>
         </w:r>
         <w:r>
           <w:rPr>
@@ -4001,7 +4237,7 @@
           <w:szCs w:val="22"/>
         </w:rPr>
       </w:pPr>
-      <w:hyperlink w:anchor="_Toc426626035" w:history="1">
+      <w:hyperlink w:anchor="_Toc430032583" w:history="1">
         <w:r>
           <w:rPr>
             <w:rStyle w:val="Hyperlink"/>
@@ -4045,7 +4281,7 @@
             <w:noProof/>
             <w:webHidden/>
           </w:rPr>
-          <w:instrText xml:space="preserve"> PAGEREF _Toc426626035 \h </w:instrText>
+          <w:instrText xml:space="preserve"> PAGEREF _Toc430032583 \h </w:instrText>
         </w:r>
         <w:r>
           <w:rPr>
@@ -4087,7 +4323,7 @@
           <w:szCs w:val="22"/>
         </w:rPr>
       </w:pPr>
-      <w:hyperlink w:anchor="_Toc426626036" w:history="1">
+      <w:hyperlink w:anchor="_Toc430032584" w:history="1">
         <w:r>
           <w:rPr>
             <w:rStyle w:val="Hyperlink"/>
@@ -4131,7 +4367,7 @@
             <w:noProof/>
             <w:webHidden/>
           </w:rPr>
-          <w:instrText xml:space="preserve"> PAGEREF _Toc426626036 \h </w:instrText>
+          <w:instrText xml:space="preserve"> PAGEREF _Toc430032584 \h </w:instrText>
         </w:r>
         <w:r>
           <w:rPr>
@@ -4173,7 +4409,7 @@
           <w:szCs w:val="22"/>
         </w:rPr>
       </w:pPr>
-      <w:hyperlink w:anchor="_Toc426626037" w:history="1">
+      <w:hyperlink w:anchor="_Toc430032585" w:history="1">
         <w:r>
           <w:rPr>
             <w:rStyle w:val="Hyperlink"/>
@@ -4217,7 +4453,7 @@
             <w:noProof/>
             <w:webHidden/>
           </w:rPr>
-          <w:instrText xml:space="preserve"> PAGEREF _Toc426626037 \h </w:instrText>
+          <w:instrText xml:space="preserve"> PAGEREF _Toc430032585 \h </w:instrText>
         </w:r>
         <w:r>
           <w:rPr>
@@ -4259,7 +4495,7 @@
           <w:szCs w:val="22"/>
         </w:rPr>
       </w:pPr>
-      <w:hyperlink w:anchor="_Toc426626038" w:history="1">
+      <w:hyperlink w:anchor="_Toc430032586" w:history="1">
         <w:r>
           <w:rPr>
             <w:rStyle w:val="Hyperlink"/>
@@ -4303,7 +4539,7 @@
             <w:noProof/>
             <w:webHidden/>
           </w:rPr>
-          <w:instrText xml:space="preserve"> PAGEREF _Toc426626038 \h </w:instrText>
+          <w:instrText xml:space="preserve"> PAGEREF _Toc430032586 \h </w:instrText>
         </w:r>
         <w:r>
           <w:rPr>
@@ -4354,13 +4590,13 @@
       <w:pPr>
         <w:pStyle w:val="Heading1"/>
       </w:pPr>
-      <w:bookmarkStart w:id="2" w:name="_Toc426626022"/>
+      <w:bookmarkStart w:id="3" w:name="_Toc430032570"/>
       <w:bookmarkEnd w:id="0"/>
       <w:r>
         <w:lastRenderedPageBreak/>
         <w:t>About this document</w:t>
       </w:r>
-      <w:bookmarkEnd w:id="2"/>
+      <w:bookmarkEnd w:id="3"/>
     </w:p>
     <w:p>
       <w:r>
@@ -4469,7 +4705,7 @@
         <w:rPr>
           <w:sz w:val="24"/>
         </w:rPr>
-        <w:t xml:space="preserve">. Future versions will add additional detail as it becomes available. </w:t>
+        <w:t xml:space="preserve">. </w:t>
       </w:r>
     </w:p>
     <w:p>
@@ -4482,11 +4718,11 @@
       <w:pPr>
         <w:pStyle w:val="Heading1"/>
       </w:pPr>
-      <w:bookmarkStart w:id="3" w:name="_Toc426626023"/>
+      <w:bookmarkStart w:id="4" w:name="_Toc430032571"/>
       <w:r>
         <w:t>Introduction</w:t>
       </w:r>
-      <w:bookmarkEnd w:id="3"/>
+      <w:bookmarkEnd w:id="4"/>
     </w:p>
     <w:p>
       <w:pPr>
@@ -4565,7 +4801,7 @@
         <w:t>Dashboard</w:t>
       </w:r>
       <w:r>
-        <w:t xml:space="preserve">, end users such as frontline outreach and intervention specialists, VA leadership, clinicians, and other staff with an interest in suicide outreach and intervention will be able to see data visualizations related to individual at-risk Veterans. The solution will provide visual screen elements that will provide quick, intuitive “at a glance” type information, in addition to visual screen elements that will allow users to “deep dive” into the data and create more customized views of the data depending on user preference.  </w:t>
+        <w:t xml:space="preserve">, end users such as frontline outreach and intervention specialists, VA leadership, clinicians, and other staff with an interest in suicide outreach and intervention will be able to see data visualizations related to individual at-risk Veterans. The solution will provide visual screen elements that will provide quick, intuitive “at a glance” type information, in addition to visual screen elements that will allow users to “deep dive” into the data and create more customized views depending on user preference.  </w:t>
       </w:r>
     </w:p>
     <w:p>
@@ -4624,7 +4860,7 @@
         <w:rPr>
           <w:sz w:val="24"/>
         </w:rPr>
-        <w:t xml:space="preserve">, to understand how VA users currently do their work today and what they desire from the IRDS, including the </w:t>
+        <w:t xml:space="preserve">, to understand how VA users do their work today and what they desire from the IRDS, including the </w:t>
       </w:r>
       <w:r>
         <w:rPr>
@@ -4673,17 +4909,17 @@
       <w:pPr>
         <w:pStyle w:val="Heading2"/>
       </w:pPr>
-      <w:bookmarkStart w:id="4" w:name="_Toc426626024"/>
-      <w:bookmarkStart w:id="5" w:name="_Toc404082903"/>
+      <w:bookmarkStart w:id="5" w:name="_Toc430032572"/>
+      <w:bookmarkStart w:id="6" w:name="_Toc404082903"/>
       <w:r>
         <w:lastRenderedPageBreak/>
         <w:t>Purpose</w:t>
       </w:r>
-      <w:bookmarkEnd w:id="4"/>
+      <w:bookmarkEnd w:id="5"/>
       <w:r>
         <w:t xml:space="preserve"> </w:t>
       </w:r>
-      <w:bookmarkEnd w:id="5"/>
+      <w:bookmarkEnd w:id="6"/>
     </w:p>
     <w:p>
       <w:pPr>
@@ -4745,11 +4981,11 @@
       <w:pPr>
         <w:pStyle w:val="Heading2"/>
       </w:pPr>
-      <w:bookmarkStart w:id="6" w:name="_Toc426626025"/>
+      <w:bookmarkStart w:id="7" w:name="_Toc430032573"/>
       <w:r>
         <w:t>Scope</w:t>
       </w:r>
-      <w:bookmarkEnd w:id="6"/>
+      <w:bookmarkEnd w:id="7"/>
     </w:p>
     <w:p>
       <w:pPr>
@@ -4776,7 +5012,7 @@
         </w:numPr>
       </w:pPr>
       <w:r>
-        <w:t xml:space="preserve">The visual and functional design of a  surveillance </w:t>
+        <w:t xml:space="preserve">The visual and functional design of a surveillance </w:t>
       </w:r>
       <w:r>
         <w:t>Dashboard</w:t>
@@ -4986,17 +5222,17 @@
       <w:pPr>
         <w:pStyle w:val="Heading2"/>
       </w:pPr>
-      <w:bookmarkStart w:id="7" w:name="_User_Characteristics"/>
-      <w:bookmarkStart w:id="8" w:name="ColumnTitle_03"/>
-      <w:bookmarkStart w:id="9" w:name="ColumnTitle_04"/>
-      <w:bookmarkStart w:id="10" w:name="_Toc426626026"/>
-      <w:bookmarkEnd w:id="7"/>
+      <w:bookmarkStart w:id="8" w:name="_User_Characteristics"/>
+      <w:bookmarkStart w:id="9" w:name="ColumnTitle_03"/>
+      <w:bookmarkStart w:id="10" w:name="ColumnTitle_04"/>
+      <w:bookmarkStart w:id="11" w:name="_Toc430032574"/>
       <w:bookmarkEnd w:id="8"/>
       <w:bookmarkEnd w:id="9"/>
+      <w:bookmarkEnd w:id="10"/>
       <w:r>
         <w:t>User Scenarios</w:t>
       </w:r>
-      <w:bookmarkEnd w:id="10"/>
+      <w:bookmarkEnd w:id="11"/>
     </w:p>
     <w:p>
       <w:pPr>
@@ -5280,7 +5516,63 @@
           <w:rFonts w:cstheme="minorHAnsi"/>
           <w:sz w:val="24"/>
         </w:rPr>
-        <w:t xml:space="preserve">Sustainment - The Contractor shall provide the capability for users to edit and add to the IRDS Risk Stratification Model, permit creation to new models and mapping to interfaces.  </w:t>
+        <w:t xml:space="preserve">Sustainment - The </w:t>
+      </w:r>
+      <w:r>
+        <w:rPr>
+          <w:rFonts w:cstheme="minorHAnsi"/>
+          <w:sz w:val="24"/>
+        </w:rPr>
+        <w:t xml:space="preserve">application will </w:t>
+      </w:r>
+      <w:r>
+        <w:rPr>
+          <w:rFonts w:cstheme="minorHAnsi"/>
+          <w:sz w:val="24"/>
+        </w:rPr>
+        <w:t xml:space="preserve">provide the capability for users to edit and add to the IRDS Risk Stratification Model, </w:t>
+      </w:r>
+      <w:r>
+        <w:rPr>
+          <w:rFonts w:cstheme="minorHAnsi"/>
+          <w:sz w:val="24"/>
+        </w:rPr>
+        <w:t>create</w:t>
+      </w:r>
+      <w:r>
+        <w:rPr>
+          <w:rFonts w:cstheme="minorHAnsi"/>
+          <w:sz w:val="24"/>
+        </w:rPr>
+        <w:t xml:space="preserve"> new models</w:t>
+      </w:r>
+      <w:r>
+        <w:rPr>
+          <w:rFonts w:cstheme="minorHAnsi"/>
+          <w:sz w:val="24"/>
+        </w:rPr>
+        <w:t>,</w:t>
+      </w:r>
+      <w:r>
+        <w:rPr>
+          <w:rFonts w:cstheme="minorHAnsi"/>
+          <w:sz w:val="24"/>
+        </w:rPr>
+        <w:t xml:space="preserve"> and map to </w:t>
+      </w:r>
+      <w:r>
+        <w:rPr>
+          <w:rFonts w:cstheme="minorHAnsi"/>
+          <w:sz w:val="24"/>
+        </w:rPr>
+        <w:t xml:space="preserve">additional </w:t>
+      </w:r>
+      <w:r>
+        <w:rPr>
+          <w:rFonts w:cstheme="minorHAnsi"/>
+          <w:sz w:val="24"/>
+        </w:rPr>
+        <w:t xml:space="preserve">interfaces.  </w:t>
       </w:r>
     </w:p>
     <w:p>
@@ -5338,13 +5630,41 @@
           <w:rFonts w:cstheme="minorHAnsi"/>
           <w:sz w:val="24"/>
         </w:rPr>
-        <w:t xml:space="preserve">scenario above, however it is conceivable that users will access the </w:t>
+        <w:t>scenario above</w:t>
       </w:r>
       <w:r>
         <w:rPr>
           <w:rFonts w:cstheme="minorHAnsi"/>
           <w:sz w:val="24"/>
         </w:rPr>
+        <w:t>;</w:t>
+      </w:r>
+      <w:r>
+        <w:rPr>
+          <w:rFonts w:cstheme="minorHAnsi"/>
+          <w:sz w:val="24"/>
+        </w:rPr>
+        <w:t xml:space="preserve"> however</w:t>
+      </w:r>
+      <w:r>
+        <w:rPr>
+          <w:rFonts w:cstheme="minorHAnsi"/>
+          <w:sz w:val="24"/>
+        </w:rPr>
+        <w:t>,</w:t>
+      </w:r>
+      <w:r>
+        <w:rPr>
+          <w:rFonts w:cstheme="minorHAnsi"/>
+          <w:sz w:val="24"/>
+        </w:rPr>
+        <w:t xml:space="preserve"> it is conceivable that users will access the </w:t>
+      </w:r>
+      <w:r>
+        <w:rPr>
+          <w:rFonts w:cstheme="minorHAnsi"/>
+          <w:sz w:val="24"/>
+        </w:rPr>
         <w:t>Dashboard</w:t>
       </w:r>
       <w:r>
@@ -5366,7 +5686,24 @@
           <w:rFonts w:cstheme="minorHAnsi"/>
           <w:sz w:val="24"/>
         </w:rPr>
-        <w:t xml:space="preserve">. Additional user research and characteristics are included in the User Research Report. </w:t>
+        <w:t xml:space="preserve">. Additional user research and characteristics are included in the </w:t>
+      </w:r>
+      <w:hyperlink r:id="rId14" w:history="1">
+        <w:r>
+          <w:rPr>
+            <w:rStyle w:val="Hyperlink"/>
+            <w:rFonts w:cstheme="minorHAnsi"/>
+            <w:sz w:val="24"/>
+          </w:rPr>
+          <w:t>User Research Report</w:t>
+        </w:r>
+      </w:hyperlink>
+      <w:r>
+        <w:rPr>
+          <w:rFonts w:cstheme="minorHAnsi"/>
+          <w:sz w:val="24"/>
+        </w:rPr>
+        <w:t xml:space="preserve">. </w:t>
       </w:r>
     </w:p>
     <w:p/>
@@ -5374,11 +5711,11 @@
       <w:pPr>
         <w:pStyle w:val="Heading2"/>
       </w:pPr>
-      <w:bookmarkStart w:id="11" w:name="_Toc426626027"/>
+      <w:bookmarkStart w:id="12" w:name="_Toc430032575"/>
       <w:r>
         <w:t>Relationship to Other Documents and Plans</w:t>
       </w:r>
-      <w:bookmarkEnd w:id="11"/>
+      <w:bookmarkEnd w:id="12"/>
     </w:p>
     <w:p>
       <w:pPr>
@@ -5404,7 +5741,7 @@
           <w:sz w:val="24"/>
         </w:rPr>
       </w:pPr>
-      <w:hyperlink r:id="rId14" w:history="1">
+      <w:hyperlink r:id="rId15" w:history="1">
         <w:r>
           <w:rPr>
             <w:rStyle w:val="Hyperlink"/>
@@ -5425,7 +5762,7 @@
           <w:sz w:val="24"/>
         </w:rPr>
       </w:pPr>
-      <w:hyperlink r:id="rId15" w:history="1">
+      <w:hyperlink r:id="rId16" w:history="1">
         <w:r>
           <w:rPr>
             <w:rStyle w:val="Hyperlink"/>
@@ -5446,7 +5783,7 @@
           <w:sz w:val="24"/>
         </w:rPr>
       </w:pPr>
-      <w:hyperlink r:id="rId16" w:history="1">
+      <w:hyperlink r:id="rId17" w:history="1">
         <w:r>
           <w:rPr>
             <w:rStyle w:val="Hyperlink"/>
@@ -5467,7 +5804,7 @@
           <w:sz w:val="24"/>
         </w:rPr>
       </w:pPr>
-      <w:hyperlink r:id="rId17" w:history="1">
+      <w:hyperlink r:id="rId18" w:history="1">
         <w:r>
           <w:rPr>
             <w:rStyle w:val="Hyperlink"/>
@@ -5480,13 +5817,6 @@
     <w:p>
       <w:pPr>
         <w:rPr>
-          <w:sz w:val="24"/>
-        </w:rPr>
-      </w:pPr>
-    </w:p>
-    <w:p>
-      <w:pPr>
-        <w:rPr>
           <w:rFonts w:ascii="Arial" w:hAnsi="Arial"/>
         </w:rPr>
       </w:pPr>
@@ -5495,11 +5825,11 @@
       <w:pPr>
         <w:pStyle w:val="Heading2"/>
       </w:pPr>
-      <w:bookmarkStart w:id="12" w:name="_Toc426626028"/>
+      <w:bookmarkStart w:id="13" w:name="_Toc430032576"/>
       <w:r>
         <w:t>Acronyms and Abbreviations</w:t>
       </w:r>
-      <w:bookmarkEnd w:id="12"/>
+      <w:bookmarkEnd w:id="13"/>
     </w:p>
     <w:p>
       <w:pPr>
@@ -5513,27 +5843,14 @@
       <w:r>
         <w:t xml:space="preserve">Table </w:t>
       </w:r>
-      <w:r>
-        <w:fldChar w:fldCharType="begin"/>
-      </w:r>
-      <w:r>
-        <w:instrText xml:space="preserve"> SEQ Table \* ARABIC </w:instrText>
-      </w:r>
-      <w:r>
-        <w:fldChar w:fldCharType="separate"/>
-      </w:r>
-      <w:r>
-        <w:rPr>
-          <w:noProof/>
-        </w:rPr>
-        <w:t>1</w:t>
-      </w:r>
-      <w:r>
-        <w:rPr>
-          <w:noProof/>
-        </w:rPr>
-        <w:fldChar w:fldCharType="end"/>
-      </w:r>
+      <w:fldSimple w:instr=" SEQ Table \* ARABIC ">
+        <w:r>
+          <w:rPr>
+            <w:noProof/>
+          </w:rPr>
+          <w:t>1</w:t>
+        </w:r>
+      </w:fldSimple>
       <w:r>
         <w:t>: Acronyms and Abbreviations</w:t>
       </w:r>
@@ -5727,7 +6044,6 @@
                 <w:rFonts w:ascii="Times New Roman" w:hAnsi="Times New Roman" w:cs="Times New Roman"/>
                 <w:szCs w:val="22"/>
               </w:rPr>
-              <w:lastRenderedPageBreak/>
               <w:t>GUI</w:t>
             </w:r>
           </w:p>
@@ -5777,6 +6093,7 @@
                 <w:rFonts w:ascii="Times New Roman" w:hAnsi="Times New Roman" w:cs="Times New Roman"/>
                 <w:szCs w:val="22"/>
               </w:rPr>
+              <w:lastRenderedPageBreak/>
               <w:t>HCD</w:t>
             </w:r>
           </w:p>
@@ -6714,31 +7031,31 @@
       <w:pPr>
         <w:pStyle w:val="Heading1"/>
       </w:pPr>
-      <w:bookmarkStart w:id="13" w:name="_Toc426626029"/>
+      <w:bookmarkStart w:id="14" w:name="_Toc430032577"/>
       <w:r>
         <w:t>Background</w:t>
       </w:r>
-      <w:bookmarkEnd w:id="13"/>
+      <w:bookmarkEnd w:id="14"/>
     </w:p>
     <w:p>
       <w:pPr>
         <w:pStyle w:val="Heading2"/>
       </w:pPr>
-      <w:bookmarkStart w:id="14" w:name="_Toc426626030"/>
+      <w:bookmarkStart w:id="15" w:name="_Toc430032578"/>
       <w:r>
         <w:t>Assumptions and Constraints</w:t>
       </w:r>
-      <w:bookmarkEnd w:id="14"/>
+      <w:bookmarkEnd w:id="15"/>
     </w:p>
     <w:p>
       <w:pPr>
         <w:pStyle w:val="Heading3"/>
       </w:pPr>
-      <w:bookmarkStart w:id="15" w:name="_Toc426626031"/>
+      <w:bookmarkStart w:id="16" w:name="_Toc430032579"/>
       <w:r>
         <w:t>Design Assumptions</w:t>
       </w:r>
-      <w:bookmarkEnd w:id="15"/>
+      <w:bookmarkEnd w:id="16"/>
     </w:p>
     <w:p>
       <w:pPr>
@@ -6772,64 +7089,44 @@
         <w:t xml:space="preserve"> visualizations</w:t>
       </w:r>
       <w:r>
-        <w:t xml:space="preserve"> related to Veteran populations at the state, Veteran </w:t>
-      </w:r>
-      <w:bookmarkStart w:id="16" w:name="_GoBack"/>
-      <w:r>
-        <w:t>Integrated Service Network (VISN)</w:t>
-      </w:r>
-      <w:r>
-        <w:t xml:space="preserve">, region, or national levels are of lower priority for </w:t>
-      </w:r>
-      <w:bookmarkEnd w:id="16"/>
+        <w:t xml:space="preserve"> related to Veteran populations at the state, Veteran Integrated Service Network (VISN)</w:t>
+      </w:r>
+      <w:r>
+        <w:t>, region, or national levels are of lower priority for development</w:t>
+      </w:r>
+      <w:r>
+        <w:t>. The</w:t>
+      </w:r>
+      <w:r>
+        <w:t xml:space="preserve"> ability to view data aggregated at these levels will be limited to users in leadership positions within VA who have appropriate</w:t>
+      </w:r>
+      <w:r>
+        <w:t xml:space="preserve"> system</w:t>
+      </w:r>
+      <w:r>
+        <w:t xml:space="preserve"> access. </w:t>
+      </w:r>
+    </w:p>
+    <w:p>
+      <w:pPr>
+        <w:pStyle w:val="BodyText"/>
+      </w:pPr>
       <w:r>
         <w:lastRenderedPageBreak/>
-        <w:t>development</w:t>
-      </w:r>
-      <w:r>
-        <w:t>. The</w:t>
-      </w:r>
-      <w:r>
-        <w:t xml:space="preserve"> ability to view data aggregated at these levels will be limited to users in leadership positions within VA who have appropriate</w:t>
-      </w:r>
-      <w:r>
-        <w:t xml:space="preserve"> system</w:t>
-      </w:r>
-      <w:r>
-        <w:t xml:space="preserve"> access. </w:t>
-      </w:r>
-    </w:p>
-    <w:p>
-      <w:pPr>
-        <w:pStyle w:val="BodyText"/>
-      </w:pPr>
-      <w:r>
         <w:t xml:space="preserve">In accordance with industry standard Agile best practices, the design team will present the design of the </w:t>
       </w:r>
       <w:r>
         <w:t>Dashboard</w:t>
       </w:r>
       <w:r>
-        <w:t xml:space="preserve"> to project stakeholders regularly to garner feedback and better-inform future iterations of the design. As </w:t>
-      </w:r>
-      <w:r>
-        <w:t xml:space="preserve">more </w:t>
-      </w:r>
-      <w:r>
-        <w:t xml:space="preserve">assumptions are </w:t>
-      </w:r>
-      <w:r>
-        <w:t>identified,</w:t>
-      </w:r>
-      <w:r>
-        <w:t xml:space="preserve"> this section will be updated. </w:t>
+        <w:t xml:space="preserve"> to project stakeholders regularly to garner feedback and better-inform future iterations of the design. </w:t>
       </w:r>
     </w:p>
     <w:p>
       <w:pPr>
         <w:pStyle w:val="Heading3"/>
       </w:pPr>
-      <w:bookmarkStart w:id="17" w:name="_Toc426626032"/>
+      <w:bookmarkStart w:id="17" w:name="_Toc430032580"/>
       <w:r>
         <w:t>Design Constraints</w:t>
       </w:r>
@@ -6948,7 +7245,21 @@
           <w:sz w:val="24"/>
           <w:szCs w:val="20"/>
         </w:rPr>
-        <w:t xml:space="preserve">The design team will comply with VA-recommend UI/UX best practices as defined in the project’s RSD. </w:t>
+        <w:t>The design team will comply with VA-recommend</w:t>
+      </w:r>
+      <w:r>
+        <w:rPr>
+          <w:sz w:val="24"/>
+          <w:szCs w:val="20"/>
+        </w:rPr>
+        <w:t>ed</w:t>
+      </w:r>
+      <w:r>
+        <w:rPr>
+          <w:sz w:val="24"/>
+          <w:szCs w:val="20"/>
+        </w:rPr>
+        <w:t xml:space="preserve"> UI/UX best practices as defined in the project’s RSD. </w:t>
       </w:r>
     </w:p>
     <w:p>
@@ -7046,13 +7357,6 @@
         </w:rPr>
         <w:t xml:space="preserve">. </w:t>
       </w:r>
-      <w:r>
-        <w:rPr>
-          <w:sz w:val="24"/>
-          <w:szCs w:val="20"/>
-        </w:rPr>
-        <w:t>Currently these browsers are Internet Explorer v. 11 and Safari v. 8.x.</w:t>
-      </w:r>
     </w:p>
     <w:p>
       <w:pPr>
@@ -7078,7 +7382,7 @@
       <w:pPr>
         <w:pStyle w:val="Heading3"/>
       </w:pPr>
-      <w:bookmarkStart w:id="18" w:name="_Toc426626033"/>
+      <w:bookmarkStart w:id="18" w:name="_Toc430032581"/>
       <w:r>
         <w:t>Design Trade-offs</w:t>
       </w:r>
@@ -7164,7 +7468,7 @@
       <w:pPr>
         <w:pStyle w:val="Heading1"/>
       </w:pPr>
-      <w:bookmarkStart w:id="19" w:name="_Toc426626034"/>
+      <w:bookmarkStart w:id="19" w:name="_Toc430032582"/>
       <w:r>
         <w:t>Conceptual Dashboard Design</w:t>
       </w:r>
@@ -7204,7 +7508,6 @@
         <w:pStyle w:val="BodyText"/>
       </w:pPr>
       <w:r>
-        <w:lastRenderedPageBreak/>
         <w:t xml:space="preserve">In the case of the IRDS </w:t>
       </w:r>
       <w:r>
@@ -7238,6 +7541,7 @@
         </w:numPr>
       </w:pPr>
       <w:r>
+        <w:lastRenderedPageBreak/>
         <w:t>Veteran contact information</w:t>
       </w:r>
     </w:p>
@@ -7294,13 +7598,7 @@
         <w:t xml:space="preserve"> development of</w:t>
       </w:r>
       <w:r>
-        <w:t xml:space="preserve"> an outreach approach. The application will provide this information coupled with guidance and resources related to the Veteran’s specific information. For example, if a Veteran’s health record indicates a previous diagnosis of Major Depressive Disorder (MDD), the application will use </w:t>
-      </w:r>
-      <w:r>
-        <w:t xml:space="preserve">logic-based </w:t>
-      </w:r>
-      <w:r>
-        <w:t xml:space="preserve">business rules to then display clinical care guidelines, evaluation tools, and resources at local VA facilities that are relevant to outreach and care for patients with MDD. The </w:t>
+        <w:t xml:space="preserve"> an outreach approach. The application will provide this information coupled with guidance and resources related to the Veteran’s specific information. The </w:t>
       </w:r>
       <w:r>
         <w:t>Dashboard</w:t>
@@ -7318,7 +7616,13 @@
         <w:t xml:space="preserve">risk Veterans, </w:t>
       </w:r>
       <w:r>
-        <w:t xml:space="preserve">understand the Veteran’s circumstances, and devise targeted outreach and intervention strategies, custom-tailored to each Veteran’s needs. </w:t>
+        <w:t>understand the Veteran’s circumstances, and devise targeted outreach and intervention strategies</w:t>
+      </w:r>
+      <w:r>
+        <w:t xml:space="preserve"> that are</w:t>
+      </w:r>
+      <w:r>
+        <w:t xml:space="preserve"> custom-tailored to each Veteran’s needs. </w:t>
       </w:r>
     </w:p>
     <w:p>
@@ -7328,21 +7632,15 @@
           <w:noProof/>
         </w:rPr>
       </w:pPr>
-    </w:p>
-    <w:p>
-      <w:pPr>
-        <w:pStyle w:val="BodyText"/>
-        <w:keepNext/>
-      </w:pPr>
       <w:r>
         <w:rPr>
           <w:noProof/>
         </w:rPr>
         <w:drawing>
-          <wp:inline distT="0" distB="0" distL="0" distR="0" wp14:anchorId="6863A1BB" wp14:editId="51407799">
-            <wp:extent cx="6029325" cy="2664883"/>
-            <wp:effectExtent l="0" t="0" r="0" b="2540"/>
-            <wp:docPr id="4" name="Picture 4"/>
+          <wp:inline distT="0" distB="0" distL="0" distR="0" wp14:anchorId="119CF20B" wp14:editId="68C49D06">
+            <wp:extent cx="5943600" cy="2809036"/>
+            <wp:effectExtent l="0" t="0" r="0" b="0"/>
+            <wp:docPr id="3" name="Picture 3"/>
             <wp:cNvGraphicFramePr>
               <a:graphicFrameLocks xmlns:a="http://schemas.openxmlformats.org/drawingml/2006/main" noChangeAspect="1"/>
             </wp:cNvGraphicFramePr>
@@ -7350,29 +7648,30 @@
               <a:graphicData uri="http://schemas.openxmlformats.org/drawingml/2006/picture">
                 <pic:pic xmlns:pic="http://schemas.openxmlformats.org/drawingml/2006/picture">
                   <pic:nvPicPr>
-                    <pic:cNvPr id="0" name="dashboard development framework.PNG"/>
+                    <pic:cNvPr id="1" name=""/>
                     <pic:cNvPicPr/>
                   </pic:nvPicPr>
-                  <pic:blipFill>
-                    <a:blip r:embed="rId18" cstate="print">
-                      <a:extLst>
-                        <a:ext uri="{28A0092B-C50C-407E-A947-70E740481C1C}">
-                          <a14:useLocalDpi xmlns:a14="http://schemas.microsoft.com/office/drawing/2010/main" val="0"/>
-                        </a:ext>
-                      </a:extLst>
-                    </a:blip>
-                    <a:stretch>
-                      <a:fillRect/>
-                    </a:stretch>
+                  <pic:blipFill rotWithShape="1">
+                    <a:blip r:embed="rId19"/>
+                    <a:srcRect b="21091"/>
+                    <a:stretch/>
                   </pic:blipFill>
-                  <pic:spPr>
+                  <pic:spPr bwMode="auto">
                     <a:xfrm>
                       <a:off x="0" y="0"/>
-                      <a:ext cx="6033488" cy="2666723"/>
+                      <a:ext cx="5943600" cy="2809036"/>
                     </a:xfrm>
                     <a:prstGeom prst="rect">
                       <a:avLst/>
                     </a:prstGeom>
+                    <a:ln>
+                      <a:noFill/>
+                    </a:ln>
+                    <a:extLst>
+                      <a:ext uri="{53640926-AAD7-44D8-BBD7-CCE9431645EC}">
+                        <a14:shadowObscured xmlns:a14="http://schemas.microsoft.com/office/drawing/2010/main"/>
+                      </a:ext>
+                    </a:extLst>
                   </pic:spPr>
                 </pic:pic>
               </a:graphicData>
@@ -7383,32 +7682,25 @@
     </w:p>
     <w:p>
       <w:pPr>
+        <w:pStyle w:val="BodyText"/>
+        <w:keepNext/>
+      </w:pPr>
+    </w:p>
+    <w:p>
+      <w:pPr>
         <w:pStyle w:val="Caption"/>
       </w:pPr>
       <w:r>
         <w:t xml:space="preserve">Figure </w:t>
       </w:r>
-      <w:r>
-        <w:fldChar w:fldCharType="begin"/>
-      </w:r>
-      <w:r>
-        <w:instrText xml:space="preserve"> SEQ Figure \* ARABIC </w:instrText>
-      </w:r>
-      <w:r>
-        <w:fldChar w:fldCharType="separate"/>
-      </w:r>
-      <w:r>
-        <w:rPr>
-          <w:noProof/>
-        </w:rPr>
-        <w:t>1</w:t>
-      </w:r>
-      <w:r>
-        <w:rPr>
-          <w:noProof/>
-        </w:rPr>
-        <w:fldChar w:fldCharType="end"/>
-      </w:r>
+      <w:fldSimple w:instr=" SEQ Figure \* ARABIC ">
+        <w:r>
+          <w:rPr>
+            <w:noProof/>
+          </w:rPr>
+          <w:t>1</w:t>
+        </w:r>
+      </w:fldSimple>
       <w:r>
         <w:t xml:space="preserve">: </w:t>
       </w:r>
@@ -7442,16 +7734,12 @@
         <w:t>)</w:t>
       </w:r>
       <w:r>
-        <w:t xml:space="preserve">. Widgets are small, modular displays of Dashboard information, with limited scope and functionality within the widget’s window. The primary benefit of adopting a widget-driven design is to provide end-users with the ability to pick and </w:t>
-      </w:r>
-      <w:r>
-        <w:lastRenderedPageBreak/>
-        <w:t xml:space="preserve">choose which widgets they most want to see, while also providing the ability to resize and move widgets according to user preference. Technical aspects of the Dashboard and its widget-driven development are described in </w:t>
+        <w:t xml:space="preserve">. Widgets are small, modular displays of Dashboard information, with limited scope and functionality within the widget’s window. The primary benefit of adopting a widget-driven design is to provide end-users with the ability to pick and choose which widgets they most want to see, while also providing the ability to resize and move widgets according to user preference. Technical aspects of the Dashboard and its widget-driven development are described in </w:t>
       </w:r>
       <w:r>
         <w:t xml:space="preserve">Section 5.2.1.2 of the SDD: </w:t>
       </w:r>
-      <w:hyperlink r:id="rId19" w:history="1">
+      <w:hyperlink r:id="rId20" w:history="1">
         <w:r>
           <w:rPr>
             <w:rStyle w:val="Hyperlink"/>
@@ -7485,8 +7773,9 @@
       <w:pPr>
         <w:pStyle w:val="Heading2"/>
       </w:pPr>
-      <w:bookmarkStart w:id="22" w:name="_Toc426626035"/>
-      <w:r>
+      <w:bookmarkStart w:id="22" w:name="_Toc430032583"/>
+      <w:r>
+        <w:lastRenderedPageBreak/>
         <w:t>User Login / Logout</w:t>
       </w:r>
       <w:bookmarkEnd w:id="22"/>
@@ -7593,7 +7882,7 @@
                     <pic:cNvPicPr/>
                   </pic:nvPicPr>
                   <pic:blipFill>
-                    <a:blip r:embed="rId20" cstate="print">
+                    <a:blip r:embed="rId21" cstate="print">
                       <a:extLst>
                         <a:ext uri="{28A0092B-C50C-407E-A947-70E740481C1C}">
                           <a14:useLocalDpi xmlns:a14="http://schemas.microsoft.com/office/drawing/2010/main" val="0"/>
@@ -7627,27 +7916,14 @@
       <w:r>
         <w:t xml:space="preserve">Figure </w:t>
       </w:r>
-      <w:r>
-        <w:fldChar w:fldCharType="begin"/>
-      </w:r>
-      <w:r>
-        <w:instrText xml:space="preserve"> SEQ Figure \* ARABIC </w:instrText>
-      </w:r>
-      <w:r>
-        <w:fldChar w:fldCharType="separate"/>
-      </w:r>
-      <w:r>
-        <w:rPr>
-          <w:noProof/>
-        </w:rPr>
-        <w:t>2</w:t>
-      </w:r>
-      <w:r>
-        <w:rPr>
-          <w:noProof/>
-        </w:rPr>
-        <w:fldChar w:fldCharType="end"/>
-      </w:r>
+      <w:fldSimple w:instr=" SEQ Figure \* ARABIC ">
+        <w:r>
+          <w:rPr>
+            <w:noProof/>
+          </w:rPr>
+          <w:t>2</w:t>
+        </w:r>
+      </w:fldSimple>
       <w:r>
         <w:t>: Dashboard Login</w:t>
       </w:r>
@@ -7673,7 +7949,7 @@
         <w:pStyle w:val="Heading2"/>
       </w:pPr>
       <w:bookmarkStart w:id="23" w:name="_Primary_View:_Individual"/>
-      <w:bookmarkStart w:id="24" w:name="_Toc426626036"/>
+      <w:bookmarkStart w:id="24" w:name="_Toc430032584"/>
       <w:bookmarkEnd w:id="23"/>
       <w:r>
         <w:lastRenderedPageBreak/>
@@ -7695,21 +7971,15 @@
           <w:i w:val="0"/>
         </w:rPr>
       </w:pPr>
-    </w:p>
-    <w:p>
-      <w:pPr>
-        <w:pStyle w:val="BodyText"/>
-        <w:keepNext/>
-      </w:pPr>
       <w:r>
         <w:rPr>
           <w:noProof/>
         </w:rPr>
         <w:drawing>
-          <wp:inline distT="0" distB="0" distL="0" distR="0" wp14:anchorId="10D3E410" wp14:editId="2BE0E499">
-            <wp:extent cx="5872580" cy="3790950"/>
+          <wp:inline distT="0" distB="0" distL="0" distR="0" wp14:anchorId="51BC9136" wp14:editId="715ADABD">
+            <wp:extent cx="5943600" cy="2805430"/>
             <wp:effectExtent l="0" t="0" r="0" b="0"/>
-            <wp:docPr id="2057" name="Picture 2057"/>
+            <wp:docPr id="7" name="Picture 7"/>
             <wp:cNvGraphicFramePr>
               <a:graphicFrameLocks xmlns:a="http://schemas.openxmlformats.org/drawingml/2006/main" noChangeAspect="1"/>
             </wp:cNvGraphicFramePr>
@@ -7717,33 +7987,23 @@
               <a:graphicData uri="http://schemas.openxmlformats.org/drawingml/2006/picture">
                 <pic:pic xmlns:pic="http://schemas.openxmlformats.org/drawingml/2006/picture">
                   <pic:nvPicPr>
-                    <pic:cNvPr id="0" name="Picture 5"/>
-                    <pic:cNvPicPr>
-                      <a:picLocks noChangeAspect="1" noChangeArrowheads="1"/>
-                    </pic:cNvPicPr>
+                    <pic:cNvPr id="1" name=""/>
+                    <pic:cNvPicPr/>
                   </pic:nvPicPr>
                   <pic:blipFill>
-                    <a:blip r:embed="rId21" cstate="print">
-                      <a:extLst>
-                        <a:ext uri="{28A0092B-C50C-407E-A947-70E740481C1C}">
-                          <a14:useLocalDpi xmlns:a14="http://schemas.microsoft.com/office/drawing/2010/main" val="0"/>
-                        </a:ext>
-                      </a:extLst>
-                    </a:blip>
-                    <a:srcRect/>
+                    <a:blip r:embed="rId22"/>
                     <a:stretch>
                       <a:fillRect/>
                     </a:stretch>
                   </pic:blipFill>
-                  <pic:spPr bwMode="auto">
+                  <pic:spPr>
                     <a:xfrm>
                       <a:off x="0" y="0"/>
-                      <a:ext cx="5869052" cy="3788673"/>
+                      <a:ext cx="5943600" cy="2805430"/>
                     </a:xfrm>
                     <a:prstGeom prst="rect">
                       <a:avLst/>
                     </a:prstGeom>
-                    <a:noFill/>
                   </pic:spPr>
                 </pic:pic>
               </a:graphicData>
@@ -7754,89 +8014,103 @@
     </w:p>
     <w:p>
       <w:pPr>
+        <w:pStyle w:val="BodyText"/>
+        <w:keepNext/>
+      </w:pPr>
+    </w:p>
+    <w:p>
+      <w:pPr>
         <w:pStyle w:val="Caption"/>
       </w:pPr>
       <w:bookmarkStart w:id="25" w:name="_Ref411329296"/>
       <w:r>
         <w:t xml:space="preserve">Figure </w:t>
       </w:r>
-      <w:r>
+      <w:fldSimple w:instr=" SEQ Figure \* ARABIC ">
+        <w:r>
+          <w:rPr>
+            <w:noProof/>
+          </w:rPr>
+          <w:t>3</w:t>
+        </w:r>
+      </w:fldSimple>
+      <w:r>
+        <w:t xml:space="preserve">: </w:t>
+      </w:r>
+      <w:r>
+        <w:t>Individual Veteran View</w:t>
+      </w:r>
+      <w:bookmarkEnd w:id="25"/>
+      <w:r>
+        <w:t xml:space="preserve"> Wireframes</w:t>
+      </w:r>
+    </w:p>
+    <w:p>
+      <w:pPr>
+        <w:pStyle w:val="BodyText"/>
+      </w:pPr>
+      <w:r>
+        <w:t xml:space="preserve">The Individual Veteran View allows an outreach provider, such as a Suicide Prevention Coordinator (SPC), the ability to view details associated with an individual Veteran’s </w:t>
+      </w:r>
+      <w:r>
+        <w:t>health factors and contact information</w:t>
+      </w:r>
+      <w:r>
+        <w:t xml:space="preserve">. </w:t>
+      </w:r>
+      <w:r>
+        <w:rPr>
+          <w:b/>
+        </w:rPr>
         <w:fldChar w:fldCharType="begin"/>
       </w:r>
       <w:r>
-        <w:instrText xml:space="preserve"> SEQ Figure \* ARABIC </w:instrText>
-      </w:r>
-      <w:r>
+        <w:rPr>
+          <w:b/>
+        </w:rPr>
+        <w:instrText xml:space="preserve"> REF _Ref411329296 \h </w:instrText>
+      </w:r>
+      <w:r>
+        <w:rPr>
+          <w:b/>
+        </w:rPr>
+        <w:instrText xml:space="preserve"> \* MERGEFORMAT </w:instrText>
+      </w:r>
+      <w:r>
+        <w:rPr>
+          <w:b/>
+        </w:rPr>
+      </w:r>
+      <w:r>
+        <w:rPr>
+          <w:b/>
+        </w:rPr>
         <w:fldChar w:fldCharType="separate"/>
       </w:r>
       <w:r>
         <w:rPr>
+          <w:b/>
+        </w:rPr>
+        <w:t xml:space="preserve">Figure </w:t>
+      </w:r>
+      <w:r>
+        <w:rPr>
+          <w:b/>
           <w:noProof/>
         </w:rPr>
         <w:t>3</w:t>
       </w:r>
       <w:r>
         <w:rPr>
-          <w:noProof/>
+          <w:b/>
+        </w:rPr>
+        <w:t>: Individual Veteran View</w:t>
+      </w:r>
+      <w:r>
+        <w:rPr>
+          <w:b/>
         </w:rPr>
         <w:fldChar w:fldCharType="end"/>
-      </w:r>
-      <w:r>
-        <w:t xml:space="preserve">: </w:t>
-      </w:r>
-      <w:r>
-        <w:t>Individual Veteran View</w:t>
-      </w:r>
-      <w:bookmarkEnd w:id="25"/>
-      <w:r>
-        <w:t xml:space="preserve"> Wireframes</w:t>
-      </w:r>
-    </w:p>
-    <w:p>
-      <w:pPr>
-        <w:pStyle w:val="BodyText"/>
-      </w:pPr>
-      <w:r>
-        <w:t xml:space="preserve">The Individual Veteran View allows an outreach provider, such as a Suicide Prevention Coordinator (SPC), the ability to view details associated with an individual Veteran’s </w:t>
-      </w:r>
-      <w:r>
-        <w:t>health factors and contact information</w:t>
-      </w:r>
-      <w:r>
-        <w:t xml:space="preserve">. </w:t>
-      </w:r>
-      <w:r>
-        <w:fldChar w:fldCharType="begin"/>
-      </w:r>
-      <w:r>
-        <w:instrText xml:space="preserve"> REF _Ref411329296 \h </w:instrText>
-      </w:r>
-      <w:r>
-        <w:fldChar w:fldCharType="separate"/>
-      </w:r>
-      <w:r>
-        <w:t xml:space="preserve">Figure </w:t>
-      </w:r>
-      <w:r>
-        <w:rPr>
-          <w:noProof/>
-        </w:rPr>
-        <w:t>3</w:t>
-      </w:r>
-      <w:r>
-        <w:t xml:space="preserve">: </w:t>
-      </w:r>
-      <w:r>
-        <w:t>Individual Veteran View</w:t>
-      </w:r>
-      <w:r>
-        <w:fldChar w:fldCharType="end"/>
-      </w:r>
-      <w:r>
-        <w:rPr>
-          <w:rStyle w:val="FootnoteReference"/>
-        </w:rPr>
-        <w:footnoteReference w:id="3"/>
       </w:r>
       <w:r>
         <w:t xml:space="preserve"> </w:t>
@@ -7907,7 +8181,7 @@
         </w:numPr>
       </w:pPr>
       <w:r>
-        <w:t>Current Patient Record Flags</w:t>
+        <w:t xml:space="preserve">Medical Diagnoses </w:t>
       </w:r>
     </w:p>
     <w:p>
@@ -7919,7 +8193,10 @@
         </w:numPr>
       </w:pPr>
       <w:r>
-        <w:t xml:space="preserve">Medical Diagnoses </w:t>
+        <w:t xml:space="preserve">Active </w:t>
+      </w:r>
+      <w:r>
+        <w:t>Medications</w:t>
       </w:r>
     </w:p>
     <w:p>
@@ -7931,108 +8208,99 @@
         </w:numPr>
       </w:pPr>
       <w:r>
+        <w:t>Appointments, Visits, and Admissions</w:t>
+      </w:r>
+    </w:p>
+    <w:p>
+      <w:pPr>
+        <w:pStyle w:val="BodyText"/>
+      </w:pPr>
+      <w:r>
+        <w:t xml:space="preserve">The </w:t>
+      </w:r>
+      <w:r>
+        <w:t>Dashboard</w:t>
+      </w:r>
+      <w:r>
+        <w:t xml:space="preserve"> must feature easy to read, easy to consume “at a glance”</w:t>
+      </w:r>
+      <w:r>
+        <w:t>-style</w:t>
+      </w:r>
+      <w:r>
+        <w:t xml:space="preserve"> content. Therefore, </w:t>
+      </w:r>
+      <w:r>
+        <w:t>widgets</w:t>
+      </w:r>
+      <w:r>
+        <w:t xml:space="preserve"> will provide the most </w:t>
+      </w:r>
+      <w:r>
+        <w:t xml:space="preserve">recent flags, </w:t>
+      </w:r>
+      <w:r>
+        <w:t>diagnoses</w:t>
+      </w:r>
+      <w:r>
+        <w:t>,</w:t>
+      </w:r>
+      <w:r>
+        <w:t xml:space="preserve"> medications, and appointments</w:t>
+      </w:r>
+      <w:r>
+        <w:t>.</w:t>
+      </w:r>
+      <w:r>
+        <w:t xml:space="preserve"> If the user wishes to see either more details or information from further in the past, the user will be able to</w:t>
+      </w:r>
+      <w:r>
+        <w:t xml:space="preserve"> </w:t>
+      </w:r>
+      <w:r>
+        <w:t xml:space="preserve">access the Veteran patient’s full medical record via other VA applications. </w:t>
+      </w:r>
+      <w:r>
+        <w:t xml:space="preserve"> </w:t>
+      </w:r>
+    </w:p>
+    <w:p>
+      <w:pPr>
+        <w:pStyle w:val="BodyText"/>
+      </w:pPr>
+      <w:r>
+        <w:t xml:space="preserve">In the future, the </w:t>
+      </w:r>
+      <w:r>
+        <w:t xml:space="preserve">view </w:t>
+      </w:r>
+      <w:r>
+        <w:t>may also</w:t>
+      </w:r>
+      <w:r>
+        <w:t xml:space="preserve"> provide additional information</w:t>
+      </w:r>
+      <w:r>
+        <w:t>al widgets</w:t>
+      </w:r>
+      <w:r>
+        <w:t xml:space="preserve"> to users based on the Veteran’s previous problems and diagnoses. By </w:t>
+      </w:r>
+      <w:r>
+        <w:t xml:space="preserve">activating </w:t>
+      </w:r>
+      <w:r>
+        <w:t xml:space="preserve">the “Local Facility Resources” </w:t>
+      </w:r>
+      <w:r>
+        <w:t>widget</w:t>
+      </w:r>
+      <w:r>
+        <w:t xml:space="preserve">, users will be able to view programs, groups, tools, and applications available at their </w:t>
+      </w:r>
+      <w:r>
         <w:lastRenderedPageBreak/>
-        <w:t xml:space="preserve">Active </w:t>
-      </w:r>
-      <w:r>
-        <w:t>Medications</w:t>
-      </w:r>
-    </w:p>
-    <w:p>
-      <w:pPr>
-        <w:pStyle w:val="BodyText"/>
-        <w:numPr>
-          <w:ilvl w:val="0"/>
-          <w:numId w:val="9"/>
-        </w:numPr>
-      </w:pPr>
-      <w:r>
-        <w:t>Appointments, Visits, and Admissions</w:t>
-      </w:r>
-    </w:p>
-    <w:p>
-      <w:pPr>
-        <w:pStyle w:val="BodyText"/>
-      </w:pPr>
-      <w:r>
-        <w:t xml:space="preserve">The </w:t>
-      </w:r>
-      <w:r>
-        <w:t>Dashboard</w:t>
-      </w:r>
-      <w:r>
-        <w:t xml:space="preserve"> must feature easy to read, easy to consume “at a glance”</w:t>
-      </w:r>
-      <w:r>
-        <w:t>-style</w:t>
-      </w:r>
-      <w:r>
-        <w:t xml:space="preserve"> content. Therefore, </w:t>
-      </w:r>
-      <w:r>
-        <w:t>widgets</w:t>
-      </w:r>
-      <w:r>
-        <w:t xml:space="preserve"> will provide the most </w:t>
-      </w:r>
-      <w:r>
-        <w:t xml:space="preserve">recent flags, </w:t>
-      </w:r>
-      <w:r>
-        <w:t>diagnoses</w:t>
-      </w:r>
-      <w:r>
-        <w:t>,</w:t>
-      </w:r>
-      <w:r>
-        <w:t xml:space="preserve"> medications, and appointments</w:t>
-      </w:r>
-      <w:r>
-        <w:t>.</w:t>
-      </w:r>
-      <w:r>
-        <w:t xml:space="preserve"> If the user wishes to see either more details or information from further in the past, the user will be able to</w:t>
-      </w:r>
-      <w:r>
-        <w:t xml:space="preserve"> search within or</w:t>
-      </w:r>
-      <w:r>
-        <w:t xml:space="preserve"> launch the health record directly from within the Dashboard. </w:t>
-      </w:r>
-    </w:p>
-    <w:p>
-      <w:pPr>
-        <w:pStyle w:val="BodyText"/>
-      </w:pPr>
-      <w:r>
-        <w:t xml:space="preserve">In the future, the </w:t>
-      </w:r>
-      <w:r>
-        <w:t xml:space="preserve">view </w:t>
-      </w:r>
-      <w:r>
-        <w:t>may also</w:t>
-      </w:r>
-      <w:r>
-        <w:t xml:space="preserve"> provide additional information</w:t>
-      </w:r>
-      <w:r>
-        <w:t>al widgets</w:t>
-      </w:r>
-      <w:r>
-        <w:t xml:space="preserve"> to users based on the Veteran’s previous problems and diagnoses. By </w:t>
-      </w:r>
-      <w:r>
-        <w:t xml:space="preserve">activating </w:t>
-      </w:r>
-      <w:r>
-        <w:t xml:space="preserve">the “Local Facility Resources” </w:t>
-      </w:r>
-      <w:r>
-        <w:t>widget</w:t>
-      </w:r>
-      <w:r>
-        <w:t>, users will be able to view programs, groups, tools, and applications available at their facility directly related to Veteran’s condition. For example, if a Veteran has been diagnosed with Type II Diabetes, the application will display</w:t>
+        <w:t>facility directly related to Veteran’s condition. For example, if a Veteran has been diagnosed with Type II Diabetes, the application will display</w:t>
       </w:r>
       <w:r>
         <w:t xml:space="preserve"> information about</w:t>
@@ -8057,15 +8325,6 @@
       </w:r>
       <w:r>
         <w:t xml:space="preserve"> loss program. The VA / Department of Defense (DoD) Clinical Practice Guidelines option will provide links to the complete clinical guideline for relevant conditions. </w:t>
-      </w:r>
-      <w:r>
-        <w:t xml:space="preserve">Other administrative-oriented widgets will include ability to search a Veteran’s health record or find and select another Veteran from </w:t>
-      </w:r>
-      <w:r>
-        <w:t xml:space="preserve">the Veteran Roster Widget. </w:t>
-      </w:r>
-      <w:r>
-        <w:t xml:space="preserve"> </w:t>
       </w:r>
     </w:p>
     <w:p>
@@ -8082,7 +8341,7 @@
       <w:pPr>
         <w:pStyle w:val="Heading2"/>
       </w:pPr>
-      <w:bookmarkStart w:id="27" w:name="_Toc426626037"/>
+      <w:bookmarkStart w:id="27" w:name="_Toc430032585"/>
       <w:r>
         <w:rPr>
           <w:b w:val="0"/>
@@ -8105,21 +8364,15 @@
         <w:pStyle w:val="BodyText"/>
         <w:keepNext/>
       </w:pPr>
-    </w:p>
-    <w:p>
-      <w:pPr>
-        <w:pStyle w:val="BodyText"/>
-        <w:keepNext/>
-      </w:pPr>
       <w:r>
         <w:rPr>
           <w:noProof/>
         </w:rPr>
         <w:drawing>
-          <wp:inline distT="0" distB="0" distL="0" distR="0" wp14:anchorId="6DAE908E" wp14:editId="5CEC82A8">
-            <wp:extent cx="5743575" cy="4171000"/>
-            <wp:effectExtent l="0" t="0" r="0" b="1270"/>
-            <wp:docPr id="5" name="Picture 5"/>
+          <wp:inline distT="0" distB="0" distL="0" distR="0" wp14:anchorId="75C3B918" wp14:editId="5EE5BD8C">
+            <wp:extent cx="5943600" cy="2560320"/>
+            <wp:effectExtent l="0" t="0" r="0" b="0"/>
+            <wp:docPr id="9" name="Picture 9"/>
             <wp:cNvGraphicFramePr>
               <a:graphicFrameLocks xmlns:a="http://schemas.openxmlformats.org/drawingml/2006/main" noChangeAspect="1"/>
             </wp:cNvGraphicFramePr>
@@ -8127,37 +8380,29 @@
               <a:graphicData uri="http://schemas.openxmlformats.org/drawingml/2006/picture">
                 <pic:pic xmlns:pic="http://schemas.openxmlformats.org/drawingml/2006/picture">
                   <pic:nvPicPr>
-                    <pic:cNvPr id="0" name="Picture 2"/>
-                    <pic:cNvPicPr>
-                      <a:picLocks noChangeAspect="1" noChangeArrowheads="1"/>
-                    </pic:cNvPicPr>
+                    <pic:cNvPr id="9" name="surveillance view.PNG"/>
+                    <pic:cNvPicPr/>
                   </pic:nvPicPr>
                   <pic:blipFill>
-                    <a:blip r:embed="rId22" cstate="print">
+                    <a:blip r:embed="rId23" cstate="print">
                       <a:extLst>
                         <a:ext uri="{28A0092B-C50C-407E-A947-70E740481C1C}">
                           <a14:useLocalDpi xmlns:a14="http://schemas.microsoft.com/office/drawing/2010/main" val="0"/>
                         </a:ext>
                       </a:extLst>
                     </a:blip>
-                    <a:srcRect/>
                     <a:stretch>
                       <a:fillRect/>
                     </a:stretch>
                   </pic:blipFill>
-                  <pic:spPr bwMode="auto">
+                  <pic:spPr>
                     <a:xfrm>
                       <a:off x="0" y="0"/>
-                      <a:ext cx="5746774" cy="4173323"/>
+                      <a:ext cx="5943600" cy="2560320"/>
                     </a:xfrm>
                     <a:prstGeom prst="rect">
                       <a:avLst/>
                     </a:prstGeom>
-                    <a:noFill/>
-                    <a:ln>
-                      <a:noFill/>
-                    </a:ln>
-                    <a:effectLst/>
                   </pic:spPr>
                 </pic:pic>
               </a:graphicData>
@@ -8174,33 +8419,166 @@
       <w:r>
         <w:t xml:space="preserve">Figure </w:t>
       </w:r>
-      <w:r>
+      <w:fldSimple w:instr=" SEQ Figure \* ARABIC ">
+        <w:r>
+          <w:rPr>
+            <w:noProof/>
+          </w:rPr>
+          <w:t>4</w:t>
+        </w:r>
+      </w:fldSimple>
+      <w:r>
+        <w:t xml:space="preserve">: </w:t>
+      </w:r>
+      <w:bookmarkEnd w:id="29"/>
+      <w:r>
+        <w:t>Surveillance Level View</w:t>
+      </w:r>
+    </w:p>
+    <w:p>
+      <w:pPr>
+        <w:pStyle w:val="BodyText"/>
+      </w:pPr>
+      <w:r>
+        <w:t>The primary view for IRDS users will be the Individual Veteran View. Other views</w:t>
+      </w:r>
+      <w:r>
+        <w:t xml:space="preserve"> </w:t>
+      </w:r>
+      <w:r>
+        <w:t>will g</w:t>
+      </w:r>
+      <w:r>
+        <w:t>ive users</w:t>
+      </w:r>
+      <w:r>
+        <w:t xml:space="preserve"> the ability to view visualizations of data related to Veteran</w:t>
+      </w:r>
+      <w:r>
+        <w:t>s and / or Veteran</w:t>
+      </w:r>
+      <w:r>
+        <w:t xml:space="preserve"> suicide within a specific </w:t>
+      </w:r>
+      <w:r>
+        <w:t xml:space="preserve">geographic area, to include Facility Service Area, VISN, or Nation. </w:t>
+      </w:r>
+      <w:r>
+        <w:t xml:space="preserve">In </w:t>
+      </w:r>
+      <w:r>
+        <w:rPr>
+          <w:b/>
+        </w:rPr>
         <w:fldChar w:fldCharType="begin"/>
       </w:r>
       <w:r>
-        <w:instrText xml:space="preserve"> SEQ Figure \* ARABIC </w:instrText>
-      </w:r>
-      <w:r>
+        <w:rPr>
+          <w:b/>
+        </w:rPr>
+        <w:instrText xml:space="preserve"> REF _Ref411329584 \h </w:instrText>
+      </w:r>
+      <w:r>
+        <w:rPr>
+          <w:b/>
+        </w:rPr>
+        <w:instrText xml:space="preserve"> \* MERGEFORMAT </w:instrText>
+      </w:r>
+      <w:r>
+        <w:rPr>
+          <w:b/>
+        </w:rPr>
+      </w:r>
+      <w:r>
+        <w:rPr>
+          <w:b/>
+        </w:rPr>
         <w:fldChar w:fldCharType="separate"/>
       </w:r>
       <w:r>
         <w:rPr>
+          <w:b/>
+        </w:rPr>
+        <w:t xml:space="preserve">Figure </w:t>
+      </w:r>
+      <w:r>
+        <w:rPr>
+          <w:b/>
           <w:noProof/>
         </w:rPr>
         <w:t>4</w:t>
       </w:r>
       <w:r>
         <w:rPr>
-          <w:noProof/>
+          <w:b/>
+        </w:rPr>
+        <w:t xml:space="preserve">: </w:t>
+      </w:r>
+      <w:r>
+        <w:rPr>
+          <w:b/>
         </w:rPr>
         <w:fldChar w:fldCharType="end"/>
       </w:r>
       <w:r>
-        <w:t>: VISN Level</w:t>
-      </w:r>
-      <w:bookmarkEnd w:id="29"/>
-      <w:r>
-        <w:t xml:space="preserve"> Wireframes</w:t>
+        <w:rPr>
+          <w:b/>
+        </w:rPr>
+        <w:t>Surveillance Level View</w:t>
+      </w:r>
+      <w:r>
+        <w:rPr>
+          <w:b/>
+        </w:rPr>
+        <w:t xml:space="preserve"> </w:t>
+      </w:r>
+      <w:r>
+        <w:t xml:space="preserve">above, data provided </w:t>
+      </w:r>
+      <w:r>
+        <w:t>is</w:t>
+      </w:r>
+      <w:r>
+        <w:t xml:space="preserve"> aggregated at the </w:t>
+      </w:r>
+      <w:r>
+        <w:t xml:space="preserve">National, </w:t>
+      </w:r>
+      <w:r>
+        <w:t>VISN</w:t>
+      </w:r>
+      <w:r>
+        <w:t>, and facility levels</w:t>
+      </w:r>
+      <w:r>
+        <w:t xml:space="preserve">, meaning that users will be able to see summary statistics related to Veteran incidence across individual </w:t>
+      </w:r>
+      <w:r>
+        <w:t>VISNs or nationally</w:t>
+      </w:r>
+      <w:r>
+        <w:t xml:space="preserve">. </w:t>
+      </w:r>
+      <w:r>
+        <w:t xml:space="preserve">Users will have the ability to then navigate </w:t>
+      </w:r>
+      <w:r>
+        <w:t xml:space="preserve">down to facility level information depending on what the user has selected from the VISN and Facility Roster widgets. </w:t>
+      </w:r>
+      <w:r>
+        <w:t>These views</w:t>
+      </w:r>
+      <w:r>
+        <w:t xml:space="preserve"> and widgets</w:t>
+      </w:r>
+      <w:r>
+        <w:t xml:space="preserve"> </w:t>
+      </w:r>
+      <w:r>
+        <w:t>will only be accessible to users in leadership positions with appropriate access</w:t>
+      </w:r>
+      <w:r>
+        <w:t xml:space="preserve">. </w:t>
       </w:r>
     </w:p>
     <w:p>
@@ -8208,96 +8586,6 @@
         <w:pStyle w:val="BodyText"/>
       </w:pPr>
       <w:r>
-        <w:t>The primary view for IRDS users will be the Individual Veteran View. Other views</w:t>
-      </w:r>
-      <w:r>
-        <w:t xml:space="preserve"> </w:t>
-      </w:r>
-      <w:r>
-        <w:t>will g</w:t>
-      </w:r>
-      <w:r>
-        <w:t>ive users</w:t>
-      </w:r>
-      <w:r>
-        <w:t xml:space="preserve"> the ability to view visualizations of data related to Veteran</w:t>
-      </w:r>
-      <w:r>
-        <w:t>s and / or Veteran</w:t>
-      </w:r>
-      <w:r>
-        <w:t xml:space="preserve"> suicide within a specific </w:t>
-      </w:r>
-      <w:r>
-        <w:t xml:space="preserve">geographic area, to include Facility Service Area, State, VISN, Region, or Nation. </w:t>
-      </w:r>
-      <w:r>
-        <w:t xml:space="preserve">In </w:t>
-      </w:r>
-      <w:r>
-        <w:fldChar w:fldCharType="begin"/>
-      </w:r>
-      <w:r>
-        <w:instrText xml:space="preserve"> REF _Ref411329584 \h </w:instrText>
-      </w:r>
-      <w:r>
-        <w:fldChar w:fldCharType="separate"/>
-      </w:r>
-      <w:r>
-        <w:t xml:space="preserve">Figure </w:t>
-      </w:r>
-      <w:r>
-        <w:rPr>
-          <w:noProof/>
-        </w:rPr>
-        <w:t>4</w:t>
-      </w:r>
-      <w:r>
-        <w:t>: VISN Level</w:t>
-      </w:r>
-      <w:r>
-        <w:fldChar w:fldCharType="end"/>
-      </w:r>
-      <w:r>
-        <w:rPr>
-          <w:rStyle w:val="FootnoteReference"/>
-        </w:rPr>
-        <w:footnoteReference w:id="4"/>
-      </w:r>
-      <w:r>
-        <w:t xml:space="preserve"> </w:t>
-      </w:r>
-      <w:r>
-        <w:t xml:space="preserve">above, data provided </w:t>
-      </w:r>
-      <w:r>
-        <w:t>is</w:t>
-      </w:r>
-      <w:r>
-        <w:t xml:space="preserve"> aggregated at the VISN level, meaning that users will be able to see summary statistics related to Veteran incidence across individual VISNs. </w:t>
-      </w:r>
-      <w:r>
-        <w:t xml:space="preserve">Users will have the ability to then navigate to other levels of aggregation using a screen menu. </w:t>
-      </w:r>
-      <w:r>
-        <w:t>These views are lower in priority for development compared to the Individual Veteran View</w:t>
-      </w:r>
-      <w:r>
-        <w:t xml:space="preserve"> and will only be accessible to users in leadership positions with appropriate access</w:t>
-      </w:r>
-      <w:r>
-        <w:t xml:space="preserve">. </w:t>
-      </w:r>
-      <w:r>
-        <w:t xml:space="preserve">The view will feature a navigational menu to allow users to change the data aggregation level as desired. </w:t>
-      </w:r>
-    </w:p>
-    <w:p>
-      <w:pPr>
-        <w:pStyle w:val="BodyText"/>
-      </w:pPr>
-      <w:r>
-        <w:lastRenderedPageBreak/>
         <w:t>As with the Individual Veteran View,</w:t>
       </w:r>
       <w:r>
@@ -8426,12 +8714,13 @@
         <w:rPr>
           <w:rStyle w:val="FootnoteReference"/>
         </w:rPr>
-        <w:footnoteReference w:id="5"/>
+        <w:footnoteReference w:id="3"/>
       </w:r>
     </w:p>
     <w:p>
       <w:pPr>
         <w:pStyle w:val="BodyText"/>
+        <w:spacing w:after="0"/>
         <w:ind w:left="720"/>
       </w:pPr>
     </w:p>
@@ -8440,6 +8729,7 @@
         <w:pStyle w:val="BodyText"/>
       </w:pPr>
       <w:r>
+        <w:lastRenderedPageBreak/>
         <w:t xml:space="preserve">Lower priority data points include: </w:t>
       </w:r>
     </w:p>
@@ -8496,7 +8786,33 @@
         <w:pStyle w:val="BodyText"/>
       </w:pPr>
       <w:r>
-        <w:t xml:space="preserve">As development continues, these data points will continue to be further refined.  </w:t>
+        <w:t xml:space="preserve">As </w:t>
+      </w:r>
+      <w:r>
+        <w:t xml:space="preserve">enhancement of the application </w:t>
+      </w:r>
+      <w:r>
+        <w:t>continues</w:t>
+      </w:r>
+      <w:r>
+        <w:t xml:space="preserve"> in future</w:t>
+      </w:r>
+      <w:r>
+        <w:t xml:space="preserve"> phases of the project</w:t>
+      </w:r>
+      <w:r>
+        <w:t xml:space="preserve">, these data points will continue to be further refined.  </w:t>
+      </w:r>
+    </w:p>
+    <w:p>
+      <w:pPr>
+        <w:pStyle w:val="BodyText"/>
+      </w:pPr>
+      <w:r>
+        <w:t xml:space="preserve">An additional view, the Facility Level View, is available to both supervisors and clinical care team members. The widgets on the view show data aggregated at the facility level, similar to how it is displayed on the Surveillance Level view at national, VISN, and facility levels (depending on the user’s selection). For local clinical team members, however, this view will not offer the ability to view data from facilities that are not the users’ “home” facility. For example, an SPC working in Tampa will not have the ability to see data from a facility in Puget Sound, and vice versa. </w:t>
+      </w:r>
+      <w:r>
+        <w:t xml:space="preserve">Otherwise, the data points available are the same as on the Surveillance Level View described above. </w:t>
       </w:r>
     </w:p>
     <w:p>
@@ -8567,7 +8883,7 @@
       <w:bookmarkStart w:id="91" w:name="_Toc408842301"/>
       <w:bookmarkStart w:id="92" w:name="_Toc408842343"/>
       <w:bookmarkStart w:id="93" w:name="_Widget_Design_1"/>
-      <w:bookmarkStart w:id="94" w:name="_Toc426626038"/>
+      <w:bookmarkStart w:id="94" w:name="_Toc430032586"/>
       <w:bookmarkEnd w:id="30"/>
       <w:bookmarkEnd w:id="31"/>
       <w:bookmarkEnd w:id="32"/>
@@ -8665,9 +8981,6 @@
       <w:r>
         <w:t xml:space="preserve">This will allow users to move and arrange widgets spatially within the Dashboard to their own preferences, and in some cases select what widgets they do and do not desire to be displayed on the screen. </w:t>
       </w:r>
-      <w:r>
-        <w:t xml:space="preserve">The following widgets are either in development or under consideration for development in future sprints. </w:t>
-      </w:r>
     </w:p>
     <w:p>
       <w:pPr>
@@ -8682,11 +8995,10 @@
         <w:rPr>
           <w:noProof/>
         </w:rPr>
-        <w:lastRenderedPageBreak/>
         <w:drawing>
-          <wp:inline distT="0" distB="0" distL="0" distR="0" wp14:anchorId="5921B22B" wp14:editId="7CBD0F15">
-            <wp:extent cx="4435043" cy="2339293"/>
-            <wp:effectExtent l="0" t="0" r="3810" b="4445"/>
+          <wp:inline distT="0" distB="0" distL="0" distR="0" wp14:anchorId="5921B22B" wp14:editId="62E779AA">
+            <wp:extent cx="3544621" cy="1869634"/>
+            <wp:effectExtent l="0" t="0" r="0" b="0"/>
             <wp:docPr id="6" name="Picture 6"/>
             <wp:cNvGraphicFramePr>
               <a:graphicFrameLocks xmlns:a="http://schemas.openxmlformats.org/drawingml/2006/main" noChangeAspect="1"/>
@@ -8699,14 +9011,14 @@
                     <pic:cNvPicPr/>
                   </pic:nvPicPr>
                   <pic:blipFill rotWithShape="1">
-                    <a:blip r:embed="rId23"/>
+                    <a:blip r:embed="rId24"/>
                     <a:srcRect l="44429" t="23707" r="2257" b="29957"/>
                     <a:stretch/>
                   </pic:blipFill>
                   <pic:spPr bwMode="auto">
                     <a:xfrm>
                       <a:off x="0" y="0"/>
-                      <a:ext cx="4435676" cy="2339627"/>
+                      <a:ext cx="3591678" cy="1894455"/>
                     </a:xfrm>
                     <a:prstGeom prst="rect">
                       <a:avLst/>
@@ -8734,105 +9046,127 @@
       <w:r>
         <w:t xml:space="preserve">Figure </w:t>
       </w:r>
-      <w:r>
-        <w:fldChar w:fldCharType="begin"/>
-      </w:r>
-      <w:r>
-        <w:instrText xml:space="preserve"> SEQ Figure \* ARABIC </w:instrText>
-      </w:r>
-      <w:r>
-        <w:fldChar w:fldCharType="separate"/>
-      </w:r>
+      <w:fldSimple w:instr=" SEQ Figure \* ARABIC ">
+        <w:r>
+          <w:rPr>
+            <w:noProof/>
+          </w:rPr>
+          <w:t>5</w:t>
+        </w:r>
+      </w:fldSimple>
+      <w:r>
+        <w:t>: Veteran Roster</w:t>
+      </w:r>
+    </w:p>
+    <w:p>
+      <w:pPr>
+        <w:pStyle w:val="BodyText"/>
+      </w:pPr>
+      <w:r>
+        <w:t xml:space="preserve">The Veteran </w:t>
+      </w:r>
+      <w:r>
+        <w:t>R</w:t>
+      </w:r>
+      <w:r>
+        <w:t xml:space="preserve">oster allows a user to view a list of Veterans within a specific area (service area, state, etc.). </w:t>
+      </w:r>
+      <w:r>
+        <w:t>Clicking a Veteran</w:t>
+      </w:r>
+      <w:r>
+        <w:t>’s row</w:t>
+      </w:r>
+      <w:r>
+        <w:t xml:space="preserve"> will cause the interface to display the Veteran’s health information in the Dashboard’s clinical widgets. Clicking a different Veteran will then </w:t>
+      </w:r>
+      <w:r>
+        <w:t xml:space="preserve">cause the application to display </w:t>
+      </w:r>
+      <w:r>
+        <w:t xml:space="preserve">the information </w:t>
+      </w:r>
+      <w:r>
+        <w:t xml:space="preserve">related to </w:t>
+      </w:r>
+      <w:r>
+        <w:t xml:space="preserve">the newly selected Veteran, and so on. Users can </w:t>
+      </w:r>
+      <w:r>
+        <w:lastRenderedPageBreak/>
+        <w:t xml:space="preserve">also sort and filter the columns as desired. </w:t>
+      </w:r>
+      <w:r>
+        <w:t>Users will also be able to select a Veteran’s outreach status from a drop down menu</w:t>
+      </w:r>
+      <w:r>
+        <w:t>, and see if a Veteran is in the TOP risk category (top .1% of the risk stratification) or MIDDLE risk category (top 5% of the risk stratification).</w:t>
+      </w:r>
+    </w:p>
+    <w:p>
+      <w:r>
+        <w:rPr>
+          <w:sz w:val="24"/>
+        </w:rPr>
+        <w:t xml:space="preserve">The Veteran Roster will also play an important role in patient case management. The IRDS system will automatically identify Veterans who are within a certain risk percentile as described above. If no VA staff member updates the outreach status for these individuals within N number of days (currently 30 days), the assigned VA staff member(s) will receive a </w:t>
+      </w:r>
+      <w:r>
+        <w:rPr>
+          <w:sz w:val="24"/>
+        </w:rPr>
+        <w:t xml:space="preserve">Direct Message </w:t>
+      </w:r>
+      <w:r>
+        <w:rPr>
+          <w:sz w:val="24"/>
+        </w:rPr>
+        <w:t>reminder to reach out to the Veteran. In addition, for Veterans who receive care across multiple sites, an outreach status</w:t>
+      </w:r>
+      <w:r>
+        <w:rPr>
+          <w:sz w:val="24"/>
+        </w:rPr>
+        <w:t xml:space="preserve"> update</w:t>
+      </w:r>
+      <w:r>
+        <w:rPr>
+          <w:sz w:val="24"/>
+        </w:rPr>
+        <w:t xml:space="preserve"> from a specific site will indicate in the system which site is the “lead” for care. For example, a Veteran</w:t>
+      </w:r>
+      <w:r>
+        <w:rPr>
+          <w:sz w:val="24"/>
+        </w:rPr>
+        <w:t xml:space="preserve"> regularly</w:t>
+      </w:r>
+      <w:r>
+        <w:rPr>
+          <w:sz w:val="24"/>
+        </w:rPr>
+        <w:t xml:space="preserve"> receives care at the Bay Pines and Puget Sound VA Medical Centers. </w:t>
+      </w:r>
+      <w:r>
+        <w:rPr>
+          <w:sz w:val="24"/>
+        </w:rPr>
+        <w:t xml:space="preserve">If a resource from Bay Pines first updates the Veteran’s outreach status, this will indicate in the system that the Bay Pines site will be the “lead” site for outreach and intervention for this Veteran in the future. </w:t>
+      </w:r>
+    </w:p>
+    <w:p/>
+    <w:p>
+      <w:pPr>
+        <w:keepNext/>
+      </w:pPr>
       <w:r>
         <w:rPr>
           <w:noProof/>
         </w:rPr>
-        <w:t>5</w:t>
-      </w:r>
-      <w:r>
-        <w:rPr>
-          <w:noProof/>
-        </w:rPr>
-        <w:fldChar w:fldCharType="end"/>
-      </w:r>
-      <w:r>
-        <w:t>: Veteran Roster</w:t>
-      </w:r>
-    </w:p>
-    <w:p>
-      <w:pPr>
-        <w:pStyle w:val="BodyText"/>
-      </w:pPr>
-      <w:r>
-        <w:t xml:space="preserve">The Veteran </w:t>
-      </w:r>
-      <w:r>
-        <w:t>R</w:t>
-      </w:r>
-      <w:r>
-        <w:t xml:space="preserve">oster allows a user to view a list of Veterans within a specific area (service area, state, etc.). </w:t>
-      </w:r>
-      <w:r>
-        <w:t>Clicking a Veteran</w:t>
-      </w:r>
-      <w:r>
-        <w:t>’s row</w:t>
-      </w:r>
-      <w:r>
-        <w:t xml:space="preserve"> will cause the interface to display the Veteran’s health information in the Dashboard’s clinical widgets. Clicking a different Veteran will then cause the information for the newly selected Veteran, and so on. Users can also sort and filter the columns as desired. </w:t>
-      </w:r>
-      <w:r>
-        <w:t>Users will also be able to select a Veteran’s outreach status from a drop down menu</w:t>
-      </w:r>
-      <w:r>
-        <w:t>, and see if a Veteran is in the TOP risk category (top .1% of the risk stratification) or MIDDLE risk category (top 5% of the risk stratification).</w:t>
-      </w:r>
-    </w:p>
-    <w:p>
-      <w:pPr>
-        <w:pStyle w:val="BodyText"/>
-      </w:pPr>
-      <w:r>
-        <w:t>The Veteran Roster will also play an important role in patient case management. The IRDS system will automatically identify Veterans who are within a certain risk percentile as described above. If no VA staff member updates the outreach status for these individuals within N number of days (currently 30 days), the assigned VA staff member(s) will receive a reminder Direct Message to reach out to the Veteran. In addition, for Veterans who receive care across multiple sites, an outreach status</w:t>
-      </w:r>
-      <w:r>
-        <w:t xml:space="preserve"> update</w:t>
-      </w:r>
-      <w:r>
-        <w:t xml:space="preserve"> from a specific site will indicate in the system which site is the “lead” for care. For example, a Veteran</w:t>
-      </w:r>
-      <w:r>
-        <w:t xml:space="preserve"> regularly</w:t>
-      </w:r>
-      <w:r>
-        <w:t xml:space="preserve"> receives care at the Bay Pines and Puget Sound VA Medical Centers. </w:t>
-      </w:r>
-      <w:r>
-        <w:t xml:space="preserve">If a resource from Bay Pines first updates the Veteran’s outreach status, this will indicate in the system that the Bay Pines site will be the “lead” site for outreach and intervention for this Veteran in the future. </w:t>
-      </w:r>
-    </w:p>
-    <w:p>
-      <w:pPr>
-        <w:pStyle w:val="BodyText"/>
-        <w:jc w:val="center"/>
-      </w:pPr>
-    </w:p>
-    <w:p>
-      <w:pPr>
-        <w:pStyle w:val="BodyText"/>
-        <w:keepNext/>
-        <w:jc w:val="center"/>
-      </w:pPr>
-      <w:r>
-        <w:rPr>
-          <w:noProof/>
-        </w:rPr>
-        <w:lastRenderedPageBreak/>
         <w:drawing>
-          <wp:inline distT="0" distB="0" distL="0" distR="0" wp14:anchorId="7BF8954E" wp14:editId="0A84DB22">
-            <wp:extent cx="3091180" cy="1560830"/>
-            <wp:effectExtent l="0" t="0" r="0" b="1270"/>
-            <wp:docPr id="11" name="Picture 11"/>
+          <wp:inline distT="0" distB="0" distL="0" distR="0" wp14:anchorId="051C0FDF" wp14:editId="06B6FF97">
+            <wp:extent cx="5469043" cy="1357219"/>
+            <wp:effectExtent l="0" t="0" r="0" b="0"/>
+            <wp:docPr id="12" name="Picture 12"/>
             <wp:cNvGraphicFramePr>
               <a:graphicFrameLocks xmlns:a="http://schemas.openxmlformats.org/drawingml/2006/main" noChangeAspect="1"/>
             </wp:cNvGraphicFramePr>
@@ -8840,33 +9174,36 @@
               <a:graphicData uri="http://schemas.openxmlformats.org/drawingml/2006/picture">
                 <pic:pic xmlns:pic="http://schemas.openxmlformats.org/drawingml/2006/picture">
                   <pic:nvPicPr>
-                    <pic:cNvPr id="0" name="Picture 3"/>
-                    <pic:cNvPicPr>
-                      <a:picLocks noChangeAspect="1" noChangeArrowheads="1"/>
-                    </pic:cNvPicPr>
+                    <pic:cNvPr id="12" name="surveillance view.PNG"/>
+                    <pic:cNvPicPr/>
                   </pic:nvPicPr>
-                  <pic:blipFill>
-                    <a:blip r:embed="rId24">
+                  <pic:blipFill rotWithShape="1">
+                    <a:blip r:embed="rId23">
                       <a:extLst>
                         <a:ext uri="{28A0092B-C50C-407E-A947-70E740481C1C}">
                           <a14:useLocalDpi xmlns:a14="http://schemas.microsoft.com/office/drawing/2010/main" val="0"/>
                         </a:ext>
                       </a:extLst>
                     </a:blip>
-                    <a:srcRect/>
-                    <a:stretch>
-                      <a:fillRect/>
-                    </a:stretch>
+                    <a:srcRect t="14722" r="49886" b="56408"/>
+                    <a:stretch/>
                   </pic:blipFill>
                   <pic:spPr bwMode="auto">
                     <a:xfrm>
                       <a:off x="0" y="0"/>
-                      <a:ext cx="3091180" cy="1560830"/>
+                      <a:ext cx="5507116" cy="1366667"/>
                     </a:xfrm>
                     <a:prstGeom prst="rect">
                       <a:avLst/>
                     </a:prstGeom>
-                    <a:noFill/>
+                    <a:ln>
+                      <a:noFill/>
+                    </a:ln>
+                    <a:extLst>
+                      <a:ext uri="{53640926-AAD7-44D8-BBD7-CCE9431645EC}">
+                        <a14:shadowObscured xmlns:a14="http://schemas.microsoft.com/office/drawing/2010/main"/>
+                      </a:ext>
+                    </a:extLst>
                   </pic:spPr>
                 </pic:pic>
               </a:graphicData>
@@ -8882,81 +9219,37 @@
       <w:r>
         <w:t xml:space="preserve">Figure </w:t>
       </w:r>
-      <w:r>
-        <w:fldChar w:fldCharType="begin"/>
-      </w:r>
-      <w:r>
-        <w:instrText xml:space="preserve"> SEQ Figure \* ARABIC </w:instrText>
-      </w:r>
-      <w:r>
-        <w:fldChar w:fldCharType="separate"/>
-      </w:r>
-      <w:r>
-        <w:rPr>
-          <w:noProof/>
-        </w:rPr>
-        <w:t>6</w:t>
-      </w:r>
-      <w:r>
-        <w:rPr>
-          <w:noProof/>
-        </w:rPr>
-        <w:fldChar w:fldCharType="end"/>
-      </w:r>
-      <w:r>
-        <w:t xml:space="preserve">: </w:t>
-      </w:r>
-      <w:r>
-        <w:t xml:space="preserve">Tabular </w:t>
-      </w:r>
-      <w:r>
-        <w:t>Stratification Widget</w:t>
+      <w:fldSimple w:instr=" SEQ Figure \* ARABIC ">
+        <w:r>
+          <w:rPr>
+            <w:noProof/>
+          </w:rPr>
+          <w:t>6</w:t>
+        </w:r>
+      </w:fldSimple>
+      <w:r>
+        <w:t>: Surveillance View VISN Roster</w:t>
+      </w:r>
+    </w:p>
+    <w:p/>
+    <w:p>
+      <w:r>
+        <w:rPr>
+          <w:sz w:val="24"/>
+        </w:rPr>
+        <w:t xml:space="preserve">On the Surveillance View, users will utilize the VISN and Facility Rosters to access data aggregated at a higher level. For example, </w:t>
+      </w:r>
+      <w:r>
+        <w:rPr>
+          <w:sz w:val="24"/>
+        </w:rPr>
+        <w:t xml:space="preserve">a user may click the VISN 5 row in the VISN Roster. The Dashboard will then update to show data related to the Veterans in VISN 5. A user will then have the ability to click a facility from the Facility Roster that is within VISN 5. The Dashboard will then update to show data related to just the facility selected. If the user changes his or her selection (either the VISN of the facility) then the data on the screen will update accordingly. </w:t>
       </w:r>
     </w:p>
     <w:p>
       <w:pPr>
         <w:pStyle w:val="BodyText"/>
-      </w:pPr>
-      <w:r>
-        <w:t xml:space="preserve">The </w:t>
-      </w:r>
-      <w:r>
-        <w:t>S</w:t>
-      </w:r>
-      <w:r>
-        <w:t xml:space="preserve">tratification </w:t>
-      </w:r>
-      <w:r>
-        <w:t>W</w:t>
-      </w:r>
-      <w:r>
-        <w:t xml:space="preserve">idget allows a user to see how many Veterans within a particular area (state, VISN, etc.) are within a specific risk stratification. In this example, </w:t>
-      </w:r>
-      <w:r>
-        <w:t xml:space="preserve">6 </w:t>
-      </w:r>
-      <w:r>
-        <w:t xml:space="preserve">Veterans are in the top .1% </w:t>
-      </w:r>
-      <w:r>
-        <w:t>(with the “Top” categorical label) and 25 are in the top 5% (with the “Middle” categorical label)</w:t>
-      </w:r>
-      <w:r>
-        <w:t xml:space="preserve">. Users can click the stratification to view a roster of the Veterans included. </w:t>
-      </w:r>
-      <w:r>
-        <w:t xml:space="preserve">This widget also represents a template from which the development can develop other widgets that feature data that is most easily read and understood in a tabular (rows vs. columns of categorical and / or quantitative data) format. </w:t>
-      </w:r>
-    </w:p>
-    <w:p>
-      <w:pPr>
-        <w:pStyle w:val="Caption"/>
-        <w:jc w:val="left"/>
-      </w:pPr>
-    </w:p>
-    <w:p>
-      <w:pPr>
-        <w:pStyle w:val="Caption"/>
+        <w:jc w:val="center"/>
       </w:pPr>
     </w:p>
     <w:p>
@@ -8975,6 +9268,7 @@
         <w:rPr>
           <w:noProof/>
         </w:rPr>
+        <w:lastRenderedPageBreak/>
         <w:drawing>
           <wp:inline distT="0" distB="0" distL="0" distR="0" wp14:anchorId="25D75C54" wp14:editId="51FDC61A">
             <wp:extent cx="3419475" cy="2297007"/>
@@ -9029,31 +9323,21 @@
       <w:r>
         <w:t xml:space="preserve">Figure </w:t>
       </w:r>
-      <w:r>
-        <w:fldChar w:fldCharType="begin"/>
-      </w:r>
-      <w:r>
-        <w:instrText xml:space="preserve"> SEQ Figure \* ARABIC </w:instrText>
-      </w:r>
-      <w:r>
-        <w:fldChar w:fldCharType="separate"/>
-      </w:r>
-      <w:r>
-        <w:rPr>
-          <w:noProof/>
-        </w:rPr>
-        <w:t>7</w:t>
-      </w:r>
-      <w:r>
-        <w:rPr>
-          <w:noProof/>
-        </w:rPr>
-        <w:fldChar w:fldCharType="end"/>
-      </w:r>
+      <w:fldSimple w:instr=" SEQ Figure \* ARABIC ">
+        <w:r>
+          <w:rPr>
+            <w:noProof/>
+          </w:rPr>
+          <w:t>7</w:t>
+        </w:r>
+      </w:fldSimple>
       <w:r>
         <w:t xml:space="preserve">: </w:t>
       </w:r>
       <w:r>
+        <w:t xml:space="preserve">Example </w:t>
+      </w:r>
+      <w:r>
         <w:t>Circle Chart</w:t>
       </w:r>
     </w:p>
@@ -9095,14 +9379,16 @@
         <w:t xml:space="preserve">will </w:t>
       </w:r>
       <w:r>
-        <w:t xml:space="preserve">be able to see this information for a specific geographic area such as state or VISN. </w:t>
-      </w:r>
-      <w:r>
-        <w:t xml:space="preserve">The development team will be able to re-use this widget framework as </w:t>
-      </w:r>
-      <w:r>
-        <w:lastRenderedPageBreak/>
-        <w:t>needed to display</w:t>
+        <w:t xml:space="preserve">be able to see this information for a specific geographic area such as </w:t>
+      </w:r>
+      <w:r>
+        <w:t xml:space="preserve">facility </w:t>
+      </w:r>
+      <w:r>
+        <w:t xml:space="preserve">or VISN. </w:t>
+      </w:r>
+      <w:r>
+        <w:t>The development team will be able to re-use this widget framework as needed to display</w:t>
       </w:r>
       <w:r>
         <w:t xml:space="preserve"> any other</w:t>
@@ -9125,6 +9411,7 @@
         <w:rPr>
           <w:noProof/>
         </w:rPr>
+        <w:lastRenderedPageBreak/>
         <w:drawing>
           <wp:inline distT="0" distB="0" distL="0" distR="0" wp14:anchorId="0FA5A725" wp14:editId="6109E5CB">
             <wp:extent cx="4019909" cy="2807338"/>
@@ -9179,27 +9466,14 @@
       <w:r>
         <w:t xml:space="preserve">Figure </w:t>
       </w:r>
-      <w:r>
-        <w:fldChar w:fldCharType="begin"/>
-      </w:r>
-      <w:r>
-        <w:instrText xml:space="preserve"> SEQ Figure \* ARABIC </w:instrText>
-      </w:r>
-      <w:r>
-        <w:fldChar w:fldCharType="separate"/>
-      </w:r>
-      <w:r>
-        <w:rPr>
-          <w:noProof/>
-        </w:rPr>
-        <w:t>8</w:t>
-      </w:r>
-      <w:r>
-        <w:rPr>
-          <w:noProof/>
-        </w:rPr>
-        <w:fldChar w:fldCharType="end"/>
-      </w:r>
+      <w:fldSimple w:instr=" SEQ Figure \* ARABIC ">
+        <w:r>
+          <w:rPr>
+            <w:noProof/>
+          </w:rPr>
+          <w:t>8</w:t>
+        </w:r>
+      </w:fldSimple>
       <w:r>
         <w:t xml:space="preserve">: </w:t>
       </w:r>
@@ -9265,10 +9539,10 @@
         </w:rPr>
         <w:lastRenderedPageBreak/>
         <w:drawing>
-          <wp:inline distT="0" distB="0" distL="0" distR="0" wp14:anchorId="53C19528" wp14:editId="4483F566">
-            <wp:extent cx="4465351" cy="3490591"/>
+          <wp:inline distT="0" distB="0" distL="0" distR="0" wp14:anchorId="62193210" wp14:editId="40C5A639">
+            <wp:extent cx="5943600" cy="2971800"/>
             <wp:effectExtent l="0" t="0" r="0" b="0"/>
-            <wp:docPr id="2054" name="Picture 2054"/>
+            <wp:docPr id="8" name="Picture 8"/>
             <wp:cNvGraphicFramePr>
               <a:graphicFrameLocks xmlns:a="http://schemas.openxmlformats.org/drawingml/2006/main" noChangeAspect="1"/>
             </wp:cNvGraphicFramePr>
@@ -9276,33 +9550,23 @@
               <a:graphicData uri="http://schemas.openxmlformats.org/drawingml/2006/picture">
                 <pic:pic xmlns:pic="http://schemas.openxmlformats.org/drawingml/2006/picture">
                   <pic:nvPicPr>
-                    <pic:cNvPr id="0" name="Picture 2"/>
-                    <pic:cNvPicPr>
-                      <a:picLocks noChangeAspect="1" noChangeArrowheads="1"/>
-                    </pic:cNvPicPr>
+                    <pic:cNvPr id="1" name=""/>
+                    <pic:cNvPicPr/>
                   </pic:nvPicPr>
                   <pic:blipFill>
-                    <a:blip r:embed="rId27" cstate="print">
-                      <a:extLst>
-                        <a:ext uri="{28A0092B-C50C-407E-A947-70E740481C1C}">
-                          <a14:useLocalDpi xmlns:a14="http://schemas.microsoft.com/office/drawing/2010/main" val="0"/>
-                        </a:ext>
-                      </a:extLst>
-                    </a:blip>
-                    <a:srcRect/>
+                    <a:blip r:embed="rId27"/>
                     <a:stretch>
                       <a:fillRect/>
                     </a:stretch>
                   </pic:blipFill>
-                  <pic:spPr bwMode="auto">
+                  <pic:spPr>
                     <a:xfrm>
                       <a:off x="0" y="0"/>
-                      <a:ext cx="4464654" cy="3490046"/>
+                      <a:ext cx="5943600" cy="2971800"/>
                     </a:xfrm>
                     <a:prstGeom prst="rect">
                       <a:avLst/>
                     </a:prstGeom>
-                    <a:noFill/>
                   </pic:spPr>
                 </pic:pic>
               </a:graphicData>
@@ -9313,35 +9577,26 @@
     </w:p>
     <w:p>
       <w:pPr>
+        <w:pStyle w:val="BodyText"/>
+        <w:keepNext/>
+        <w:jc w:val="center"/>
+      </w:pPr>
+    </w:p>
+    <w:p>
+      <w:pPr>
         <w:pStyle w:val="Caption"/>
       </w:pPr>
       <w:r>
         <w:t xml:space="preserve">Figure </w:t>
       </w:r>
-      <w:r>
-        <w:fldChar w:fldCharType="begin"/>
-      </w:r>
-      <w:r>
-        <w:instrText xml:space="preserve"> SEQ Figure \* </w:instrText>
-      </w:r>
-      <w:r>
-        <w:instrText xml:space="preserve">ARABIC </w:instrText>
-      </w:r>
-      <w:r>
-        <w:fldChar w:fldCharType="separate"/>
-      </w:r>
-      <w:r>
-        <w:rPr>
-          <w:noProof/>
-        </w:rPr>
-        <w:t>9</w:t>
-      </w:r>
-      <w:r>
-        <w:rPr>
-          <w:noProof/>
-        </w:rPr>
-        <w:fldChar w:fldCharType="end"/>
-      </w:r>
+      <w:fldSimple w:instr=" SEQ Figure \* ARABIC ">
+        <w:r>
+          <w:rPr>
+            <w:noProof/>
+          </w:rPr>
+          <w:t>9</w:t>
+        </w:r>
+      </w:fldSimple>
       <w:r>
         <w:t>: Medical Cover Sheet Widgets</w:t>
       </w:r>
@@ -9372,7 +9627,13 @@
         <w:t xml:space="preserve">, active medications, and recent appointments, procedures, and patient / provider encounters (summarized as Appointments). </w:t>
       </w:r>
       <w:r>
-        <w:t>Another proposed user feature is providing</w:t>
+        <w:t xml:space="preserve">Another proposed user feature </w:t>
+      </w:r>
+      <w:r>
+        <w:t xml:space="preserve">for future enhancements </w:t>
+      </w:r>
+      <w:r>
+        <w:t>is providing</w:t>
       </w:r>
       <w:r>
         <w:t xml:space="preserve"> access to a search widget which </w:t>
@@ -9462,27 +9723,14 @@
       <w:r>
         <w:t xml:space="preserve">Figure </w:t>
       </w:r>
-      <w:r>
-        <w:fldChar w:fldCharType="begin"/>
-      </w:r>
-      <w:r>
-        <w:instrText xml:space="preserve"> SEQ Figure \* ARABIC </w:instrText>
-      </w:r>
-      <w:r>
-        <w:fldChar w:fldCharType="separate"/>
-      </w:r>
-      <w:r>
-        <w:rPr>
-          <w:noProof/>
-        </w:rPr>
-        <w:t>10</w:t>
-      </w:r>
-      <w:r>
-        <w:rPr>
-          <w:noProof/>
-        </w:rPr>
-        <w:fldChar w:fldCharType="end"/>
-      </w:r>
+      <w:fldSimple w:instr=" SEQ Figure \* ARABIC ">
+        <w:r>
+          <w:rPr>
+            <w:noProof/>
+          </w:rPr>
+          <w:t>10</w:t>
+        </w:r>
+      </w:fldSimple>
       <w:r>
         <w:t>:</w:t>
       </w:r>
@@ -9490,6 +9738,9 @@
         <w:t xml:space="preserve"> </w:t>
       </w:r>
       <w:r>
+        <w:t xml:space="preserve">Example </w:t>
+      </w:r>
+      <w:r>
         <w:t>Clinical Practice Guidelines and Local Facility Resource Widgets</w:t>
       </w:r>
     </w:p>
@@ -9551,7 +9802,19 @@
         <w:t xml:space="preserve"> supplemental information based on the individual Veteran’s statistical risk level.</w:t>
       </w:r>
       <w:r>
-        <w:t xml:space="preserve"> As the project continues, the content of this widget will be further refined as new resources are developed and identified for inclusion in the Dashboard. </w:t>
+        <w:t xml:space="preserve"> As</w:t>
+      </w:r>
+      <w:r>
+        <w:t xml:space="preserve"> enhancements to the </w:t>
+      </w:r>
+      <w:r>
+        <w:t xml:space="preserve">IRDS </w:t>
+      </w:r>
+      <w:r>
+        <w:t xml:space="preserve">application </w:t>
+      </w:r>
+      <w:r>
+        <w:t xml:space="preserve">continues, the content of this widget will be further refined as new resources are developed and identified for inclusion in the Dashboard. </w:t>
       </w:r>
     </w:p>
     <w:p>
@@ -9623,27 +9886,14 @@
       <w:r>
         <w:t xml:space="preserve">Figure </w:t>
       </w:r>
-      <w:r>
-        <w:fldChar w:fldCharType="begin"/>
-      </w:r>
-      <w:r>
-        <w:instrText xml:space="preserve"> SEQ Figure \* ARABIC </w:instrText>
-      </w:r>
-      <w:r>
-        <w:fldChar w:fldCharType="separate"/>
-      </w:r>
-      <w:r>
-        <w:rPr>
-          <w:noProof/>
-        </w:rPr>
-        <w:t>11</w:t>
-      </w:r>
-      <w:r>
-        <w:rPr>
-          <w:noProof/>
-        </w:rPr>
-        <w:fldChar w:fldCharType="end"/>
-      </w:r>
+      <w:fldSimple w:instr=" SEQ Figure \* ARABIC ">
+        <w:r>
+          <w:rPr>
+            <w:noProof/>
+          </w:rPr>
+          <w:t>11</w:t>
+        </w:r>
+      </w:fldSimple>
       <w:r>
         <w:t xml:space="preserve">: </w:t>
       </w:r>
@@ -9671,7 +9921,13 @@
         <w:t xml:space="preserve">’s UI. This functionality does not replace contact notes required in various VA tools of official record such as the EHR or suicide prevention case management tools. </w:t>
       </w:r>
       <w:r>
-        <w:t xml:space="preserve">The Note Widget is under consideration for development in future phases of the project.  </w:t>
+        <w:t xml:space="preserve">The Note Widget is under consideration for development in future </w:t>
+      </w:r>
+      <w:r>
+        <w:t xml:space="preserve">enhancement-focused </w:t>
+      </w:r>
+      <w:r>
+        <w:t xml:space="preserve">phases of the project.  </w:t>
       </w:r>
     </w:p>
     <w:p>
@@ -9685,10 +9941,10 @@
         </w:rPr>
         <w:lastRenderedPageBreak/>
         <w:drawing>
-          <wp:inline distT="0" distB="0" distL="0" distR="0" wp14:anchorId="5711BBE9" wp14:editId="5E62CA56">
-            <wp:extent cx="5981700" cy="1325197"/>
-            <wp:effectExtent l="0" t="0" r="0" b="8890"/>
-            <wp:docPr id="13" name="Picture 13"/>
+          <wp:inline distT="0" distB="0" distL="0" distR="0" wp14:anchorId="2B6324BE" wp14:editId="7EBC6C5D">
+            <wp:extent cx="5943600" cy="2917190"/>
+            <wp:effectExtent l="0" t="0" r="0" b="0"/>
+            <wp:docPr id="10" name="Picture 10"/>
             <wp:cNvGraphicFramePr>
               <a:graphicFrameLocks xmlns:a="http://schemas.openxmlformats.org/drawingml/2006/main" noChangeAspect="1"/>
             </wp:cNvGraphicFramePr>
@@ -9696,33 +9952,23 @@
               <a:graphicData uri="http://schemas.openxmlformats.org/drawingml/2006/picture">
                 <pic:pic xmlns:pic="http://schemas.openxmlformats.org/drawingml/2006/picture">
                   <pic:nvPicPr>
-                    <pic:cNvPr id="0" name="Picture 4"/>
-                    <pic:cNvPicPr>
-                      <a:picLocks noChangeAspect="1" noChangeArrowheads="1"/>
-                    </pic:cNvPicPr>
+                    <pic:cNvPr id="1" name=""/>
+                    <pic:cNvPicPr/>
                   </pic:nvPicPr>
                   <pic:blipFill>
-                    <a:blip r:embed="rId30" cstate="print">
-                      <a:extLst>
-                        <a:ext uri="{28A0092B-C50C-407E-A947-70E740481C1C}">
-                          <a14:useLocalDpi xmlns:a14="http://schemas.microsoft.com/office/drawing/2010/main" val="0"/>
-                        </a:ext>
-                      </a:extLst>
-                    </a:blip>
-                    <a:srcRect/>
+                    <a:blip r:embed="rId30"/>
                     <a:stretch>
                       <a:fillRect/>
                     </a:stretch>
                   </pic:blipFill>
-                  <pic:spPr bwMode="auto">
+                  <pic:spPr>
                     <a:xfrm>
                       <a:off x="0" y="0"/>
-                      <a:ext cx="5983336" cy="1325559"/>
+                      <a:ext cx="5943600" cy="2917190"/>
                     </a:xfrm>
                     <a:prstGeom prst="rect">
                       <a:avLst/>
                     </a:prstGeom>
-                    <a:noFill/>
                   </pic:spPr>
                 </pic:pic>
               </a:graphicData>
@@ -9733,32 +9979,25 @@
     </w:p>
     <w:p>
       <w:pPr>
+        <w:pStyle w:val="BodyText"/>
+        <w:keepNext/>
+      </w:pPr>
+    </w:p>
+    <w:p>
+      <w:pPr>
         <w:pStyle w:val="Caption"/>
       </w:pPr>
       <w:r>
         <w:t xml:space="preserve">Figure </w:t>
       </w:r>
-      <w:r>
-        <w:fldChar w:fldCharType="begin"/>
-      </w:r>
-      <w:r>
-        <w:instrText xml:space="preserve"> SEQ Figure \* ARABIC </w:instrText>
-      </w:r>
-      <w:r>
-        <w:fldChar w:fldCharType="separate"/>
-      </w:r>
-      <w:r>
-        <w:rPr>
-          <w:noProof/>
-        </w:rPr>
-        <w:t>12</w:t>
-      </w:r>
-      <w:r>
-        <w:rPr>
-          <w:noProof/>
-        </w:rPr>
-        <w:fldChar w:fldCharType="end"/>
-      </w:r>
+      <w:fldSimple w:instr=" SEQ Figure \* ARABIC ">
+        <w:r>
+          <w:rPr>
+            <w:noProof/>
+          </w:rPr>
+          <w:t>12</w:t>
+        </w:r>
+      </w:fldSimple>
       <w:r>
         <w:t>: Contact Widgets</w:t>
       </w:r>
@@ -9785,13 +10024,7 @@
         <w:t>)</w:t>
       </w:r>
       <w:r>
-        <w:t xml:space="preserve"> allow</w:t>
-      </w:r>
-      <w:r>
-        <w:t>s</w:t>
-      </w:r>
-      <w:r>
-        <w:t xml:space="preserve"> users </w:t>
+        <w:t xml:space="preserve"> allow users </w:t>
       </w:r>
       <w:r>
         <w:t xml:space="preserve">to </w:t>
@@ -9885,7 +10118,7 @@
         <w:rStyle w:val="PageNumber"/>
         <w:noProof/>
       </w:rPr>
-      <w:t>19</w:t>
+      <w:t>20</w:t>
     </w:r>
     <w:r>
       <w:rPr>
@@ -9898,7 +10131,7 @@
         <w:rStyle w:val="PageNumber"/>
       </w:rPr>
       <w:tab/>
-      <w:t>August 2015</w:t>
+      <w:t>September 2015</w:t>
     </w:r>
   </w:p>
   <w:p>
@@ -9973,38 +10206,6 @@
     </w:p>
   </w:footnote>
   <w:footnote w:id="3">
-    <w:p>
-      <w:pPr>
-        <w:pStyle w:val="FootnoteText"/>
-      </w:pPr>
-      <w:r>
-        <w:rPr>
-          <w:rStyle w:val="FootnoteReference"/>
-        </w:rPr>
-        <w:footnoteRef/>
-      </w:r>
-      <w:r>
-        <w:t xml:space="preserve"> Note: Health record search and note taking widgets are under consideration for a future phase of the project. They are included here for illustrative purposes. </w:t>
-      </w:r>
-    </w:p>
-  </w:footnote>
-  <w:footnote w:id="4">
-    <w:p>
-      <w:pPr>
-        <w:pStyle w:val="FootnoteText"/>
-      </w:pPr>
-      <w:r>
-        <w:rPr>
-          <w:rStyle w:val="FootnoteReference"/>
-        </w:rPr>
-        <w:footnoteRef/>
-      </w:r>
-      <w:r>
-        <w:t xml:space="preserve"> Note, the navigator / map widget displayed above is under consideration for a future phase of this project. Currently, users are able to navigate to different views via a persistent toolbar at the top of the Dashboard. </w:t>
-      </w:r>
-    </w:p>
-  </w:footnote>
-  <w:footnote w:id="5">
     <w:p>
       <w:pPr>
         <w:pStyle w:val="FootnoteText"/>
@@ -10103,7 +10304,7 @@
             <w:jc w:val="right"/>
           </w:pPr>
           <w:r>
-            <w:t>Perceptive Reach                                      August 2015</w:t>
+            <w:t>Perceptive Reach                                     September 2015</w:t>
           </w:r>
           <w:r>
             <w:br/>
@@ -13115,7 +13316,7 @@
 </file>
 
 <file path=customXml/itemProps1.xml><?xml version="1.0" encoding="utf-8"?>
-<ds:datastoreItem xmlns:ds="http://schemas.openxmlformats.org/officeDocument/2006/customXml" ds:itemID="{D8202B64-4E3F-4108-9924-A0606CC697A7}">
+<ds:datastoreItem xmlns:ds="http://schemas.openxmlformats.org/officeDocument/2006/customXml" ds:itemID="{0FBC6B00-8E38-47CB-8B2D-C1F3B311DB55}">
   <ds:schemaRefs>
     <ds:schemaRef ds:uri="http://schemas.openxmlformats.org/officeDocument/2006/bibliography"/>
   </ds:schemaRefs>

</xml_diff>